<commit_message>
DB scripts, port constants and review management
</commit_message>
<xml_diff>
--- a/documents/UCAN-API.docx
+++ b/documents/UCAN-API.docx
@@ -90,7 +90,7 @@
     <w:tbl>
       <w:tblPr>
         <w:jc w:val="left"/>
-        <w:tblInd w:w="-176" w:type="dxa"/>
+        <w:tblInd w:w="-180" w:type="dxa"/>
         <w:tblBorders>
           <w:top w:val="single" w:sz="2" w:space="0" w:color="000001"/>
           <w:left w:val="single" w:sz="2" w:space="0" w:color="000001"/>
@@ -108,13 +108,13 @@
       </w:tblPr>
       <w:tblGrid>
         <w:gridCol w:w="883"/>
-        <w:gridCol w:w="683"/>
+        <w:gridCol w:w="681"/>
         <w:gridCol w:w="1662"/>
         <w:gridCol w:w="946"/>
         <w:gridCol w:w="1678"/>
         <w:gridCol w:w="1992"/>
         <w:gridCol w:w="3"/>
-        <w:gridCol w:w="1975"/>
+        <w:gridCol w:w="1977"/>
       </w:tblGrid>
       <w:tr>
         <w:trPr>
@@ -150,7 +150,7 @@
         </w:tc>
         <w:tc>
           <w:tcPr>
-            <w:tcW w:w="683" w:type="dxa"/>
+            <w:tcW w:w="681" w:type="dxa"/>
             <w:vMerge w:val="restart"/>
             <w:tcBorders>
               <w:top w:val="single" w:sz="2" w:space="0" w:color="000001"/>
@@ -287,7 +287,7 @@
         </w:tc>
         <w:tc>
           <w:tcPr>
-            <w:tcW w:w="1975" w:type="dxa"/>
+            <w:tcW w:w="1977" w:type="dxa"/>
             <w:tcBorders>
               <w:top w:val="single" w:sz="2" w:space="0" w:color="000001"/>
               <w:left w:val="single" w:sz="2" w:space="0" w:color="000001"/>
@@ -352,7 +352,7 @@
         </w:tc>
         <w:tc>
           <w:tcPr>
-            <w:tcW w:w="683" w:type="dxa"/>
+            <w:tcW w:w="681" w:type="dxa"/>
             <w:vMerge w:val="continue"/>
             <w:tcBorders>
               <w:top w:val="single" w:sz="2" w:space="0" w:color="000001"/>
@@ -487,7 +487,7 @@
         </w:tc>
         <w:tc>
           <w:tcPr>
-            <w:tcW w:w="1978" w:type="dxa"/>
+            <w:tcW w:w="1980" w:type="dxa"/>
             <w:gridSpan w:val="2"/>
             <w:tcBorders>
               <w:top w:val="nil"/>
@@ -545,7 +545,7 @@
         </w:tc>
         <w:tc>
           <w:tcPr>
-            <w:tcW w:w="683" w:type="dxa"/>
+            <w:tcW w:w="681" w:type="dxa"/>
             <w:tcBorders>
               <w:top w:val="nil"/>
               <w:left w:val="single" w:sz="2" w:space="0" w:color="000001"/>
@@ -866,7 +866,7 @@
         </w:tc>
         <w:tc>
           <w:tcPr>
-            <w:tcW w:w="1978" w:type="dxa"/>
+            <w:tcW w:w="1980" w:type="dxa"/>
             <w:gridSpan w:val="2"/>
             <w:tcBorders>
               <w:top w:val="nil"/>
@@ -931,7 +931,7 @@
         </w:tc>
         <w:tc>
           <w:tcPr>
-            <w:tcW w:w="683" w:type="dxa"/>
+            <w:tcW w:w="681" w:type="dxa"/>
             <w:tcBorders>
               <w:top w:val="nil"/>
               <w:left w:val="single" w:sz="2" w:space="0" w:color="000001"/>
@@ -1243,7 +1243,7 @@
         </w:tc>
         <w:tc>
           <w:tcPr>
-            <w:tcW w:w="1978" w:type="dxa"/>
+            <w:tcW w:w="1980" w:type="dxa"/>
             <w:gridSpan w:val="2"/>
             <w:tcBorders>
               <w:top w:val="nil"/>
@@ -1308,7 +1308,7 @@
         </w:tc>
         <w:tc>
           <w:tcPr>
-            <w:tcW w:w="683" w:type="dxa"/>
+            <w:tcW w:w="681" w:type="dxa"/>
             <w:tcBorders>
               <w:top w:val="nil"/>
               <w:left w:val="single" w:sz="2" w:space="0" w:color="000001"/>
@@ -1620,7 +1620,7 @@
         </w:tc>
         <w:tc>
           <w:tcPr>
-            <w:tcW w:w="1978" w:type="dxa"/>
+            <w:tcW w:w="1980" w:type="dxa"/>
             <w:gridSpan w:val="2"/>
             <w:tcBorders>
               <w:top w:val="nil"/>
@@ -1700,7 +1700,7 @@
         </w:tc>
         <w:tc>
           <w:tcPr>
-            <w:tcW w:w="683" w:type="dxa"/>
+            <w:tcW w:w="681" w:type="dxa"/>
             <w:tcBorders>
               <w:top w:val="nil"/>
               <w:left w:val="single" w:sz="2" w:space="0" w:color="000001"/>
@@ -2012,7 +2012,7 @@
         </w:tc>
         <w:tc>
           <w:tcPr>
-            <w:tcW w:w="1978" w:type="dxa"/>
+            <w:tcW w:w="1980" w:type="dxa"/>
             <w:gridSpan w:val="2"/>
             <w:tcBorders>
               <w:top w:val="nil"/>
@@ -2078,7 +2078,7 @@
         </w:tc>
         <w:tc>
           <w:tcPr>
-            <w:tcW w:w="683" w:type="dxa"/>
+            <w:tcW w:w="681" w:type="dxa"/>
             <w:tcBorders>
               <w:top w:val="nil"/>
               <w:left w:val="single" w:sz="2" w:space="0" w:color="000001"/>
@@ -2265,7 +2265,7 @@
         </w:tc>
         <w:tc>
           <w:tcPr>
-            <w:tcW w:w="1978" w:type="dxa"/>
+            <w:tcW w:w="1980" w:type="dxa"/>
             <w:gridSpan w:val="2"/>
             <w:tcBorders>
               <w:top w:val="nil"/>
@@ -2326,7 +2326,7 @@
     <w:tbl>
       <w:tblPr>
         <w:jc w:val="left"/>
-        <w:tblInd w:w="-238" w:type="dxa"/>
+        <w:tblInd w:w="-242" w:type="dxa"/>
         <w:tblBorders>
           <w:top w:val="single" w:sz="2" w:space="0" w:color="000001"/>
           <w:left w:val="single" w:sz="2" w:space="0" w:color="000001"/>
@@ -2344,12 +2344,12 @@
       </w:tblPr>
       <w:tblGrid>
         <w:gridCol w:w="938"/>
-        <w:gridCol w:w="684"/>
+        <w:gridCol w:w="682"/>
         <w:gridCol w:w="1662"/>
-        <w:gridCol w:w="926"/>
+        <w:gridCol w:w="924"/>
         <w:gridCol w:w="1843"/>
         <w:gridCol w:w="1827"/>
-        <w:gridCol w:w="1994"/>
+        <w:gridCol w:w="1998"/>
       </w:tblGrid>
       <w:tr>
         <w:trPr>
@@ -2384,7 +2384,7 @@
         </w:tc>
         <w:tc>
           <w:tcPr>
-            <w:tcW w:w="684" w:type="dxa"/>
+            <w:tcW w:w="682" w:type="dxa"/>
             <w:tcBorders>
               <w:top w:val="single" w:sz="2" w:space="0" w:color="000001"/>
               <w:left w:val="single" w:sz="2" w:space="0" w:color="000001"/>
@@ -2450,7 +2450,7 @@
         </w:tc>
         <w:tc>
           <w:tcPr>
-            <w:tcW w:w="926" w:type="dxa"/>
+            <w:tcW w:w="924" w:type="dxa"/>
             <w:tcBorders>
               <w:top w:val="single" w:sz="2" w:space="0" w:color="000001"/>
               <w:left w:val="single" w:sz="2" w:space="0" w:color="000001"/>
@@ -2783,7 +2783,7 @@
         </w:tc>
         <w:tc>
           <w:tcPr>
-            <w:tcW w:w="1994" w:type="dxa"/>
+            <w:tcW w:w="1998" w:type="dxa"/>
             <w:tcBorders>
               <w:top w:val="single" w:sz="2" w:space="0" w:color="000001"/>
               <w:left w:val="single" w:sz="2" w:space="0" w:color="000001"/>
@@ -2848,7 +2848,7 @@
         </w:tc>
         <w:tc>
           <w:tcPr>
-            <w:tcW w:w="684" w:type="dxa"/>
+            <w:tcW w:w="682" w:type="dxa"/>
             <w:tcBorders>
               <w:top w:val="nil"/>
               <w:left w:val="single" w:sz="2" w:space="0" w:color="000001"/>
@@ -2914,7 +2914,7 @@
         </w:tc>
         <w:tc>
           <w:tcPr>
-            <w:tcW w:w="926" w:type="dxa"/>
+            <w:tcW w:w="924" w:type="dxa"/>
             <w:tcBorders>
               <w:top w:val="nil"/>
               <w:left w:val="single" w:sz="2" w:space="0" w:color="000001"/>
@@ -3247,7 +3247,7 @@
         </w:tc>
         <w:tc>
           <w:tcPr>
-            <w:tcW w:w="1994" w:type="dxa"/>
+            <w:tcW w:w="1998" w:type="dxa"/>
             <w:tcBorders>
               <w:top w:val="nil"/>
               <w:left w:val="single" w:sz="2" w:space="0" w:color="000001"/>
@@ -3311,7 +3311,7 @@
         </w:tc>
         <w:tc>
           <w:tcPr>
-            <w:tcW w:w="684" w:type="dxa"/>
+            <w:tcW w:w="682" w:type="dxa"/>
             <w:tcBorders>
               <w:top w:val="nil"/>
               <w:left w:val="single" w:sz="2" w:space="0" w:color="000001"/>
@@ -3377,7 +3377,7 @@
         </w:tc>
         <w:tc>
           <w:tcPr>
-            <w:tcW w:w="926" w:type="dxa"/>
+            <w:tcW w:w="924" w:type="dxa"/>
             <w:tcBorders>
               <w:top w:val="nil"/>
               <w:left w:val="single" w:sz="2" w:space="0" w:color="000001"/>
@@ -3517,7 +3517,7 @@
         </w:tc>
         <w:tc>
           <w:tcPr>
-            <w:tcW w:w="1994" w:type="dxa"/>
+            <w:tcW w:w="1998" w:type="dxa"/>
             <w:tcBorders>
               <w:top w:val="nil"/>
               <w:left w:val="single" w:sz="2" w:space="0" w:color="000001"/>
@@ -3581,7 +3581,7 @@
         </w:tc>
         <w:tc>
           <w:tcPr>
-            <w:tcW w:w="684" w:type="dxa"/>
+            <w:tcW w:w="682" w:type="dxa"/>
             <w:tcBorders>
               <w:top w:val="nil"/>
               <w:left w:val="single" w:sz="2" w:space="0" w:color="000001"/>
@@ -3647,7 +3647,7 @@
         </w:tc>
         <w:tc>
           <w:tcPr>
-            <w:tcW w:w="926" w:type="dxa"/>
+            <w:tcW w:w="924" w:type="dxa"/>
             <w:tcBorders>
               <w:top w:val="nil"/>
               <w:left w:val="single" w:sz="2" w:space="0" w:color="000001"/>
@@ -3787,7 +3787,7 @@
         </w:tc>
         <w:tc>
           <w:tcPr>
-            <w:tcW w:w="1994" w:type="dxa"/>
+            <w:tcW w:w="1998" w:type="dxa"/>
             <w:tcBorders>
               <w:top w:val="nil"/>
               <w:left w:val="single" w:sz="2" w:space="0" w:color="000001"/>
@@ -3851,7 +3851,7 @@
         </w:tc>
         <w:tc>
           <w:tcPr>
-            <w:tcW w:w="684" w:type="dxa"/>
+            <w:tcW w:w="682" w:type="dxa"/>
             <w:tcBorders>
               <w:top w:val="nil"/>
               <w:left w:val="single" w:sz="2" w:space="0" w:color="000001"/>
@@ -3917,7 +3917,7 @@
         </w:tc>
         <w:tc>
           <w:tcPr>
-            <w:tcW w:w="926" w:type="dxa"/>
+            <w:tcW w:w="924" w:type="dxa"/>
             <w:tcBorders>
               <w:top w:val="nil"/>
               <w:left w:val="single" w:sz="2" w:space="0" w:color="000001"/>
@@ -4047,7 +4047,7 @@
         </w:tc>
         <w:tc>
           <w:tcPr>
-            <w:tcW w:w="1994" w:type="dxa"/>
+            <w:tcW w:w="1998" w:type="dxa"/>
             <w:tcBorders>
               <w:top w:val="nil"/>
               <w:left w:val="single" w:sz="2" w:space="0" w:color="000001"/>
@@ -4120,7 +4120,7 @@
         </w:tc>
         <w:tc>
           <w:tcPr>
-            <w:tcW w:w="684" w:type="dxa"/>
+            <w:tcW w:w="682" w:type="dxa"/>
             <w:tcBorders>
               <w:top w:val="nil"/>
               <w:left w:val="single" w:sz="2" w:space="0" w:color="000001"/>
@@ -4186,7 +4186,7 @@
         </w:tc>
         <w:tc>
           <w:tcPr>
-            <w:tcW w:w="926" w:type="dxa"/>
+            <w:tcW w:w="924" w:type="dxa"/>
             <w:tcBorders>
               <w:top w:val="nil"/>
               <w:left w:val="single" w:sz="2" w:space="0" w:color="000001"/>
@@ -4316,7 +4316,7 @@
         </w:tc>
         <w:tc>
           <w:tcPr>
-            <w:tcW w:w="1994" w:type="dxa"/>
+            <w:tcW w:w="1998" w:type="dxa"/>
             <w:tcBorders>
               <w:top w:val="nil"/>
               <w:left w:val="single" w:sz="2" w:space="0" w:color="000001"/>
@@ -4380,7 +4380,7 @@
         </w:tc>
         <w:tc>
           <w:tcPr>
-            <w:tcW w:w="684" w:type="dxa"/>
+            <w:tcW w:w="682" w:type="dxa"/>
             <w:tcBorders>
               <w:top w:val="nil"/>
               <w:left w:val="single" w:sz="2" w:space="0" w:color="000001"/>
@@ -4446,7 +4446,7 @@
         </w:tc>
         <w:tc>
           <w:tcPr>
-            <w:tcW w:w="926" w:type="dxa"/>
+            <w:tcW w:w="924" w:type="dxa"/>
             <w:tcBorders>
               <w:top w:val="nil"/>
               <w:left w:val="single" w:sz="2" w:space="0" w:color="000001"/>
@@ -4552,7 +4552,7 @@
         </w:tc>
         <w:tc>
           <w:tcPr>
-            <w:tcW w:w="1994" w:type="dxa"/>
+            <w:tcW w:w="1998" w:type="dxa"/>
             <w:tcBorders>
               <w:top w:val="nil"/>
               <w:left w:val="single" w:sz="2" w:space="0" w:color="000001"/>
@@ -4616,7 +4616,7 @@
         </w:tc>
         <w:tc>
           <w:tcPr>
-            <w:tcW w:w="684" w:type="dxa"/>
+            <w:tcW w:w="682" w:type="dxa"/>
             <w:tcBorders>
               <w:top w:val="nil"/>
               <w:left w:val="single" w:sz="2" w:space="0" w:color="000001"/>
@@ -4682,7 +4682,7 @@
         </w:tc>
         <w:tc>
           <w:tcPr>
-            <w:tcW w:w="926" w:type="dxa"/>
+            <w:tcW w:w="924" w:type="dxa"/>
             <w:tcBorders>
               <w:top w:val="nil"/>
               <w:left w:val="single" w:sz="2" w:space="0" w:color="000001"/>
@@ -4788,7 +4788,7 @@
         </w:tc>
         <w:tc>
           <w:tcPr>
-            <w:tcW w:w="1994" w:type="dxa"/>
+            <w:tcW w:w="1998" w:type="dxa"/>
             <w:tcBorders>
               <w:top w:val="nil"/>
               <w:left w:val="single" w:sz="2" w:space="0" w:color="000001"/>
@@ -4820,40 +4820,218 @@
           </w:p>
         </w:tc>
       </w:tr>
+      <w:tr>
+        <w:trPr>
+          <w:cantSplit w:val="false"/>
+        </w:trPr>
+        <w:tc>
+          <w:tcPr>
+            <w:tcW w:w="938" w:type="dxa"/>
+            <w:tcBorders>
+              <w:top w:val="nil"/>
+              <w:left w:val="single" w:sz="2" w:space="0" w:color="000001"/>
+              <w:bottom w:val="single" w:sz="2" w:space="0" w:color="000001"/>
+              <w:insideH w:val="single" w:sz="2" w:space="0" w:color="000001"/>
+              <w:right w:val="nil"/>
+              <w:insideV w:val="nil"/>
+            </w:tcBorders>
+            <w:shd w:fill="FFFFFF" w:val="clear"/>
+            <w:tcMar>
+              <w:left w:w="-2" w:type="dxa"/>
+            </w:tcMar>
+          </w:tcPr>
+          <w:p>
+            <w:pPr>
+              <w:pStyle w:val="TableContents"/>
+              <w:rPr/>
+            </w:pPr>
+            <w:r>
+              <w:rPr/>
+            </w:r>
+          </w:p>
+        </w:tc>
+        <w:tc>
+          <w:tcPr>
+            <w:tcW w:w="682" w:type="dxa"/>
+            <w:tcBorders>
+              <w:top w:val="nil"/>
+              <w:left w:val="single" w:sz="2" w:space="0" w:color="000001"/>
+              <w:bottom w:val="single" w:sz="2" w:space="0" w:color="000001"/>
+              <w:insideH w:val="single" w:sz="2" w:space="0" w:color="000001"/>
+              <w:right w:val="nil"/>
+              <w:insideV w:val="nil"/>
+            </w:tcBorders>
+            <w:shd w:fill="FFFFFF" w:val="clear"/>
+            <w:tcMar>
+              <w:left w:w="-2" w:type="dxa"/>
+            </w:tcMar>
+          </w:tcPr>
+          <w:p>
+            <w:pPr>
+              <w:pStyle w:val="TableContents"/>
+              <w:rPr/>
+            </w:pPr>
+            <w:r>
+              <w:rPr/>
+              <w:t>1.14</w:t>
+            </w:r>
+          </w:p>
+        </w:tc>
+        <w:tc>
+          <w:tcPr>
+            <w:tcW w:w="1662" w:type="dxa"/>
+            <w:tcBorders>
+              <w:top w:val="nil"/>
+              <w:left w:val="single" w:sz="2" w:space="0" w:color="000001"/>
+              <w:bottom w:val="single" w:sz="2" w:space="0" w:color="000001"/>
+              <w:insideH w:val="single" w:sz="2" w:space="0" w:color="000001"/>
+              <w:right w:val="nil"/>
+              <w:insideV w:val="nil"/>
+            </w:tcBorders>
+            <w:shd w:fill="FFFFFF" w:val="clear"/>
+            <w:tcMar>
+              <w:left w:w="-2" w:type="dxa"/>
+            </w:tcMar>
+          </w:tcPr>
+          <w:p>
+            <w:pPr>
+              <w:pStyle w:val="TableContents"/>
+              <w:rPr/>
+            </w:pPr>
+            <w:r>
+              <w:rPr/>
+              <w:t>/</w:t>
+            </w:r>
+            <w:r>
+              <w:rPr/>
+              <w:t>v1.0/users/</w:t>
+            </w:r>
+          </w:p>
+          <w:p>
+            <w:pPr>
+              <w:pStyle w:val="TableContents"/>
+              <w:rPr/>
+            </w:pPr>
+            <w:r>
+              <w:rPr/>
+              <w:t>username/{username}</w:t>
+            </w:r>
+          </w:p>
+        </w:tc>
+        <w:tc>
+          <w:tcPr>
+            <w:tcW w:w="924" w:type="dxa"/>
+            <w:tcBorders>
+              <w:top w:val="nil"/>
+              <w:left w:val="single" w:sz="2" w:space="0" w:color="000001"/>
+              <w:bottom w:val="single" w:sz="2" w:space="0" w:color="000001"/>
+              <w:insideH w:val="single" w:sz="2" w:space="0" w:color="000001"/>
+              <w:right w:val="nil"/>
+              <w:insideV w:val="nil"/>
+            </w:tcBorders>
+            <w:shd w:fill="FFFFFF" w:val="clear"/>
+            <w:tcMar>
+              <w:left w:w="-2" w:type="dxa"/>
+            </w:tcMar>
+          </w:tcPr>
+          <w:p>
+            <w:pPr>
+              <w:pStyle w:val="TableContents"/>
+              <w:rPr/>
+            </w:pPr>
+            <w:r>
+              <w:rPr/>
+              <w:t>GET</w:t>
+            </w:r>
+          </w:p>
+        </w:tc>
+        <w:tc>
+          <w:tcPr>
+            <w:tcW w:w="1843" w:type="dxa"/>
+            <w:tcBorders>
+              <w:top w:val="nil"/>
+              <w:left w:val="single" w:sz="2" w:space="0" w:color="000001"/>
+              <w:bottom w:val="single" w:sz="2" w:space="0" w:color="000001"/>
+              <w:insideH w:val="single" w:sz="2" w:space="0" w:color="000001"/>
+              <w:right w:val="nil"/>
+              <w:insideV w:val="nil"/>
+            </w:tcBorders>
+            <w:shd w:fill="FFFFFF" w:val="clear"/>
+            <w:tcMar>
+              <w:left w:w="-2" w:type="dxa"/>
+            </w:tcMar>
+          </w:tcPr>
+          <w:p>
+            <w:pPr>
+              <w:pStyle w:val="TableContents"/>
+              <w:rPr>
+                <w:sz w:val="24"/>
+                <w:szCs w:val="24"/>
+              </w:rPr>
+            </w:pPr>
+            <w:r>
+              <w:rPr>
+                <w:sz w:val="24"/>
+                <w:szCs w:val="24"/>
+              </w:rPr>
+            </w:r>
+          </w:p>
+        </w:tc>
+        <w:tc>
+          <w:tcPr>
+            <w:tcW w:w="1827" w:type="dxa"/>
+            <w:tcBorders>
+              <w:top w:val="nil"/>
+              <w:left w:val="single" w:sz="2" w:space="0" w:color="000001"/>
+              <w:bottom w:val="single" w:sz="2" w:space="0" w:color="000001"/>
+              <w:insideH w:val="single" w:sz="2" w:space="0" w:color="000001"/>
+              <w:right w:val="nil"/>
+              <w:insideV w:val="nil"/>
+            </w:tcBorders>
+            <w:shd w:fill="FFFFFF" w:val="clear"/>
+            <w:tcMar>
+              <w:left w:w="-2" w:type="dxa"/>
+            </w:tcMar>
+          </w:tcPr>
+          <w:p>
+            <w:pPr>
+              <w:pStyle w:val="Normal"/>
+              <w:rPr/>
+            </w:pPr>
+            <w:r>
+              <w:rPr/>
+            </w:r>
+          </w:p>
+        </w:tc>
+        <w:tc>
+          <w:tcPr>
+            <w:tcW w:w="1998" w:type="dxa"/>
+            <w:tcBorders>
+              <w:top w:val="nil"/>
+              <w:left w:val="single" w:sz="2" w:space="0" w:color="000001"/>
+              <w:bottom w:val="single" w:sz="2" w:space="0" w:color="000001"/>
+              <w:insideH w:val="single" w:sz="2" w:space="0" w:color="000001"/>
+              <w:right w:val="single" w:sz="2" w:space="0" w:color="000001"/>
+              <w:insideV w:val="single" w:sz="2" w:space="0" w:color="000001"/>
+            </w:tcBorders>
+            <w:shd w:fill="FFFFFF" w:val="clear"/>
+            <w:tcMar>
+              <w:left w:w="-2" w:type="dxa"/>
+            </w:tcMar>
+          </w:tcPr>
+          <w:p>
+            <w:pPr>
+              <w:pStyle w:val="TableContents"/>
+              <w:rPr/>
+            </w:pPr>
+            <w:r>
+              <w:rPr/>
+              <w:t>Fetch he user by its username</w:t>
+            </w:r>
+          </w:p>
+        </w:tc>
+      </w:tr>
     </w:tbl>
-    <w:p>
-      <w:pPr>
-        <w:pStyle w:val="Normal"/>
-        <w:rPr>
-          <w:sz w:val="24"/>
-          <w:szCs w:val="24"/>
-        </w:rPr>
-      </w:pPr>
-      <w:r>
-        <w:rPr>
-          <w:sz w:val="24"/>
-          <w:szCs w:val="24"/>
-        </w:rPr>
-      </w:r>
-    </w:p>
-    <w:p>
-      <w:pPr>
-        <w:pStyle w:val="Normal"/>
-        <w:rPr/>
-      </w:pPr>
-      <w:r>
-        <w:rPr/>
-      </w:r>
-    </w:p>
-    <w:p>
-      <w:pPr>
-        <w:pStyle w:val="Normal"/>
-        <w:rPr/>
-      </w:pPr>
-      <w:r>
-        <w:rPr/>
-      </w:r>
-    </w:p>
     <w:p>
       <w:pPr>
         <w:pStyle w:val="Normal"/>
@@ -4911,7 +5089,7 @@
     <w:tbl>
       <w:tblPr>
         <w:jc w:val="left"/>
-        <w:tblInd w:w="-268" w:type="dxa"/>
+        <w:tblInd w:w="-272" w:type="dxa"/>
         <w:tblBorders>
           <w:top w:val="single" w:sz="2" w:space="0" w:color="000001"/>
           <w:left w:val="single" w:sz="2" w:space="0" w:color="000001"/>
@@ -4928,14 +5106,14 @@
         </w:tblCellMar>
       </w:tblPr>
       <w:tblGrid>
-        <w:gridCol w:w="968"/>
-        <w:gridCol w:w="689"/>
+        <w:gridCol w:w="967"/>
+        <w:gridCol w:w="687"/>
         <w:gridCol w:w="1662"/>
         <w:gridCol w:w="928"/>
-        <w:gridCol w:w="1841"/>
-        <w:gridCol w:w="1843"/>
-        <w:gridCol w:w="1"/>
-        <w:gridCol w:w="1977"/>
+        <w:gridCol w:w="1840"/>
+        <w:gridCol w:w="1842"/>
+        <w:gridCol w:w="2"/>
+        <w:gridCol w:w="1980"/>
       </w:tblGrid>
       <w:tr>
         <w:trPr>
@@ -4943,7 +5121,7 @@
         </w:trPr>
         <w:tc>
           <w:tcPr>
-            <w:tcW w:w="968" w:type="dxa"/>
+            <w:tcW w:w="967" w:type="dxa"/>
             <w:vMerge w:val="restart"/>
             <w:tcBorders>
               <w:top w:val="single" w:sz="2" w:space="0" w:color="000001"/>
@@ -4970,7 +5148,7 @@
         </w:tc>
         <w:tc>
           <w:tcPr>
-            <w:tcW w:w="689" w:type="dxa"/>
+            <w:tcW w:w="687" w:type="dxa"/>
             <w:vMerge w:val="restart"/>
             <w:tcBorders>
               <w:top w:val="single" w:sz="2" w:space="0" w:color="000001"/>
@@ -5072,7 +5250,7 @@
         </w:tc>
         <w:tc>
           <w:tcPr>
-            <w:tcW w:w="3685" w:type="dxa"/>
+            <w:tcW w:w="3684" w:type="dxa"/>
             <w:gridSpan w:val="3"/>
             <w:tcBorders>
               <w:top w:val="single" w:sz="2" w:space="0" w:color="000001"/>
@@ -5107,7 +5285,7 @@
         </w:tc>
         <w:tc>
           <w:tcPr>
-            <w:tcW w:w="1977" w:type="dxa"/>
+            <w:tcW w:w="1980" w:type="dxa"/>
             <w:tcBorders>
               <w:top w:val="single" w:sz="2" w:space="0" w:color="000001"/>
               <w:left w:val="single" w:sz="2" w:space="0" w:color="000001"/>
@@ -5145,7 +5323,7 @@
         </w:trPr>
         <w:tc>
           <w:tcPr>
-            <w:tcW w:w="968" w:type="dxa"/>
+            <w:tcW w:w="967" w:type="dxa"/>
             <w:vMerge w:val="continue"/>
             <w:tcBorders>
               <w:top w:val="single" w:sz="2" w:space="0" w:color="000001"/>
@@ -5172,7 +5350,7 @@
         </w:tc>
         <w:tc>
           <w:tcPr>
-            <w:tcW w:w="689" w:type="dxa"/>
+            <w:tcW w:w="687" w:type="dxa"/>
             <w:vMerge w:val="continue"/>
             <w:tcBorders>
               <w:top w:val="single" w:sz="2" w:space="0" w:color="000001"/>
@@ -5253,7 +5431,7 @@
         </w:tc>
         <w:tc>
           <w:tcPr>
-            <w:tcW w:w="1841" w:type="dxa"/>
+            <w:tcW w:w="1840" w:type="dxa"/>
             <w:tcBorders>
               <w:top w:val="nil"/>
               <w:left w:val="single" w:sz="2" w:space="0" w:color="000001"/>
@@ -5281,7 +5459,7 @@
         </w:tc>
         <w:tc>
           <w:tcPr>
-            <w:tcW w:w="1843" w:type="dxa"/>
+            <w:tcW w:w="1842" w:type="dxa"/>
             <w:tcBorders>
               <w:top w:val="nil"/>
               <w:left w:val="single" w:sz="2" w:space="0" w:color="000001"/>
@@ -5309,7 +5487,7 @@
         </w:tc>
         <w:tc>
           <w:tcPr>
-            <w:tcW w:w="1978" w:type="dxa"/>
+            <w:tcW w:w="1982" w:type="dxa"/>
             <w:gridSpan w:val="2"/>
             <w:tcBorders>
               <w:top w:val="nil"/>
@@ -5341,33 +5519,33 @@
         </w:trPr>
         <w:tc>
           <w:tcPr>
-            <w:tcW w:w="968" w:type="dxa"/>
-            <w:tcBorders>
-              <w:top w:val="nil"/>
-              <w:left w:val="single" w:sz="2" w:space="0" w:color="000001"/>
-              <w:bottom w:val="single" w:sz="2" w:space="0" w:color="000001"/>
-              <w:insideH w:val="single" w:sz="2" w:space="0" w:color="000001"/>
-              <w:right w:val="nil"/>
-              <w:insideV w:val="nil"/>
-            </w:tcBorders>
-            <w:shd w:fill="FFFFFF" w:val="clear"/>
-            <w:tcMar>
-              <w:left w:w="-2" w:type="dxa"/>
-            </w:tcMar>
-          </w:tcPr>
-          <w:p>
-            <w:pPr>
-              <w:pStyle w:val="TableContents"/>
-              <w:rPr/>
-            </w:pPr>
-            <w:r>
-              <w:rPr/>
-            </w:r>
-          </w:p>
-        </w:tc>
-        <w:tc>
-          <w:tcPr>
-            <w:tcW w:w="689" w:type="dxa"/>
+            <w:tcW w:w="967" w:type="dxa"/>
+            <w:tcBorders>
+              <w:top w:val="nil"/>
+              <w:left w:val="single" w:sz="2" w:space="0" w:color="000001"/>
+              <w:bottom w:val="single" w:sz="2" w:space="0" w:color="000001"/>
+              <w:insideH w:val="single" w:sz="2" w:space="0" w:color="000001"/>
+              <w:right w:val="nil"/>
+              <w:insideV w:val="nil"/>
+            </w:tcBorders>
+            <w:shd w:fill="FFFFFF" w:val="clear"/>
+            <w:tcMar>
+              <w:left w:w="-2" w:type="dxa"/>
+            </w:tcMar>
+          </w:tcPr>
+          <w:p>
+            <w:pPr>
+              <w:pStyle w:val="TableContents"/>
+              <w:rPr/>
+            </w:pPr>
+            <w:r>
+              <w:rPr/>
+            </w:r>
+          </w:p>
+        </w:tc>
+        <w:tc>
+          <w:tcPr>
+            <w:tcW w:w="687" w:type="dxa"/>
             <w:tcBorders>
               <w:top w:val="nil"/>
               <w:left w:val="single" w:sz="2" w:space="0" w:color="000001"/>
@@ -5466,33 +5644,33 @@
         </w:tc>
         <w:tc>
           <w:tcPr>
-            <w:tcW w:w="1841" w:type="dxa"/>
-            <w:tcBorders>
-              <w:top w:val="nil"/>
-              <w:left w:val="single" w:sz="2" w:space="0" w:color="000001"/>
-              <w:bottom w:val="single" w:sz="2" w:space="0" w:color="000001"/>
-              <w:insideH w:val="single" w:sz="2" w:space="0" w:color="000001"/>
-              <w:right w:val="nil"/>
-              <w:insideV w:val="nil"/>
-            </w:tcBorders>
-            <w:shd w:fill="FFFFFF" w:val="clear"/>
-            <w:tcMar>
-              <w:left w:w="-2" w:type="dxa"/>
-            </w:tcMar>
-          </w:tcPr>
-          <w:p>
-            <w:pPr>
-              <w:pStyle w:val="TableContents"/>
-              <w:rPr/>
-            </w:pPr>
-            <w:r>
-              <w:rPr/>
-            </w:r>
-          </w:p>
-        </w:tc>
-        <w:tc>
-          <w:tcPr>
-            <w:tcW w:w="1843" w:type="dxa"/>
+            <w:tcW w:w="1840" w:type="dxa"/>
+            <w:tcBorders>
+              <w:top w:val="nil"/>
+              <w:left w:val="single" w:sz="2" w:space="0" w:color="000001"/>
+              <w:bottom w:val="single" w:sz="2" w:space="0" w:color="000001"/>
+              <w:insideH w:val="single" w:sz="2" w:space="0" w:color="000001"/>
+              <w:right w:val="nil"/>
+              <w:insideV w:val="nil"/>
+            </w:tcBorders>
+            <w:shd w:fill="FFFFFF" w:val="clear"/>
+            <w:tcMar>
+              <w:left w:w="-2" w:type="dxa"/>
+            </w:tcMar>
+          </w:tcPr>
+          <w:p>
+            <w:pPr>
+              <w:pStyle w:val="TableContents"/>
+              <w:rPr/>
+            </w:pPr>
+            <w:r>
+              <w:rPr/>
+            </w:r>
+          </w:p>
+        </w:tc>
+        <w:tc>
+          <w:tcPr>
+            <w:tcW w:w="1842" w:type="dxa"/>
             <w:tcBorders>
               <w:top w:val="nil"/>
               <w:left w:val="single" w:sz="2" w:space="0" w:color="000001"/>
@@ -5596,7 +5774,7 @@
         </w:tc>
         <w:tc>
           <w:tcPr>
-            <w:tcW w:w="1978" w:type="dxa"/>
+            <w:tcW w:w="1982" w:type="dxa"/>
             <w:gridSpan w:val="2"/>
             <w:tcBorders>
               <w:top w:val="nil"/>
@@ -5635,7 +5813,7 @@
         </w:trPr>
         <w:tc>
           <w:tcPr>
-            <w:tcW w:w="968" w:type="dxa"/>
+            <w:tcW w:w="967" w:type="dxa"/>
             <w:tcBorders>
               <w:top w:val="nil"/>
               <w:left w:val="single" w:sz="2" w:space="0" w:color="000001"/>
@@ -5662,7 +5840,7 @@
         </w:tc>
         <w:tc>
           <w:tcPr>
-            <w:tcW w:w="689" w:type="dxa"/>
+            <w:tcW w:w="687" w:type="dxa"/>
             <w:tcBorders>
               <w:top w:val="nil"/>
               <w:left w:val="single" w:sz="2" w:space="0" w:color="000001"/>
@@ -5761,7 +5939,7 @@
         </w:tc>
         <w:tc>
           <w:tcPr>
-            <w:tcW w:w="1841" w:type="dxa"/>
+            <w:tcW w:w="1840" w:type="dxa"/>
             <w:tcBorders>
               <w:top w:val="nil"/>
               <w:left w:val="single" w:sz="2" w:space="0" w:color="000001"/>
@@ -5787,7 +5965,7 @@
         </w:tc>
         <w:tc>
           <w:tcPr>
-            <w:tcW w:w="1843" w:type="dxa"/>
+            <w:tcW w:w="1842" w:type="dxa"/>
             <w:tcBorders>
               <w:top w:val="nil"/>
               <w:left w:val="single" w:sz="2" w:space="0" w:color="000001"/>
@@ -5859,7 +6037,7 @@
         </w:tc>
         <w:tc>
           <w:tcPr>
-            <w:tcW w:w="1978" w:type="dxa"/>
+            <w:tcW w:w="1982" w:type="dxa"/>
             <w:gridSpan w:val="2"/>
             <w:tcBorders>
               <w:top w:val="nil"/>
@@ -5898,7 +6076,7 @@
         </w:trPr>
         <w:tc>
           <w:tcPr>
-            <w:tcW w:w="968" w:type="dxa"/>
+            <w:tcW w:w="967" w:type="dxa"/>
             <w:tcBorders>
               <w:top w:val="nil"/>
               <w:left w:val="single" w:sz="2" w:space="0" w:color="000001"/>
@@ -5925,7 +6103,7 @@
         </w:tc>
         <w:tc>
           <w:tcPr>
-            <w:tcW w:w="689" w:type="dxa"/>
+            <w:tcW w:w="687" w:type="dxa"/>
             <w:tcBorders>
               <w:top w:val="nil"/>
               <w:left w:val="single" w:sz="2" w:space="0" w:color="000001"/>
@@ -6024,7 +6202,7 @@
         </w:tc>
         <w:tc>
           <w:tcPr>
-            <w:tcW w:w="1841" w:type="dxa"/>
+            <w:tcW w:w="1840" w:type="dxa"/>
             <w:tcBorders>
               <w:top w:val="nil"/>
               <w:left w:val="single" w:sz="2" w:space="0" w:color="000001"/>
@@ -6073,7 +6251,7 @@
         </w:tc>
         <w:tc>
           <w:tcPr>
-            <w:tcW w:w="1843" w:type="dxa"/>
+            <w:tcW w:w="1842" w:type="dxa"/>
             <w:tcBorders>
               <w:top w:val="nil"/>
               <w:left w:val="single" w:sz="2" w:space="0" w:color="000001"/>
@@ -6177,7 +6355,7 @@
         </w:tc>
         <w:tc>
           <w:tcPr>
-            <w:tcW w:w="1978" w:type="dxa"/>
+            <w:tcW w:w="1982" w:type="dxa"/>
             <w:gridSpan w:val="2"/>
             <w:tcBorders>
               <w:top w:val="nil"/>
@@ -6231,7 +6409,7 @@
         </w:trPr>
         <w:tc>
           <w:tcPr>
-            <w:tcW w:w="968" w:type="dxa"/>
+            <w:tcW w:w="967" w:type="dxa"/>
             <w:tcBorders>
               <w:top w:val="nil"/>
               <w:left w:val="single" w:sz="2" w:space="0" w:color="000001"/>
@@ -6258,7 +6436,7 @@
         </w:tc>
         <w:tc>
           <w:tcPr>
-            <w:tcW w:w="689" w:type="dxa"/>
+            <w:tcW w:w="687" w:type="dxa"/>
             <w:tcBorders>
               <w:top w:val="nil"/>
               <w:left w:val="single" w:sz="2" w:space="0" w:color="000001"/>
@@ -6357,7 +6535,7 @@
         </w:tc>
         <w:tc>
           <w:tcPr>
-            <w:tcW w:w="1841" w:type="dxa"/>
+            <w:tcW w:w="1840" w:type="dxa"/>
             <w:tcBorders>
               <w:top w:val="nil"/>
               <w:left w:val="single" w:sz="2" w:space="0" w:color="000001"/>
@@ -6406,7 +6584,7 @@
         </w:tc>
         <w:tc>
           <w:tcPr>
-            <w:tcW w:w="1843" w:type="dxa"/>
+            <w:tcW w:w="1842" w:type="dxa"/>
             <w:tcBorders>
               <w:top w:val="nil"/>
               <w:left w:val="single" w:sz="2" w:space="0" w:color="000001"/>
@@ -6510,7 +6688,7 @@
         </w:tc>
         <w:tc>
           <w:tcPr>
-            <w:tcW w:w="1978" w:type="dxa"/>
+            <w:tcW w:w="1982" w:type="dxa"/>
             <w:gridSpan w:val="2"/>
             <w:tcBorders>
               <w:top w:val="nil"/>
@@ -6549,7 +6727,7 @@
         </w:trPr>
         <w:tc>
           <w:tcPr>
-            <w:tcW w:w="968" w:type="dxa"/>
+            <w:tcW w:w="967" w:type="dxa"/>
             <w:tcBorders>
               <w:top w:val="nil"/>
               <w:left w:val="single" w:sz="2" w:space="0" w:color="000001"/>
@@ -6576,7 +6754,7 @@
         </w:tc>
         <w:tc>
           <w:tcPr>
-            <w:tcW w:w="689" w:type="dxa"/>
+            <w:tcW w:w="687" w:type="dxa"/>
             <w:tcBorders>
               <w:top w:val="nil"/>
               <w:left w:val="single" w:sz="2" w:space="0" w:color="000001"/>
@@ -6684,54 +6862,54 @@
         </w:tc>
         <w:tc>
           <w:tcPr>
-            <w:tcW w:w="1841" w:type="dxa"/>
-            <w:tcBorders>
-              <w:top w:val="nil"/>
-              <w:left w:val="single" w:sz="2" w:space="0" w:color="000001"/>
-              <w:bottom w:val="single" w:sz="2" w:space="0" w:color="000001"/>
-              <w:insideH w:val="single" w:sz="2" w:space="0" w:color="000001"/>
-              <w:right w:val="nil"/>
-              <w:insideV w:val="nil"/>
-            </w:tcBorders>
-            <w:shd w:fill="FFFFFF" w:val="clear"/>
-            <w:tcMar>
-              <w:left w:w="-2" w:type="dxa"/>
-            </w:tcMar>
-          </w:tcPr>
-          <w:p>
-            <w:pPr>
-              <w:pStyle w:val="TableContents"/>
-              <w:rPr>
-                <w:sz w:val="24"/>
-                <w:szCs w:val="24"/>
-              </w:rPr>
-            </w:pPr>
-            <w:r>
-              <w:rPr>
-                <w:sz w:val="24"/>
-                <w:szCs w:val="24"/>
-              </w:rPr>
-            </w:r>
-          </w:p>
-          <w:p>
-            <w:pPr>
-              <w:pStyle w:val="TableContents"/>
-              <w:rPr>
-                <w:sz w:val="24"/>
-                <w:szCs w:val="24"/>
-              </w:rPr>
-            </w:pPr>
-            <w:r>
-              <w:rPr>
-                <w:sz w:val="24"/>
-                <w:szCs w:val="24"/>
-              </w:rPr>
-            </w:r>
-          </w:p>
-        </w:tc>
-        <w:tc>
-          <w:tcPr>
-            <w:tcW w:w="1843" w:type="dxa"/>
+            <w:tcW w:w="1840" w:type="dxa"/>
+            <w:tcBorders>
+              <w:top w:val="nil"/>
+              <w:left w:val="single" w:sz="2" w:space="0" w:color="000001"/>
+              <w:bottom w:val="single" w:sz="2" w:space="0" w:color="000001"/>
+              <w:insideH w:val="single" w:sz="2" w:space="0" w:color="000001"/>
+              <w:right w:val="nil"/>
+              <w:insideV w:val="nil"/>
+            </w:tcBorders>
+            <w:shd w:fill="FFFFFF" w:val="clear"/>
+            <w:tcMar>
+              <w:left w:w="-2" w:type="dxa"/>
+            </w:tcMar>
+          </w:tcPr>
+          <w:p>
+            <w:pPr>
+              <w:pStyle w:val="TableContents"/>
+              <w:rPr>
+                <w:sz w:val="24"/>
+                <w:szCs w:val="24"/>
+              </w:rPr>
+            </w:pPr>
+            <w:r>
+              <w:rPr>
+                <w:sz w:val="24"/>
+                <w:szCs w:val="24"/>
+              </w:rPr>
+            </w:r>
+          </w:p>
+          <w:p>
+            <w:pPr>
+              <w:pStyle w:val="TableContents"/>
+              <w:rPr>
+                <w:sz w:val="24"/>
+                <w:szCs w:val="24"/>
+              </w:rPr>
+            </w:pPr>
+            <w:r>
+              <w:rPr>
+                <w:sz w:val="24"/>
+                <w:szCs w:val="24"/>
+              </w:rPr>
+            </w:r>
+          </w:p>
+        </w:tc>
+        <w:tc>
+          <w:tcPr>
+            <w:tcW w:w="1842" w:type="dxa"/>
             <w:tcBorders>
               <w:top w:val="nil"/>
               <w:left w:val="single" w:sz="2" w:space="0" w:color="000001"/>
@@ -6835,7 +7013,7 @@
         </w:tc>
         <w:tc>
           <w:tcPr>
-            <w:tcW w:w="1978" w:type="dxa"/>
+            <w:tcW w:w="1982" w:type="dxa"/>
             <w:gridSpan w:val="2"/>
             <w:tcBorders>
               <w:top w:val="nil"/>
@@ -7127,7 +7305,7 @@
     <w:tbl>
       <w:tblPr>
         <w:jc w:val="left"/>
-        <w:tblInd w:w="-357" w:type="dxa"/>
+        <w:tblInd w:w="-361" w:type="dxa"/>
         <w:tblBorders>
           <w:top w:val="single" w:sz="2" w:space="0" w:color="000001"/>
           <w:left w:val="single" w:sz="2" w:space="0" w:color="000001"/>
@@ -8941,7 +9119,7 @@
     <w:tbl>
       <w:tblPr>
         <w:jc w:val="left"/>
-        <w:tblInd w:w="-341" w:type="dxa"/>
+        <w:tblInd w:w="-345" w:type="dxa"/>
         <w:tblBorders>
           <w:top w:val="single" w:sz="2" w:space="0" w:color="000001"/>
           <w:left w:val="single" w:sz="2" w:space="0" w:color="000001"/>
@@ -8958,13 +9136,13 @@
         </w:tblCellMar>
       </w:tblPr>
       <w:tblGrid>
-        <w:gridCol w:w="1043"/>
-        <w:gridCol w:w="668"/>
+        <w:gridCol w:w="1041"/>
+        <w:gridCol w:w="666"/>
         <w:gridCol w:w="1649"/>
         <w:gridCol w:w="945"/>
-        <w:gridCol w:w="1840"/>
         <w:gridCol w:w="1838"/>
-        <w:gridCol w:w="1991"/>
+        <w:gridCol w:w="1838"/>
+        <w:gridCol w:w="1997"/>
       </w:tblGrid>
       <w:tr>
         <w:trPr>
@@ -8972,7 +9150,7 @@
         </w:trPr>
         <w:tc>
           <w:tcPr>
-            <w:tcW w:w="1043" w:type="dxa"/>
+            <w:tcW w:w="1041" w:type="dxa"/>
             <w:tcBorders>
               <w:top w:val="single" w:sz="2" w:space="0" w:color="000001"/>
               <w:left w:val="single" w:sz="2" w:space="0" w:color="000001"/>
@@ -8998,7 +9176,7 @@
         </w:tc>
         <w:tc>
           <w:tcPr>
-            <w:tcW w:w="668" w:type="dxa"/>
+            <w:tcW w:w="666" w:type="dxa"/>
             <w:tcBorders>
               <w:top w:val="single" w:sz="2" w:space="0" w:color="000001"/>
               <w:left w:val="single" w:sz="2" w:space="0" w:color="000001"/>
@@ -9097,7 +9275,7 @@
         </w:tc>
         <w:tc>
           <w:tcPr>
-            <w:tcW w:w="1840" w:type="dxa"/>
+            <w:tcW w:w="1838" w:type="dxa"/>
             <w:tcBorders>
               <w:top w:val="single" w:sz="2" w:space="0" w:color="000001"/>
               <w:left w:val="single" w:sz="2" w:space="0" w:color="000001"/>
@@ -9243,7 +9421,7 @@
         </w:tc>
         <w:tc>
           <w:tcPr>
-            <w:tcW w:w="1991" w:type="dxa"/>
+            <w:tcW w:w="1997" w:type="dxa"/>
             <w:tcBorders>
               <w:top w:val="single" w:sz="2" w:space="0" w:color="000001"/>
               <w:left w:val="single" w:sz="2" w:space="0" w:color="000001"/>
@@ -9297,33 +9475,33 @@
         </w:trPr>
         <w:tc>
           <w:tcPr>
-            <w:tcW w:w="1043" w:type="dxa"/>
-            <w:tcBorders>
-              <w:top w:val="nil"/>
-              <w:left w:val="single" w:sz="2" w:space="0" w:color="000001"/>
-              <w:bottom w:val="single" w:sz="2" w:space="0" w:color="000001"/>
-              <w:insideH w:val="single" w:sz="2" w:space="0" w:color="000001"/>
-              <w:right w:val="nil"/>
-              <w:insideV w:val="nil"/>
-            </w:tcBorders>
-            <w:shd w:fill="FFFFFF" w:val="clear"/>
-            <w:tcMar>
-              <w:left w:w="-2" w:type="dxa"/>
-            </w:tcMar>
-          </w:tcPr>
-          <w:p>
-            <w:pPr>
-              <w:pStyle w:val="TableContents"/>
-              <w:rPr/>
-            </w:pPr>
-            <w:r>
-              <w:rPr/>
-            </w:r>
-          </w:p>
-        </w:tc>
-        <w:tc>
-          <w:tcPr>
-            <w:tcW w:w="668" w:type="dxa"/>
+            <w:tcW w:w="1041" w:type="dxa"/>
+            <w:tcBorders>
+              <w:top w:val="nil"/>
+              <w:left w:val="single" w:sz="2" w:space="0" w:color="000001"/>
+              <w:bottom w:val="single" w:sz="2" w:space="0" w:color="000001"/>
+              <w:insideH w:val="single" w:sz="2" w:space="0" w:color="000001"/>
+              <w:right w:val="nil"/>
+              <w:insideV w:val="nil"/>
+            </w:tcBorders>
+            <w:shd w:fill="FFFFFF" w:val="clear"/>
+            <w:tcMar>
+              <w:left w:w="-2" w:type="dxa"/>
+            </w:tcMar>
+          </w:tcPr>
+          <w:p>
+            <w:pPr>
+              <w:pStyle w:val="TableContents"/>
+              <w:rPr/>
+            </w:pPr>
+            <w:r>
+              <w:rPr/>
+            </w:r>
+          </w:p>
+        </w:tc>
+        <w:tc>
+          <w:tcPr>
+            <w:tcW w:w="666" w:type="dxa"/>
             <w:tcBorders>
               <w:top w:val="nil"/>
               <w:left w:val="single" w:sz="2" w:space="0" w:color="000001"/>
@@ -9416,7 +9594,7 @@
         </w:tc>
         <w:tc>
           <w:tcPr>
-            <w:tcW w:w="1840" w:type="dxa"/>
+            <w:tcW w:w="1838" w:type="dxa"/>
             <w:tcBorders>
               <w:top w:val="nil"/>
               <w:left w:val="single" w:sz="2" w:space="0" w:color="000001"/>
@@ -9468,7 +9646,7 @@
         </w:tc>
         <w:tc>
           <w:tcPr>
-            <w:tcW w:w="1991" w:type="dxa"/>
+            <w:tcW w:w="1997" w:type="dxa"/>
             <w:tcBorders>
               <w:top w:val="nil"/>
               <w:left w:val="single" w:sz="2" w:space="0" w:color="000001"/>
@@ -9506,33 +9684,33 @@
         </w:trPr>
         <w:tc>
           <w:tcPr>
-            <w:tcW w:w="1043" w:type="dxa"/>
-            <w:tcBorders>
-              <w:top w:val="nil"/>
-              <w:left w:val="single" w:sz="2" w:space="0" w:color="000001"/>
-              <w:bottom w:val="single" w:sz="2" w:space="0" w:color="000001"/>
-              <w:insideH w:val="single" w:sz="2" w:space="0" w:color="000001"/>
-              <w:right w:val="nil"/>
-              <w:insideV w:val="nil"/>
-            </w:tcBorders>
-            <w:shd w:fill="FFFFFF" w:val="clear"/>
-            <w:tcMar>
-              <w:left w:w="-2" w:type="dxa"/>
-            </w:tcMar>
-          </w:tcPr>
-          <w:p>
-            <w:pPr>
-              <w:pStyle w:val="TableContents"/>
-              <w:rPr/>
-            </w:pPr>
-            <w:r>
-              <w:rPr/>
-            </w:r>
-          </w:p>
-        </w:tc>
-        <w:tc>
-          <w:tcPr>
-            <w:tcW w:w="668" w:type="dxa"/>
+            <w:tcW w:w="1041" w:type="dxa"/>
+            <w:tcBorders>
+              <w:top w:val="nil"/>
+              <w:left w:val="single" w:sz="2" w:space="0" w:color="000001"/>
+              <w:bottom w:val="single" w:sz="2" w:space="0" w:color="000001"/>
+              <w:insideH w:val="single" w:sz="2" w:space="0" w:color="000001"/>
+              <w:right w:val="nil"/>
+              <w:insideV w:val="nil"/>
+            </w:tcBorders>
+            <w:shd w:fill="FFFFFF" w:val="clear"/>
+            <w:tcMar>
+              <w:left w:w="-2" w:type="dxa"/>
+            </w:tcMar>
+          </w:tcPr>
+          <w:p>
+            <w:pPr>
+              <w:pStyle w:val="TableContents"/>
+              <w:rPr/>
+            </w:pPr>
+            <w:r>
+              <w:rPr/>
+            </w:r>
+          </w:p>
+        </w:tc>
+        <w:tc>
+          <w:tcPr>
+            <w:tcW w:w="666" w:type="dxa"/>
             <w:tcBorders>
               <w:top w:val="nil"/>
               <w:left w:val="single" w:sz="2" w:space="0" w:color="000001"/>
@@ -9625,7 +9803,7 @@
         </w:tc>
         <w:tc>
           <w:tcPr>
-            <w:tcW w:w="1840" w:type="dxa"/>
+            <w:tcW w:w="1838" w:type="dxa"/>
             <w:tcBorders>
               <w:top w:val="nil"/>
               <w:left w:val="single" w:sz="2" w:space="0" w:color="000001"/>
@@ -9677,7 +9855,7 @@
         </w:tc>
         <w:tc>
           <w:tcPr>
-            <w:tcW w:w="1991" w:type="dxa"/>
+            <w:tcW w:w="1997" w:type="dxa"/>
             <w:tcBorders>
               <w:top w:val="nil"/>
               <w:left w:val="single" w:sz="2" w:space="0" w:color="000001"/>
@@ -9749,7 +9927,7 @@
     <w:tbl>
       <w:tblPr>
         <w:jc w:val="left"/>
-        <w:tblInd w:w="-341" w:type="dxa"/>
+        <w:tblInd w:w="-345" w:type="dxa"/>
         <w:tblBorders>
           <w:top w:val="single" w:sz="2" w:space="0" w:color="000001"/>
           <w:left w:val="single" w:sz="2" w:space="0" w:color="000001"/>
@@ -9766,13 +9944,13 @@
         </w:tblCellMar>
       </w:tblPr>
       <w:tblGrid>
-        <w:gridCol w:w="1043"/>
-        <w:gridCol w:w="668"/>
+        <w:gridCol w:w="1041"/>
+        <w:gridCol w:w="666"/>
         <w:gridCol w:w="1649"/>
         <w:gridCol w:w="945"/>
-        <w:gridCol w:w="1840"/>
         <w:gridCol w:w="1838"/>
-        <w:gridCol w:w="1991"/>
+        <w:gridCol w:w="1838"/>
+        <w:gridCol w:w="1997"/>
       </w:tblGrid>
       <w:tr>
         <w:trPr>
@@ -9780,7 +9958,7 @@
         </w:trPr>
         <w:tc>
           <w:tcPr>
-            <w:tcW w:w="1043" w:type="dxa"/>
+            <w:tcW w:w="1041" w:type="dxa"/>
             <w:tcBorders>
               <w:top w:val="single" w:sz="2" w:space="0" w:color="000001"/>
               <w:left w:val="single" w:sz="2" w:space="0" w:color="000001"/>
@@ -9807,7 +9985,7 @@
         </w:tc>
         <w:tc>
           <w:tcPr>
-            <w:tcW w:w="668" w:type="dxa"/>
+            <w:tcW w:w="666" w:type="dxa"/>
             <w:tcBorders>
               <w:top w:val="single" w:sz="2" w:space="0" w:color="000001"/>
               <w:left w:val="single" w:sz="2" w:space="0" w:color="000001"/>
@@ -9906,7 +10084,7 @@
         </w:tc>
         <w:tc>
           <w:tcPr>
-            <w:tcW w:w="1840" w:type="dxa"/>
+            <w:tcW w:w="1838" w:type="dxa"/>
             <w:tcBorders>
               <w:top w:val="single" w:sz="2" w:space="0" w:color="000001"/>
               <w:left w:val="single" w:sz="2" w:space="0" w:color="000001"/>
@@ -10052,7 +10230,7 @@
         </w:tc>
         <w:tc>
           <w:tcPr>
-            <w:tcW w:w="1991" w:type="dxa"/>
+            <w:tcW w:w="1997" w:type="dxa"/>
             <w:tcBorders>
               <w:top w:val="single" w:sz="2" w:space="0" w:color="000001"/>
               <w:left w:val="single" w:sz="2" w:space="0" w:color="000001"/>
@@ -10090,33 +10268,33 @@
         </w:trPr>
         <w:tc>
           <w:tcPr>
-            <w:tcW w:w="1043" w:type="dxa"/>
-            <w:tcBorders>
-              <w:top w:val="nil"/>
-              <w:left w:val="single" w:sz="2" w:space="0" w:color="000001"/>
-              <w:bottom w:val="single" w:sz="2" w:space="0" w:color="000001"/>
-              <w:insideH w:val="single" w:sz="2" w:space="0" w:color="000001"/>
-              <w:right w:val="nil"/>
-              <w:insideV w:val="nil"/>
-            </w:tcBorders>
-            <w:shd w:fill="FFFFFF" w:val="clear"/>
-            <w:tcMar>
-              <w:left w:w="-2" w:type="dxa"/>
-            </w:tcMar>
-          </w:tcPr>
-          <w:p>
-            <w:pPr>
-              <w:pStyle w:val="TableContents"/>
-              <w:rPr/>
-            </w:pPr>
-            <w:r>
-              <w:rPr/>
-            </w:r>
-          </w:p>
-        </w:tc>
-        <w:tc>
-          <w:tcPr>
-            <w:tcW w:w="668" w:type="dxa"/>
+            <w:tcW w:w="1041" w:type="dxa"/>
+            <w:tcBorders>
+              <w:top w:val="nil"/>
+              <w:left w:val="single" w:sz="2" w:space="0" w:color="000001"/>
+              <w:bottom w:val="single" w:sz="2" w:space="0" w:color="000001"/>
+              <w:insideH w:val="single" w:sz="2" w:space="0" w:color="000001"/>
+              <w:right w:val="nil"/>
+              <w:insideV w:val="nil"/>
+            </w:tcBorders>
+            <w:shd w:fill="FFFFFF" w:val="clear"/>
+            <w:tcMar>
+              <w:left w:w="-2" w:type="dxa"/>
+            </w:tcMar>
+          </w:tcPr>
+          <w:p>
+            <w:pPr>
+              <w:pStyle w:val="TableContents"/>
+              <w:rPr/>
+            </w:pPr>
+            <w:r>
+              <w:rPr/>
+            </w:r>
+          </w:p>
+        </w:tc>
+        <w:tc>
+          <w:tcPr>
+            <w:tcW w:w="666" w:type="dxa"/>
             <w:tcBorders>
               <w:top w:val="nil"/>
               <w:left w:val="single" w:sz="2" w:space="0" w:color="000001"/>
@@ -10215,7 +10393,7 @@
         </w:tc>
         <w:tc>
           <w:tcPr>
-            <w:tcW w:w="1840" w:type="dxa"/>
+            <w:tcW w:w="1838" w:type="dxa"/>
             <w:tcBorders>
               <w:top w:val="nil"/>
               <w:left w:val="single" w:sz="2" w:space="0" w:color="000001"/>
@@ -10345,7 +10523,7 @@
         </w:tc>
         <w:tc>
           <w:tcPr>
-            <w:tcW w:w="1991" w:type="dxa"/>
+            <w:tcW w:w="1997" w:type="dxa"/>
             <w:tcBorders>
               <w:top w:val="nil"/>
               <w:left w:val="single" w:sz="2" w:space="0" w:color="000001"/>
@@ -10383,7 +10561,7 @@
         </w:trPr>
         <w:tc>
           <w:tcPr>
-            <w:tcW w:w="1043" w:type="dxa"/>
+            <w:tcW w:w="1041" w:type="dxa"/>
             <w:tcBorders>
               <w:top w:val="nil"/>
               <w:left w:val="single" w:sz="2" w:space="0" w:color="000001"/>
@@ -10420,7 +10598,7 @@
         </w:tc>
         <w:tc>
           <w:tcPr>
-            <w:tcW w:w="668" w:type="dxa"/>
+            <w:tcW w:w="666" w:type="dxa"/>
             <w:tcBorders>
               <w:top w:val="nil"/>
               <w:left w:val="single" w:sz="2" w:space="0" w:color="000001"/>
@@ -10511,7 +10689,7 @@
         </w:tc>
         <w:tc>
           <w:tcPr>
-            <w:tcW w:w="1840" w:type="dxa"/>
+            <w:tcW w:w="1838" w:type="dxa"/>
             <w:tcBorders>
               <w:top w:val="nil"/>
               <w:left w:val="single" w:sz="2" w:space="0" w:color="000001"/>
@@ -10719,7 +10897,7 @@
         </w:tc>
         <w:tc>
           <w:tcPr>
-            <w:tcW w:w="1991" w:type="dxa"/>
+            <w:tcW w:w="1997" w:type="dxa"/>
             <w:tcBorders>
               <w:top w:val="nil"/>
               <w:left w:val="single" w:sz="2" w:space="0" w:color="000001"/>
@@ -10751,7 +10929,7 @@
         </w:trPr>
         <w:tc>
           <w:tcPr>
-            <w:tcW w:w="1043" w:type="dxa"/>
+            <w:tcW w:w="1041" w:type="dxa"/>
             <w:tcBorders>
               <w:top w:val="nil"/>
               <w:left w:val="single" w:sz="2" w:space="0" w:color="000001"/>
@@ -10778,32 +10956,28 @@
         </w:tc>
         <w:tc>
           <w:tcPr>
-            <w:tcW w:w="668" w:type="dxa"/>
-            <w:tcBorders>
-              <w:top w:val="nil"/>
-              <w:left w:val="single" w:sz="2" w:space="0" w:color="000001"/>
-              <w:bottom w:val="single" w:sz="2" w:space="0" w:color="000001"/>
-              <w:insideH w:val="single" w:sz="2" w:space="0" w:color="000001"/>
-              <w:right w:val="nil"/>
-              <w:insideV w:val="nil"/>
-            </w:tcBorders>
-            <w:shd w:fill="FFFFFF" w:val="clear"/>
-            <w:tcMar>
-              <w:left w:w="-2" w:type="dxa"/>
-            </w:tcMar>
-          </w:tcPr>
-          <w:p>
-            <w:pPr>
-              <w:pStyle w:val="TableContents"/>
-              <w:rPr/>
-            </w:pPr>
-            <w:r>
-              <w:rPr/>
-              <w:t>3.1</w:t>
-            </w:r>
-            <w:r>
-              <w:rPr/>
-              <w:t>1</w:t>
+            <w:tcW w:w="666" w:type="dxa"/>
+            <w:tcBorders>
+              <w:top w:val="nil"/>
+              <w:left w:val="single" w:sz="2" w:space="0" w:color="000001"/>
+              <w:bottom w:val="single" w:sz="2" w:space="0" w:color="000001"/>
+              <w:insideH w:val="single" w:sz="2" w:space="0" w:color="000001"/>
+              <w:right w:val="nil"/>
+              <w:insideV w:val="nil"/>
+            </w:tcBorders>
+            <w:shd w:fill="FFFFFF" w:val="clear"/>
+            <w:tcMar>
+              <w:left w:w="-2" w:type="dxa"/>
+            </w:tcMar>
+          </w:tcPr>
+          <w:p>
+            <w:pPr>
+              <w:pStyle w:val="TableContents"/>
+              <w:rPr/>
+            </w:pPr>
+            <w:r>
+              <w:rPr/>
+              <w:t>3.11</w:t>
             </w:r>
           </w:p>
         </w:tc>
@@ -10863,38 +11037,6 @@
         </w:tc>
         <w:tc>
           <w:tcPr>
-            <w:tcW w:w="1840" w:type="dxa"/>
-            <w:tcBorders>
-              <w:top w:val="nil"/>
-              <w:left w:val="single" w:sz="2" w:space="0" w:color="000001"/>
-              <w:bottom w:val="single" w:sz="2" w:space="0" w:color="000001"/>
-              <w:insideH w:val="single" w:sz="2" w:space="0" w:color="000001"/>
-              <w:right w:val="nil"/>
-              <w:insideV w:val="nil"/>
-            </w:tcBorders>
-            <w:shd w:fill="FFFFFF" w:val="clear"/>
-            <w:tcMar>
-              <w:left w:w="-2" w:type="dxa"/>
-            </w:tcMar>
-          </w:tcPr>
-          <w:p>
-            <w:pPr>
-              <w:pStyle w:val="TableContents"/>
-              <w:rPr>
-                <w:sz w:val="24"/>
-                <w:szCs w:val="24"/>
-              </w:rPr>
-            </w:pPr>
-            <w:r>
-              <w:rPr>
-                <w:sz w:val="24"/>
-                <w:szCs w:val="24"/>
-              </w:rPr>
-            </w:r>
-          </w:p>
-        </w:tc>
-        <w:tc>
-          <w:tcPr>
             <w:tcW w:w="1838" w:type="dxa"/>
             <w:tcBorders>
               <w:top w:val="nil"/>
@@ -10922,6 +11064,38 @@
                 <w:sz w:val="24"/>
                 <w:szCs w:val="24"/>
               </w:rPr>
+            </w:r>
+          </w:p>
+        </w:tc>
+        <w:tc>
+          <w:tcPr>
+            <w:tcW w:w="1838" w:type="dxa"/>
+            <w:tcBorders>
+              <w:top w:val="nil"/>
+              <w:left w:val="single" w:sz="2" w:space="0" w:color="000001"/>
+              <w:bottom w:val="single" w:sz="2" w:space="0" w:color="000001"/>
+              <w:insideH w:val="single" w:sz="2" w:space="0" w:color="000001"/>
+              <w:right w:val="nil"/>
+              <w:insideV w:val="nil"/>
+            </w:tcBorders>
+            <w:shd w:fill="FFFFFF" w:val="clear"/>
+            <w:tcMar>
+              <w:left w:w="-2" w:type="dxa"/>
+            </w:tcMar>
+          </w:tcPr>
+          <w:p>
+            <w:pPr>
+              <w:pStyle w:val="TableContents"/>
+              <w:rPr>
+                <w:sz w:val="24"/>
+                <w:szCs w:val="24"/>
+              </w:rPr>
+            </w:pPr>
+            <w:r>
+              <w:rPr>
+                <w:sz w:val="24"/>
+                <w:szCs w:val="24"/>
+              </w:rPr>
               <w:t>[{“question”:” ”,    “ownerUser”:“”,</w:t>
             </w:r>
           </w:p>
@@ -10999,7 +11173,7 @@
         </w:tc>
         <w:tc>
           <w:tcPr>
-            <w:tcW w:w="1991" w:type="dxa"/>
+            <w:tcW w:w="1997" w:type="dxa"/>
             <w:tcBorders>
               <w:top w:val="nil"/>
               <w:left w:val="single" w:sz="2" w:space="0" w:color="000001"/>
@@ -11031,7 +11205,7 @@
         </w:trPr>
         <w:tc>
           <w:tcPr>
-            <w:tcW w:w="1043" w:type="dxa"/>
+            <w:tcW w:w="1041" w:type="dxa"/>
             <w:tcBorders>
               <w:top w:val="nil"/>
               <w:left w:val="single" w:sz="2" w:space="0" w:color="000001"/>
@@ -11058,32 +11232,28 @@
         </w:tc>
         <w:tc>
           <w:tcPr>
-            <w:tcW w:w="668" w:type="dxa"/>
-            <w:tcBorders>
-              <w:top w:val="nil"/>
-              <w:left w:val="single" w:sz="2" w:space="0" w:color="000001"/>
-              <w:bottom w:val="single" w:sz="2" w:space="0" w:color="000001"/>
-              <w:insideH w:val="single" w:sz="2" w:space="0" w:color="000001"/>
-              <w:right w:val="nil"/>
-              <w:insideV w:val="nil"/>
-            </w:tcBorders>
-            <w:shd w:fill="FFFFFF" w:val="clear"/>
-            <w:tcMar>
-              <w:left w:w="-2" w:type="dxa"/>
-            </w:tcMar>
-          </w:tcPr>
-          <w:p>
-            <w:pPr>
-              <w:pStyle w:val="TableContents"/>
-              <w:rPr/>
-            </w:pPr>
-            <w:r>
-              <w:rPr/>
-              <w:t>3.1</w:t>
-            </w:r>
-            <w:r>
-              <w:rPr/>
-              <w:t>2</w:t>
+            <w:tcW w:w="666" w:type="dxa"/>
+            <w:tcBorders>
+              <w:top w:val="nil"/>
+              <w:left w:val="single" w:sz="2" w:space="0" w:color="000001"/>
+              <w:bottom w:val="single" w:sz="2" w:space="0" w:color="000001"/>
+              <w:insideH w:val="single" w:sz="2" w:space="0" w:color="000001"/>
+              <w:right w:val="nil"/>
+              <w:insideV w:val="nil"/>
+            </w:tcBorders>
+            <w:shd w:fill="FFFFFF" w:val="clear"/>
+            <w:tcMar>
+              <w:left w:w="-2" w:type="dxa"/>
+            </w:tcMar>
+          </w:tcPr>
+          <w:p>
+            <w:pPr>
+              <w:pStyle w:val="TableContents"/>
+              <w:rPr/>
+            </w:pPr>
+            <w:r>
+              <w:rPr/>
+              <w:t>3.12</w:t>
             </w:r>
           </w:p>
         </w:tc>
@@ -11143,38 +11313,6 @@
         </w:tc>
         <w:tc>
           <w:tcPr>
-            <w:tcW w:w="1840" w:type="dxa"/>
-            <w:tcBorders>
-              <w:top w:val="nil"/>
-              <w:left w:val="single" w:sz="2" w:space="0" w:color="000001"/>
-              <w:bottom w:val="single" w:sz="2" w:space="0" w:color="000001"/>
-              <w:insideH w:val="single" w:sz="2" w:space="0" w:color="000001"/>
-              <w:right w:val="nil"/>
-              <w:insideV w:val="nil"/>
-            </w:tcBorders>
-            <w:shd w:fill="FFFFFF" w:val="clear"/>
-            <w:tcMar>
-              <w:left w:w="-2" w:type="dxa"/>
-            </w:tcMar>
-          </w:tcPr>
-          <w:p>
-            <w:pPr>
-              <w:pStyle w:val="TableContents"/>
-              <w:rPr>
-                <w:sz w:val="24"/>
-                <w:szCs w:val="24"/>
-              </w:rPr>
-            </w:pPr>
-            <w:r>
-              <w:rPr>
-                <w:sz w:val="24"/>
-                <w:szCs w:val="24"/>
-              </w:rPr>
-            </w:r>
-          </w:p>
-        </w:tc>
-        <w:tc>
-          <w:tcPr>
             <w:tcW w:w="1838" w:type="dxa"/>
             <w:tcBorders>
               <w:top w:val="nil"/>
@@ -11202,6 +11340,38 @@
                 <w:sz w:val="24"/>
                 <w:szCs w:val="24"/>
               </w:rPr>
+            </w:r>
+          </w:p>
+        </w:tc>
+        <w:tc>
+          <w:tcPr>
+            <w:tcW w:w="1838" w:type="dxa"/>
+            <w:tcBorders>
+              <w:top w:val="nil"/>
+              <w:left w:val="single" w:sz="2" w:space="0" w:color="000001"/>
+              <w:bottom w:val="single" w:sz="2" w:space="0" w:color="000001"/>
+              <w:insideH w:val="single" w:sz="2" w:space="0" w:color="000001"/>
+              <w:right w:val="nil"/>
+              <w:insideV w:val="nil"/>
+            </w:tcBorders>
+            <w:shd w:fill="FFFFFF" w:val="clear"/>
+            <w:tcMar>
+              <w:left w:w="-2" w:type="dxa"/>
+            </w:tcMar>
+          </w:tcPr>
+          <w:p>
+            <w:pPr>
+              <w:pStyle w:val="TableContents"/>
+              <w:rPr>
+                <w:sz w:val="24"/>
+                <w:szCs w:val="24"/>
+              </w:rPr>
+            </w:pPr>
+            <w:r>
+              <w:rPr>
+                <w:sz w:val="24"/>
+                <w:szCs w:val="24"/>
+              </w:rPr>
               <w:t>[{“question”:” ”,    “ownerUser”:“”,</w:t>
             </w:r>
           </w:p>
@@ -11279,7 +11449,7 @@
         </w:tc>
         <w:tc>
           <w:tcPr>
-            <w:tcW w:w="1991" w:type="dxa"/>
+            <w:tcW w:w="1997" w:type="dxa"/>
             <w:tcBorders>
               <w:top w:val="nil"/>
               <w:left w:val="single" w:sz="2" w:space="0" w:color="000001"/>
@@ -11306,6 +11476,33 @@
         </w:tc>
       </w:tr>
     </w:tbl>
+    <w:p>
+      <w:pPr>
+        <w:pStyle w:val="Normal"/>
+        <w:rPr/>
+      </w:pPr>
+      <w:r>
+        <w:rPr/>
+      </w:r>
+    </w:p>
+    <w:p>
+      <w:pPr>
+        <w:pStyle w:val="Normal"/>
+        <w:rPr/>
+      </w:pPr>
+      <w:r>
+        <w:rPr/>
+      </w:r>
+    </w:p>
+    <w:p>
+      <w:pPr>
+        <w:pStyle w:val="Normal"/>
+        <w:rPr/>
+      </w:pPr>
+      <w:r>
+        <w:rPr/>
+      </w:r>
+    </w:p>
     <w:p>
       <w:pPr>
         <w:pStyle w:val="Normal"/>
@@ -11510,7 +11707,7 @@
     <w:tbl>
       <w:tblPr>
         <w:jc w:val="left"/>
-        <w:tblInd w:w="-324" w:type="dxa"/>
+        <w:tblInd w:w="-329" w:type="dxa"/>
         <w:tblBorders>
           <w:top w:val="single" w:sz="2" w:space="0" w:color="000001"/>
           <w:left w:val="single" w:sz="2" w:space="0" w:color="000001"/>
@@ -11527,13 +11724,14 @@
         </w:tblCellMar>
       </w:tblPr>
       <w:tblGrid>
-        <w:gridCol w:w="630"/>
+        <w:gridCol w:w="627"/>
         <w:gridCol w:w="795"/>
-        <w:gridCol w:w="1815"/>
-        <w:gridCol w:w="1065"/>
-        <w:gridCol w:w="1845"/>
-        <w:gridCol w:w="1845"/>
-        <w:gridCol w:w="1973"/>
+        <w:gridCol w:w="1814"/>
+        <w:gridCol w:w="1063"/>
+        <w:gridCol w:w="1844"/>
+        <w:gridCol w:w="1844"/>
+        <w:gridCol w:w="1"/>
+        <w:gridCol w:w="1978"/>
       </w:tblGrid>
       <w:tr>
         <w:trPr>
@@ -11541,7 +11739,7 @@
         </w:trPr>
         <w:tc>
           <w:tcPr>
-            <w:tcW w:w="630" w:type="dxa"/>
+            <w:tcW w:w="627" w:type="dxa"/>
             <w:vMerge w:val="restart"/>
             <w:tcBorders>
               <w:top w:val="single" w:sz="2" w:space="0" w:color="000001"/>
@@ -11602,7 +11800,7 @@
         </w:tc>
         <w:tc>
           <w:tcPr>
-            <w:tcW w:w="1815" w:type="dxa"/>
+            <w:tcW w:w="1814" w:type="dxa"/>
             <w:vMerge w:val="restart"/>
             <w:tcBorders>
               <w:top w:val="single" w:sz="2" w:space="0" w:color="000001"/>
@@ -11636,7 +11834,7 @@
         </w:tc>
         <w:tc>
           <w:tcPr>
-            <w:tcW w:w="1065" w:type="dxa"/>
+            <w:tcW w:w="1063" w:type="dxa"/>
             <w:vMerge w:val="restart"/>
             <w:tcBorders>
               <w:top w:val="single" w:sz="2" w:space="0" w:color="000001"/>
@@ -11670,8 +11868,8 @@
         </w:tc>
         <w:tc>
           <w:tcPr>
-            <w:tcW w:w="3690" w:type="dxa"/>
-            <w:gridSpan w:val="2"/>
+            <w:tcW w:w="3689" w:type="dxa"/>
+            <w:gridSpan w:val="3"/>
             <w:tcBorders>
               <w:top w:val="single" w:sz="2" w:space="0" w:color="000001"/>
               <w:left w:val="single" w:sz="2" w:space="0" w:color="000001"/>
@@ -11705,7 +11903,7 @@
         </w:tc>
         <w:tc>
           <w:tcPr>
-            <w:tcW w:w="1973" w:type="dxa"/>
+            <w:tcW w:w="1978" w:type="dxa"/>
             <w:tcBorders>
               <w:top w:val="single" w:sz="2" w:space="0" w:color="000001"/>
               <w:left w:val="single" w:sz="2" w:space="0" w:color="000001"/>
@@ -11743,7 +11941,7 @@
         </w:trPr>
         <w:tc>
           <w:tcPr>
-            <w:tcW w:w="630" w:type="dxa"/>
+            <w:tcW w:w="627" w:type="dxa"/>
             <w:vMerge w:val="continue"/>
             <w:tcBorders>
               <w:top w:val="single" w:sz="2" w:space="0" w:color="000001"/>
@@ -11797,7 +11995,7 @@
         </w:tc>
         <w:tc>
           <w:tcPr>
-            <w:tcW w:w="1815" w:type="dxa"/>
+            <w:tcW w:w="1814" w:type="dxa"/>
             <w:vMerge w:val="continue"/>
             <w:tcBorders>
               <w:top w:val="single" w:sz="2" w:space="0" w:color="000001"/>
@@ -11824,7 +12022,7 @@
         </w:tc>
         <w:tc>
           <w:tcPr>
-            <w:tcW w:w="1065" w:type="dxa"/>
+            <w:tcW w:w="1063" w:type="dxa"/>
             <w:vMerge w:val="continue"/>
             <w:tcBorders>
               <w:top w:val="single" w:sz="2" w:space="0" w:color="000001"/>
@@ -11851,7 +12049,7 @@
         </w:tc>
         <w:tc>
           <w:tcPr>
-            <w:tcW w:w="1845" w:type="dxa"/>
+            <w:tcW w:w="1844" w:type="dxa"/>
             <w:tcBorders>
               <w:top w:val="nil"/>
               <w:left w:val="single" w:sz="2" w:space="0" w:color="000001"/>
@@ -11879,7 +12077,7 @@
         </w:tc>
         <w:tc>
           <w:tcPr>
-            <w:tcW w:w="1845" w:type="dxa"/>
+            <w:tcW w:w="1844" w:type="dxa"/>
             <w:tcBorders>
               <w:top w:val="nil"/>
               <w:left w:val="single" w:sz="2" w:space="0" w:color="000001"/>
@@ -11907,7 +12105,8 @@
         </w:tc>
         <w:tc>
           <w:tcPr>
-            <w:tcW w:w="1973" w:type="dxa"/>
+            <w:tcW w:w="1979" w:type="dxa"/>
+            <w:gridSpan w:val="2"/>
             <w:tcBorders>
               <w:top w:val="nil"/>
               <w:left w:val="single" w:sz="2" w:space="0" w:color="000001"/>
@@ -11938,7 +12137,7 @@
         </w:trPr>
         <w:tc>
           <w:tcPr>
-            <w:tcW w:w="630" w:type="dxa"/>
+            <w:tcW w:w="627" w:type="dxa"/>
             <w:tcBorders>
               <w:top w:val="nil"/>
               <w:left w:val="single" w:sz="2" w:space="0" w:color="000001"/>
@@ -11998,7 +12197,7 @@
         </w:tc>
         <w:tc>
           <w:tcPr>
-            <w:tcW w:w="1815" w:type="dxa"/>
+            <w:tcW w:w="1814" w:type="dxa"/>
             <w:tcBorders>
               <w:top w:val="nil"/>
               <w:left w:val="single" w:sz="2" w:space="0" w:color="000001"/>
@@ -12031,7 +12230,7 @@
         </w:tc>
         <w:tc>
           <w:tcPr>
-            <w:tcW w:w="1065" w:type="dxa"/>
+            <w:tcW w:w="1063" w:type="dxa"/>
             <w:tcBorders>
               <w:top w:val="nil"/>
               <w:left w:val="single" w:sz="2" w:space="0" w:color="000001"/>
@@ -12064,7 +12263,7 @@
         </w:tc>
         <w:tc>
           <w:tcPr>
-            <w:tcW w:w="1845" w:type="dxa"/>
+            <w:tcW w:w="1844" w:type="dxa"/>
             <w:tcBorders>
               <w:top w:val="nil"/>
               <w:left w:val="single" w:sz="2" w:space="0" w:color="000001"/>
@@ -12090,7 +12289,7 @@
         </w:tc>
         <w:tc>
           <w:tcPr>
-            <w:tcW w:w="1845" w:type="dxa"/>
+            <w:tcW w:w="1844" w:type="dxa"/>
             <w:tcBorders>
               <w:top w:val="nil"/>
               <w:left w:val="single" w:sz="2" w:space="0" w:color="000001"/>
@@ -12185,7 +12384,8 @@
         </w:tc>
         <w:tc>
           <w:tcPr>
-            <w:tcW w:w="1973" w:type="dxa"/>
+            <w:tcW w:w="1979" w:type="dxa"/>
+            <w:gridSpan w:val="2"/>
             <w:tcBorders>
               <w:top w:val="nil"/>
               <w:left w:val="single" w:sz="2" w:space="0" w:color="000001"/>
@@ -12223,7 +12423,7 @@
         </w:trPr>
         <w:tc>
           <w:tcPr>
-            <w:tcW w:w="630" w:type="dxa"/>
+            <w:tcW w:w="627" w:type="dxa"/>
             <w:tcBorders>
               <w:top w:val="nil"/>
               <w:left w:val="single" w:sz="2" w:space="0" w:color="000001"/>
@@ -12282,7 +12482,7 @@
         </w:tc>
         <w:tc>
           <w:tcPr>
-            <w:tcW w:w="1815" w:type="dxa"/>
+            <w:tcW w:w="1814" w:type="dxa"/>
             <w:tcBorders>
               <w:top w:val="nil"/>
               <w:left w:val="single" w:sz="2" w:space="0" w:color="000001"/>
@@ -12347,7 +12547,7 @@
         </w:tc>
         <w:tc>
           <w:tcPr>
-            <w:tcW w:w="1065" w:type="dxa"/>
+            <w:tcW w:w="1063" w:type="dxa"/>
             <w:tcBorders>
               <w:top w:val="nil"/>
               <w:left w:val="single" w:sz="2" w:space="0" w:color="000001"/>
@@ -12396,7 +12596,7 @@
         </w:tc>
         <w:tc>
           <w:tcPr>
-            <w:tcW w:w="1845" w:type="dxa"/>
+            <w:tcW w:w="1844" w:type="dxa"/>
             <w:tcBorders>
               <w:top w:val="nil"/>
               <w:left w:val="single" w:sz="2" w:space="0" w:color="000001"/>
@@ -12445,7 +12645,7 @@
         </w:tc>
         <w:tc>
           <w:tcPr>
-            <w:tcW w:w="1845" w:type="dxa"/>
+            <w:tcW w:w="1844" w:type="dxa"/>
             <w:tcBorders>
               <w:top w:val="nil"/>
               <w:left w:val="single" w:sz="2" w:space="0" w:color="000001"/>
@@ -12572,7 +12772,8 @@
         </w:tc>
         <w:tc>
           <w:tcPr>
-            <w:tcW w:w="1973" w:type="dxa"/>
+            <w:tcW w:w="1979" w:type="dxa"/>
+            <w:gridSpan w:val="2"/>
             <w:tcBorders>
               <w:top w:val="nil"/>
               <w:left w:val="single" w:sz="2" w:space="0" w:color="000001"/>
@@ -12625,7 +12826,7 @@
         </w:trPr>
         <w:tc>
           <w:tcPr>
-            <w:tcW w:w="630" w:type="dxa"/>
+            <w:tcW w:w="627" w:type="dxa"/>
             <w:tcBorders>
               <w:top w:val="nil"/>
               <w:left w:val="single" w:sz="2" w:space="0" w:color="000001"/>
@@ -12685,7 +12886,7 @@
         </w:tc>
         <w:tc>
           <w:tcPr>
-            <w:tcW w:w="1815" w:type="dxa"/>
+            <w:tcW w:w="1814" w:type="dxa"/>
             <w:tcBorders>
               <w:top w:val="nil"/>
               <w:left w:val="single" w:sz="2" w:space="0" w:color="000001"/>
@@ -12718,7 +12919,7 @@
         </w:tc>
         <w:tc>
           <w:tcPr>
-            <w:tcW w:w="1065" w:type="dxa"/>
+            <w:tcW w:w="1063" w:type="dxa"/>
             <w:tcBorders>
               <w:top w:val="nil"/>
               <w:left w:val="single" w:sz="2" w:space="0" w:color="000001"/>
@@ -12751,7 +12952,7 @@
         </w:tc>
         <w:tc>
           <w:tcPr>
-            <w:tcW w:w="1845" w:type="dxa"/>
+            <w:tcW w:w="1844" w:type="dxa"/>
             <w:tcBorders>
               <w:top w:val="nil"/>
               <w:left w:val="single" w:sz="2" w:space="0" w:color="000001"/>
@@ -12800,7 +13001,7 @@
         </w:tc>
         <w:tc>
           <w:tcPr>
-            <w:tcW w:w="1845" w:type="dxa"/>
+            <w:tcW w:w="1844" w:type="dxa"/>
             <w:tcBorders>
               <w:top w:val="nil"/>
               <w:left w:val="single" w:sz="2" w:space="0" w:color="000001"/>
@@ -12927,7 +13128,8 @@
         </w:tc>
         <w:tc>
           <w:tcPr>
-            <w:tcW w:w="1973" w:type="dxa"/>
+            <w:tcW w:w="1979" w:type="dxa"/>
+            <w:gridSpan w:val="2"/>
             <w:tcBorders>
               <w:top w:val="nil"/>
               <w:left w:val="single" w:sz="2" w:space="0" w:color="000001"/>
@@ -12965,7 +13167,7 @@
         </w:trPr>
         <w:tc>
           <w:tcPr>
-            <w:tcW w:w="630" w:type="dxa"/>
+            <w:tcW w:w="627" w:type="dxa"/>
             <w:tcBorders>
               <w:top w:val="nil"/>
               <w:left w:val="single" w:sz="2" w:space="0" w:color="000001"/>
@@ -13025,7 +13227,7 @@
         </w:tc>
         <w:tc>
           <w:tcPr>
-            <w:tcW w:w="1815" w:type="dxa"/>
+            <w:tcW w:w="1814" w:type="dxa"/>
             <w:tcBorders>
               <w:top w:val="nil"/>
               <w:left w:val="single" w:sz="2" w:space="0" w:color="000001"/>
@@ -13067,7 +13269,7 @@
         </w:tc>
         <w:tc>
           <w:tcPr>
-            <w:tcW w:w="1065" w:type="dxa"/>
+            <w:tcW w:w="1063" w:type="dxa"/>
             <w:tcBorders>
               <w:top w:val="nil"/>
               <w:left w:val="single" w:sz="2" w:space="0" w:color="000001"/>
@@ -13100,54 +13302,54 @@
         </w:tc>
         <w:tc>
           <w:tcPr>
-            <w:tcW w:w="1845" w:type="dxa"/>
-            <w:tcBorders>
-              <w:top w:val="nil"/>
-              <w:left w:val="single" w:sz="2" w:space="0" w:color="000001"/>
-              <w:bottom w:val="single" w:sz="2" w:space="0" w:color="000001"/>
-              <w:insideH w:val="single" w:sz="2" w:space="0" w:color="000001"/>
-              <w:right w:val="nil"/>
-              <w:insideV w:val="nil"/>
-            </w:tcBorders>
-            <w:shd w:fill="FFFFFF" w:val="clear"/>
-            <w:tcMar>
-              <w:left w:w="-2" w:type="dxa"/>
-            </w:tcMar>
-          </w:tcPr>
-          <w:p>
-            <w:pPr>
-              <w:pStyle w:val="TableContents"/>
-              <w:rPr>
-                <w:sz w:val="24"/>
-                <w:szCs w:val="24"/>
-              </w:rPr>
-            </w:pPr>
-            <w:r>
-              <w:rPr>
-                <w:sz w:val="24"/>
-                <w:szCs w:val="24"/>
-              </w:rPr>
-            </w:r>
-          </w:p>
-          <w:p>
-            <w:pPr>
-              <w:pStyle w:val="TableContents"/>
-              <w:rPr>
-                <w:sz w:val="24"/>
-                <w:szCs w:val="24"/>
-              </w:rPr>
-            </w:pPr>
-            <w:r>
-              <w:rPr>
-                <w:sz w:val="24"/>
-                <w:szCs w:val="24"/>
-              </w:rPr>
-            </w:r>
-          </w:p>
-        </w:tc>
-        <w:tc>
-          <w:tcPr>
-            <w:tcW w:w="1845" w:type="dxa"/>
+            <w:tcW w:w="1844" w:type="dxa"/>
+            <w:tcBorders>
+              <w:top w:val="nil"/>
+              <w:left w:val="single" w:sz="2" w:space="0" w:color="000001"/>
+              <w:bottom w:val="single" w:sz="2" w:space="0" w:color="000001"/>
+              <w:insideH w:val="single" w:sz="2" w:space="0" w:color="000001"/>
+              <w:right w:val="nil"/>
+              <w:insideV w:val="nil"/>
+            </w:tcBorders>
+            <w:shd w:fill="FFFFFF" w:val="clear"/>
+            <w:tcMar>
+              <w:left w:w="-2" w:type="dxa"/>
+            </w:tcMar>
+          </w:tcPr>
+          <w:p>
+            <w:pPr>
+              <w:pStyle w:val="TableContents"/>
+              <w:rPr>
+                <w:sz w:val="24"/>
+                <w:szCs w:val="24"/>
+              </w:rPr>
+            </w:pPr>
+            <w:r>
+              <w:rPr>
+                <w:sz w:val="24"/>
+                <w:szCs w:val="24"/>
+              </w:rPr>
+            </w:r>
+          </w:p>
+          <w:p>
+            <w:pPr>
+              <w:pStyle w:val="TableContents"/>
+              <w:rPr>
+                <w:sz w:val="24"/>
+                <w:szCs w:val="24"/>
+              </w:rPr>
+            </w:pPr>
+            <w:r>
+              <w:rPr>
+                <w:sz w:val="24"/>
+                <w:szCs w:val="24"/>
+              </w:rPr>
+            </w:r>
+          </w:p>
+        </w:tc>
+        <w:tc>
+          <w:tcPr>
+            <w:tcW w:w="1844" w:type="dxa"/>
             <w:tcBorders>
               <w:top w:val="nil"/>
               <w:left w:val="single" w:sz="2" w:space="0" w:color="000001"/>
@@ -13274,7 +13476,8 @@
         </w:tc>
         <w:tc>
           <w:tcPr>
-            <w:tcW w:w="1973" w:type="dxa"/>
+            <w:tcW w:w="1979" w:type="dxa"/>
+            <w:gridSpan w:val="2"/>
             <w:tcBorders>
               <w:top w:val="nil"/>
               <w:left w:val="single" w:sz="2" w:space="0" w:color="000001"/>
@@ -13312,7 +13515,7 @@
         </w:trPr>
         <w:tc>
           <w:tcPr>
-            <w:tcW w:w="630" w:type="dxa"/>
+            <w:tcW w:w="627" w:type="dxa"/>
             <w:tcBorders>
               <w:top w:val="nil"/>
               <w:left w:val="single" w:sz="2" w:space="0" w:color="000001"/>
@@ -13386,7 +13589,7 @@
         </w:tc>
         <w:tc>
           <w:tcPr>
-            <w:tcW w:w="1815" w:type="dxa"/>
+            <w:tcW w:w="1814" w:type="dxa"/>
             <w:tcBorders>
               <w:top w:val="nil"/>
               <w:left w:val="single" w:sz="2" w:space="0" w:color="000001"/>
@@ -13423,7 +13626,7 @@
         </w:tc>
         <w:tc>
           <w:tcPr>
-            <w:tcW w:w="1065" w:type="dxa"/>
+            <w:tcW w:w="1063" w:type="dxa"/>
             <w:tcBorders>
               <w:top w:val="nil"/>
               <w:left w:val="single" w:sz="2" w:space="0" w:color="000001"/>
@@ -13450,39 +13653,39 @@
         </w:tc>
         <w:tc>
           <w:tcPr>
-            <w:tcW w:w="1845" w:type="dxa"/>
-            <w:tcBorders>
-              <w:top w:val="nil"/>
-              <w:left w:val="single" w:sz="2" w:space="0" w:color="000001"/>
-              <w:bottom w:val="single" w:sz="2" w:space="0" w:color="000001"/>
-              <w:insideH w:val="single" w:sz="2" w:space="0" w:color="000001"/>
-              <w:right w:val="nil"/>
-              <w:insideV w:val="nil"/>
-            </w:tcBorders>
-            <w:shd w:fill="FFFFFF" w:val="clear"/>
-            <w:tcMar>
-              <w:left w:w="-2" w:type="dxa"/>
-            </w:tcMar>
-          </w:tcPr>
-          <w:p>
-            <w:pPr>
-              <w:pStyle w:val="TableContents"/>
-              <w:rPr>
-                <w:sz w:val="24"/>
-                <w:szCs w:val="24"/>
-              </w:rPr>
-            </w:pPr>
-            <w:r>
-              <w:rPr>
-                <w:sz w:val="24"/>
-                <w:szCs w:val="24"/>
-              </w:rPr>
-            </w:r>
-          </w:p>
-        </w:tc>
-        <w:tc>
-          <w:tcPr>
-            <w:tcW w:w="1845" w:type="dxa"/>
+            <w:tcW w:w="1844" w:type="dxa"/>
+            <w:tcBorders>
+              <w:top w:val="nil"/>
+              <w:left w:val="single" w:sz="2" w:space="0" w:color="000001"/>
+              <w:bottom w:val="single" w:sz="2" w:space="0" w:color="000001"/>
+              <w:insideH w:val="single" w:sz="2" w:space="0" w:color="000001"/>
+              <w:right w:val="nil"/>
+              <w:insideV w:val="nil"/>
+            </w:tcBorders>
+            <w:shd w:fill="FFFFFF" w:val="clear"/>
+            <w:tcMar>
+              <w:left w:w="-2" w:type="dxa"/>
+            </w:tcMar>
+          </w:tcPr>
+          <w:p>
+            <w:pPr>
+              <w:pStyle w:val="TableContents"/>
+              <w:rPr>
+                <w:sz w:val="24"/>
+                <w:szCs w:val="24"/>
+              </w:rPr>
+            </w:pPr>
+            <w:r>
+              <w:rPr>
+                <w:sz w:val="24"/>
+                <w:szCs w:val="24"/>
+              </w:rPr>
+            </w:r>
+          </w:p>
+        </w:tc>
+        <w:tc>
+          <w:tcPr>
+            <w:tcW w:w="1844" w:type="dxa"/>
             <w:tcBorders>
               <w:top w:val="nil"/>
               <w:left w:val="single" w:sz="2" w:space="0" w:color="000001"/>
@@ -13593,7 +13796,8 @@
         </w:tc>
         <w:tc>
           <w:tcPr>
-            <w:tcW w:w="1973" w:type="dxa"/>
+            <w:tcW w:w="1979" w:type="dxa"/>
+            <w:gridSpan w:val="2"/>
             <w:tcBorders>
               <w:top w:val="nil"/>
               <w:left w:val="single" w:sz="2" w:space="0" w:color="000001"/>
@@ -13625,7 +13829,7 @@
         </w:trPr>
         <w:tc>
           <w:tcPr>
-            <w:tcW w:w="630" w:type="dxa"/>
+            <w:tcW w:w="627" w:type="dxa"/>
             <w:tcBorders>
               <w:top w:val="nil"/>
               <w:left w:val="single" w:sz="2" w:space="0" w:color="000001"/>
@@ -13666,15 +13870,7 @@
             </w:pPr>
             <w:r>
               <w:rPr/>
-              <w:t>(</w:t>
-            </w:r>
-            <w:r>
-              <w:rPr/>
-              <w:t>asynchronous</w:t>
-            </w:r>
-            <w:r>
-              <w:rPr/>
-              <w:t>)</w:t>
+              <w:t>(asynchronous)</w:t>
             </w:r>
           </w:p>
         </w:tc>
@@ -13707,7 +13903,7 @@
         </w:tc>
         <w:tc>
           <w:tcPr>
-            <w:tcW w:w="1815" w:type="dxa"/>
+            <w:tcW w:w="1814" w:type="dxa"/>
             <w:tcBorders>
               <w:top w:val="nil"/>
               <w:left w:val="single" w:sz="2" w:space="0" w:color="000001"/>
@@ -13734,7 +13930,7 @@
         </w:tc>
         <w:tc>
           <w:tcPr>
-            <w:tcW w:w="1065" w:type="dxa"/>
+            <w:tcW w:w="1063" w:type="dxa"/>
             <w:tcBorders>
               <w:top w:val="nil"/>
               <w:left w:val="single" w:sz="2" w:space="0" w:color="000001"/>
@@ -13761,39 +13957,39 @@
         </w:tc>
         <w:tc>
           <w:tcPr>
-            <w:tcW w:w="1845" w:type="dxa"/>
-            <w:tcBorders>
-              <w:top w:val="nil"/>
-              <w:left w:val="single" w:sz="2" w:space="0" w:color="000001"/>
-              <w:bottom w:val="single" w:sz="2" w:space="0" w:color="000001"/>
-              <w:insideH w:val="single" w:sz="2" w:space="0" w:color="000001"/>
-              <w:right w:val="nil"/>
-              <w:insideV w:val="nil"/>
-            </w:tcBorders>
-            <w:shd w:fill="FFFFFF" w:val="clear"/>
-            <w:tcMar>
-              <w:left w:w="-2" w:type="dxa"/>
-            </w:tcMar>
-          </w:tcPr>
-          <w:p>
-            <w:pPr>
-              <w:pStyle w:val="TableContents"/>
-              <w:rPr>
-                <w:sz w:val="24"/>
-                <w:szCs w:val="24"/>
-              </w:rPr>
-            </w:pPr>
-            <w:r>
-              <w:rPr>
-                <w:sz w:val="24"/>
-                <w:szCs w:val="24"/>
-              </w:rPr>
-            </w:r>
-          </w:p>
-        </w:tc>
-        <w:tc>
-          <w:tcPr>
-            <w:tcW w:w="1845" w:type="dxa"/>
+            <w:tcW w:w="1844" w:type="dxa"/>
+            <w:tcBorders>
+              <w:top w:val="nil"/>
+              <w:left w:val="single" w:sz="2" w:space="0" w:color="000001"/>
+              <w:bottom w:val="single" w:sz="2" w:space="0" w:color="000001"/>
+              <w:insideH w:val="single" w:sz="2" w:space="0" w:color="000001"/>
+              <w:right w:val="nil"/>
+              <w:insideV w:val="nil"/>
+            </w:tcBorders>
+            <w:shd w:fill="FFFFFF" w:val="clear"/>
+            <w:tcMar>
+              <w:left w:w="-2" w:type="dxa"/>
+            </w:tcMar>
+          </w:tcPr>
+          <w:p>
+            <w:pPr>
+              <w:pStyle w:val="TableContents"/>
+              <w:rPr>
+                <w:sz w:val="24"/>
+                <w:szCs w:val="24"/>
+              </w:rPr>
+            </w:pPr>
+            <w:r>
+              <w:rPr>
+                <w:sz w:val="24"/>
+                <w:szCs w:val="24"/>
+              </w:rPr>
+            </w:r>
+          </w:p>
+        </w:tc>
+        <w:tc>
+          <w:tcPr>
+            <w:tcW w:w="1844" w:type="dxa"/>
             <w:tcBorders>
               <w:top w:val="nil"/>
               <w:left w:val="single" w:sz="2" w:space="0" w:color="000001"/>
@@ -13920,7 +14116,8 @@
         </w:tc>
         <w:tc>
           <w:tcPr>
-            <w:tcW w:w="1973" w:type="dxa"/>
+            <w:tcW w:w="1979" w:type="dxa"/>
+            <w:gridSpan w:val="2"/>
             <w:tcBorders>
               <w:top w:val="nil"/>
               <w:left w:val="single" w:sz="2" w:space="0" w:color="000001"/>
@@ -13952,7 +14149,7 @@
         </w:trPr>
         <w:tc>
           <w:tcPr>
-            <w:tcW w:w="630" w:type="dxa"/>
+            <w:tcW w:w="627" w:type="dxa"/>
             <w:tcBorders>
               <w:top w:val="nil"/>
               <w:left w:val="single" w:sz="2" w:space="0" w:color="000001"/>
@@ -14005,50 +14202,34 @@
         </w:tc>
         <w:tc>
           <w:tcPr>
-            <w:tcW w:w="1815" w:type="dxa"/>
-            <w:tcBorders>
-              <w:top w:val="nil"/>
-              <w:left w:val="single" w:sz="2" w:space="0" w:color="000001"/>
-              <w:bottom w:val="single" w:sz="2" w:space="0" w:color="000001"/>
-              <w:insideH w:val="single" w:sz="2" w:space="0" w:color="000001"/>
-              <w:right w:val="nil"/>
-              <w:insideV w:val="nil"/>
-            </w:tcBorders>
-            <w:shd w:fill="FFFFFF" w:val="clear"/>
-            <w:tcMar>
-              <w:left w:w="-2" w:type="dxa"/>
-            </w:tcMar>
-          </w:tcPr>
-          <w:p>
-            <w:pPr>
-              <w:pStyle w:val="TableContents"/>
-              <w:rPr/>
-            </w:pPr>
-            <w:r>
-              <w:rPr/>
-              <w:t>/v1.0/ answer</w:t>
-            </w:r>
-            <w:r>
-              <w:rPr/>
-              <w:t>session</w:t>
-            </w:r>
-            <w:r>
-              <w:rPr/>
-              <w:t>/{</w:t>
-            </w:r>
-            <w:r>
-              <w:rPr/>
-              <w:t>discussionsession</w:t>
-            </w:r>
-            <w:r>
-              <w:rPr/>
-              <w:t>id}/upvote</w:t>
-            </w:r>
-          </w:p>
-        </w:tc>
-        <w:tc>
-          <w:tcPr>
-            <w:tcW w:w="1065" w:type="dxa"/>
+            <w:tcW w:w="1814" w:type="dxa"/>
+            <w:tcBorders>
+              <w:top w:val="nil"/>
+              <w:left w:val="single" w:sz="2" w:space="0" w:color="000001"/>
+              <w:bottom w:val="single" w:sz="2" w:space="0" w:color="000001"/>
+              <w:insideH w:val="single" w:sz="2" w:space="0" w:color="000001"/>
+              <w:right w:val="nil"/>
+              <w:insideV w:val="nil"/>
+            </w:tcBorders>
+            <w:shd w:fill="FFFFFF" w:val="clear"/>
+            <w:tcMar>
+              <w:left w:w="-2" w:type="dxa"/>
+            </w:tcMar>
+          </w:tcPr>
+          <w:p>
+            <w:pPr>
+              <w:pStyle w:val="TableContents"/>
+              <w:rPr/>
+            </w:pPr>
+            <w:r>
+              <w:rPr/>
+              <w:t>/v1.0/ answersession/{discussionsessionid}/upvote</w:t>
+            </w:r>
+          </w:p>
+        </w:tc>
+        <w:tc>
+          <w:tcPr>
+            <w:tcW w:w="1063" w:type="dxa"/>
             <w:tcBorders>
               <w:top w:val="nil"/>
               <w:left w:val="single" w:sz="2" w:space="0" w:color="000001"/>
@@ -14075,65 +14256,66 @@
         </w:tc>
         <w:tc>
           <w:tcPr>
-            <w:tcW w:w="1845" w:type="dxa"/>
-            <w:tcBorders>
-              <w:top w:val="nil"/>
-              <w:left w:val="single" w:sz="2" w:space="0" w:color="000001"/>
-              <w:bottom w:val="single" w:sz="2" w:space="0" w:color="000001"/>
-              <w:insideH w:val="single" w:sz="2" w:space="0" w:color="000001"/>
-              <w:right w:val="nil"/>
-              <w:insideV w:val="nil"/>
-            </w:tcBorders>
-            <w:shd w:fill="FFFFFF" w:val="clear"/>
-            <w:tcMar>
-              <w:left w:w="-2" w:type="dxa"/>
-            </w:tcMar>
-          </w:tcPr>
-          <w:p>
-            <w:pPr>
-              <w:pStyle w:val="TableContents"/>
-              <w:rPr>
-                <w:sz w:val="24"/>
-                <w:szCs w:val="24"/>
-              </w:rPr>
-            </w:pPr>
-            <w:r>
-              <w:rPr>
-                <w:sz w:val="24"/>
-                <w:szCs w:val="24"/>
-              </w:rPr>
-            </w:r>
-          </w:p>
-        </w:tc>
-        <w:tc>
-          <w:tcPr>
-            <w:tcW w:w="1845" w:type="dxa"/>
-            <w:tcBorders>
-              <w:top w:val="nil"/>
-              <w:left w:val="single" w:sz="2" w:space="0" w:color="000001"/>
-              <w:bottom w:val="single" w:sz="2" w:space="0" w:color="000001"/>
-              <w:insideH w:val="single" w:sz="2" w:space="0" w:color="000001"/>
-              <w:right w:val="nil"/>
-              <w:insideV w:val="nil"/>
-            </w:tcBorders>
-            <w:shd w:fill="FFFFFF" w:val="clear"/>
-            <w:tcMar>
-              <w:left w:w="-2" w:type="dxa"/>
-            </w:tcMar>
-          </w:tcPr>
-          <w:p>
-            <w:pPr>
-              <w:pStyle w:val="TableContents"/>
-              <w:rPr/>
-            </w:pPr>
-            <w:r>
-              <w:rPr/>
-            </w:r>
-          </w:p>
-        </w:tc>
-        <w:tc>
-          <w:tcPr>
-            <w:tcW w:w="1973" w:type="dxa"/>
+            <w:tcW w:w="1844" w:type="dxa"/>
+            <w:tcBorders>
+              <w:top w:val="nil"/>
+              <w:left w:val="single" w:sz="2" w:space="0" w:color="000001"/>
+              <w:bottom w:val="single" w:sz="2" w:space="0" w:color="000001"/>
+              <w:insideH w:val="single" w:sz="2" w:space="0" w:color="000001"/>
+              <w:right w:val="nil"/>
+              <w:insideV w:val="nil"/>
+            </w:tcBorders>
+            <w:shd w:fill="FFFFFF" w:val="clear"/>
+            <w:tcMar>
+              <w:left w:w="-2" w:type="dxa"/>
+            </w:tcMar>
+          </w:tcPr>
+          <w:p>
+            <w:pPr>
+              <w:pStyle w:val="TableContents"/>
+              <w:rPr>
+                <w:sz w:val="24"/>
+                <w:szCs w:val="24"/>
+              </w:rPr>
+            </w:pPr>
+            <w:r>
+              <w:rPr>
+                <w:sz w:val="24"/>
+                <w:szCs w:val="24"/>
+              </w:rPr>
+            </w:r>
+          </w:p>
+        </w:tc>
+        <w:tc>
+          <w:tcPr>
+            <w:tcW w:w="1844" w:type="dxa"/>
+            <w:tcBorders>
+              <w:top w:val="nil"/>
+              <w:left w:val="single" w:sz="2" w:space="0" w:color="000001"/>
+              <w:bottom w:val="single" w:sz="2" w:space="0" w:color="000001"/>
+              <w:insideH w:val="single" w:sz="2" w:space="0" w:color="000001"/>
+              <w:right w:val="nil"/>
+              <w:insideV w:val="nil"/>
+            </w:tcBorders>
+            <w:shd w:fill="FFFFFF" w:val="clear"/>
+            <w:tcMar>
+              <w:left w:w="-2" w:type="dxa"/>
+            </w:tcMar>
+          </w:tcPr>
+          <w:p>
+            <w:pPr>
+              <w:pStyle w:val="TableContents"/>
+              <w:rPr/>
+            </w:pPr>
+            <w:r>
+              <w:rPr/>
+            </w:r>
+          </w:p>
+        </w:tc>
+        <w:tc>
+          <w:tcPr>
+            <w:tcW w:w="1979" w:type="dxa"/>
+            <w:gridSpan w:val="2"/>
             <w:tcBorders>
               <w:top w:val="nil"/>
               <w:left w:val="single" w:sz="2" w:space="0" w:color="000001"/>
@@ -14154,15 +14336,7 @@
             </w:pPr>
             <w:r>
               <w:rPr/>
-              <w:t xml:space="preserve">Upvote an </w:t>
-            </w:r>
-            <w:r>
-              <w:rPr/>
-              <w:t>discussion session</w:t>
-            </w:r>
-            <w:r>
-              <w:rPr/>
-              <w:t>.</w:t>
+              <w:t>Upvote an discussion session.</w:t>
             </w:r>
           </w:p>
           <w:p>
@@ -14183,7 +14357,7 @@
         </w:trPr>
         <w:tc>
           <w:tcPr>
-            <w:tcW w:w="630" w:type="dxa"/>
+            <w:tcW w:w="627" w:type="dxa"/>
             <w:tcBorders>
               <w:top w:val="nil"/>
               <w:left w:val="single" w:sz="2" w:space="0" w:color="000001"/>
@@ -14236,7 +14410,7 @@
         </w:tc>
         <w:tc>
           <w:tcPr>
-            <w:tcW w:w="1815" w:type="dxa"/>
+            <w:tcW w:w="1814" w:type="dxa"/>
             <w:tcBorders>
               <w:top w:val="nil"/>
               <w:left w:val="single" w:sz="2" w:space="0" w:color="000001"/>
@@ -14267,29 +14441,13 @@
             </w:pPr>
             <w:r>
               <w:rPr/>
-              <w:t>answer</w:t>
-            </w:r>
-            <w:r>
-              <w:rPr/>
-              <w:t>session</w:t>
-            </w:r>
-            <w:r>
-              <w:rPr/>
-              <w:t>/{</w:t>
-            </w:r>
-            <w:r>
-              <w:rPr/>
-              <w:t>discussionsessionid</w:t>
-            </w:r>
-            <w:r>
-              <w:rPr/>
-              <w:t>}/downvote</w:t>
-            </w:r>
-          </w:p>
-        </w:tc>
-        <w:tc>
-          <w:tcPr>
-            <w:tcW w:w="1065" w:type="dxa"/>
+              <w:t>answersession/{discussionsessionid}/downvote</w:t>
+            </w:r>
+          </w:p>
+        </w:tc>
+        <w:tc>
+          <w:tcPr>
+            <w:tcW w:w="1063" w:type="dxa"/>
             <w:tcBorders>
               <w:top w:val="nil"/>
               <w:left w:val="single" w:sz="2" w:space="0" w:color="000001"/>
@@ -14316,65 +14474,66 @@
         </w:tc>
         <w:tc>
           <w:tcPr>
-            <w:tcW w:w="1845" w:type="dxa"/>
-            <w:tcBorders>
-              <w:top w:val="nil"/>
-              <w:left w:val="single" w:sz="2" w:space="0" w:color="000001"/>
-              <w:bottom w:val="single" w:sz="2" w:space="0" w:color="000001"/>
-              <w:insideH w:val="single" w:sz="2" w:space="0" w:color="000001"/>
-              <w:right w:val="nil"/>
-              <w:insideV w:val="nil"/>
-            </w:tcBorders>
-            <w:shd w:fill="FFFFFF" w:val="clear"/>
-            <w:tcMar>
-              <w:left w:w="-2" w:type="dxa"/>
-            </w:tcMar>
-          </w:tcPr>
-          <w:p>
-            <w:pPr>
-              <w:pStyle w:val="TableContents"/>
-              <w:rPr>
-                <w:sz w:val="24"/>
-                <w:szCs w:val="24"/>
-              </w:rPr>
-            </w:pPr>
-            <w:r>
-              <w:rPr>
-                <w:sz w:val="24"/>
-                <w:szCs w:val="24"/>
-              </w:rPr>
-            </w:r>
-          </w:p>
-        </w:tc>
-        <w:tc>
-          <w:tcPr>
-            <w:tcW w:w="1845" w:type="dxa"/>
-            <w:tcBorders>
-              <w:top w:val="nil"/>
-              <w:left w:val="single" w:sz="2" w:space="0" w:color="000001"/>
-              <w:bottom w:val="single" w:sz="2" w:space="0" w:color="000001"/>
-              <w:insideH w:val="single" w:sz="2" w:space="0" w:color="000001"/>
-              <w:right w:val="nil"/>
-              <w:insideV w:val="nil"/>
-            </w:tcBorders>
-            <w:shd w:fill="FFFFFF" w:val="clear"/>
-            <w:tcMar>
-              <w:left w:w="-2" w:type="dxa"/>
-            </w:tcMar>
-          </w:tcPr>
-          <w:p>
-            <w:pPr>
-              <w:pStyle w:val="TableContents"/>
-              <w:rPr/>
-            </w:pPr>
-            <w:r>
-              <w:rPr/>
-            </w:r>
-          </w:p>
-        </w:tc>
-        <w:tc>
-          <w:tcPr>
-            <w:tcW w:w="1973" w:type="dxa"/>
+            <w:tcW w:w="1844" w:type="dxa"/>
+            <w:tcBorders>
+              <w:top w:val="nil"/>
+              <w:left w:val="single" w:sz="2" w:space="0" w:color="000001"/>
+              <w:bottom w:val="single" w:sz="2" w:space="0" w:color="000001"/>
+              <w:insideH w:val="single" w:sz="2" w:space="0" w:color="000001"/>
+              <w:right w:val="nil"/>
+              <w:insideV w:val="nil"/>
+            </w:tcBorders>
+            <w:shd w:fill="FFFFFF" w:val="clear"/>
+            <w:tcMar>
+              <w:left w:w="-2" w:type="dxa"/>
+            </w:tcMar>
+          </w:tcPr>
+          <w:p>
+            <w:pPr>
+              <w:pStyle w:val="TableContents"/>
+              <w:rPr>
+                <w:sz w:val="24"/>
+                <w:szCs w:val="24"/>
+              </w:rPr>
+            </w:pPr>
+            <w:r>
+              <w:rPr>
+                <w:sz w:val="24"/>
+                <w:szCs w:val="24"/>
+              </w:rPr>
+            </w:r>
+          </w:p>
+        </w:tc>
+        <w:tc>
+          <w:tcPr>
+            <w:tcW w:w="1844" w:type="dxa"/>
+            <w:tcBorders>
+              <w:top w:val="nil"/>
+              <w:left w:val="single" w:sz="2" w:space="0" w:color="000001"/>
+              <w:bottom w:val="single" w:sz="2" w:space="0" w:color="000001"/>
+              <w:insideH w:val="single" w:sz="2" w:space="0" w:color="000001"/>
+              <w:right w:val="nil"/>
+              <w:insideV w:val="nil"/>
+            </w:tcBorders>
+            <w:shd w:fill="FFFFFF" w:val="clear"/>
+            <w:tcMar>
+              <w:left w:w="-2" w:type="dxa"/>
+            </w:tcMar>
+          </w:tcPr>
+          <w:p>
+            <w:pPr>
+              <w:pStyle w:val="TableContents"/>
+              <w:rPr/>
+            </w:pPr>
+            <w:r>
+              <w:rPr/>
+            </w:r>
+          </w:p>
+        </w:tc>
+        <w:tc>
+          <w:tcPr>
+            <w:tcW w:w="1979" w:type="dxa"/>
+            <w:gridSpan w:val="2"/>
             <w:tcBorders>
               <w:top w:val="nil"/>
               <w:left w:val="single" w:sz="2" w:space="0" w:color="000001"/>
@@ -14395,11 +14554,7 @@
             </w:pPr>
             <w:r>
               <w:rPr/>
-              <w:t xml:space="preserve">Downvote an answer </w:t>
-            </w:r>
-            <w:r>
-              <w:rPr/>
-              <w:t>(whole chat).</w:t>
+              <w:t>Downvote an answer (whole chat).</w:t>
             </w:r>
           </w:p>
         </w:tc>
@@ -14410,7 +14565,7 @@
         </w:trPr>
         <w:tc>
           <w:tcPr>
-            <w:tcW w:w="630" w:type="dxa"/>
+            <w:tcW w:w="627" w:type="dxa"/>
             <w:tcBorders>
               <w:top w:val="nil"/>
               <w:left w:val="single" w:sz="2" w:space="0" w:color="000001"/>
@@ -14463,7 +14618,7 @@
         </w:tc>
         <w:tc>
           <w:tcPr>
-            <w:tcW w:w="1815" w:type="dxa"/>
+            <w:tcW w:w="1814" w:type="dxa"/>
             <w:tcBorders>
               <w:top w:val="nil"/>
               <w:left w:val="single" w:sz="2" w:space="0" w:color="000001"/>
@@ -14510,7 +14665,7 @@
         </w:tc>
         <w:tc>
           <w:tcPr>
-            <w:tcW w:w="1065" w:type="dxa"/>
+            <w:tcW w:w="1063" w:type="dxa"/>
             <w:tcBorders>
               <w:top w:val="nil"/>
               <w:left w:val="single" w:sz="2" w:space="0" w:color="000001"/>
@@ -14557,7 +14712,7 @@
         </w:tc>
         <w:tc>
           <w:tcPr>
-            <w:tcW w:w="1845" w:type="dxa"/>
+            <w:tcW w:w="1844" w:type="dxa"/>
             <w:tcBorders>
               <w:top w:val="nil"/>
               <w:left w:val="single" w:sz="2" w:space="0" w:color="000001"/>
@@ -14682,33 +14837,34 @@
         </w:tc>
         <w:tc>
           <w:tcPr>
-            <w:tcW w:w="1845" w:type="dxa"/>
-            <w:tcBorders>
-              <w:top w:val="nil"/>
-              <w:left w:val="single" w:sz="2" w:space="0" w:color="000001"/>
-              <w:bottom w:val="single" w:sz="2" w:space="0" w:color="000001"/>
-              <w:insideH w:val="single" w:sz="2" w:space="0" w:color="000001"/>
-              <w:right w:val="nil"/>
-              <w:insideV w:val="nil"/>
-            </w:tcBorders>
-            <w:shd w:fill="FFFFFF" w:val="clear"/>
-            <w:tcMar>
-              <w:left w:w="-2" w:type="dxa"/>
-            </w:tcMar>
-          </w:tcPr>
-          <w:p>
-            <w:pPr>
-              <w:pStyle w:val="TableContents"/>
-              <w:rPr/>
-            </w:pPr>
-            <w:r>
-              <w:rPr/>
-            </w:r>
-          </w:p>
-        </w:tc>
-        <w:tc>
-          <w:tcPr>
-            <w:tcW w:w="1973" w:type="dxa"/>
+            <w:tcW w:w="1844" w:type="dxa"/>
+            <w:tcBorders>
+              <w:top w:val="nil"/>
+              <w:left w:val="single" w:sz="2" w:space="0" w:color="000001"/>
+              <w:bottom w:val="single" w:sz="2" w:space="0" w:color="000001"/>
+              <w:insideH w:val="single" w:sz="2" w:space="0" w:color="000001"/>
+              <w:right w:val="nil"/>
+              <w:insideV w:val="nil"/>
+            </w:tcBorders>
+            <w:shd w:fill="FFFFFF" w:val="clear"/>
+            <w:tcMar>
+              <w:left w:w="-2" w:type="dxa"/>
+            </w:tcMar>
+          </w:tcPr>
+          <w:p>
+            <w:pPr>
+              <w:pStyle w:val="TableContents"/>
+              <w:rPr/>
+            </w:pPr>
+            <w:r>
+              <w:rPr/>
+            </w:r>
+          </w:p>
+        </w:tc>
+        <w:tc>
+          <w:tcPr>
+            <w:tcW w:w="1979" w:type="dxa"/>
+            <w:gridSpan w:val="2"/>
             <w:tcBorders>
               <w:top w:val="nil"/>
               <w:left w:val="single" w:sz="2" w:space="0" w:color="000001"/>
@@ -14740,7 +14896,7 @@
         </w:trPr>
         <w:tc>
           <w:tcPr>
-            <w:tcW w:w="630" w:type="dxa"/>
+            <w:tcW w:w="627" w:type="dxa"/>
             <w:tcBorders>
               <w:top w:val="nil"/>
               <w:left w:val="single" w:sz="2" w:space="0" w:color="000001"/>
@@ -14793,7 +14949,7 @@
         </w:tc>
         <w:tc>
           <w:tcPr>
-            <w:tcW w:w="1815" w:type="dxa"/>
+            <w:tcW w:w="1814" w:type="dxa"/>
             <w:tcBorders>
               <w:top w:val="nil"/>
               <w:left w:val="single" w:sz="2" w:space="0" w:color="000001"/>
@@ -14820,7 +14976,7 @@
         </w:tc>
         <w:tc>
           <w:tcPr>
-            <w:tcW w:w="1065" w:type="dxa"/>
+            <w:tcW w:w="1063" w:type="dxa"/>
             <w:tcBorders>
               <w:top w:val="nil"/>
               <w:left w:val="single" w:sz="2" w:space="0" w:color="000001"/>
@@ -14847,39 +15003,39 @@
         </w:tc>
         <w:tc>
           <w:tcPr>
-            <w:tcW w:w="1845" w:type="dxa"/>
-            <w:tcBorders>
-              <w:top w:val="nil"/>
-              <w:left w:val="single" w:sz="2" w:space="0" w:color="000001"/>
-              <w:bottom w:val="single" w:sz="2" w:space="0" w:color="000001"/>
-              <w:insideH w:val="single" w:sz="2" w:space="0" w:color="000001"/>
-              <w:right w:val="nil"/>
-              <w:insideV w:val="nil"/>
-            </w:tcBorders>
-            <w:shd w:fill="FFFFFF" w:val="clear"/>
-            <w:tcMar>
-              <w:left w:w="-2" w:type="dxa"/>
-            </w:tcMar>
-          </w:tcPr>
-          <w:p>
-            <w:pPr>
-              <w:pStyle w:val="TableContents"/>
-              <w:rPr>
-                <w:sz w:val="24"/>
-                <w:szCs w:val="24"/>
-              </w:rPr>
-            </w:pPr>
-            <w:r>
-              <w:rPr>
-                <w:sz w:val="24"/>
-                <w:szCs w:val="24"/>
-              </w:rPr>
-            </w:r>
-          </w:p>
-        </w:tc>
-        <w:tc>
-          <w:tcPr>
-            <w:tcW w:w="1845" w:type="dxa"/>
+            <w:tcW w:w="1844" w:type="dxa"/>
+            <w:tcBorders>
+              <w:top w:val="nil"/>
+              <w:left w:val="single" w:sz="2" w:space="0" w:color="000001"/>
+              <w:bottom w:val="single" w:sz="2" w:space="0" w:color="000001"/>
+              <w:insideH w:val="single" w:sz="2" w:space="0" w:color="000001"/>
+              <w:right w:val="nil"/>
+              <w:insideV w:val="nil"/>
+            </w:tcBorders>
+            <w:shd w:fill="FFFFFF" w:val="clear"/>
+            <w:tcMar>
+              <w:left w:w="-2" w:type="dxa"/>
+            </w:tcMar>
+          </w:tcPr>
+          <w:p>
+            <w:pPr>
+              <w:pStyle w:val="TableContents"/>
+              <w:rPr>
+                <w:sz w:val="24"/>
+                <w:szCs w:val="24"/>
+              </w:rPr>
+            </w:pPr>
+            <w:r>
+              <w:rPr>
+                <w:sz w:val="24"/>
+                <w:szCs w:val="24"/>
+              </w:rPr>
+            </w:r>
+          </w:p>
+        </w:tc>
+        <w:tc>
+          <w:tcPr>
+            <w:tcW w:w="1844" w:type="dxa"/>
             <w:tcBorders>
               <w:top w:val="nil"/>
               <w:left w:val="single" w:sz="2" w:space="0" w:color="000001"/>
@@ -15004,7 +15160,8 @@
         </w:tc>
         <w:tc>
           <w:tcPr>
-            <w:tcW w:w="1973" w:type="dxa"/>
+            <w:tcW w:w="1979" w:type="dxa"/>
+            <w:gridSpan w:val="2"/>
             <w:tcBorders>
               <w:top w:val="nil"/>
               <w:left w:val="single" w:sz="2" w:space="0" w:color="000001"/>
@@ -15036,7 +15193,7 @@
         </w:trPr>
         <w:tc>
           <w:tcPr>
-            <w:tcW w:w="630" w:type="dxa"/>
+            <w:tcW w:w="627" w:type="dxa"/>
             <w:tcBorders>
               <w:top w:val="nil"/>
               <w:left w:val="single" w:sz="2" w:space="0" w:color="000001"/>
@@ -15089,7 +15246,7 @@
         </w:tc>
         <w:tc>
           <w:tcPr>
-            <w:tcW w:w="1815" w:type="dxa"/>
+            <w:tcW w:w="1814" w:type="dxa"/>
             <w:tcBorders>
               <w:top w:val="nil"/>
               <w:left w:val="single" w:sz="2" w:space="0" w:color="000001"/>
@@ -15116,7 +15273,7 @@
         </w:tc>
         <w:tc>
           <w:tcPr>
-            <w:tcW w:w="1065" w:type="dxa"/>
+            <w:tcW w:w="1063" w:type="dxa"/>
             <w:tcBorders>
               <w:top w:val="nil"/>
               <w:left w:val="single" w:sz="2" w:space="0" w:color="000001"/>
@@ -15143,39 +15300,39 @@
         </w:tc>
         <w:tc>
           <w:tcPr>
-            <w:tcW w:w="1845" w:type="dxa"/>
-            <w:tcBorders>
-              <w:top w:val="nil"/>
-              <w:left w:val="single" w:sz="2" w:space="0" w:color="000001"/>
-              <w:bottom w:val="single" w:sz="2" w:space="0" w:color="000001"/>
-              <w:insideH w:val="single" w:sz="2" w:space="0" w:color="000001"/>
-              <w:right w:val="nil"/>
-              <w:insideV w:val="nil"/>
-            </w:tcBorders>
-            <w:shd w:fill="FFFFFF" w:val="clear"/>
-            <w:tcMar>
-              <w:left w:w="-2" w:type="dxa"/>
-            </w:tcMar>
-          </w:tcPr>
-          <w:p>
-            <w:pPr>
-              <w:pStyle w:val="TableContents"/>
-              <w:rPr>
-                <w:sz w:val="24"/>
-                <w:szCs w:val="24"/>
-              </w:rPr>
-            </w:pPr>
-            <w:r>
-              <w:rPr>
-                <w:sz w:val="24"/>
-                <w:szCs w:val="24"/>
-              </w:rPr>
-            </w:r>
-          </w:p>
-        </w:tc>
-        <w:tc>
-          <w:tcPr>
-            <w:tcW w:w="1845" w:type="dxa"/>
+            <w:tcW w:w="1844" w:type="dxa"/>
+            <w:tcBorders>
+              <w:top w:val="nil"/>
+              <w:left w:val="single" w:sz="2" w:space="0" w:color="000001"/>
+              <w:bottom w:val="single" w:sz="2" w:space="0" w:color="000001"/>
+              <w:insideH w:val="single" w:sz="2" w:space="0" w:color="000001"/>
+              <w:right w:val="nil"/>
+              <w:insideV w:val="nil"/>
+            </w:tcBorders>
+            <w:shd w:fill="FFFFFF" w:val="clear"/>
+            <w:tcMar>
+              <w:left w:w="-2" w:type="dxa"/>
+            </w:tcMar>
+          </w:tcPr>
+          <w:p>
+            <w:pPr>
+              <w:pStyle w:val="TableContents"/>
+              <w:rPr>
+                <w:sz w:val="24"/>
+                <w:szCs w:val="24"/>
+              </w:rPr>
+            </w:pPr>
+            <w:r>
+              <w:rPr>
+                <w:sz w:val="24"/>
+                <w:szCs w:val="24"/>
+              </w:rPr>
+            </w:r>
+          </w:p>
+        </w:tc>
+        <w:tc>
+          <w:tcPr>
+            <w:tcW w:w="1844" w:type="dxa"/>
             <w:tcBorders>
               <w:top w:val="nil"/>
               <w:left w:val="single" w:sz="2" w:space="0" w:color="000001"/>
@@ -15295,7 +15452,8 @@
         </w:tc>
         <w:tc>
           <w:tcPr>
-            <w:tcW w:w="1973" w:type="dxa"/>
+            <w:tcW w:w="1979" w:type="dxa"/>
+            <w:gridSpan w:val="2"/>
             <w:tcBorders>
               <w:top w:val="nil"/>
               <w:left w:val="single" w:sz="2" w:space="0" w:color="000001"/>
@@ -15327,7 +15485,7 @@
         </w:trPr>
         <w:tc>
           <w:tcPr>
-            <w:tcW w:w="630" w:type="dxa"/>
+            <w:tcW w:w="627" w:type="dxa"/>
             <w:tcBorders>
               <w:top w:val="nil"/>
               <w:left w:val="single" w:sz="2" w:space="0" w:color="000001"/>
@@ -15380,7 +15538,7 @@
         </w:tc>
         <w:tc>
           <w:tcPr>
-            <w:tcW w:w="1815" w:type="dxa"/>
+            <w:tcW w:w="1814" w:type="dxa"/>
             <w:tcBorders>
               <w:top w:val="nil"/>
               <w:left w:val="single" w:sz="2" w:space="0" w:color="000001"/>
@@ -15399,27 +15557,17 @@
               <w:pStyle w:val="Normal"/>
               <w:ind w:left="0" w:right="0" w:hanging="0"/>
               <w:jc w:val="left"/>
-              <w:rPr>
-                <w:rFonts w:ascii="Liberation Serif" w:hAnsi="Liberation Serif"/>
-              </w:rPr>
-            </w:pPr>
-            <w:r>
-              <w:rPr>
-                <w:rFonts w:ascii="Liberation Serif" w:hAnsi="Liberation Serif"/>
-              </w:rPr>
-              <w:t>/</w:t>
-            </w:r>
-            <w:r>
-              <w:rPr>
-                <w:rFonts w:ascii="Liberation Serif" w:hAnsi="Liberation Serif"/>
-              </w:rPr>
-              <w:t>v1.0/question/{questionid}/discussionsession</w:t>
-            </w:r>
-          </w:p>
-        </w:tc>
-        <w:tc>
-          <w:tcPr>
-            <w:tcW w:w="1065" w:type="dxa"/>
+              <w:rPr/>
+            </w:pPr>
+            <w:r>
+              <w:rPr/>
+              <w:t>/v1.0/question/{questionid}/discussionsession</w:t>
+            </w:r>
+          </w:p>
+        </w:tc>
+        <w:tc>
+          <w:tcPr>
+            <w:tcW w:w="1063" w:type="dxa"/>
             <w:tcBorders>
               <w:top w:val="nil"/>
               <w:left w:val="single" w:sz="2" w:space="0" w:color="000001"/>
@@ -15446,39 +15594,39 @@
         </w:tc>
         <w:tc>
           <w:tcPr>
-            <w:tcW w:w="1845" w:type="dxa"/>
-            <w:tcBorders>
-              <w:top w:val="nil"/>
-              <w:left w:val="single" w:sz="2" w:space="0" w:color="000001"/>
-              <w:bottom w:val="single" w:sz="2" w:space="0" w:color="000001"/>
-              <w:insideH w:val="single" w:sz="2" w:space="0" w:color="000001"/>
-              <w:right w:val="nil"/>
-              <w:insideV w:val="nil"/>
-            </w:tcBorders>
-            <w:shd w:fill="FFFFFF" w:val="clear"/>
-            <w:tcMar>
-              <w:left w:w="-2" w:type="dxa"/>
-            </w:tcMar>
-          </w:tcPr>
-          <w:p>
-            <w:pPr>
-              <w:pStyle w:val="TableContents"/>
-              <w:rPr>
-                <w:sz w:val="24"/>
-                <w:szCs w:val="24"/>
-              </w:rPr>
-            </w:pPr>
-            <w:r>
-              <w:rPr>
-                <w:sz w:val="24"/>
-                <w:szCs w:val="24"/>
-              </w:rPr>
-            </w:r>
-          </w:p>
-        </w:tc>
-        <w:tc>
-          <w:tcPr>
-            <w:tcW w:w="1845" w:type="dxa"/>
+            <w:tcW w:w="1844" w:type="dxa"/>
+            <w:tcBorders>
+              <w:top w:val="nil"/>
+              <w:left w:val="single" w:sz="2" w:space="0" w:color="000001"/>
+              <w:bottom w:val="single" w:sz="2" w:space="0" w:color="000001"/>
+              <w:insideH w:val="single" w:sz="2" w:space="0" w:color="000001"/>
+              <w:right w:val="nil"/>
+              <w:insideV w:val="nil"/>
+            </w:tcBorders>
+            <w:shd w:fill="FFFFFF" w:val="clear"/>
+            <w:tcMar>
+              <w:left w:w="-2" w:type="dxa"/>
+            </w:tcMar>
+          </w:tcPr>
+          <w:p>
+            <w:pPr>
+              <w:pStyle w:val="TableContents"/>
+              <w:rPr>
+                <w:sz w:val="24"/>
+                <w:szCs w:val="24"/>
+              </w:rPr>
+            </w:pPr>
+            <w:r>
+              <w:rPr>
+                <w:sz w:val="24"/>
+                <w:szCs w:val="24"/>
+              </w:rPr>
+            </w:r>
+          </w:p>
+        </w:tc>
+        <w:tc>
+          <w:tcPr>
+            <w:tcW w:w="1844" w:type="dxa"/>
             <w:tcBorders>
               <w:top w:val="nil"/>
               <w:left w:val="single" w:sz="2" w:space="0" w:color="000001"/>
@@ -15603,7 +15751,8 @@
         </w:tc>
         <w:tc>
           <w:tcPr>
-            <w:tcW w:w="1973" w:type="dxa"/>
+            <w:tcW w:w="1979" w:type="dxa"/>
+            <w:gridSpan w:val="2"/>
             <w:tcBorders>
               <w:top w:val="nil"/>
               <w:left w:val="single" w:sz="2" w:space="0" w:color="000001"/>
@@ -15635,7 +15784,7 @@
         </w:trPr>
         <w:tc>
           <w:tcPr>
-            <w:tcW w:w="630" w:type="dxa"/>
+            <w:tcW w:w="627" w:type="dxa"/>
             <w:tcBorders>
               <w:top w:val="nil"/>
               <w:left w:val="single" w:sz="2" w:space="0" w:color="000001"/>
@@ -15682,12 +15831,13 @@
             </w:pPr>
             <w:r>
               <w:rPr/>
-            </w:r>
-          </w:p>
-        </w:tc>
-        <w:tc>
-          <w:tcPr>
-            <w:tcW w:w="1815" w:type="dxa"/>
+              <w:t>4.13</w:t>
+            </w:r>
+          </w:p>
+        </w:tc>
+        <w:tc>
+          <w:tcPr>
+            <w:tcW w:w="1814" w:type="dxa"/>
             <w:tcBorders>
               <w:top w:val="nil"/>
               <w:left w:val="single" w:sz="2" w:space="0" w:color="000001"/>
@@ -15706,104 +15856,103 @@
               <w:pStyle w:val="Normal"/>
               <w:ind w:left="0" w:right="0" w:hanging="0"/>
               <w:jc w:val="left"/>
-              <w:rPr>
-                <w:rFonts w:ascii="Liberation Serif" w:hAnsi="Liberation Serif"/>
-              </w:rPr>
-            </w:pPr>
-            <w:r>
-              <w:rPr>
-                <w:rFonts w:ascii="Liberation Serif" w:hAnsi="Liberation Serif"/>
-              </w:rPr>
-            </w:r>
-          </w:p>
-        </w:tc>
-        <w:tc>
-          <w:tcPr>
-            <w:tcW w:w="1065" w:type="dxa"/>
-            <w:tcBorders>
-              <w:top w:val="nil"/>
-              <w:left w:val="single" w:sz="2" w:space="0" w:color="000001"/>
-              <w:bottom w:val="single" w:sz="2" w:space="0" w:color="000001"/>
-              <w:insideH w:val="single" w:sz="2" w:space="0" w:color="000001"/>
-              <w:right w:val="nil"/>
-              <w:insideV w:val="nil"/>
-            </w:tcBorders>
-            <w:shd w:fill="FFFFFF" w:val="clear"/>
-            <w:tcMar>
-              <w:left w:w="-2" w:type="dxa"/>
-            </w:tcMar>
-          </w:tcPr>
-          <w:p>
-            <w:pPr>
-              <w:pStyle w:val="TableContents"/>
-              <w:rPr/>
-            </w:pPr>
-            <w:r>
-              <w:rPr/>
-            </w:r>
-          </w:p>
-        </w:tc>
-        <w:tc>
-          <w:tcPr>
-            <w:tcW w:w="1845" w:type="dxa"/>
-            <w:tcBorders>
-              <w:top w:val="nil"/>
-              <w:left w:val="single" w:sz="2" w:space="0" w:color="000001"/>
-              <w:bottom w:val="single" w:sz="2" w:space="0" w:color="000001"/>
-              <w:insideH w:val="single" w:sz="2" w:space="0" w:color="000001"/>
-              <w:right w:val="nil"/>
-              <w:insideV w:val="nil"/>
-            </w:tcBorders>
-            <w:shd w:fill="FFFFFF" w:val="clear"/>
-            <w:tcMar>
-              <w:left w:w="-2" w:type="dxa"/>
-            </w:tcMar>
-          </w:tcPr>
-          <w:p>
-            <w:pPr>
-              <w:pStyle w:val="TableContents"/>
-              <w:rPr>
-                <w:sz w:val="24"/>
-                <w:szCs w:val="24"/>
-              </w:rPr>
-            </w:pPr>
-            <w:r>
-              <w:rPr>
-                <w:sz w:val="24"/>
-                <w:szCs w:val="24"/>
-              </w:rPr>
-            </w:r>
-          </w:p>
-        </w:tc>
-        <w:tc>
-          <w:tcPr>
-            <w:tcW w:w="1845" w:type="dxa"/>
-            <w:tcBorders>
-              <w:top w:val="nil"/>
-              <w:left w:val="single" w:sz="2" w:space="0" w:color="000001"/>
-              <w:bottom w:val="single" w:sz="2" w:space="0" w:color="000001"/>
-              <w:insideH w:val="single" w:sz="2" w:space="0" w:color="000001"/>
-              <w:right w:val="nil"/>
-              <w:insideV w:val="nil"/>
-            </w:tcBorders>
-            <w:shd w:fill="FFFFFF" w:val="clear"/>
-            <w:tcMar>
-              <w:left w:w="-2" w:type="dxa"/>
-            </w:tcMar>
-          </w:tcPr>
-          <w:p>
-            <w:pPr>
-              <w:pStyle w:val="TableContents"/>
-              <w:rPr/>
-            </w:pPr>
-            <w:r>
-              <w:rPr/>
-            </w:r>
-          </w:p>
-        </w:tc>
-        <w:tc>
-          <w:tcPr>
-            <w:tcW w:w="1973" w:type="dxa"/>
+              <w:rPr/>
+            </w:pPr>
+            <w:r>
+              <w:rPr/>
+              <w:t>/v1.0/answer/{answerid}/ upvote</w:t>
+            </w:r>
+          </w:p>
+        </w:tc>
+        <w:tc>
+          <w:tcPr>
+            <w:tcW w:w="1063" w:type="dxa"/>
+            <w:tcBorders>
+              <w:top w:val="nil"/>
+              <w:left w:val="single" w:sz="2" w:space="0" w:color="000001"/>
+              <w:bottom w:val="single" w:sz="2" w:space="0" w:color="000001"/>
+              <w:insideH w:val="single" w:sz="2" w:space="0" w:color="000001"/>
+              <w:right w:val="nil"/>
+              <w:insideV w:val="nil"/>
+            </w:tcBorders>
+            <w:shd w:fill="FFFFFF" w:val="clear"/>
+            <w:tcMar>
+              <w:left w:w="-2" w:type="dxa"/>
+            </w:tcMar>
+          </w:tcPr>
+          <w:p>
+            <w:pPr>
+              <w:pStyle w:val="TableContents"/>
+              <w:rPr/>
+            </w:pPr>
+            <w:r>
+              <w:rPr/>
+              <w:t>POST</w:t>
+            </w:r>
+          </w:p>
+        </w:tc>
+        <w:tc>
+          <w:tcPr>
+            <w:tcW w:w="1844" w:type="dxa"/>
+            <w:tcBorders>
+              <w:top w:val="nil"/>
+              <w:left w:val="single" w:sz="2" w:space="0" w:color="000001"/>
+              <w:bottom w:val="single" w:sz="2" w:space="0" w:color="000001"/>
+              <w:insideH w:val="single" w:sz="2" w:space="0" w:color="000001"/>
+              <w:right w:val="nil"/>
+              <w:insideV w:val="nil"/>
+            </w:tcBorders>
+            <w:shd w:fill="FFFFFF" w:val="clear"/>
+            <w:tcMar>
+              <w:left w:w="-2" w:type="dxa"/>
+            </w:tcMar>
+          </w:tcPr>
+          <w:p>
+            <w:pPr>
+              <w:pStyle w:val="TableContents"/>
+              <w:rPr>
+                <w:sz w:val="24"/>
+                <w:szCs w:val="24"/>
+              </w:rPr>
+            </w:pPr>
+            <w:r>
+              <w:rPr>
+                <w:sz w:val="24"/>
+                <w:szCs w:val="24"/>
+              </w:rPr>
+            </w:r>
+          </w:p>
+        </w:tc>
+        <w:tc>
+          <w:tcPr>
+            <w:tcW w:w="1844" w:type="dxa"/>
+            <w:tcBorders>
+              <w:top w:val="nil"/>
+              <w:left w:val="single" w:sz="2" w:space="0" w:color="000001"/>
+              <w:bottom w:val="single" w:sz="2" w:space="0" w:color="000001"/>
+              <w:insideH w:val="single" w:sz="2" w:space="0" w:color="000001"/>
+              <w:right w:val="nil"/>
+              <w:insideV w:val="nil"/>
+            </w:tcBorders>
+            <w:shd w:fill="FFFFFF" w:val="clear"/>
+            <w:tcMar>
+              <w:left w:w="-2" w:type="dxa"/>
+            </w:tcMar>
+          </w:tcPr>
+          <w:p>
+            <w:pPr>
+              <w:pStyle w:val="TableContents"/>
+              <w:rPr/>
+            </w:pPr>
+            <w:r>
+              <w:rPr/>
+            </w:r>
+          </w:p>
+        </w:tc>
+        <w:tc>
+          <w:tcPr>
+            <w:tcW w:w="1979" w:type="dxa"/>
+            <w:gridSpan w:val="2"/>
             <w:tcBorders>
               <w:top w:val="nil"/>
               <w:left w:val="single" w:sz="2" w:space="0" w:color="000001"/>
@@ -15824,6 +15973,207 @@
             </w:pPr>
             <w:r>
               <w:rPr/>
+              <w:t>Upvote an answer.</w:t>
+            </w:r>
+          </w:p>
+        </w:tc>
+      </w:tr>
+      <w:tr>
+        <w:trPr>
+          <w:cantSplit w:val="false"/>
+        </w:trPr>
+        <w:tc>
+          <w:tcPr>
+            <w:tcW w:w="627" w:type="dxa"/>
+            <w:tcBorders>
+              <w:top w:val="nil"/>
+              <w:left w:val="single" w:sz="2" w:space="0" w:color="000001"/>
+              <w:bottom w:val="single" w:sz="2" w:space="0" w:color="000001"/>
+              <w:insideH w:val="single" w:sz="2" w:space="0" w:color="000001"/>
+              <w:right w:val="nil"/>
+              <w:insideV w:val="nil"/>
+            </w:tcBorders>
+            <w:shd w:fill="FFFFFF" w:val="clear"/>
+            <w:tcMar>
+              <w:left w:w="-2" w:type="dxa"/>
+            </w:tcMar>
+          </w:tcPr>
+          <w:p>
+            <w:pPr>
+              <w:pStyle w:val="TableContents"/>
+              <w:rPr/>
+            </w:pPr>
+            <w:r>
+              <w:rPr/>
+            </w:r>
+          </w:p>
+        </w:tc>
+        <w:tc>
+          <w:tcPr>
+            <w:tcW w:w="795" w:type="dxa"/>
+            <w:tcBorders>
+              <w:top w:val="nil"/>
+              <w:left w:val="single" w:sz="2" w:space="0" w:color="000001"/>
+              <w:bottom w:val="single" w:sz="2" w:space="0" w:color="000001"/>
+              <w:insideH w:val="single" w:sz="2" w:space="0" w:color="000001"/>
+              <w:right w:val="nil"/>
+              <w:insideV w:val="nil"/>
+            </w:tcBorders>
+            <w:shd w:fill="FFFFFF" w:val="clear"/>
+            <w:tcMar>
+              <w:left w:w="-2" w:type="dxa"/>
+            </w:tcMar>
+          </w:tcPr>
+          <w:p>
+            <w:pPr>
+              <w:pStyle w:val="TableContents"/>
+              <w:rPr/>
+            </w:pPr>
+            <w:r>
+              <w:rPr/>
+              <w:t>4.14</w:t>
+            </w:r>
+          </w:p>
+        </w:tc>
+        <w:tc>
+          <w:tcPr>
+            <w:tcW w:w="1814" w:type="dxa"/>
+            <w:tcBorders>
+              <w:top w:val="nil"/>
+              <w:left w:val="single" w:sz="2" w:space="0" w:color="000001"/>
+              <w:bottom w:val="single" w:sz="2" w:space="0" w:color="000001"/>
+              <w:insideH w:val="single" w:sz="2" w:space="0" w:color="000001"/>
+              <w:right w:val="nil"/>
+              <w:insideV w:val="nil"/>
+            </w:tcBorders>
+            <w:shd w:fill="FFFFFF" w:val="clear"/>
+            <w:tcMar>
+              <w:left w:w="-2" w:type="dxa"/>
+            </w:tcMar>
+          </w:tcPr>
+          <w:p>
+            <w:pPr>
+              <w:pStyle w:val="Normal"/>
+              <w:ind w:left="0" w:right="0" w:hanging="0"/>
+              <w:jc w:val="left"/>
+              <w:rPr/>
+            </w:pPr>
+            <w:r>
+              <w:rPr/>
+              <w:t>/v1.0/answer/{answerid}/ downvote</w:t>
+            </w:r>
+          </w:p>
+        </w:tc>
+        <w:tc>
+          <w:tcPr>
+            <w:tcW w:w="1063" w:type="dxa"/>
+            <w:tcBorders>
+              <w:top w:val="nil"/>
+              <w:left w:val="single" w:sz="2" w:space="0" w:color="000001"/>
+              <w:bottom w:val="single" w:sz="2" w:space="0" w:color="000001"/>
+              <w:insideH w:val="single" w:sz="2" w:space="0" w:color="000001"/>
+              <w:right w:val="nil"/>
+              <w:insideV w:val="nil"/>
+            </w:tcBorders>
+            <w:shd w:fill="FFFFFF" w:val="clear"/>
+            <w:tcMar>
+              <w:left w:w="-2" w:type="dxa"/>
+            </w:tcMar>
+          </w:tcPr>
+          <w:p>
+            <w:pPr>
+              <w:pStyle w:val="TableContents"/>
+              <w:rPr/>
+            </w:pPr>
+            <w:r>
+              <w:rPr/>
+              <w:t>POST</w:t>
+            </w:r>
+          </w:p>
+        </w:tc>
+        <w:tc>
+          <w:tcPr>
+            <w:tcW w:w="1844" w:type="dxa"/>
+            <w:tcBorders>
+              <w:top w:val="nil"/>
+              <w:left w:val="single" w:sz="2" w:space="0" w:color="000001"/>
+              <w:bottom w:val="single" w:sz="2" w:space="0" w:color="000001"/>
+              <w:insideH w:val="single" w:sz="2" w:space="0" w:color="000001"/>
+              <w:right w:val="nil"/>
+              <w:insideV w:val="nil"/>
+            </w:tcBorders>
+            <w:shd w:fill="FFFFFF" w:val="clear"/>
+            <w:tcMar>
+              <w:left w:w="-2" w:type="dxa"/>
+            </w:tcMar>
+          </w:tcPr>
+          <w:p>
+            <w:pPr>
+              <w:pStyle w:val="TableContents"/>
+              <w:rPr>
+                <w:sz w:val="24"/>
+                <w:szCs w:val="24"/>
+              </w:rPr>
+            </w:pPr>
+            <w:r>
+              <w:rPr>
+                <w:sz w:val="24"/>
+                <w:szCs w:val="24"/>
+              </w:rPr>
+            </w:r>
+          </w:p>
+        </w:tc>
+        <w:tc>
+          <w:tcPr>
+            <w:tcW w:w="1844" w:type="dxa"/>
+            <w:tcBorders>
+              <w:top w:val="nil"/>
+              <w:left w:val="single" w:sz="2" w:space="0" w:color="000001"/>
+              <w:bottom w:val="single" w:sz="2" w:space="0" w:color="000001"/>
+              <w:insideH w:val="single" w:sz="2" w:space="0" w:color="000001"/>
+              <w:right w:val="nil"/>
+              <w:insideV w:val="nil"/>
+            </w:tcBorders>
+            <w:shd w:fill="FFFFFF" w:val="clear"/>
+            <w:tcMar>
+              <w:left w:w="-2" w:type="dxa"/>
+            </w:tcMar>
+          </w:tcPr>
+          <w:p>
+            <w:pPr>
+              <w:pStyle w:val="TableContents"/>
+              <w:rPr/>
+            </w:pPr>
+            <w:r>
+              <w:rPr/>
+            </w:r>
+          </w:p>
+        </w:tc>
+        <w:tc>
+          <w:tcPr>
+            <w:tcW w:w="1979" w:type="dxa"/>
+            <w:gridSpan w:val="2"/>
+            <w:tcBorders>
+              <w:top w:val="nil"/>
+              <w:left w:val="single" w:sz="2" w:space="0" w:color="000001"/>
+              <w:bottom w:val="single" w:sz="2" w:space="0" w:color="000001"/>
+              <w:insideH w:val="single" w:sz="2" w:space="0" w:color="000001"/>
+              <w:right w:val="single" w:sz="2" w:space="0" w:color="000001"/>
+              <w:insideV w:val="single" w:sz="2" w:space="0" w:color="000001"/>
+            </w:tcBorders>
+            <w:shd w:fill="FFFFFF" w:val="clear"/>
+            <w:tcMar>
+              <w:left w:w="-2" w:type="dxa"/>
+            </w:tcMar>
+          </w:tcPr>
+          <w:p>
+            <w:pPr>
+              <w:pStyle w:val="TableContents"/>
+              <w:rPr/>
+            </w:pPr>
+            <w:r>
+              <w:rPr/>
+              <w:t>Downvote an answer.</w:t>
             </w:r>
           </w:p>
         </w:tc>
@@ -16240,7 +16590,7 @@
     <w:tbl>
       <w:tblPr>
         <w:jc w:val="left"/>
-        <w:tblInd w:w="-417" w:type="dxa"/>
+        <w:tblInd w:w="-422" w:type="dxa"/>
         <w:tblBorders>
           <w:top w:val="single" w:sz="2" w:space="0" w:color="000001"/>
           <w:left w:val="single" w:sz="2" w:space="0" w:color="000001"/>
@@ -16257,14 +16607,14 @@
         </w:tblCellMar>
       </w:tblPr>
       <w:tblGrid>
-        <w:gridCol w:w="1117"/>
+        <w:gridCol w:w="1115"/>
         <w:gridCol w:w="688"/>
         <w:gridCol w:w="1662"/>
         <w:gridCol w:w="928"/>
         <w:gridCol w:w="1840"/>
         <w:gridCol w:w="1843"/>
         <w:gridCol w:w="3"/>
-        <w:gridCol w:w="1978"/>
+        <w:gridCol w:w="1980"/>
       </w:tblGrid>
       <w:tr>
         <w:trPr>
@@ -16272,7 +16622,7 @@
         </w:trPr>
         <w:tc>
           <w:tcPr>
-            <w:tcW w:w="1117" w:type="dxa"/>
+            <w:tcW w:w="1115" w:type="dxa"/>
             <w:vMerge w:val="restart"/>
             <w:tcBorders>
               <w:top w:val="single" w:sz="2" w:space="0" w:color="000001"/>
@@ -16436,7 +16786,7 @@
         </w:tc>
         <w:tc>
           <w:tcPr>
-            <w:tcW w:w="1978" w:type="dxa"/>
+            <w:tcW w:w="1980" w:type="dxa"/>
             <w:tcBorders>
               <w:top w:val="single" w:sz="2" w:space="0" w:color="000001"/>
               <w:left w:val="single" w:sz="2" w:space="0" w:color="000001"/>
@@ -16474,7 +16824,7 @@
         </w:trPr>
         <w:tc>
           <w:tcPr>
-            <w:tcW w:w="1117" w:type="dxa"/>
+            <w:tcW w:w="1115" w:type="dxa"/>
             <w:vMerge w:val="continue"/>
             <w:tcBorders>
               <w:top w:val="single" w:sz="2" w:space="0" w:color="000001"/>
@@ -16638,7 +16988,7 @@
         </w:tc>
         <w:tc>
           <w:tcPr>
-            <w:tcW w:w="1981" w:type="dxa"/>
+            <w:tcW w:w="1983" w:type="dxa"/>
             <w:gridSpan w:val="2"/>
             <w:tcBorders>
               <w:top w:val="nil"/>
@@ -16670,7 +17020,7 @@
         </w:trPr>
         <w:tc>
           <w:tcPr>
-            <w:tcW w:w="1117" w:type="dxa"/>
+            <w:tcW w:w="1115" w:type="dxa"/>
             <w:tcBorders>
               <w:top w:val="nil"/>
               <w:left w:val="single" w:sz="2" w:space="0" w:color="000001"/>
@@ -16893,7 +17243,7 @@
         </w:tc>
         <w:tc>
           <w:tcPr>
-            <w:tcW w:w="1981" w:type="dxa"/>
+            <w:tcW w:w="1983" w:type="dxa"/>
             <w:gridSpan w:val="2"/>
             <w:tcBorders>
               <w:top w:val="nil"/>
@@ -16932,7 +17282,7 @@
         </w:trPr>
         <w:tc>
           <w:tcPr>
-            <w:tcW w:w="1117" w:type="dxa"/>
+            <w:tcW w:w="1115" w:type="dxa"/>
             <w:tcBorders>
               <w:top w:val="nil"/>
               <w:left w:val="single" w:sz="2" w:space="0" w:color="000001"/>
@@ -17210,7 +17560,7 @@
         </w:tc>
         <w:tc>
           <w:tcPr>
-            <w:tcW w:w="1981" w:type="dxa"/>
+            <w:tcW w:w="1983" w:type="dxa"/>
             <w:gridSpan w:val="2"/>
             <w:tcBorders>
               <w:top w:val="nil"/>
@@ -17264,7 +17614,7 @@
         </w:trPr>
         <w:tc>
           <w:tcPr>
-            <w:tcW w:w="1117" w:type="dxa"/>
+            <w:tcW w:w="1115" w:type="dxa"/>
             <w:tcBorders>
               <w:top w:val="nil"/>
               <w:left w:val="single" w:sz="2" w:space="0" w:color="000001"/>
@@ -17542,7 +17892,7 @@
         </w:tc>
         <w:tc>
           <w:tcPr>
-            <w:tcW w:w="1981" w:type="dxa"/>
+            <w:tcW w:w="1983" w:type="dxa"/>
             <w:gridSpan w:val="2"/>
             <w:tcBorders>
               <w:top w:val="nil"/>
@@ -17581,7 +17931,7 @@
         </w:trPr>
         <w:tc>
           <w:tcPr>
-            <w:tcW w:w="1117" w:type="dxa"/>
+            <w:tcW w:w="1115" w:type="dxa"/>
             <w:tcBorders>
               <w:top w:val="nil"/>
               <w:left w:val="single" w:sz="2" w:space="0" w:color="000001"/>
@@ -17868,7 +18218,7 @@
         </w:tc>
         <w:tc>
           <w:tcPr>
-            <w:tcW w:w="1981" w:type="dxa"/>
+            <w:tcW w:w="1983" w:type="dxa"/>
             <w:gridSpan w:val="2"/>
             <w:tcBorders>
               <w:top w:val="nil"/>
@@ -17907,7 +18257,7 @@
         </w:trPr>
         <w:tc>
           <w:tcPr>
-            <w:tcW w:w="1117" w:type="dxa"/>
+            <w:tcW w:w="1115" w:type="dxa"/>
             <w:tcBorders>
               <w:top w:val="nil"/>
               <w:left w:val="single" w:sz="2" w:space="0" w:color="000001"/>
@@ -18160,7 +18510,7 @@
         </w:tc>
         <w:tc>
           <w:tcPr>
-            <w:tcW w:w="1981" w:type="dxa"/>
+            <w:tcW w:w="1983" w:type="dxa"/>
             <w:gridSpan w:val="2"/>
             <w:tcBorders>
               <w:top w:val="nil"/>
@@ -18193,7 +18543,7 @@
         </w:trPr>
         <w:tc>
           <w:tcPr>
-            <w:tcW w:w="1117" w:type="dxa"/>
+            <w:tcW w:w="1115" w:type="dxa"/>
             <w:tcBorders>
               <w:top w:val="nil"/>
               <w:left w:val="single" w:sz="2" w:space="0" w:color="000001"/>
@@ -18436,7 +18786,7 @@
         </w:tc>
         <w:tc>
           <w:tcPr>
-            <w:tcW w:w="1981" w:type="dxa"/>
+            <w:tcW w:w="1983" w:type="dxa"/>
             <w:gridSpan w:val="2"/>
             <w:tcBorders>
               <w:top w:val="nil"/>
@@ -18611,7 +18961,7 @@
     <w:tbl>
       <w:tblPr>
         <w:jc w:val="left"/>
-        <w:tblInd w:w="-417" w:type="dxa"/>
+        <w:tblInd w:w="-422" w:type="dxa"/>
         <w:tblBorders>
           <w:top w:val="single" w:sz="2" w:space="0" w:color="000001"/>
           <w:left w:val="single" w:sz="2" w:space="0" w:color="000001"/>
@@ -18628,14 +18978,14 @@
         </w:tblCellMar>
       </w:tblPr>
       <w:tblGrid>
-        <w:gridCol w:w="1117"/>
+        <w:gridCol w:w="1115"/>
         <w:gridCol w:w="688"/>
         <w:gridCol w:w="1662"/>
         <w:gridCol w:w="928"/>
         <w:gridCol w:w="1840"/>
         <w:gridCol w:w="1843"/>
         <w:gridCol w:w="3"/>
-        <w:gridCol w:w="1978"/>
+        <w:gridCol w:w="1980"/>
       </w:tblGrid>
       <w:tr>
         <w:trPr>
@@ -18643,7 +18993,7 @@
         </w:trPr>
         <w:tc>
           <w:tcPr>
-            <w:tcW w:w="1117" w:type="dxa"/>
+            <w:tcW w:w="1115" w:type="dxa"/>
             <w:vMerge w:val="restart"/>
             <w:tcBorders>
               <w:top w:val="single" w:sz="2" w:space="0" w:color="000001"/>
@@ -18807,7 +19157,7 @@
         </w:tc>
         <w:tc>
           <w:tcPr>
-            <w:tcW w:w="1978" w:type="dxa"/>
+            <w:tcW w:w="1980" w:type="dxa"/>
             <w:tcBorders>
               <w:top w:val="single" w:sz="2" w:space="0" w:color="000001"/>
               <w:left w:val="single" w:sz="2" w:space="0" w:color="000001"/>
@@ -18845,7 +19195,7 @@
         </w:trPr>
         <w:tc>
           <w:tcPr>
-            <w:tcW w:w="1117" w:type="dxa"/>
+            <w:tcW w:w="1115" w:type="dxa"/>
             <w:vMerge w:val="continue"/>
             <w:tcBorders>
               <w:top w:val="single" w:sz="2" w:space="0" w:color="000001"/>
@@ -19009,7 +19359,7 @@
         </w:tc>
         <w:tc>
           <w:tcPr>
-            <w:tcW w:w="1981" w:type="dxa"/>
+            <w:tcW w:w="1983" w:type="dxa"/>
             <w:gridSpan w:val="2"/>
             <w:tcBorders>
               <w:top w:val="nil"/>
@@ -19041,7 +19391,7 @@
         </w:trPr>
         <w:tc>
           <w:tcPr>
-            <w:tcW w:w="1117" w:type="dxa"/>
+            <w:tcW w:w="1115" w:type="dxa"/>
             <w:tcBorders>
               <w:top w:val="nil"/>
               <w:left w:val="single" w:sz="2" w:space="0" w:color="000001"/>
@@ -19335,7 +19685,7 @@
         </w:tc>
         <w:tc>
           <w:tcPr>
-            <w:tcW w:w="1981" w:type="dxa"/>
+            <w:tcW w:w="1983" w:type="dxa"/>
             <w:gridSpan w:val="2"/>
             <w:tcBorders>
               <w:top w:val="nil"/>
@@ -19374,7 +19724,7 @@
         </w:trPr>
         <w:tc>
           <w:tcPr>
-            <w:tcW w:w="1117" w:type="dxa"/>
+            <w:tcW w:w="1115" w:type="dxa"/>
             <w:tcBorders>
               <w:top w:val="nil"/>
               <w:left w:val="single" w:sz="2" w:space="0" w:color="000001"/>
@@ -19668,7 +20018,7 @@
         </w:tc>
         <w:tc>
           <w:tcPr>
-            <w:tcW w:w="1981" w:type="dxa"/>
+            <w:tcW w:w="1983" w:type="dxa"/>
             <w:gridSpan w:val="2"/>
             <w:tcBorders>
               <w:top w:val="nil"/>
@@ -19707,7 +20057,7 @@
         </w:trPr>
         <w:tc>
           <w:tcPr>
-            <w:tcW w:w="1117" w:type="dxa"/>
+            <w:tcW w:w="1115" w:type="dxa"/>
             <w:tcBorders>
               <w:top w:val="nil"/>
               <w:left w:val="single" w:sz="2" w:space="0" w:color="000001"/>
@@ -19994,7 +20344,7 @@
         </w:tc>
         <w:tc>
           <w:tcPr>
-            <w:tcW w:w="1981" w:type="dxa"/>
+            <w:tcW w:w="1983" w:type="dxa"/>
             <w:gridSpan w:val="2"/>
             <w:tcBorders>
               <w:top w:val="nil"/>
@@ -20033,7 +20383,7 @@
         </w:trPr>
         <w:tc>
           <w:tcPr>
-            <w:tcW w:w="1117" w:type="dxa"/>
+            <w:tcW w:w="1115" w:type="dxa"/>
             <w:tcBorders>
               <w:top w:val="nil"/>
               <w:left w:val="single" w:sz="2" w:space="0" w:color="000001"/>
@@ -20349,7 +20699,7 @@
         </w:tc>
         <w:tc>
           <w:tcPr>
-            <w:tcW w:w="1981" w:type="dxa"/>
+            <w:tcW w:w="1983" w:type="dxa"/>
             <w:gridSpan w:val="2"/>
             <w:tcBorders>
               <w:top w:val="nil"/>
@@ -20388,7 +20738,7 @@
         </w:trPr>
         <w:tc>
           <w:tcPr>
-            <w:tcW w:w="1117" w:type="dxa"/>
+            <w:tcW w:w="1115" w:type="dxa"/>
             <w:tcBorders>
               <w:top w:val="nil"/>
               <w:left w:val="single" w:sz="2" w:space="0" w:color="000001"/>
@@ -20677,7 +21027,7 @@
         </w:tc>
         <w:tc>
           <w:tcPr>
-            <w:tcW w:w="1981" w:type="dxa"/>
+            <w:tcW w:w="1983" w:type="dxa"/>
             <w:gridSpan w:val="2"/>
             <w:tcBorders>
               <w:top w:val="nil"/>
@@ -20710,7 +21060,7 @@
         </w:trPr>
         <w:tc>
           <w:tcPr>
-            <w:tcW w:w="1117" w:type="dxa"/>
+            <w:tcW w:w="1115" w:type="dxa"/>
             <w:tcBorders>
               <w:top w:val="nil"/>
               <w:left w:val="single" w:sz="2" w:space="0" w:color="000001"/>
@@ -20872,7 +21222,7 @@
         </w:tc>
         <w:tc>
           <w:tcPr>
-            <w:tcW w:w="1981" w:type="dxa"/>
+            <w:tcW w:w="1983" w:type="dxa"/>
             <w:gridSpan w:val="2"/>
             <w:tcBorders>
               <w:top w:val="nil"/>

</xml_diff>

<commit_message>
fix error in api 1.6
</commit_message>
<xml_diff>
--- a/documents/UCAN-API.docx
+++ b/documents/UCAN-API.docx
@@ -90,7 +90,7 @@
     <w:tbl>
       <w:tblPr>
         <w:jc w:val="left"/>
-        <w:tblInd w:w="-180" w:type="dxa"/>
+        <w:tblInd w:w="-183" w:type="dxa"/>
         <w:tblBorders>
           <w:top w:val="single" w:sz="2" w:space="0" w:color="000001"/>
           <w:left w:val="single" w:sz="2" w:space="0" w:color="000001"/>
@@ -108,13 +108,13 @@
       </w:tblPr>
       <w:tblGrid>
         <w:gridCol w:w="883"/>
-        <w:gridCol w:w="681"/>
+        <w:gridCol w:w="680"/>
         <w:gridCol w:w="1662"/>
         <w:gridCol w:w="946"/>
         <w:gridCol w:w="1678"/>
         <w:gridCol w:w="1992"/>
         <w:gridCol w:w="3"/>
-        <w:gridCol w:w="1977"/>
+        <w:gridCol w:w="1978"/>
       </w:tblGrid>
       <w:tr>
         <w:trPr>
@@ -150,7 +150,7 @@
         </w:tc>
         <w:tc>
           <w:tcPr>
-            <w:tcW w:w="681" w:type="dxa"/>
+            <w:tcW w:w="680" w:type="dxa"/>
             <w:vMerge w:val="restart"/>
             <w:tcBorders>
               <w:top w:val="single" w:sz="2" w:space="0" w:color="000001"/>
@@ -287,7 +287,7 @@
         </w:tc>
         <w:tc>
           <w:tcPr>
-            <w:tcW w:w="1977" w:type="dxa"/>
+            <w:tcW w:w="1978" w:type="dxa"/>
             <w:tcBorders>
               <w:top w:val="single" w:sz="2" w:space="0" w:color="000001"/>
               <w:left w:val="single" w:sz="2" w:space="0" w:color="000001"/>
@@ -352,7 +352,7 @@
         </w:tc>
         <w:tc>
           <w:tcPr>
-            <w:tcW w:w="681" w:type="dxa"/>
+            <w:tcW w:w="680" w:type="dxa"/>
             <w:vMerge w:val="continue"/>
             <w:tcBorders>
               <w:top w:val="single" w:sz="2" w:space="0" w:color="000001"/>
@@ -487,7 +487,7 @@
         </w:tc>
         <w:tc>
           <w:tcPr>
-            <w:tcW w:w="1980" w:type="dxa"/>
+            <w:tcW w:w="1981" w:type="dxa"/>
             <w:gridSpan w:val="2"/>
             <w:tcBorders>
               <w:top w:val="nil"/>
@@ -545,7 +545,7 @@
         </w:tc>
         <w:tc>
           <w:tcPr>
-            <w:tcW w:w="681" w:type="dxa"/>
+            <w:tcW w:w="680" w:type="dxa"/>
             <w:tcBorders>
               <w:top w:val="nil"/>
               <w:left w:val="single" w:sz="2" w:space="0" w:color="000001"/>
@@ -866,7 +866,7 @@
         </w:tc>
         <w:tc>
           <w:tcPr>
-            <w:tcW w:w="1980" w:type="dxa"/>
+            <w:tcW w:w="1981" w:type="dxa"/>
             <w:gridSpan w:val="2"/>
             <w:tcBorders>
               <w:top w:val="nil"/>
@@ -931,7 +931,7 @@
         </w:tc>
         <w:tc>
           <w:tcPr>
-            <w:tcW w:w="681" w:type="dxa"/>
+            <w:tcW w:w="680" w:type="dxa"/>
             <w:tcBorders>
               <w:top w:val="nil"/>
               <w:left w:val="single" w:sz="2" w:space="0" w:color="000001"/>
@@ -1243,7 +1243,7 @@
         </w:tc>
         <w:tc>
           <w:tcPr>
-            <w:tcW w:w="1980" w:type="dxa"/>
+            <w:tcW w:w="1981" w:type="dxa"/>
             <w:gridSpan w:val="2"/>
             <w:tcBorders>
               <w:top w:val="nil"/>
@@ -1308,7 +1308,7 @@
         </w:tc>
         <w:tc>
           <w:tcPr>
-            <w:tcW w:w="681" w:type="dxa"/>
+            <w:tcW w:w="680" w:type="dxa"/>
             <w:tcBorders>
               <w:top w:val="nil"/>
               <w:left w:val="single" w:sz="2" w:space="0" w:color="000001"/>
@@ -1620,7 +1620,7 @@
         </w:tc>
         <w:tc>
           <w:tcPr>
-            <w:tcW w:w="1980" w:type="dxa"/>
+            <w:tcW w:w="1981" w:type="dxa"/>
             <w:gridSpan w:val="2"/>
             <w:tcBorders>
               <w:top w:val="nil"/>
@@ -1700,7 +1700,7 @@
         </w:tc>
         <w:tc>
           <w:tcPr>
-            <w:tcW w:w="681" w:type="dxa"/>
+            <w:tcW w:w="680" w:type="dxa"/>
             <w:tcBorders>
               <w:top w:val="nil"/>
               <w:left w:val="single" w:sz="2" w:space="0" w:color="000001"/>
@@ -2012,7 +2012,7 @@
         </w:tc>
         <w:tc>
           <w:tcPr>
-            <w:tcW w:w="1980" w:type="dxa"/>
+            <w:tcW w:w="1981" w:type="dxa"/>
             <w:gridSpan w:val="2"/>
             <w:tcBorders>
               <w:top w:val="nil"/>
@@ -2078,7 +2078,7 @@
         </w:tc>
         <w:tc>
           <w:tcPr>
-            <w:tcW w:w="681" w:type="dxa"/>
+            <w:tcW w:w="680" w:type="dxa"/>
             <w:tcBorders>
               <w:top w:val="nil"/>
               <w:left w:val="single" w:sz="2" w:space="0" w:color="000001"/>
@@ -2265,7 +2265,7 @@
         </w:tc>
         <w:tc>
           <w:tcPr>
-            <w:tcW w:w="1980" w:type="dxa"/>
+            <w:tcW w:w="1981" w:type="dxa"/>
             <w:gridSpan w:val="2"/>
             <w:tcBorders>
               <w:top w:val="nil"/>
@@ -2326,7 +2326,7 @@
     <w:tbl>
       <w:tblPr>
         <w:jc w:val="left"/>
-        <w:tblInd w:w="-242" w:type="dxa"/>
+        <w:tblInd w:w="-244" w:type="dxa"/>
         <w:tblBorders>
           <w:top w:val="single" w:sz="2" w:space="0" w:color="000001"/>
           <w:left w:val="single" w:sz="2" w:space="0" w:color="000001"/>
@@ -2344,12 +2344,12 @@
       </w:tblPr>
       <w:tblGrid>
         <w:gridCol w:w="938"/>
-        <w:gridCol w:w="682"/>
+        <w:gridCol w:w="681"/>
         <w:gridCol w:w="1662"/>
-        <w:gridCol w:w="924"/>
+        <w:gridCol w:w="923"/>
         <w:gridCol w:w="1843"/>
         <w:gridCol w:w="1827"/>
-        <w:gridCol w:w="1998"/>
+        <w:gridCol w:w="2000"/>
       </w:tblGrid>
       <w:tr>
         <w:trPr>
@@ -2378,13 +2378,12 @@
             </w:pPr>
             <w:r>
               <w:rPr/>
-              <w:t>Need modification</w:t>
-            </w:r>
-          </w:p>
-        </w:tc>
-        <w:tc>
-          <w:tcPr>
-            <w:tcW w:w="682" w:type="dxa"/>
+            </w:r>
+          </w:p>
+        </w:tc>
+        <w:tc>
+          <w:tcPr>
+            <w:tcW w:w="681" w:type="dxa"/>
             <w:tcBorders>
               <w:top w:val="single" w:sz="2" w:space="0" w:color="000001"/>
               <w:left w:val="single" w:sz="2" w:space="0" w:color="000001"/>
@@ -2450,7 +2449,7 @@
         </w:tc>
         <w:tc>
           <w:tcPr>
-            <w:tcW w:w="924" w:type="dxa"/>
+            <w:tcW w:w="923" w:type="dxa"/>
             <w:tcBorders>
               <w:top w:val="single" w:sz="2" w:space="0" w:color="000001"/>
               <w:left w:val="single" w:sz="2" w:space="0" w:color="000001"/>
@@ -2504,268 +2503,213 @@
             </w:pPr>
             <w:r>
               <w:rPr/>
-              <w:t>[{“id”:</w:t>
-            </w:r>
-          </w:p>
+            </w:r>
+          </w:p>
+        </w:tc>
+        <w:tc>
+          <w:tcPr>
+            <w:tcW w:w="1827" w:type="dxa"/>
+            <w:tcBorders>
+              <w:top w:val="single" w:sz="2" w:space="0" w:color="000001"/>
+              <w:left w:val="single" w:sz="2" w:space="0" w:color="000001"/>
+              <w:bottom w:val="single" w:sz="2" w:space="0" w:color="000001"/>
+              <w:insideH w:val="single" w:sz="2" w:space="0" w:color="000001"/>
+              <w:right w:val="nil"/>
+              <w:insideV w:val="nil"/>
+            </w:tcBorders>
+            <w:shd w:fill="FFFFFF" w:val="clear"/>
+            <w:tcMar>
+              <w:left w:w="-2" w:type="dxa"/>
+            </w:tcMar>
+          </w:tcPr>
           <w:p>
             <w:pPr>
               <w:pStyle w:val="Normal"/>
-              <w:rPr/>
-            </w:pPr>
-            <w:r>
-              <w:rPr/>
+              <w:rPr>
+                <w:sz w:val="24"/>
+                <w:szCs w:val="24"/>
+              </w:rPr>
+            </w:pPr>
+            <w:r>
+              <w:rPr>
+                <w:sz w:val="24"/>
+                <w:szCs w:val="24"/>
+              </w:rPr>
+              <w:t>[{“name”:” ”,</w:t>
+            </w:r>
+          </w:p>
+          <w:p>
+            <w:pPr>
+              <w:pStyle w:val="TableContents"/>
+              <w:rPr>
+                <w:sz w:val="24"/>
+                <w:szCs w:val="24"/>
+              </w:rPr>
+            </w:pPr>
+            <w:r>
+              <w:rPr>
+                <w:sz w:val="24"/>
+                <w:szCs w:val="24"/>
+              </w:rPr>
+              <w:t xml:space="preserve">   “</w:t>
+            </w:r>
+            <w:r>
+              <w:rPr>
+                <w:sz w:val="24"/>
+                <w:szCs w:val="24"/>
+              </w:rPr>
+              <w:t>username”:”” ,</w:t>
+            </w:r>
+          </w:p>
+          <w:p>
+            <w:pPr>
+              <w:pStyle w:val="TableContents"/>
+              <w:rPr>
+                <w:sz w:val="24"/>
+                <w:szCs w:val="24"/>
+              </w:rPr>
+            </w:pPr>
+            <w:r>
+              <w:rPr>
+                <w:sz w:val="24"/>
+                <w:szCs w:val="24"/>
+              </w:rPr>
+              <w:t xml:space="preserve">   “</w:t>
+            </w:r>
+            <w:r>
+              <w:rPr>
+                <w:sz w:val="24"/>
+                <w:szCs w:val="24"/>
+              </w:rPr>
+              <w:t>password”:” ”,</w:t>
+            </w:r>
+          </w:p>
+          <w:p>
+            <w:pPr>
+              <w:pStyle w:val="TableContents"/>
+              <w:rPr>
+                <w:sz w:val="24"/>
+                <w:szCs w:val="24"/>
+              </w:rPr>
+            </w:pPr>
+            <w:r>
+              <w:rPr>
+                <w:sz w:val="24"/>
+                <w:szCs w:val="24"/>
+              </w:rPr>
+              <w:t xml:space="preserve">   “</w:t>
+            </w:r>
+            <w:r>
+              <w:rPr>
+                <w:sz w:val="24"/>
+                <w:szCs w:val="24"/>
+              </w:rPr>
+              <w:t>email”: ” ”,</w:t>
+            </w:r>
+          </w:p>
+          <w:p>
+            <w:pPr>
+              <w:pStyle w:val="TableContents"/>
+              <w:rPr>
+                <w:sz w:val="24"/>
+                <w:szCs w:val="24"/>
+              </w:rPr>
+            </w:pPr>
+            <w:r>
+              <w:rPr>
+                <w:sz w:val="24"/>
+                <w:szCs w:val="24"/>
+              </w:rPr>
+              <w:t xml:space="preserve">   “</w:t>
+            </w:r>
+            <w:r>
+              <w:rPr>
+                <w:sz w:val="24"/>
+                <w:szCs w:val="24"/>
+              </w:rPr>
+              <w:t>city”:” ”,</w:t>
+            </w:r>
+          </w:p>
+          <w:p>
+            <w:pPr>
+              <w:pStyle w:val="TableContents"/>
+              <w:rPr>
+                <w:sz w:val="24"/>
+                <w:szCs w:val="24"/>
+              </w:rPr>
+            </w:pPr>
+            <w:r>
+              <w:rPr>
+                <w:sz w:val="24"/>
+                <w:szCs w:val="24"/>
+              </w:rPr>
+              <w:t xml:space="preserve">    “</w:t>
+            </w:r>
+            <w:r>
+              <w:rPr>
+                <w:sz w:val="24"/>
+                <w:szCs w:val="24"/>
+              </w:rPr>
+              <w:t>country”:” ”,</w:t>
+            </w:r>
+          </w:p>
+          <w:p>
+            <w:pPr>
+              <w:pStyle w:val="TableContents"/>
+              <w:rPr>
+                <w:sz w:val="24"/>
+                <w:szCs w:val="24"/>
+              </w:rPr>
+            </w:pPr>
+            <w:r>
+              <w:rPr>
+                <w:sz w:val="24"/>
+                <w:szCs w:val="24"/>
+              </w:rPr>
               <w:t>“</w:t>
             </w:r>
             <w:r>
-              <w:rPr/>
-              <w:t>name”:</w:t>
-            </w:r>
-          </w:p>
-          <w:p>
-            <w:pPr>
-              <w:pStyle w:val="Normal"/>
-              <w:rPr/>
-            </w:pPr>
-            <w:r>
-              <w:rPr/>
-              <w:t>}</w:t>
-            </w:r>
-          </w:p>
-          <w:p>
-            <w:pPr>
-              <w:pStyle w:val="Normal"/>
-              <w:rPr/>
-            </w:pPr>
-            <w:r>
-              <w:rPr/>
+              <w:rPr>
+                <w:sz w:val="24"/>
+                <w:szCs w:val="24"/>
+              </w:rPr>
+              <w:t>subsTopics”:[]</w:t>
+            </w:r>
+          </w:p>
+          <w:p>
+            <w:pPr>
+              <w:pStyle w:val="TableContents"/>
+              <w:rPr>
+                <w:sz w:val="24"/>
+                <w:szCs w:val="24"/>
+              </w:rPr>
+            </w:pPr>
+            <w:r>
+              <w:rPr>
+                <w:sz w:val="24"/>
+                <w:szCs w:val="24"/>
+              </w:rPr>
+              <w:t>}..</w:t>
+            </w:r>
+          </w:p>
+          <w:p>
+            <w:pPr>
+              <w:pStyle w:val="TableContents"/>
+              <w:rPr>
+                <w:sz w:val="24"/>
+                <w:szCs w:val="24"/>
+              </w:rPr>
+            </w:pPr>
+            <w:r>
+              <w:rPr>
+                <w:sz w:val="24"/>
+                <w:szCs w:val="24"/>
+              </w:rPr>
               <w:t>.</w:t>
             </w:r>
           </w:p>
           <w:p>
             <w:pPr>
-              <w:pStyle w:val="Normal"/>
-              <w:rPr/>
-            </w:pPr>
-            <w:r>
-              <w:rPr/>
-              <w:t>.</w:t>
-            </w:r>
-          </w:p>
-          <w:p>
-            <w:pPr>
-              <w:pStyle w:val="Normal"/>
-              <w:rPr/>
-            </w:pPr>
-            <w:r>
-              <w:rPr/>
-              <w:t>.]</w:t>
-            </w:r>
-          </w:p>
-        </w:tc>
-        <w:tc>
-          <w:tcPr>
-            <w:tcW w:w="1827" w:type="dxa"/>
-            <w:tcBorders>
-              <w:top w:val="single" w:sz="2" w:space="0" w:color="000001"/>
-              <w:left w:val="single" w:sz="2" w:space="0" w:color="000001"/>
-              <w:bottom w:val="single" w:sz="2" w:space="0" w:color="000001"/>
-              <w:insideH w:val="single" w:sz="2" w:space="0" w:color="000001"/>
-              <w:right w:val="nil"/>
-              <w:insideV w:val="nil"/>
-            </w:tcBorders>
-            <w:shd w:fill="FFFFFF" w:val="clear"/>
-            <w:tcMar>
-              <w:left w:w="-2" w:type="dxa"/>
-            </w:tcMar>
-          </w:tcPr>
-          <w:p>
-            <w:pPr>
-              <w:pStyle w:val="Normal"/>
-              <w:rPr>
-                <w:sz w:val="24"/>
-                <w:szCs w:val="24"/>
-              </w:rPr>
-            </w:pPr>
-            <w:r>
-              <w:rPr>
-                <w:sz w:val="24"/>
-                <w:szCs w:val="24"/>
-              </w:rPr>
-              <w:t>[{“name”:” ”,</w:t>
-            </w:r>
-          </w:p>
-          <w:p>
-            <w:pPr>
-              <w:pStyle w:val="TableContents"/>
-              <w:rPr>
-                <w:sz w:val="24"/>
-                <w:szCs w:val="24"/>
-              </w:rPr>
-            </w:pPr>
-            <w:r>
-              <w:rPr>
-                <w:sz w:val="24"/>
-                <w:szCs w:val="24"/>
-              </w:rPr>
-              <w:t xml:space="preserve">   “</w:t>
-            </w:r>
-            <w:r>
-              <w:rPr>
-                <w:sz w:val="24"/>
-                <w:szCs w:val="24"/>
-              </w:rPr>
-              <w:t>username”:”” ,</w:t>
-            </w:r>
-          </w:p>
-          <w:p>
-            <w:pPr>
-              <w:pStyle w:val="TableContents"/>
-              <w:rPr>
-                <w:sz w:val="24"/>
-                <w:szCs w:val="24"/>
-              </w:rPr>
-            </w:pPr>
-            <w:r>
-              <w:rPr>
-                <w:sz w:val="24"/>
-                <w:szCs w:val="24"/>
-              </w:rPr>
-              <w:t xml:space="preserve">   “</w:t>
-            </w:r>
-            <w:r>
-              <w:rPr>
-                <w:sz w:val="24"/>
-                <w:szCs w:val="24"/>
-              </w:rPr>
-              <w:t>password”:” ”,</w:t>
-            </w:r>
-          </w:p>
-          <w:p>
-            <w:pPr>
-              <w:pStyle w:val="TableContents"/>
-              <w:rPr>
-                <w:sz w:val="24"/>
-                <w:szCs w:val="24"/>
-              </w:rPr>
-            </w:pPr>
-            <w:r>
-              <w:rPr>
-                <w:sz w:val="24"/>
-                <w:szCs w:val="24"/>
-              </w:rPr>
-              <w:t xml:space="preserve">   “</w:t>
-            </w:r>
-            <w:r>
-              <w:rPr>
-                <w:sz w:val="24"/>
-                <w:szCs w:val="24"/>
-              </w:rPr>
-              <w:t>email”: ” ”,</w:t>
-            </w:r>
-          </w:p>
-          <w:p>
-            <w:pPr>
-              <w:pStyle w:val="TableContents"/>
-              <w:rPr>
-                <w:sz w:val="24"/>
-                <w:szCs w:val="24"/>
-              </w:rPr>
-            </w:pPr>
-            <w:r>
-              <w:rPr>
-                <w:sz w:val="24"/>
-                <w:szCs w:val="24"/>
-              </w:rPr>
-              <w:t xml:space="preserve">   “</w:t>
-            </w:r>
-            <w:r>
-              <w:rPr>
-                <w:sz w:val="24"/>
-                <w:szCs w:val="24"/>
-              </w:rPr>
-              <w:t>city”:” ”,</w:t>
-            </w:r>
-          </w:p>
-          <w:p>
-            <w:pPr>
-              <w:pStyle w:val="TableContents"/>
-              <w:rPr>
-                <w:sz w:val="24"/>
-                <w:szCs w:val="24"/>
-              </w:rPr>
-            </w:pPr>
-            <w:r>
-              <w:rPr>
-                <w:sz w:val="24"/>
-                <w:szCs w:val="24"/>
-              </w:rPr>
-              <w:t xml:space="preserve">    “</w:t>
-            </w:r>
-            <w:r>
-              <w:rPr>
-                <w:sz w:val="24"/>
-                <w:szCs w:val="24"/>
-              </w:rPr>
-              <w:t>country”:” ”,</w:t>
-            </w:r>
-          </w:p>
-          <w:p>
-            <w:pPr>
-              <w:pStyle w:val="TableContents"/>
-              <w:rPr>
-                <w:sz w:val="24"/>
-                <w:szCs w:val="24"/>
-              </w:rPr>
-            </w:pPr>
-            <w:r>
-              <w:rPr>
-                <w:sz w:val="24"/>
-                <w:szCs w:val="24"/>
-              </w:rPr>
-              <w:t>“</w:t>
-            </w:r>
-            <w:r>
-              <w:rPr>
-                <w:sz w:val="24"/>
-                <w:szCs w:val="24"/>
-              </w:rPr>
-              <w:t>subsTopics”:[]</w:t>
-            </w:r>
-          </w:p>
-          <w:p>
-            <w:pPr>
-              <w:pStyle w:val="TableContents"/>
-              <w:rPr>
-                <w:sz w:val="24"/>
-                <w:szCs w:val="24"/>
-              </w:rPr>
-            </w:pPr>
-            <w:r>
-              <w:rPr>
-                <w:sz w:val="24"/>
-                <w:szCs w:val="24"/>
-              </w:rPr>
-              <w:t>}..</w:t>
-            </w:r>
-          </w:p>
-          <w:p>
-            <w:pPr>
-              <w:pStyle w:val="TableContents"/>
-              <w:rPr>
-                <w:sz w:val="24"/>
-                <w:szCs w:val="24"/>
-              </w:rPr>
-            </w:pPr>
-            <w:r>
-              <w:rPr>
-                <w:sz w:val="24"/>
-                <w:szCs w:val="24"/>
-              </w:rPr>
-              <w:t>.</w:t>
-            </w:r>
-          </w:p>
-          <w:p>
-            <w:pPr>
               <w:pStyle w:val="TableContents"/>
               <w:rPr>
                 <w:sz w:val="24"/>
@@ -2783,7 +2727,7 @@
         </w:tc>
         <w:tc>
           <w:tcPr>
-            <w:tcW w:w="1998" w:type="dxa"/>
+            <w:tcW w:w="2000" w:type="dxa"/>
             <w:tcBorders>
               <w:top w:val="single" w:sz="2" w:space="0" w:color="000001"/>
               <w:left w:val="single" w:sz="2" w:space="0" w:color="000001"/>
@@ -2842,40 +2786,53 @@
             </w:pPr>
             <w:r>
               <w:rPr/>
-              <w:t>Not now</w:t>
-            </w:r>
-          </w:p>
-        </w:tc>
-        <w:tc>
-          <w:tcPr>
-            <w:tcW w:w="682" w:type="dxa"/>
-            <w:tcBorders>
-              <w:top w:val="nil"/>
-              <w:left w:val="single" w:sz="2" w:space="0" w:color="000001"/>
-              <w:bottom w:val="single" w:sz="2" w:space="0" w:color="000001"/>
-              <w:insideH w:val="single" w:sz="2" w:space="0" w:color="000001"/>
-              <w:right w:val="nil"/>
-              <w:insideV w:val="nil"/>
-            </w:tcBorders>
-            <w:shd w:fill="FFFFFF" w:val="clear"/>
-            <w:tcMar>
-              <w:left w:w="-2" w:type="dxa"/>
-            </w:tcMar>
-          </w:tcPr>
-          <w:p>
-            <w:pPr>
-              <w:pStyle w:val="TableContents"/>
-              <w:rPr>
-                <w:sz w:val="24"/>
-                <w:szCs w:val="24"/>
-              </w:rPr>
-            </w:pPr>
-            <w:r>
-              <w:rPr>
-                <w:sz w:val="24"/>
-                <w:szCs w:val="24"/>
-              </w:rPr>
-              <w:t>1.7.</w:t>
+            </w:r>
+          </w:p>
+        </w:tc>
+        <w:tc>
+          <w:tcPr>
+            <w:tcW w:w="681" w:type="dxa"/>
+            <w:tcBorders>
+              <w:top w:val="nil"/>
+              <w:left w:val="single" w:sz="2" w:space="0" w:color="000001"/>
+              <w:bottom w:val="single" w:sz="2" w:space="0" w:color="000001"/>
+              <w:insideH w:val="single" w:sz="2" w:space="0" w:color="000001"/>
+              <w:right w:val="nil"/>
+              <w:insideV w:val="nil"/>
+            </w:tcBorders>
+            <w:shd w:fill="FFFFFF" w:val="clear"/>
+            <w:tcMar>
+              <w:left w:w="-2" w:type="dxa"/>
+            </w:tcMar>
+          </w:tcPr>
+          <w:p>
+            <w:pPr>
+              <w:pStyle w:val="TableContents"/>
+              <w:rPr>
+                <w:sz w:val="24"/>
+                <w:szCs w:val="24"/>
+              </w:rPr>
+            </w:pPr>
+            <w:r>
+              <w:rPr>
+                <w:sz w:val="24"/>
+                <w:szCs w:val="24"/>
+              </w:rPr>
+              <w:t>1.</w:t>
+            </w:r>
+            <w:r>
+              <w:rPr>
+                <w:sz w:val="24"/>
+                <w:szCs w:val="24"/>
+              </w:rPr>
+              <w:t>7</w:t>
+            </w:r>
+            <w:r>
+              <w:rPr>
+                <w:sz w:val="24"/>
+                <w:szCs w:val="24"/>
+              </w:rPr>
+              <w:t>.</w:t>
             </w:r>
           </w:p>
         </w:tc>
@@ -2908,13 +2865,13 @@
                 <w:sz w:val="24"/>
                 <w:szCs w:val="24"/>
               </w:rPr>
-              <w:t>/v1.0/topics/{topicid}/followers/</w:t>
-            </w:r>
-          </w:p>
-        </w:tc>
-        <w:tc>
-          <w:tcPr>
-            <w:tcW w:w="924" w:type="dxa"/>
+              <w:t>/v1.0/topics /experts/</w:t>
+            </w:r>
+          </w:p>
+        </w:tc>
+        <w:tc>
+          <w:tcPr>
+            <w:tcW w:w="923" w:type="dxa"/>
             <w:tcBorders>
               <w:top w:val="nil"/>
               <w:left w:val="single" w:sz="2" w:space="0" w:color="000001"/>
@@ -3078,7 +3035,7 @@
                 <w:sz w:val="24"/>
                 <w:szCs w:val="24"/>
               </w:rPr>
-              <w:t>username”:”  ,</w:t>
+              <w:t>username”:”” ,</w:t>
             </w:r>
           </w:p>
           <w:p>
@@ -3247,7 +3204,7 @@
         </w:tc>
         <w:tc>
           <w:tcPr>
-            <w:tcW w:w="1998" w:type="dxa"/>
+            <w:tcW w:w="2000" w:type="dxa"/>
             <w:tcBorders>
               <w:top w:val="nil"/>
               <w:left w:val="single" w:sz="2" w:space="0" w:color="000001"/>
@@ -3274,7 +3231,23 @@
                 <w:sz w:val="24"/>
                 <w:szCs w:val="24"/>
               </w:rPr>
-              <w:t>Get users following the topic with id “topicid”</w:t>
+              <w:t>Get experts following the topic with id “topicid”</w:t>
+            </w:r>
+          </w:p>
+          <w:p>
+            <w:pPr>
+              <w:pStyle w:val="TableContents"/>
+              <w:rPr>
+                <w:sz w:val="24"/>
+                <w:szCs w:val="24"/>
+              </w:rPr>
+            </w:pPr>
+            <w:r>
+              <w:rPr>
+                <w:sz w:val="24"/>
+                <w:szCs w:val="24"/>
+              </w:rPr>
+              <w:t>mentioned in list</w:t>
             </w:r>
           </w:p>
         </w:tc>
@@ -3306,39 +3279,54 @@
             </w:pPr>
             <w:r>
               <w:rPr/>
-            </w:r>
-          </w:p>
-        </w:tc>
-        <w:tc>
-          <w:tcPr>
-            <w:tcW w:w="682" w:type="dxa"/>
-            <w:tcBorders>
-              <w:top w:val="nil"/>
-              <w:left w:val="single" w:sz="2" w:space="0" w:color="000001"/>
-              <w:bottom w:val="single" w:sz="2" w:space="0" w:color="000001"/>
-              <w:insideH w:val="single" w:sz="2" w:space="0" w:color="000001"/>
-              <w:right w:val="nil"/>
-              <w:insideV w:val="nil"/>
-            </w:tcBorders>
-            <w:shd w:fill="FFFFFF" w:val="clear"/>
-            <w:tcMar>
-              <w:left w:w="-2" w:type="dxa"/>
-            </w:tcMar>
-          </w:tcPr>
-          <w:p>
-            <w:pPr>
-              <w:pStyle w:val="TableContents"/>
-              <w:rPr>
-                <w:sz w:val="24"/>
-                <w:szCs w:val="24"/>
-              </w:rPr>
-            </w:pPr>
-            <w:r>
-              <w:rPr>
-                <w:sz w:val="24"/>
-                <w:szCs w:val="24"/>
-              </w:rPr>
-              <w:t xml:space="preserve">1.8. </w:t>
+              <w:t>Not now</w:t>
+            </w:r>
+          </w:p>
+        </w:tc>
+        <w:tc>
+          <w:tcPr>
+            <w:tcW w:w="681" w:type="dxa"/>
+            <w:tcBorders>
+              <w:top w:val="nil"/>
+              <w:left w:val="single" w:sz="2" w:space="0" w:color="000001"/>
+              <w:bottom w:val="single" w:sz="2" w:space="0" w:color="000001"/>
+              <w:insideH w:val="single" w:sz="2" w:space="0" w:color="000001"/>
+              <w:right w:val="nil"/>
+              <w:insideV w:val="nil"/>
+            </w:tcBorders>
+            <w:shd w:fill="FFFFFF" w:val="clear"/>
+            <w:tcMar>
+              <w:left w:w="-2" w:type="dxa"/>
+            </w:tcMar>
+          </w:tcPr>
+          <w:p>
+            <w:pPr>
+              <w:pStyle w:val="TableContents"/>
+              <w:rPr>
+                <w:sz w:val="24"/>
+                <w:szCs w:val="24"/>
+              </w:rPr>
+            </w:pPr>
+            <w:r>
+              <w:rPr>
+                <w:sz w:val="24"/>
+                <w:szCs w:val="24"/>
+              </w:rPr>
+              <w:t>1.</w:t>
+            </w:r>
+            <w:r>
+              <w:rPr>
+                <w:sz w:val="24"/>
+                <w:szCs w:val="24"/>
+              </w:rPr>
+              <w:t>8</w:t>
+            </w:r>
+            <w:r>
+              <w:rPr>
+                <w:sz w:val="24"/>
+                <w:szCs w:val="24"/>
+              </w:rPr>
+              <w:t>.</w:t>
             </w:r>
           </w:p>
         </w:tc>
@@ -3371,13 +3359,13 @@
                 <w:sz w:val="24"/>
                 <w:szCs w:val="24"/>
               </w:rPr>
-              <w:t>/v1.0/users/{userid}/interesttopics</w:t>
-            </w:r>
-          </w:p>
-        </w:tc>
-        <w:tc>
-          <w:tcPr>
-            <w:tcW w:w="924" w:type="dxa"/>
+              <w:t>/v1.0/topics/{topicid}/followers/</w:t>
+            </w:r>
+          </w:p>
+        </w:tc>
+        <w:tc>
+          <w:tcPr>
+            <w:tcW w:w="923" w:type="dxa"/>
             <w:tcBorders>
               <w:top w:val="nil"/>
               <w:left w:val="single" w:sz="2" w:space="0" w:color="000001"/>
@@ -3431,6 +3419,67 @@
             </w:pPr>
             <w:r>
               <w:rPr/>
+              <w:t>[</w:t>
+            </w:r>
+            <w:bookmarkStart w:id="1" w:name="__DdeLink__1728_685241523"/>
+            <w:r>
+              <w:rPr/>
+              <w:t>{“id”:</w:t>
+            </w:r>
+          </w:p>
+          <w:p>
+            <w:pPr>
+              <w:pStyle w:val="Normal"/>
+              <w:rPr/>
+            </w:pPr>
+            <w:r>
+              <w:rPr/>
+              <w:t>“</w:t>
+            </w:r>
+            <w:r>
+              <w:rPr/>
+              <w:t>name”:</w:t>
+            </w:r>
+          </w:p>
+          <w:p>
+            <w:pPr>
+              <w:pStyle w:val="Normal"/>
+              <w:rPr/>
+            </w:pPr>
+            <w:r>
+              <w:rPr/>
+              <w:t>}</w:t>
+            </w:r>
+          </w:p>
+          <w:p>
+            <w:pPr>
+              <w:pStyle w:val="Normal"/>
+              <w:rPr/>
+            </w:pPr>
+            <w:r>
+              <w:rPr/>
+              <w:t>.</w:t>
+            </w:r>
+          </w:p>
+          <w:p>
+            <w:pPr>
+              <w:pStyle w:val="Normal"/>
+              <w:rPr/>
+            </w:pPr>
+            <w:r>
+              <w:rPr/>
+              <w:t>.</w:t>
+            </w:r>
+          </w:p>
+          <w:p>
+            <w:pPr>
+              <w:pStyle w:val="Normal"/>
+              <w:rPr/>
+            </w:pPr>
+            <w:bookmarkEnd w:id="1"/>
+            <w:r>
+              <w:rPr/>
+              <w:t>.]</w:t>
             </w:r>
           </w:p>
         </w:tc>
@@ -3453,71 +3502,209 @@
           <w:p>
             <w:pPr>
               <w:pStyle w:val="Normal"/>
-              <w:rPr/>
-            </w:pPr>
-            <w:r>
-              <w:rPr/>
-              <w:t>[{“id”:” ”,</w:t>
-            </w:r>
-          </w:p>
-          <w:p>
-            <w:pPr>
-              <w:pStyle w:val="Normal"/>
-              <w:rPr/>
-            </w:pPr>
-            <w:r>
-              <w:rPr/>
+              <w:rPr>
+                <w:sz w:val="24"/>
+                <w:szCs w:val="24"/>
+              </w:rPr>
+            </w:pPr>
+            <w:r>
+              <w:rPr>
+                <w:sz w:val="24"/>
+                <w:szCs w:val="24"/>
+              </w:rPr>
+              <w:t>[{“name”:” ”,</w:t>
+            </w:r>
+          </w:p>
+          <w:p>
+            <w:pPr>
+              <w:pStyle w:val="TableContents"/>
+              <w:rPr>
+                <w:sz w:val="24"/>
+                <w:szCs w:val="24"/>
+              </w:rPr>
+            </w:pPr>
+            <w:r>
+              <w:rPr>
+                <w:sz w:val="24"/>
+                <w:szCs w:val="24"/>
+              </w:rPr>
+              <w:t xml:space="preserve">   “</w:t>
+            </w:r>
+            <w:r>
+              <w:rPr>
+                <w:sz w:val="24"/>
+                <w:szCs w:val="24"/>
+              </w:rPr>
+              <w:t>username”:”  ,</w:t>
+            </w:r>
+          </w:p>
+          <w:p>
+            <w:pPr>
+              <w:pStyle w:val="TableContents"/>
+              <w:rPr>
+                <w:sz w:val="24"/>
+                <w:szCs w:val="24"/>
+              </w:rPr>
+            </w:pPr>
+            <w:r>
+              <w:rPr>
+                <w:sz w:val="24"/>
+                <w:szCs w:val="24"/>
+              </w:rPr>
+              <w:t xml:space="preserve">   “</w:t>
+            </w:r>
+            <w:r>
+              <w:rPr>
+                <w:sz w:val="24"/>
+                <w:szCs w:val="24"/>
+              </w:rPr>
+              <w:t>password”:” ”,</w:t>
+            </w:r>
+          </w:p>
+          <w:p>
+            <w:pPr>
+              <w:pStyle w:val="TableContents"/>
+              <w:rPr>
+                <w:sz w:val="24"/>
+                <w:szCs w:val="24"/>
+              </w:rPr>
+            </w:pPr>
+            <w:r>
+              <w:rPr>
+                <w:sz w:val="24"/>
+                <w:szCs w:val="24"/>
+              </w:rPr>
+              <w:t xml:space="preserve">   “</w:t>
+            </w:r>
+            <w:r>
+              <w:rPr>
+                <w:sz w:val="24"/>
+                <w:szCs w:val="24"/>
+              </w:rPr>
+              <w:t>email”: ” ”,</w:t>
+            </w:r>
+          </w:p>
+          <w:p>
+            <w:pPr>
+              <w:pStyle w:val="TableContents"/>
+              <w:rPr>
+                <w:sz w:val="24"/>
+                <w:szCs w:val="24"/>
+              </w:rPr>
+            </w:pPr>
+            <w:r>
+              <w:rPr>
+                <w:sz w:val="24"/>
+                <w:szCs w:val="24"/>
+              </w:rPr>
+              <w:t xml:space="preserve">   “</w:t>
+            </w:r>
+            <w:r>
+              <w:rPr>
+                <w:sz w:val="24"/>
+                <w:szCs w:val="24"/>
+              </w:rPr>
+              <w:t>city”:” ”,</w:t>
+            </w:r>
+          </w:p>
+          <w:p>
+            <w:pPr>
+              <w:pStyle w:val="TableContents"/>
+              <w:rPr>
+                <w:sz w:val="24"/>
+                <w:szCs w:val="24"/>
+              </w:rPr>
+            </w:pPr>
+            <w:r>
+              <w:rPr>
+                <w:sz w:val="24"/>
+                <w:szCs w:val="24"/>
+              </w:rPr>
               <w:t xml:space="preserve">    “</w:t>
             </w:r>
             <w:r>
-              <w:rPr/>
-              <w:t>name”:” ”</w:t>
-            </w:r>
-          </w:p>
-          <w:p>
-            <w:pPr>
-              <w:pStyle w:val="Normal"/>
-              <w:rPr/>
-            </w:pPr>
-            <w:r>
-              <w:rPr/>
-              <w:t>}</w:t>
-            </w:r>
-          </w:p>
-          <w:p>
-            <w:pPr>
-              <w:pStyle w:val="Normal"/>
-              <w:rPr/>
-            </w:pPr>
-            <w:r>
-              <w:rPr/>
+              <w:rPr>
+                <w:sz w:val="24"/>
+                <w:szCs w:val="24"/>
+              </w:rPr>
+              <w:t>country”:” ”,</w:t>
+            </w:r>
+          </w:p>
+          <w:p>
+            <w:pPr>
+              <w:pStyle w:val="TableContents"/>
+              <w:rPr>
+                <w:sz w:val="24"/>
+                <w:szCs w:val="24"/>
+              </w:rPr>
+            </w:pPr>
+            <w:r>
+              <w:rPr>
+                <w:sz w:val="24"/>
+                <w:szCs w:val="24"/>
+              </w:rPr>
+              <w:t>“</w:t>
+            </w:r>
+            <w:r>
+              <w:rPr>
+                <w:sz w:val="24"/>
+                <w:szCs w:val="24"/>
+              </w:rPr>
+              <w:t>subsTopics”:[]</w:t>
+            </w:r>
+          </w:p>
+          <w:p>
+            <w:pPr>
+              <w:pStyle w:val="TableContents"/>
+              <w:rPr>
+                <w:sz w:val="24"/>
+                <w:szCs w:val="24"/>
+              </w:rPr>
+            </w:pPr>
+            <w:r>
+              <w:rPr>
+                <w:sz w:val="24"/>
+                <w:szCs w:val="24"/>
+              </w:rPr>
+              <w:t>}..</w:t>
+            </w:r>
+          </w:p>
+          <w:p>
+            <w:pPr>
+              <w:pStyle w:val="TableContents"/>
+              <w:rPr>
+                <w:sz w:val="24"/>
+                <w:szCs w:val="24"/>
+              </w:rPr>
+            </w:pPr>
+            <w:r>
+              <w:rPr>
+                <w:sz w:val="24"/>
+                <w:szCs w:val="24"/>
+              </w:rPr>
               <w:t>.</w:t>
             </w:r>
           </w:p>
           <w:p>
             <w:pPr>
-              <w:pStyle w:val="Normal"/>
-              <w:rPr/>
-            </w:pPr>
-            <w:r>
-              <w:rPr/>
-              <w:t>.</w:t>
-            </w:r>
-          </w:p>
-          <w:p>
-            <w:pPr>
-              <w:pStyle w:val="Normal"/>
-              <w:rPr/>
-            </w:pPr>
-            <w:r>
-              <w:rPr/>
+              <w:pStyle w:val="TableContents"/>
+              <w:rPr>
+                <w:sz w:val="24"/>
+                <w:szCs w:val="24"/>
+              </w:rPr>
+            </w:pPr>
+            <w:r>
+              <w:rPr>
+                <w:sz w:val="24"/>
+                <w:szCs w:val="24"/>
+              </w:rPr>
               <w:t>]</w:t>
             </w:r>
           </w:p>
         </w:tc>
         <w:tc>
           <w:tcPr>
-            <w:tcW w:w="1998" w:type="dxa"/>
+            <w:tcW w:w="2000" w:type="dxa"/>
             <w:tcBorders>
               <w:top w:val="nil"/>
               <w:left w:val="single" w:sz="2" w:space="0" w:color="000001"/>
@@ -3544,7 +3731,7 @@
                 <w:sz w:val="24"/>
                 <w:szCs w:val="24"/>
               </w:rPr>
-              <w:t xml:space="preserve">Get the list of interested topics for user with id userid </w:t>
+              <w:t>Get users following the topic with id “topicid”</w:t>
             </w:r>
           </w:p>
         </w:tc>
@@ -3581,34 +3768,48 @@
         </w:tc>
         <w:tc>
           <w:tcPr>
-            <w:tcW w:w="682" w:type="dxa"/>
-            <w:tcBorders>
-              <w:top w:val="nil"/>
-              <w:left w:val="single" w:sz="2" w:space="0" w:color="000001"/>
-              <w:bottom w:val="single" w:sz="2" w:space="0" w:color="000001"/>
-              <w:insideH w:val="single" w:sz="2" w:space="0" w:color="000001"/>
-              <w:right w:val="nil"/>
-              <w:insideV w:val="nil"/>
-            </w:tcBorders>
-            <w:shd w:fill="FFFFFF" w:val="clear"/>
-            <w:tcMar>
-              <w:left w:w="-2" w:type="dxa"/>
-            </w:tcMar>
-          </w:tcPr>
-          <w:p>
-            <w:pPr>
-              <w:pStyle w:val="TableContents"/>
-              <w:rPr>
-                <w:sz w:val="24"/>
-                <w:szCs w:val="24"/>
-              </w:rPr>
-            </w:pPr>
-            <w:r>
-              <w:rPr>
-                <w:sz w:val="24"/>
-                <w:szCs w:val="24"/>
-              </w:rPr>
-              <w:t xml:space="preserve">1.9. </w:t>
+            <w:tcW w:w="681" w:type="dxa"/>
+            <w:tcBorders>
+              <w:top w:val="nil"/>
+              <w:left w:val="single" w:sz="2" w:space="0" w:color="000001"/>
+              <w:bottom w:val="single" w:sz="2" w:space="0" w:color="000001"/>
+              <w:insideH w:val="single" w:sz="2" w:space="0" w:color="000001"/>
+              <w:right w:val="nil"/>
+              <w:insideV w:val="nil"/>
+            </w:tcBorders>
+            <w:shd w:fill="FFFFFF" w:val="clear"/>
+            <w:tcMar>
+              <w:left w:w="-2" w:type="dxa"/>
+            </w:tcMar>
+          </w:tcPr>
+          <w:p>
+            <w:pPr>
+              <w:pStyle w:val="TableContents"/>
+              <w:rPr>
+                <w:sz w:val="24"/>
+                <w:szCs w:val="24"/>
+              </w:rPr>
+            </w:pPr>
+            <w:r>
+              <w:rPr>
+                <w:sz w:val="24"/>
+                <w:szCs w:val="24"/>
+              </w:rPr>
+              <w:t>1.</w:t>
+            </w:r>
+            <w:r>
+              <w:rPr>
+                <w:sz w:val="24"/>
+                <w:szCs w:val="24"/>
+              </w:rPr>
+              <w:t>9</w:t>
+            </w:r>
+            <w:r>
+              <w:rPr>
+                <w:sz w:val="24"/>
+                <w:szCs w:val="24"/>
+              </w:rPr>
+              <w:t xml:space="preserve">. </w:t>
             </w:r>
           </w:p>
         </w:tc>
@@ -3641,13 +3842,13 @@
                 <w:sz w:val="24"/>
                 <w:szCs w:val="24"/>
               </w:rPr>
-              <w:t>/v1.0/users/{userid}/expertisetopics</w:t>
-            </w:r>
-          </w:p>
-        </w:tc>
-        <w:tc>
-          <w:tcPr>
-            <w:tcW w:w="924" w:type="dxa"/>
+              <w:t>/v1.0/users/{userid}/interesttopics</w:t>
+            </w:r>
+          </w:p>
+        </w:tc>
+        <w:tc>
+          <w:tcPr>
+            <w:tcW w:w="923" w:type="dxa"/>
             <w:tcBorders>
               <w:top w:val="nil"/>
               <w:left w:val="single" w:sz="2" w:space="0" w:color="000001"/>
@@ -3787,7 +3988,7 @@
         </w:tc>
         <w:tc>
           <w:tcPr>
-            <w:tcW w:w="1998" w:type="dxa"/>
+            <w:tcW w:w="2000" w:type="dxa"/>
             <w:tcBorders>
               <w:top w:val="nil"/>
               <w:left w:val="single" w:sz="2" w:space="0" w:color="000001"/>
@@ -3814,7 +4015,7 @@
                 <w:sz w:val="24"/>
                 <w:szCs w:val="24"/>
               </w:rPr>
-              <w:t xml:space="preserve">Get the list of expertise topics for user with id userid </w:t>
+              <w:t xml:space="preserve">Get the list of interested topics for user with id userid </w:t>
             </w:r>
           </w:p>
         </w:tc>
@@ -3851,34 +4052,48 @@
         </w:tc>
         <w:tc>
           <w:tcPr>
-            <w:tcW w:w="682" w:type="dxa"/>
-            <w:tcBorders>
-              <w:top w:val="nil"/>
-              <w:left w:val="single" w:sz="2" w:space="0" w:color="000001"/>
-              <w:bottom w:val="single" w:sz="2" w:space="0" w:color="000001"/>
-              <w:insideH w:val="single" w:sz="2" w:space="0" w:color="000001"/>
-              <w:right w:val="nil"/>
-              <w:insideV w:val="nil"/>
-            </w:tcBorders>
-            <w:shd w:fill="FFFFFF" w:val="clear"/>
-            <w:tcMar>
-              <w:left w:w="-2" w:type="dxa"/>
-            </w:tcMar>
-          </w:tcPr>
-          <w:p>
-            <w:pPr>
-              <w:pStyle w:val="TableContents"/>
-              <w:rPr>
-                <w:sz w:val="24"/>
-                <w:szCs w:val="24"/>
-              </w:rPr>
-            </w:pPr>
-            <w:r>
-              <w:rPr>
-                <w:sz w:val="24"/>
-                <w:szCs w:val="24"/>
-              </w:rPr>
-              <w:t xml:space="preserve">1.10. </w:t>
+            <w:tcW w:w="681" w:type="dxa"/>
+            <w:tcBorders>
+              <w:top w:val="nil"/>
+              <w:left w:val="single" w:sz="2" w:space="0" w:color="000001"/>
+              <w:bottom w:val="single" w:sz="2" w:space="0" w:color="000001"/>
+              <w:insideH w:val="single" w:sz="2" w:space="0" w:color="000001"/>
+              <w:right w:val="nil"/>
+              <w:insideV w:val="nil"/>
+            </w:tcBorders>
+            <w:shd w:fill="FFFFFF" w:val="clear"/>
+            <w:tcMar>
+              <w:left w:w="-2" w:type="dxa"/>
+            </w:tcMar>
+          </w:tcPr>
+          <w:p>
+            <w:pPr>
+              <w:pStyle w:val="TableContents"/>
+              <w:rPr>
+                <w:sz w:val="24"/>
+                <w:szCs w:val="24"/>
+              </w:rPr>
+            </w:pPr>
+            <w:r>
+              <w:rPr>
+                <w:sz w:val="24"/>
+                <w:szCs w:val="24"/>
+              </w:rPr>
+              <w:t>1.</w:t>
+            </w:r>
+            <w:r>
+              <w:rPr>
+                <w:sz w:val="24"/>
+                <w:szCs w:val="24"/>
+              </w:rPr>
+              <w:t>10</w:t>
+            </w:r>
+            <w:r>
+              <w:rPr>
+                <w:sz w:val="24"/>
+                <w:szCs w:val="24"/>
+              </w:rPr>
+              <w:t xml:space="preserve">. </w:t>
             </w:r>
           </w:p>
         </w:tc>
@@ -3911,40 +4126,40 @@
                 <w:sz w:val="24"/>
                 <w:szCs w:val="24"/>
               </w:rPr>
-              <w:t>/v1.0/user/{userid}/interesttopics</w:t>
-            </w:r>
-          </w:p>
-        </w:tc>
-        <w:tc>
-          <w:tcPr>
-            <w:tcW w:w="924" w:type="dxa"/>
-            <w:tcBorders>
-              <w:top w:val="nil"/>
-              <w:left w:val="single" w:sz="2" w:space="0" w:color="000001"/>
-              <w:bottom w:val="single" w:sz="2" w:space="0" w:color="000001"/>
-              <w:insideH w:val="single" w:sz="2" w:space="0" w:color="000001"/>
-              <w:right w:val="nil"/>
-              <w:insideV w:val="nil"/>
-            </w:tcBorders>
-            <w:shd w:fill="FFFFFF" w:val="clear"/>
-            <w:tcMar>
-              <w:left w:w="-2" w:type="dxa"/>
-            </w:tcMar>
-          </w:tcPr>
-          <w:p>
-            <w:pPr>
-              <w:pStyle w:val="TableContents"/>
-              <w:rPr>
-                <w:sz w:val="24"/>
-                <w:szCs w:val="24"/>
-              </w:rPr>
-            </w:pPr>
-            <w:r>
-              <w:rPr>
-                <w:sz w:val="24"/>
-                <w:szCs w:val="24"/>
-              </w:rPr>
-              <w:t>POST</w:t>
+              <w:t>/v1.0/users/{userid}/expertisetopics</w:t>
+            </w:r>
+          </w:p>
+        </w:tc>
+        <w:tc>
+          <w:tcPr>
+            <w:tcW w:w="923" w:type="dxa"/>
+            <w:tcBorders>
+              <w:top w:val="nil"/>
+              <w:left w:val="single" w:sz="2" w:space="0" w:color="000001"/>
+              <w:bottom w:val="single" w:sz="2" w:space="0" w:color="000001"/>
+              <w:insideH w:val="single" w:sz="2" w:space="0" w:color="000001"/>
+              <w:right w:val="nil"/>
+              <w:insideV w:val="nil"/>
+            </w:tcBorders>
+            <w:shd w:fill="FFFFFF" w:val="clear"/>
+            <w:tcMar>
+              <w:left w:w="-2" w:type="dxa"/>
+            </w:tcMar>
+          </w:tcPr>
+          <w:p>
+            <w:pPr>
+              <w:pStyle w:val="TableContents"/>
+              <w:rPr>
+                <w:sz w:val="24"/>
+                <w:szCs w:val="24"/>
+              </w:rPr>
+            </w:pPr>
+            <w:r>
+              <w:rPr>
+                <w:sz w:val="24"/>
+                <w:szCs w:val="24"/>
+              </w:rPr>
+              <w:t>GET</w:t>
             </w:r>
           </w:p>
         </w:tc>
@@ -3971,9 +4186,25 @@
             </w:pPr>
             <w:r>
               <w:rPr/>
-              <w:t>[{“id”:</w:t>
-            </w:r>
-          </w:p>
+            </w:r>
+          </w:p>
+        </w:tc>
+        <w:tc>
+          <w:tcPr>
+            <w:tcW w:w="1827" w:type="dxa"/>
+            <w:tcBorders>
+              <w:top w:val="nil"/>
+              <w:left w:val="single" w:sz="2" w:space="0" w:color="000001"/>
+              <w:bottom w:val="single" w:sz="2" w:space="0" w:color="000001"/>
+              <w:insideH w:val="single" w:sz="2" w:space="0" w:color="000001"/>
+              <w:right w:val="nil"/>
+              <w:insideV w:val="nil"/>
+            </w:tcBorders>
+            <w:shd w:fill="FFFFFF" w:val="clear"/>
+            <w:tcMar>
+              <w:left w:w="-2" w:type="dxa"/>
+            </w:tcMar>
+          </w:tcPr>
           <w:p>
             <w:pPr>
               <w:pStyle w:val="Normal"/>
@@ -3981,11 +4212,7 @@
             </w:pPr>
             <w:r>
               <w:rPr/>
-              <w:t>“</w:t>
-            </w:r>
-            <w:r>
-              <w:rPr/>
-              <w:t>name”:</w:t>
+              <w:t>[{“id”:” ”,</w:t>
             </w:r>
           </w:p>
           <w:p>
@@ -3995,6 +4222,20 @@
             </w:pPr>
             <w:r>
               <w:rPr/>
+              <w:t xml:space="preserve">    “</w:t>
+            </w:r>
+            <w:r>
+              <w:rPr/>
+              <w:t>name”:” ”</w:t>
+            </w:r>
+          </w:p>
+          <w:p>
+            <w:pPr>
+              <w:pStyle w:val="Normal"/>
+              <w:rPr/>
+            </w:pPr>
+            <w:r>
+              <w:rPr/>
               <w:t>}</w:t>
             </w:r>
           </w:p>
@@ -4015,26 +4256,9 @@
             </w:pPr>
             <w:r>
               <w:rPr/>
-              <w:t>.]</w:t>
-            </w:r>
-          </w:p>
-        </w:tc>
-        <w:tc>
-          <w:tcPr>
-            <w:tcW w:w="1827" w:type="dxa"/>
-            <w:tcBorders>
-              <w:top w:val="nil"/>
-              <w:left w:val="single" w:sz="2" w:space="0" w:color="000001"/>
-              <w:bottom w:val="single" w:sz="2" w:space="0" w:color="000001"/>
-              <w:insideH w:val="single" w:sz="2" w:space="0" w:color="000001"/>
-              <w:right w:val="nil"/>
-              <w:insideV w:val="nil"/>
-            </w:tcBorders>
-            <w:shd w:fill="FFFFFF" w:val="clear"/>
-            <w:tcMar>
-              <w:left w:w="-2" w:type="dxa"/>
-            </w:tcMar>
-          </w:tcPr>
+              <w:t>.</w:t>
+            </w:r>
+          </w:p>
           <w:p>
             <w:pPr>
               <w:pStyle w:val="Normal"/>
@@ -4042,12 +4266,13 @@
             </w:pPr>
             <w:r>
               <w:rPr/>
-            </w:r>
-          </w:p>
-        </w:tc>
-        <w:tc>
-          <w:tcPr>
-            <w:tcW w:w="1998" w:type="dxa"/>
+              <w:t>]</w:t>
+            </w:r>
+          </w:p>
+        </w:tc>
+        <w:tc>
+          <w:tcPr>
+            <w:tcW w:w="2000" w:type="dxa"/>
             <w:tcBorders>
               <w:top w:val="nil"/>
               <w:left w:val="single" w:sz="2" w:space="0" w:color="000001"/>
@@ -4074,16 +4299,7 @@
                 <w:sz w:val="24"/>
                 <w:szCs w:val="24"/>
               </w:rPr>
-              <w:t>Subscribe the user with id userid to multiple topics as topic of interest.</w:t>
-            </w:r>
-          </w:p>
-          <w:p>
-            <w:pPr>
-              <w:pStyle w:val="TableContents"/>
-              <w:rPr/>
-            </w:pPr>
-            <w:r>
-              <w:rPr/>
+              <w:t xml:space="preserve">Get the list of expertise topics for user with id userid </w:t>
             </w:r>
           </w:p>
         </w:tc>
@@ -4120,34 +4336,41 @@
         </w:tc>
         <w:tc>
           <w:tcPr>
-            <w:tcW w:w="682" w:type="dxa"/>
-            <w:tcBorders>
-              <w:top w:val="nil"/>
-              <w:left w:val="single" w:sz="2" w:space="0" w:color="000001"/>
-              <w:bottom w:val="single" w:sz="2" w:space="0" w:color="000001"/>
-              <w:insideH w:val="single" w:sz="2" w:space="0" w:color="000001"/>
-              <w:right w:val="nil"/>
-              <w:insideV w:val="nil"/>
-            </w:tcBorders>
-            <w:shd w:fill="FFFFFF" w:val="clear"/>
-            <w:tcMar>
-              <w:left w:w="-2" w:type="dxa"/>
-            </w:tcMar>
-          </w:tcPr>
-          <w:p>
-            <w:pPr>
-              <w:pStyle w:val="TableContents"/>
-              <w:rPr>
-                <w:sz w:val="24"/>
-                <w:szCs w:val="24"/>
-              </w:rPr>
-            </w:pPr>
-            <w:r>
-              <w:rPr>
-                <w:sz w:val="24"/>
-                <w:szCs w:val="24"/>
-              </w:rPr>
-              <w:t xml:space="preserve">1.11. </w:t>
+            <w:tcW w:w="681" w:type="dxa"/>
+            <w:tcBorders>
+              <w:top w:val="nil"/>
+              <w:left w:val="single" w:sz="2" w:space="0" w:color="000001"/>
+              <w:bottom w:val="single" w:sz="2" w:space="0" w:color="000001"/>
+              <w:insideH w:val="single" w:sz="2" w:space="0" w:color="000001"/>
+              <w:right w:val="nil"/>
+              <w:insideV w:val="nil"/>
+            </w:tcBorders>
+            <w:shd w:fill="FFFFFF" w:val="clear"/>
+            <w:tcMar>
+              <w:left w:w="-2" w:type="dxa"/>
+            </w:tcMar>
+          </w:tcPr>
+          <w:p>
+            <w:pPr>
+              <w:pStyle w:val="TableContents"/>
+              <w:rPr>
+                <w:sz w:val="24"/>
+                <w:szCs w:val="24"/>
+              </w:rPr>
+            </w:pPr>
+            <w:r>
+              <w:rPr>
+                <w:sz w:val="24"/>
+                <w:szCs w:val="24"/>
+              </w:rPr>
+              <w:t>1.1</w:t>
+            </w:r>
+            <w:r>
+              <w:rPr>
+                <w:sz w:val="24"/>
+                <w:szCs w:val="24"/>
+              </w:rPr>
+              <w:t>1</w:t>
             </w:r>
           </w:p>
         </w:tc>
@@ -4180,13 +4403,13 @@
                 <w:sz w:val="24"/>
                 <w:szCs w:val="24"/>
               </w:rPr>
-              <w:t>/v1.0/user/{userid}/expertisetopics</w:t>
-            </w:r>
-          </w:p>
-        </w:tc>
-        <w:tc>
-          <w:tcPr>
-            <w:tcW w:w="924" w:type="dxa"/>
+              <w:t>/v1.0/user/{userid}/interesttopics</w:t>
+            </w:r>
+          </w:p>
+        </w:tc>
+        <w:tc>
+          <w:tcPr>
+            <w:tcW w:w="923" w:type="dxa"/>
             <w:tcBorders>
               <w:top w:val="nil"/>
               <w:left w:val="single" w:sz="2" w:space="0" w:color="000001"/>
@@ -4316,7 +4539,7 @@
         </w:tc>
         <w:tc>
           <w:tcPr>
-            <w:tcW w:w="1998" w:type="dxa"/>
+            <w:tcW w:w="2000" w:type="dxa"/>
             <w:tcBorders>
               <w:top w:val="nil"/>
               <w:left w:val="single" w:sz="2" w:space="0" w:color="000001"/>
@@ -4343,7 +4566,16 @@
                 <w:sz w:val="24"/>
                 <w:szCs w:val="24"/>
               </w:rPr>
-              <w:t>Subscribe the user with id userid to multiple topics as topic of expertise.</w:t>
+              <w:t>Subscribe the user with id userid to multiple topics as topic of interest.</w:t>
+            </w:r>
+          </w:p>
+          <w:p>
+            <w:pPr>
+              <w:pStyle w:val="TableContents"/>
+              <w:rPr/>
+            </w:pPr>
+            <w:r>
+              <w:rPr/>
             </w:r>
           </w:p>
         </w:tc>
@@ -4380,34 +4612,41 @@
         </w:tc>
         <w:tc>
           <w:tcPr>
-            <w:tcW w:w="682" w:type="dxa"/>
-            <w:tcBorders>
-              <w:top w:val="nil"/>
-              <w:left w:val="single" w:sz="2" w:space="0" w:color="000001"/>
-              <w:bottom w:val="single" w:sz="2" w:space="0" w:color="000001"/>
-              <w:insideH w:val="single" w:sz="2" w:space="0" w:color="000001"/>
-              <w:right w:val="nil"/>
-              <w:insideV w:val="nil"/>
-            </w:tcBorders>
-            <w:shd w:fill="FFFFFF" w:val="clear"/>
-            <w:tcMar>
-              <w:left w:w="-2" w:type="dxa"/>
-            </w:tcMar>
-          </w:tcPr>
-          <w:p>
-            <w:pPr>
-              <w:pStyle w:val="TableContents"/>
-              <w:rPr>
-                <w:sz w:val="24"/>
-                <w:szCs w:val="24"/>
-              </w:rPr>
-            </w:pPr>
-            <w:r>
-              <w:rPr>
-                <w:sz w:val="24"/>
-                <w:szCs w:val="24"/>
-              </w:rPr>
-              <w:t>1.12.</w:t>
+            <w:tcW w:w="681" w:type="dxa"/>
+            <w:tcBorders>
+              <w:top w:val="nil"/>
+              <w:left w:val="single" w:sz="2" w:space="0" w:color="000001"/>
+              <w:bottom w:val="single" w:sz="2" w:space="0" w:color="000001"/>
+              <w:insideH w:val="single" w:sz="2" w:space="0" w:color="000001"/>
+              <w:right w:val="nil"/>
+              <w:insideV w:val="nil"/>
+            </w:tcBorders>
+            <w:shd w:fill="FFFFFF" w:val="clear"/>
+            <w:tcMar>
+              <w:left w:w="-2" w:type="dxa"/>
+            </w:tcMar>
+          </w:tcPr>
+          <w:p>
+            <w:pPr>
+              <w:pStyle w:val="TableContents"/>
+              <w:rPr>
+                <w:sz w:val="24"/>
+                <w:szCs w:val="24"/>
+              </w:rPr>
+            </w:pPr>
+            <w:r>
+              <w:rPr>
+                <w:sz w:val="24"/>
+                <w:szCs w:val="24"/>
+              </w:rPr>
+              <w:t>1.1</w:t>
+            </w:r>
+            <w:r>
+              <w:rPr>
+                <w:sz w:val="24"/>
+                <w:szCs w:val="24"/>
+              </w:rPr>
+              <w:t>2</w:t>
             </w:r>
           </w:p>
         </w:tc>
@@ -4440,40 +4679,40 @@
                 <w:sz w:val="24"/>
                 <w:szCs w:val="24"/>
               </w:rPr>
-              <w:t>/v1.0/users/{userid}/interestedtopics/{topicid}/</w:t>
-            </w:r>
-          </w:p>
-        </w:tc>
-        <w:tc>
-          <w:tcPr>
-            <w:tcW w:w="924" w:type="dxa"/>
-            <w:tcBorders>
-              <w:top w:val="nil"/>
-              <w:left w:val="single" w:sz="2" w:space="0" w:color="000001"/>
-              <w:bottom w:val="single" w:sz="2" w:space="0" w:color="000001"/>
-              <w:insideH w:val="single" w:sz="2" w:space="0" w:color="000001"/>
-              <w:right w:val="nil"/>
-              <w:insideV w:val="nil"/>
-            </w:tcBorders>
-            <w:shd w:fill="FFFFFF" w:val="clear"/>
-            <w:tcMar>
-              <w:left w:w="-2" w:type="dxa"/>
-            </w:tcMar>
-          </w:tcPr>
-          <w:p>
-            <w:pPr>
-              <w:pStyle w:val="TableContents"/>
-              <w:rPr>
-                <w:sz w:val="24"/>
-                <w:szCs w:val="24"/>
-              </w:rPr>
-            </w:pPr>
-            <w:r>
-              <w:rPr>
-                <w:sz w:val="24"/>
-                <w:szCs w:val="24"/>
-              </w:rPr>
-              <w:t>DELETE</w:t>
+              <w:t>/v1.0/user/{userid}/expertisetopics</w:t>
+            </w:r>
+          </w:p>
+        </w:tc>
+        <w:tc>
+          <w:tcPr>
+            <w:tcW w:w="923" w:type="dxa"/>
+            <w:tcBorders>
+              <w:top w:val="nil"/>
+              <w:left w:val="single" w:sz="2" w:space="0" w:color="000001"/>
+              <w:bottom w:val="single" w:sz="2" w:space="0" w:color="000001"/>
+              <w:insideH w:val="single" w:sz="2" w:space="0" w:color="000001"/>
+              <w:right w:val="nil"/>
+              <w:insideV w:val="nil"/>
+            </w:tcBorders>
+            <w:shd w:fill="FFFFFF" w:val="clear"/>
+            <w:tcMar>
+              <w:left w:w="-2" w:type="dxa"/>
+            </w:tcMar>
+          </w:tcPr>
+          <w:p>
+            <w:pPr>
+              <w:pStyle w:val="TableContents"/>
+              <w:rPr>
+                <w:sz w:val="24"/>
+                <w:szCs w:val="24"/>
+              </w:rPr>
+            </w:pPr>
+            <w:r>
+              <w:rPr>
+                <w:sz w:val="24"/>
+                <w:szCs w:val="24"/>
+              </w:rPr>
+              <w:t>POST</w:t>
             </w:r>
           </w:p>
         </w:tc>
@@ -4495,32 +4734,56 @@
           </w:tcPr>
           <w:p>
             <w:pPr>
-              <w:pStyle w:val="TableContents"/>
-              <w:rPr>
-                <w:sz w:val="24"/>
-                <w:szCs w:val="24"/>
-              </w:rPr>
-            </w:pPr>
-            <w:r>
-              <w:rPr>
-                <w:sz w:val="24"/>
-                <w:szCs w:val="24"/>
-              </w:rPr>
-            </w:r>
-          </w:p>
-          <w:p>
-            <w:pPr>
-              <w:pStyle w:val="TableContents"/>
-              <w:rPr>
-                <w:sz w:val="24"/>
-                <w:szCs w:val="24"/>
-              </w:rPr>
-            </w:pPr>
-            <w:r>
-              <w:rPr>
-                <w:sz w:val="24"/>
-                <w:szCs w:val="24"/>
-              </w:rPr>
+              <w:pStyle w:val="Normal"/>
+              <w:rPr/>
+            </w:pPr>
+            <w:r>
+              <w:rPr/>
+              <w:t>[{“id”:</w:t>
+            </w:r>
+          </w:p>
+          <w:p>
+            <w:pPr>
+              <w:pStyle w:val="Normal"/>
+              <w:rPr/>
+            </w:pPr>
+            <w:r>
+              <w:rPr/>
+              <w:t>“</w:t>
+            </w:r>
+            <w:r>
+              <w:rPr/>
+              <w:t>name”:</w:t>
+            </w:r>
+          </w:p>
+          <w:p>
+            <w:pPr>
+              <w:pStyle w:val="Normal"/>
+              <w:rPr/>
+            </w:pPr>
+            <w:r>
+              <w:rPr/>
+              <w:t>}</w:t>
+            </w:r>
+          </w:p>
+          <w:p>
+            <w:pPr>
+              <w:pStyle w:val="Normal"/>
+              <w:rPr/>
+            </w:pPr>
+            <w:r>
+              <w:rPr/>
+              <w:t>.</w:t>
+            </w:r>
+          </w:p>
+          <w:p>
+            <w:pPr>
+              <w:pStyle w:val="Normal"/>
+              <w:rPr/>
+            </w:pPr>
+            <w:r>
+              <w:rPr/>
+              <w:t>.]</w:t>
             </w:r>
           </w:p>
         </w:tc>
@@ -4552,7 +4815,7 @@
         </w:tc>
         <w:tc>
           <w:tcPr>
-            <w:tcW w:w="1998" w:type="dxa"/>
+            <w:tcW w:w="2000" w:type="dxa"/>
             <w:tcBorders>
               <w:top w:val="nil"/>
               <w:left w:val="single" w:sz="2" w:space="0" w:color="000001"/>
@@ -4579,7 +4842,7 @@
                 <w:sz w:val="24"/>
                 <w:szCs w:val="24"/>
               </w:rPr>
-              <w:t>Unsubscribe the user with id userid from interested topic with id topicid.</w:t>
+              <w:t>Subscribe the user with id userid to multiple topics as topic of expertise.</w:t>
             </w:r>
           </w:p>
         </w:tc>
@@ -4616,34 +4879,48 @@
         </w:tc>
         <w:tc>
           <w:tcPr>
-            <w:tcW w:w="682" w:type="dxa"/>
-            <w:tcBorders>
-              <w:top w:val="nil"/>
-              <w:left w:val="single" w:sz="2" w:space="0" w:color="000001"/>
-              <w:bottom w:val="single" w:sz="2" w:space="0" w:color="000001"/>
-              <w:insideH w:val="single" w:sz="2" w:space="0" w:color="000001"/>
-              <w:right w:val="nil"/>
-              <w:insideV w:val="nil"/>
-            </w:tcBorders>
-            <w:shd w:fill="FFFFFF" w:val="clear"/>
-            <w:tcMar>
-              <w:left w:w="-2" w:type="dxa"/>
-            </w:tcMar>
-          </w:tcPr>
-          <w:p>
-            <w:pPr>
-              <w:pStyle w:val="TableContents"/>
-              <w:rPr>
-                <w:sz w:val="24"/>
-                <w:szCs w:val="24"/>
-              </w:rPr>
-            </w:pPr>
-            <w:r>
-              <w:rPr>
-                <w:sz w:val="24"/>
-                <w:szCs w:val="24"/>
-              </w:rPr>
-              <w:t>1.13.</w:t>
+            <w:tcW w:w="681" w:type="dxa"/>
+            <w:tcBorders>
+              <w:top w:val="nil"/>
+              <w:left w:val="single" w:sz="2" w:space="0" w:color="000001"/>
+              <w:bottom w:val="single" w:sz="2" w:space="0" w:color="000001"/>
+              <w:insideH w:val="single" w:sz="2" w:space="0" w:color="000001"/>
+              <w:right w:val="nil"/>
+              <w:insideV w:val="nil"/>
+            </w:tcBorders>
+            <w:shd w:fill="FFFFFF" w:val="clear"/>
+            <w:tcMar>
+              <w:left w:w="-2" w:type="dxa"/>
+            </w:tcMar>
+          </w:tcPr>
+          <w:p>
+            <w:pPr>
+              <w:pStyle w:val="TableContents"/>
+              <w:rPr>
+                <w:sz w:val="24"/>
+                <w:szCs w:val="24"/>
+              </w:rPr>
+            </w:pPr>
+            <w:r>
+              <w:rPr>
+                <w:sz w:val="24"/>
+                <w:szCs w:val="24"/>
+              </w:rPr>
+              <w:t>1.1</w:t>
+            </w:r>
+            <w:r>
+              <w:rPr>
+                <w:sz w:val="24"/>
+                <w:szCs w:val="24"/>
+              </w:rPr>
+              <w:t>3</w:t>
+            </w:r>
+            <w:r>
+              <w:rPr>
+                <w:sz w:val="24"/>
+                <w:szCs w:val="24"/>
+              </w:rPr>
+              <w:t>.</w:t>
             </w:r>
           </w:p>
         </w:tc>
@@ -4676,13 +4953,13 @@
                 <w:sz w:val="24"/>
                 <w:szCs w:val="24"/>
               </w:rPr>
-              <w:t>/v1.0/users/{userid}/expertisetopics/{topicid}/</w:t>
-            </w:r>
-          </w:p>
-        </w:tc>
-        <w:tc>
-          <w:tcPr>
-            <w:tcW w:w="924" w:type="dxa"/>
+              <w:t>/v1.0/users/{userid}/interestedtopics/{topicid}/</w:t>
+            </w:r>
+          </w:p>
+        </w:tc>
+        <w:tc>
+          <w:tcPr>
+            <w:tcW w:w="923" w:type="dxa"/>
             <w:tcBorders>
               <w:top w:val="nil"/>
               <w:left w:val="single" w:sz="2" w:space="0" w:color="000001"/>
@@ -4788,7 +5065,7 @@
         </w:tc>
         <w:tc>
           <w:tcPr>
-            <w:tcW w:w="1998" w:type="dxa"/>
+            <w:tcW w:w="2000" w:type="dxa"/>
             <w:tcBorders>
               <w:top w:val="nil"/>
               <w:left w:val="single" w:sz="2" w:space="0" w:color="000001"/>
@@ -4815,7 +5092,7 @@
                 <w:sz w:val="24"/>
                 <w:szCs w:val="24"/>
               </w:rPr>
-              <w:t>Unsubscribe the user with id userid from expertise topic with id topicid.</w:t>
+              <w:t>Unsubscribe the user with id userid from interested topic with id topicid.</w:t>
             </w:r>
           </w:p>
         </w:tc>
@@ -4852,28 +5129,48 @@
         </w:tc>
         <w:tc>
           <w:tcPr>
-            <w:tcW w:w="682" w:type="dxa"/>
-            <w:tcBorders>
-              <w:top w:val="nil"/>
-              <w:left w:val="single" w:sz="2" w:space="0" w:color="000001"/>
-              <w:bottom w:val="single" w:sz="2" w:space="0" w:color="000001"/>
-              <w:insideH w:val="single" w:sz="2" w:space="0" w:color="000001"/>
-              <w:right w:val="nil"/>
-              <w:insideV w:val="nil"/>
-            </w:tcBorders>
-            <w:shd w:fill="FFFFFF" w:val="clear"/>
-            <w:tcMar>
-              <w:left w:w="-2" w:type="dxa"/>
-            </w:tcMar>
-          </w:tcPr>
-          <w:p>
-            <w:pPr>
-              <w:pStyle w:val="TableContents"/>
-              <w:rPr/>
-            </w:pPr>
-            <w:r>
-              <w:rPr/>
-              <w:t>1.14</w:t>
+            <w:tcW w:w="681" w:type="dxa"/>
+            <w:tcBorders>
+              <w:top w:val="nil"/>
+              <w:left w:val="single" w:sz="2" w:space="0" w:color="000001"/>
+              <w:bottom w:val="single" w:sz="2" w:space="0" w:color="000001"/>
+              <w:insideH w:val="single" w:sz="2" w:space="0" w:color="000001"/>
+              <w:right w:val="nil"/>
+              <w:insideV w:val="nil"/>
+            </w:tcBorders>
+            <w:shd w:fill="FFFFFF" w:val="clear"/>
+            <w:tcMar>
+              <w:left w:w="-2" w:type="dxa"/>
+            </w:tcMar>
+          </w:tcPr>
+          <w:p>
+            <w:pPr>
+              <w:pStyle w:val="TableContents"/>
+              <w:rPr>
+                <w:sz w:val="24"/>
+                <w:szCs w:val="24"/>
+              </w:rPr>
+            </w:pPr>
+            <w:r>
+              <w:rPr>
+                <w:sz w:val="24"/>
+                <w:szCs w:val="24"/>
+              </w:rPr>
+              <w:t>1.1</w:t>
+            </w:r>
+            <w:r>
+              <w:rPr>
+                <w:sz w:val="24"/>
+                <w:szCs w:val="24"/>
+              </w:rPr>
+              <w:t>4</w:t>
+            </w:r>
+            <w:r>
+              <w:rPr>
+                <w:sz w:val="24"/>
+                <w:szCs w:val="24"/>
+              </w:rPr>
+              <w:t>.</w:t>
             </w:r>
           </w:p>
         </w:tc>
@@ -4896,52 +5193,50 @@
           <w:p>
             <w:pPr>
               <w:pStyle w:val="TableContents"/>
-              <w:rPr/>
-            </w:pPr>
-            <w:r>
-              <w:rPr/>
-              <w:t>/</w:t>
-            </w:r>
-            <w:r>
-              <w:rPr/>
-              <w:t>v1.0/users/</w:t>
-            </w:r>
-          </w:p>
-          <w:p>
-            <w:pPr>
-              <w:pStyle w:val="TableContents"/>
-              <w:rPr/>
-            </w:pPr>
-            <w:r>
-              <w:rPr/>
-              <w:t>username/{username}</w:t>
-            </w:r>
-          </w:p>
-        </w:tc>
-        <w:tc>
-          <w:tcPr>
-            <w:tcW w:w="924" w:type="dxa"/>
-            <w:tcBorders>
-              <w:top w:val="nil"/>
-              <w:left w:val="single" w:sz="2" w:space="0" w:color="000001"/>
-              <w:bottom w:val="single" w:sz="2" w:space="0" w:color="000001"/>
-              <w:insideH w:val="single" w:sz="2" w:space="0" w:color="000001"/>
-              <w:right w:val="nil"/>
-              <w:insideV w:val="nil"/>
-            </w:tcBorders>
-            <w:shd w:fill="FFFFFF" w:val="clear"/>
-            <w:tcMar>
-              <w:left w:w="-2" w:type="dxa"/>
-            </w:tcMar>
-          </w:tcPr>
-          <w:p>
-            <w:pPr>
-              <w:pStyle w:val="TableContents"/>
-              <w:rPr/>
-            </w:pPr>
-            <w:r>
-              <w:rPr/>
-              <w:t>GET</w:t>
+              <w:rPr>
+                <w:sz w:val="24"/>
+                <w:szCs w:val="24"/>
+              </w:rPr>
+            </w:pPr>
+            <w:r>
+              <w:rPr>
+                <w:sz w:val="24"/>
+                <w:szCs w:val="24"/>
+              </w:rPr>
+              <w:t>/v1.0/users/{userid}/expertisetopics/{topicid}/</w:t>
+            </w:r>
+          </w:p>
+        </w:tc>
+        <w:tc>
+          <w:tcPr>
+            <w:tcW w:w="923" w:type="dxa"/>
+            <w:tcBorders>
+              <w:top w:val="nil"/>
+              <w:left w:val="single" w:sz="2" w:space="0" w:color="000001"/>
+              <w:bottom w:val="single" w:sz="2" w:space="0" w:color="000001"/>
+              <w:insideH w:val="single" w:sz="2" w:space="0" w:color="000001"/>
+              <w:right w:val="nil"/>
+              <w:insideV w:val="nil"/>
+            </w:tcBorders>
+            <w:shd w:fill="FFFFFF" w:val="clear"/>
+            <w:tcMar>
+              <w:left w:w="-2" w:type="dxa"/>
+            </w:tcMar>
+          </w:tcPr>
+          <w:p>
+            <w:pPr>
+              <w:pStyle w:val="TableContents"/>
+              <w:rPr>
+                <w:sz w:val="24"/>
+                <w:szCs w:val="24"/>
+              </w:rPr>
+            </w:pPr>
+            <w:r>
+              <w:rPr>
+                <w:sz w:val="24"/>
+                <w:szCs w:val="24"/>
+              </w:rPr>
+              <w:t>DELETE</w:t>
             </w:r>
           </w:p>
         </w:tc>
@@ -4976,6 +5271,21 @@
               </w:rPr>
             </w:r>
           </w:p>
+          <w:p>
+            <w:pPr>
+              <w:pStyle w:val="TableContents"/>
+              <w:rPr>
+                <w:sz w:val="24"/>
+                <w:szCs w:val="24"/>
+              </w:rPr>
+            </w:pPr>
+            <w:r>
+              <w:rPr>
+                <w:sz w:val="24"/>
+                <w:szCs w:val="24"/>
+              </w:rPr>
+            </w:r>
+          </w:p>
         </w:tc>
         <w:tc>
           <w:tcPr>
@@ -5005,7 +5315,7 @@
         </w:tc>
         <w:tc>
           <w:tcPr>
-            <w:tcW w:w="1998" w:type="dxa"/>
+            <w:tcW w:w="2000" w:type="dxa"/>
             <w:tcBorders>
               <w:top w:val="nil"/>
               <w:left w:val="single" w:sz="2" w:space="0" w:color="000001"/>
@@ -5022,6 +5332,223 @@
           <w:p>
             <w:pPr>
               <w:pStyle w:val="TableContents"/>
+              <w:rPr>
+                <w:sz w:val="24"/>
+                <w:szCs w:val="24"/>
+              </w:rPr>
+            </w:pPr>
+            <w:r>
+              <w:rPr>
+                <w:sz w:val="24"/>
+                <w:szCs w:val="24"/>
+              </w:rPr>
+              <w:t>Unsubscribe the user with id userid from expertise topic with id topicid.</w:t>
+            </w:r>
+          </w:p>
+        </w:tc>
+      </w:tr>
+      <w:tr>
+        <w:trPr>
+          <w:cantSplit w:val="false"/>
+        </w:trPr>
+        <w:tc>
+          <w:tcPr>
+            <w:tcW w:w="938" w:type="dxa"/>
+            <w:tcBorders>
+              <w:top w:val="nil"/>
+              <w:left w:val="single" w:sz="2" w:space="0" w:color="000001"/>
+              <w:bottom w:val="single" w:sz="2" w:space="0" w:color="000001"/>
+              <w:insideH w:val="single" w:sz="2" w:space="0" w:color="000001"/>
+              <w:right w:val="nil"/>
+              <w:insideV w:val="nil"/>
+            </w:tcBorders>
+            <w:shd w:fill="FFFFFF" w:val="clear"/>
+            <w:tcMar>
+              <w:left w:w="-2" w:type="dxa"/>
+            </w:tcMar>
+          </w:tcPr>
+          <w:p>
+            <w:pPr>
+              <w:pStyle w:val="TableContents"/>
+              <w:rPr/>
+            </w:pPr>
+            <w:r>
+              <w:rPr/>
+            </w:r>
+          </w:p>
+        </w:tc>
+        <w:tc>
+          <w:tcPr>
+            <w:tcW w:w="681" w:type="dxa"/>
+            <w:tcBorders>
+              <w:top w:val="nil"/>
+              <w:left w:val="single" w:sz="2" w:space="0" w:color="000001"/>
+              <w:bottom w:val="single" w:sz="2" w:space="0" w:color="000001"/>
+              <w:insideH w:val="single" w:sz="2" w:space="0" w:color="000001"/>
+              <w:right w:val="nil"/>
+              <w:insideV w:val="nil"/>
+            </w:tcBorders>
+            <w:shd w:fill="FFFFFF" w:val="clear"/>
+            <w:tcMar>
+              <w:left w:w="-2" w:type="dxa"/>
+            </w:tcMar>
+          </w:tcPr>
+          <w:p>
+            <w:pPr>
+              <w:pStyle w:val="TableContents"/>
+              <w:rPr/>
+            </w:pPr>
+            <w:r>
+              <w:rPr/>
+              <w:t>1.1</w:t>
+            </w:r>
+            <w:r>
+              <w:rPr/>
+              <w:t>5</w:t>
+            </w:r>
+          </w:p>
+        </w:tc>
+        <w:tc>
+          <w:tcPr>
+            <w:tcW w:w="1662" w:type="dxa"/>
+            <w:tcBorders>
+              <w:top w:val="nil"/>
+              <w:left w:val="single" w:sz="2" w:space="0" w:color="000001"/>
+              <w:bottom w:val="single" w:sz="2" w:space="0" w:color="000001"/>
+              <w:insideH w:val="single" w:sz="2" w:space="0" w:color="000001"/>
+              <w:right w:val="nil"/>
+              <w:insideV w:val="nil"/>
+            </w:tcBorders>
+            <w:shd w:fill="FFFFFF" w:val="clear"/>
+            <w:tcMar>
+              <w:left w:w="-2" w:type="dxa"/>
+            </w:tcMar>
+          </w:tcPr>
+          <w:p>
+            <w:pPr>
+              <w:pStyle w:val="TableContents"/>
+              <w:rPr/>
+            </w:pPr>
+            <w:r>
+              <w:rPr/>
+              <w:t>/v1.0/users/</w:t>
+            </w:r>
+          </w:p>
+          <w:p>
+            <w:pPr>
+              <w:pStyle w:val="TableContents"/>
+              <w:rPr/>
+            </w:pPr>
+            <w:r>
+              <w:rPr/>
+              <w:t>username/{username}</w:t>
+            </w:r>
+          </w:p>
+        </w:tc>
+        <w:tc>
+          <w:tcPr>
+            <w:tcW w:w="923" w:type="dxa"/>
+            <w:tcBorders>
+              <w:top w:val="nil"/>
+              <w:left w:val="single" w:sz="2" w:space="0" w:color="000001"/>
+              <w:bottom w:val="single" w:sz="2" w:space="0" w:color="000001"/>
+              <w:insideH w:val="single" w:sz="2" w:space="0" w:color="000001"/>
+              <w:right w:val="nil"/>
+              <w:insideV w:val="nil"/>
+            </w:tcBorders>
+            <w:shd w:fill="FFFFFF" w:val="clear"/>
+            <w:tcMar>
+              <w:left w:w="-2" w:type="dxa"/>
+            </w:tcMar>
+          </w:tcPr>
+          <w:p>
+            <w:pPr>
+              <w:pStyle w:val="TableContents"/>
+              <w:rPr/>
+            </w:pPr>
+            <w:r>
+              <w:rPr/>
+              <w:t>GET</w:t>
+            </w:r>
+          </w:p>
+        </w:tc>
+        <w:tc>
+          <w:tcPr>
+            <w:tcW w:w="1843" w:type="dxa"/>
+            <w:tcBorders>
+              <w:top w:val="nil"/>
+              <w:left w:val="single" w:sz="2" w:space="0" w:color="000001"/>
+              <w:bottom w:val="single" w:sz="2" w:space="0" w:color="000001"/>
+              <w:insideH w:val="single" w:sz="2" w:space="0" w:color="000001"/>
+              <w:right w:val="nil"/>
+              <w:insideV w:val="nil"/>
+            </w:tcBorders>
+            <w:shd w:fill="FFFFFF" w:val="clear"/>
+            <w:tcMar>
+              <w:left w:w="-2" w:type="dxa"/>
+            </w:tcMar>
+          </w:tcPr>
+          <w:p>
+            <w:pPr>
+              <w:pStyle w:val="TableContents"/>
+              <w:rPr>
+                <w:sz w:val="24"/>
+                <w:szCs w:val="24"/>
+              </w:rPr>
+            </w:pPr>
+            <w:r>
+              <w:rPr>
+                <w:sz w:val="24"/>
+                <w:szCs w:val="24"/>
+              </w:rPr>
+            </w:r>
+          </w:p>
+        </w:tc>
+        <w:tc>
+          <w:tcPr>
+            <w:tcW w:w="1827" w:type="dxa"/>
+            <w:tcBorders>
+              <w:top w:val="nil"/>
+              <w:left w:val="single" w:sz="2" w:space="0" w:color="000001"/>
+              <w:bottom w:val="single" w:sz="2" w:space="0" w:color="000001"/>
+              <w:insideH w:val="single" w:sz="2" w:space="0" w:color="000001"/>
+              <w:right w:val="nil"/>
+              <w:insideV w:val="nil"/>
+            </w:tcBorders>
+            <w:shd w:fill="FFFFFF" w:val="clear"/>
+            <w:tcMar>
+              <w:left w:w="-2" w:type="dxa"/>
+            </w:tcMar>
+          </w:tcPr>
+          <w:p>
+            <w:pPr>
+              <w:pStyle w:val="Normal"/>
+              <w:rPr/>
+            </w:pPr>
+            <w:r>
+              <w:rPr/>
+            </w:r>
+          </w:p>
+        </w:tc>
+        <w:tc>
+          <w:tcPr>
+            <w:tcW w:w="2000" w:type="dxa"/>
+            <w:tcBorders>
+              <w:top w:val="nil"/>
+              <w:left w:val="single" w:sz="2" w:space="0" w:color="000001"/>
+              <w:bottom w:val="single" w:sz="2" w:space="0" w:color="000001"/>
+              <w:insideH w:val="single" w:sz="2" w:space="0" w:color="000001"/>
+              <w:right w:val="single" w:sz="2" w:space="0" w:color="000001"/>
+              <w:insideV w:val="single" w:sz="2" w:space="0" w:color="000001"/>
+            </w:tcBorders>
+            <w:shd w:fill="FFFFFF" w:val="clear"/>
+            <w:tcMar>
+              <w:left w:w="-2" w:type="dxa"/>
+            </w:tcMar>
+          </w:tcPr>
+          <w:p>
+            <w:pPr>
+              <w:pStyle w:val="TableContents"/>
               <w:rPr/>
             </w:pPr>
             <w:r>
@@ -5032,6 +5559,375 @@
         </w:tc>
       </w:tr>
     </w:tbl>
+    <w:p>
+      <w:pPr>
+        <w:pStyle w:val="Normal"/>
+        <w:rPr/>
+      </w:pPr>
+      <w:r>
+        <w:rPr/>
+      </w:r>
+    </w:p>
+    <w:p>
+      <w:pPr>
+        <w:pStyle w:val="Normal"/>
+        <w:rPr/>
+      </w:pPr>
+      <w:r>
+        <w:rPr/>
+      </w:r>
+    </w:p>
+    <w:p>
+      <w:pPr>
+        <w:pStyle w:val="Normal"/>
+        <w:rPr/>
+      </w:pPr>
+      <w:r>
+        <w:rPr/>
+      </w:r>
+    </w:p>
+    <w:p>
+      <w:pPr>
+        <w:pStyle w:val="Normal"/>
+        <w:rPr/>
+      </w:pPr>
+      <w:r>
+        <w:rPr/>
+      </w:r>
+    </w:p>
+    <w:p>
+      <w:pPr>
+        <w:pStyle w:val="Normal"/>
+        <w:rPr/>
+      </w:pPr>
+      <w:r>
+        <w:rPr/>
+      </w:r>
+    </w:p>
+    <w:p>
+      <w:pPr>
+        <w:pStyle w:val="Normal"/>
+        <w:rPr/>
+      </w:pPr>
+      <w:r>
+        <w:rPr/>
+      </w:r>
+    </w:p>
+    <w:p>
+      <w:pPr>
+        <w:pStyle w:val="Normal"/>
+        <w:rPr/>
+      </w:pPr>
+      <w:r>
+        <w:rPr/>
+      </w:r>
+    </w:p>
+    <w:p>
+      <w:pPr>
+        <w:pStyle w:val="Normal"/>
+        <w:rPr/>
+      </w:pPr>
+      <w:r>
+        <w:rPr/>
+      </w:r>
+    </w:p>
+    <w:p>
+      <w:pPr>
+        <w:pStyle w:val="Normal"/>
+        <w:rPr/>
+      </w:pPr>
+      <w:r>
+        <w:rPr/>
+      </w:r>
+    </w:p>
+    <w:p>
+      <w:pPr>
+        <w:pStyle w:val="Normal"/>
+        <w:rPr/>
+      </w:pPr>
+      <w:r>
+        <w:rPr/>
+      </w:r>
+    </w:p>
+    <w:p>
+      <w:pPr>
+        <w:pStyle w:val="Normal"/>
+        <w:rPr/>
+      </w:pPr>
+      <w:r>
+        <w:rPr/>
+      </w:r>
+    </w:p>
+    <w:p>
+      <w:pPr>
+        <w:pStyle w:val="Normal"/>
+        <w:rPr/>
+      </w:pPr>
+      <w:r>
+        <w:rPr/>
+      </w:r>
+    </w:p>
+    <w:p>
+      <w:pPr>
+        <w:pStyle w:val="Normal"/>
+        <w:rPr/>
+      </w:pPr>
+      <w:r>
+        <w:rPr/>
+      </w:r>
+    </w:p>
+    <w:p>
+      <w:pPr>
+        <w:pStyle w:val="Normal"/>
+        <w:rPr/>
+      </w:pPr>
+      <w:r>
+        <w:rPr/>
+      </w:r>
+    </w:p>
+    <w:p>
+      <w:pPr>
+        <w:pStyle w:val="Normal"/>
+        <w:rPr/>
+      </w:pPr>
+      <w:r>
+        <w:rPr/>
+      </w:r>
+    </w:p>
+    <w:p>
+      <w:pPr>
+        <w:pStyle w:val="Normal"/>
+        <w:rPr/>
+      </w:pPr>
+      <w:r>
+        <w:rPr/>
+      </w:r>
+    </w:p>
+    <w:p>
+      <w:pPr>
+        <w:pStyle w:val="Normal"/>
+        <w:rPr/>
+      </w:pPr>
+      <w:r>
+        <w:rPr/>
+      </w:r>
+    </w:p>
+    <w:p>
+      <w:pPr>
+        <w:pStyle w:val="Normal"/>
+        <w:rPr/>
+      </w:pPr>
+      <w:r>
+        <w:rPr/>
+      </w:r>
+    </w:p>
+    <w:p>
+      <w:pPr>
+        <w:pStyle w:val="Normal"/>
+        <w:rPr/>
+      </w:pPr>
+      <w:r>
+        <w:rPr/>
+      </w:r>
+    </w:p>
+    <w:p>
+      <w:pPr>
+        <w:pStyle w:val="Normal"/>
+        <w:rPr/>
+      </w:pPr>
+      <w:r>
+        <w:rPr/>
+      </w:r>
+    </w:p>
+    <w:p>
+      <w:pPr>
+        <w:pStyle w:val="Normal"/>
+        <w:rPr/>
+      </w:pPr>
+      <w:r>
+        <w:rPr/>
+      </w:r>
+    </w:p>
+    <w:p>
+      <w:pPr>
+        <w:pStyle w:val="Normal"/>
+        <w:rPr/>
+      </w:pPr>
+      <w:r>
+        <w:rPr/>
+      </w:r>
+    </w:p>
+    <w:p>
+      <w:pPr>
+        <w:pStyle w:val="Normal"/>
+        <w:rPr/>
+      </w:pPr>
+      <w:r>
+        <w:rPr/>
+      </w:r>
+    </w:p>
+    <w:p>
+      <w:pPr>
+        <w:pStyle w:val="Normal"/>
+        <w:rPr/>
+      </w:pPr>
+      <w:r>
+        <w:rPr/>
+      </w:r>
+    </w:p>
+    <w:p>
+      <w:pPr>
+        <w:pStyle w:val="Normal"/>
+        <w:rPr/>
+      </w:pPr>
+      <w:r>
+        <w:rPr/>
+      </w:r>
+    </w:p>
+    <w:p>
+      <w:pPr>
+        <w:pStyle w:val="Normal"/>
+        <w:rPr/>
+      </w:pPr>
+      <w:r>
+        <w:rPr/>
+      </w:r>
+    </w:p>
+    <w:p>
+      <w:pPr>
+        <w:pStyle w:val="Normal"/>
+        <w:rPr/>
+      </w:pPr>
+      <w:r>
+        <w:rPr/>
+      </w:r>
+    </w:p>
+    <w:p>
+      <w:pPr>
+        <w:pStyle w:val="Normal"/>
+        <w:rPr/>
+      </w:pPr>
+      <w:r>
+        <w:rPr/>
+      </w:r>
+    </w:p>
+    <w:p>
+      <w:pPr>
+        <w:pStyle w:val="Normal"/>
+        <w:rPr/>
+      </w:pPr>
+      <w:r>
+        <w:rPr/>
+      </w:r>
+    </w:p>
+    <w:p>
+      <w:pPr>
+        <w:pStyle w:val="Normal"/>
+        <w:rPr/>
+      </w:pPr>
+      <w:r>
+        <w:rPr/>
+      </w:r>
+    </w:p>
+    <w:p>
+      <w:pPr>
+        <w:pStyle w:val="Normal"/>
+        <w:rPr/>
+      </w:pPr>
+      <w:r>
+        <w:rPr/>
+      </w:r>
+    </w:p>
+    <w:p>
+      <w:pPr>
+        <w:pStyle w:val="Normal"/>
+        <w:rPr/>
+      </w:pPr>
+      <w:r>
+        <w:rPr/>
+      </w:r>
+    </w:p>
+    <w:p>
+      <w:pPr>
+        <w:pStyle w:val="Normal"/>
+        <w:rPr/>
+      </w:pPr>
+      <w:r>
+        <w:rPr/>
+      </w:r>
+    </w:p>
+    <w:p>
+      <w:pPr>
+        <w:pStyle w:val="Normal"/>
+        <w:rPr/>
+      </w:pPr>
+      <w:r>
+        <w:rPr/>
+      </w:r>
+    </w:p>
+    <w:p>
+      <w:pPr>
+        <w:pStyle w:val="Normal"/>
+        <w:rPr/>
+      </w:pPr>
+      <w:r>
+        <w:rPr/>
+      </w:r>
+    </w:p>
+    <w:p>
+      <w:pPr>
+        <w:pStyle w:val="Normal"/>
+        <w:rPr/>
+      </w:pPr>
+      <w:r>
+        <w:rPr/>
+      </w:r>
+    </w:p>
+    <w:p>
+      <w:pPr>
+        <w:pStyle w:val="Normal"/>
+        <w:rPr/>
+      </w:pPr>
+      <w:r>
+        <w:rPr/>
+      </w:r>
+    </w:p>
+    <w:p>
+      <w:pPr>
+        <w:pStyle w:val="Normal"/>
+        <w:rPr/>
+      </w:pPr>
+      <w:r>
+        <w:rPr/>
+      </w:r>
+    </w:p>
+    <w:p>
+      <w:pPr>
+        <w:pStyle w:val="Normal"/>
+        <w:rPr/>
+      </w:pPr>
+      <w:r>
+        <w:rPr/>
+      </w:r>
+    </w:p>
+    <w:p>
+      <w:pPr>
+        <w:pStyle w:val="Normal"/>
+        <w:rPr/>
+      </w:pPr>
+      <w:r>
+        <w:rPr/>
+      </w:r>
+    </w:p>
+    <w:p>
+      <w:pPr>
+        <w:pStyle w:val="Normal"/>
+        <w:rPr/>
+      </w:pPr>
+      <w:r>
+        <w:rPr/>
+      </w:r>
+    </w:p>
     <w:p>
       <w:pPr>
         <w:pStyle w:val="Normal"/>
@@ -5089,7 +5985,7 @@
     <w:tbl>
       <w:tblPr>
         <w:jc w:val="left"/>
-        <w:tblInd w:w="-272" w:type="dxa"/>
+        <w:tblInd w:w="-274" w:type="dxa"/>
         <w:tblBorders>
           <w:top w:val="single" w:sz="2" w:space="0" w:color="000001"/>
           <w:left w:val="single" w:sz="2" w:space="0" w:color="000001"/>
@@ -5107,13 +6003,13 @@
       </w:tblPr>
       <w:tblGrid>
         <w:gridCol w:w="967"/>
-        <w:gridCol w:w="687"/>
+        <w:gridCol w:w="686"/>
         <w:gridCol w:w="1662"/>
         <w:gridCol w:w="928"/>
         <w:gridCol w:w="1840"/>
-        <w:gridCol w:w="1842"/>
-        <w:gridCol w:w="2"/>
-        <w:gridCol w:w="1980"/>
+        <w:gridCol w:w="1841"/>
+        <w:gridCol w:w="3"/>
+        <w:gridCol w:w="1981"/>
       </w:tblGrid>
       <w:tr>
         <w:trPr>
@@ -5148,7 +6044,7 @@
         </w:tc>
         <w:tc>
           <w:tcPr>
-            <w:tcW w:w="687" w:type="dxa"/>
+            <w:tcW w:w="686" w:type="dxa"/>
             <w:vMerge w:val="restart"/>
             <w:tcBorders>
               <w:top w:val="single" w:sz="2" w:space="0" w:color="000001"/>
@@ -5285,7 +6181,7 @@
         </w:tc>
         <w:tc>
           <w:tcPr>
-            <w:tcW w:w="1980" w:type="dxa"/>
+            <w:tcW w:w="1981" w:type="dxa"/>
             <w:tcBorders>
               <w:top w:val="single" w:sz="2" w:space="0" w:color="000001"/>
               <w:left w:val="single" w:sz="2" w:space="0" w:color="000001"/>
@@ -5350,7 +6246,7 @@
         </w:tc>
         <w:tc>
           <w:tcPr>
-            <w:tcW w:w="687" w:type="dxa"/>
+            <w:tcW w:w="686" w:type="dxa"/>
             <w:vMerge w:val="continue"/>
             <w:tcBorders>
               <w:top w:val="single" w:sz="2" w:space="0" w:color="000001"/>
@@ -5459,7 +6355,7 @@
         </w:tc>
         <w:tc>
           <w:tcPr>
-            <w:tcW w:w="1842" w:type="dxa"/>
+            <w:tcW w:w="1841" w:type="dxa"/>
             <w:tcBorders>
               <w:top w:val="nil"/>
               <w:left w:val="single" w:sz="2" w:space="0" w:color="000001"/>
@@ -5487,7 +6383,7 @@
         </w:tc>
         <w:tc>
           <w:tcPr>
-            <w:tcW w:w="1982" w:type="dxa"/>
+            <w:tcW w:w="1984" w:type="dxa"/>
             <w:gridSpan w:val="2"/>
             <w:tcBorders>
               <w:top w:val="nil"/>
@@ -5545,7 +6441,7 @@
         </w:tc>
         <w:tc>
           <w:tcPr>
-            <w:tcW w:w="687" w:type="dxa"/>
+            <w:tcW w:w="686" w:type="dxa"/>
             <w:tcBorders>
               <w:top w:val="nil"/>
               <w:left w:val="single" w:sz="2" w:space="0" w:color="000001"/>
@@ -5670,7 +6566,7 @@
         </w:tc>
         <w:tc>
           <w:tcPr>
-            <w:tcW w:w="1842" w:type="dxa"/>
+            <w:tcW w:w="1841" w:type="dxa"/>
             <w:tcBorders>
               <w:top w:val="nil"/>
               <w:left w:val="single" w:sz="2" w:space="0" w:color="000001"/>
@@ -5774,7 +6670,7 @@
         </w:tc>
         <w:tc>
           <w:tcPr>
-            <w:tcW w:w="1982" w:type="dxa"/>
+            <w:tcW w:w="1984" w:type="dxa"/>
             <w:gridSpan w:val="2"/>
             <w:tcBorders>
               <w:top w:val="nil"/>
@@ -5840,7 +6736,7 @@
         </w:tc>
         <w:tc>
           <w:tcPr>
-            <w:tcW w:w="687" w:type="dxa"/>
+            <w:tcW w:w="686" w:type="dxa"/>
             <w:tcBorders>
               <w:top w:val="nil"/>
               <w:left w:val="single" w:sz="2" w:space="0" w:color="000001"/>
@@ -5965,7 +6861,7 @@
         </w:tc>
         <w:tc>
           <w:tcPr>
-            <w:tcW w:w="1842" w:type="dxa"/>
+            <w:tcW w:w="1841" w:type="dxa"/>
             <w:tcBorders>
               <w:top w:val="nil"/>
               <w:left w:val="single" w:sz="2" w:space="0" w:color="000001"/>
@@ -6037,7 +6933,7 @@
         </w:tc>
         <w:tc>
           <w:tcPr>
-            <w:tcW w:w="1982" w:type="dxa"/>
+            <w:tcW w:w="1984" w:type="dxa"/>
             <w:gridSpan w:val="2"/>
             <w:tcBorders>
               <w:top w:val="nil"/>
@@ -6103,7 +6999,7 @@
         </w:tc>
         <w:tc>
           <w:tcPr>
-            <w:tcW w:w="687" w:type="dxa"/>
+            <w:tcW w:w="686" w:type="dxa"/>
             <w:tcBorders>
               <w:top w:val="nil"/>
               <w:left w:val="single" w:sz="2" w:space="0" w:color="000001"/>
@@ -6251,7 +7147,7 @@
         </w:tc>
         <w:tc>
           <w:tcPr>
-            <w:tcW w:w="1842" w:type="dxa"/>
+            <w:tcW w:w="1841" w:type="dxa"/>
             <w:tcBorders>
               <w:top w:val="nil"/>
               <w:left w:val="single" w:sz="2" w:space="0" w:color="000001"/>
@@ -6355,7 +7251,7 @@
         </w:tc>
         <w:tc>
           <w:tcPr>
-            <w:tcW w:w="1982" w:type="dxa"/>
+            <w:tcW w:w="1984" w:type="dxa"/>
             <w:gridSpan w:val="2"/>
             <w:tcBorders>
               <w:top w:val="nil"/>
@@ -6436,7 +7332,7 @@
         </w:tc>
         <w:tc>
           <w:tcPr>
-            <w:tcW w:w="687" w:type="dxa"/>
+            <w:tcW w:w="686" w:type="dxa"/>
             <w:tcBorders>
               <w:top w:val="nil"/>
               <w:left w:val="single" w:sz="2" w:space="0" w:color="000001"/>
@@ -6584,7 +7480,7 @@
         </w:tc>
         <w:tc>
           <w:tcPr>
-            <w:tcW w:w="1842" w:type="dxa"/>
+            <w:tcW w:w="1841" w:type="dxa"/>
             <w:tcBorders>
               <w:top w:val="nil"/>
               <w:left w:val="single" w:sz="2" w:space="0" w:color="000001"/>
@@ -6688,7 +7584,7 @@
         </w:tc>
         <w:tc>
           <w:tcPr>
-            <w:tcW w:w="1982" w:type="dxa"/>
+            <w:tcW w:w="1984" w:type="dxa"/>
             <w:gridSpan w:val="2"/>
             <w:tcBorders>
               <w:top w:val="nil"/>
@@ -6754,7 +7650,7 @@
         </w:tc>
         <w:tc>
           <w:tcPr>
-            <w:tcW w:w="687" w:type="dxa"/>
+            <w:tcW w:w="686" w:type="dxa"/>
             <w:tcBorders>
               <w:top w:val="nil"/>
               <w:left w:val="single" w:sz="2" w:space="0" w:color="000001"/>
@@ -6816,8 +7712,8 @@
               </w:rPr>
               <w:t>/v1.0/topics/{id</w:t>
             </w:r>
-            <w:bookmarkStart w:id="1" w:name="_GoBack1"/>
-            <w:bookmarkEnd w:id="1"/>
+            <w:bookmarkStart w:id="2" w:name="_GoBack1"/>
+            <w:bookmarkEnd w:id="2"/>
             <w:r>
               <w:rPr>
                 <w:sz w:val="24"/>
@@ -6909,7 +7805,7 @@
         </w:tc>
         <w:tc>
           <w:tcPr>
-            <w:tcW w:w="1842" w:type="dxa"/>
+            <w:tcW w:w="1841" w:type="dxa"/>
             <w:tcBorders>
               <w:top w:val="nil"/>
               <w:left w:val="single" w:sz="2" w:space="0" w:color="000001"/>
@@ -7013,7 +7909,7 @@
         </w:tc>
         <w:tc>
           <w:tcPr>
-            <w:tcW w:w="1982" w:type="dxa"/>
+            <w:tcW w:w="1984" w:type="dxa"/>
             <w:gridSpan w:val="2"/>
             <w:tcBorders>
               <w:top w:val="nil"/>
@@ -7305,7 +8201,7 @@
     <w:tbl>
       <w:tblPr>
         <w:jc w:val="left"/>
-        <w:tblInd w:w="-361" w:type="dxa"/>
+        <w:tblInd w:w="-363" w:type="dxa"/>
         <w:tblBorders>
           <w:top w:val="single" w:sz="2" w:space="0" w:color="000001"/>
           <w:left w:val="single" w:sz="2" w:space="0" w:color="000001"/>
@@ -8860,8 +9756,8 @@
               </w:rPr>
               <w:t>/v1.0/questions/{id</w:t>
             </w:r>
-            <w:bookmarkStart w:id="2" w:name="_GoBack11"/>
-            <w:bookmarkEnd w:id="2"/>
+            <w:bookmarkStart w:id="3" w:name="_GoBack11"/>
+            <w:bookmarkEnd w:id="3"/>
             <w:r>
               <w:rPr>
                 <w:sz w:val="24"/>
@@ -9119,7 +10015,7 @@
     <w:tbl>
       <w:tblPr>
         <w:jc w:val="left"/>
-        <w:tblInd w:w="-345" w:type="dxa"/>
+        <w:tblInd w:w="-348" w:type="dxa"/>
         <w:tblBorders>
           <w:top w:val="single" w:sz="2" w:space="0" w:color="000001"/>
           <w:left w:val="single" w:sz="2" w:space="0" w:color="000001"/>
@@ -9136,13 +10032,13 @@
         </w:tblCellMar>
       </w:tblPr>
       <w:tblGrid>
-        <w:gridCol w:w="1041"/>
-        <w:gridCol w:w="666"/>
+        <w:gridCol w:w="1040"/>
+        <w:gridCol w:w="665"/>
         <w:gridCol w:w="1649"/>
-        <w:gridCol w:w="945"/>
+        <w:gridCol w:w="944"/>
         <w:gridCol w:w="1838"/>
-        <w:gridCol w:w="1838"/>
-        <w:gridCol w:w="1997"/>
+        <w:gridCol w:w="1837"/>
+        <w:gridCol w:w="2000"/>
       </w:tblGrid>
       <w:tr>
         <w:trPr>
@@ -9150,7 +10046,7 @@
         </w:trPr>
         <w:tc>
           <w:tcPr>
-            <w:tcW w:w="1041" w:type="dxa"/>
+            <w:tcW w:w="1040" w:type="dxa"/>
             <w:tcBorders>
               <w:top w:val="single" w:sz="2" w:space="0" w:color="000001"/>
               <w:left w:val="single" w:sz="2" w:space="0" w:color="000001"/>
@@ -9176,7 +10072,7 @@
         </w:tc>
         <w:tc>
           <w:tcPr>
-            <w:tcW w:w="666" w:type="dxa"/>
+            <w:tcW w:w="665" w:type="dxa"/>
             <w:tcBorders>
               <w:top w:val="single" w:sz="2" w:space="0" w:color="000001"/>
               <w:left w:val="single" w:sz="2" w:space="0" w:color="000001"/>
@@ -9242,7 +10138,7 @@
         </w:tc>
         <w:tc>
           <w:tcPr>
-            <w:tcW w:w="945" w:type="dxa"/>
+            <w:tcW w:w="944" w:type="dxa"/>
             <w:tcBorders>
               <w:top w:val="single" w:sz="2" w:space="0" w:color="000001"/>
               <w:left w:val="single" w:sz="2" w:space="0" w:color="000001"/>
@@ -9301,7 +10197,7 @@
         </w:tc>
         <w:tc>
           <w:tcPr>
-            <w:tcW w:w="1838" w:type="dxa"/>
+            <w:tcW w:w="1837" w:type="dxa"/>
             <w:tcBorders>
               <w:top w:val="single" w:sz="2" w:space="0" w:color="000001"/>
               <w:left w:val="single" w:sz="2" w:space="0" w:color="000001"/>
@@ -9421,7 +10317,7 @@
         </w:tc>
         <w:tc>
           <w:tcPr>
-            <w:tcW w:w="1997" w:type="dxa"/>
+            <w:tcW w:w="2000" w:type="dxa"/>
             <w:tcBorders>
               <w:top w:val="single" w:sz="2" w:space="0" w:color="000001"/>
               <w:left w:val="single" w:sz="2" w:space="0" w:color="000001"/>
@@ -9475,33 +10371,33 @@
         </w:trPr>
         <w:tc>
           <w:tcPr>
-            <w:tcW w:w="1041" w:type="dxa"/>
-            <w:tcBorders>
-              <w:top w:val="nil"/>
-              <w:left w:val="single" w:sz="2" w:space="0" w:color="000001"/>
-              <w:bottom w:val="single" w:sz="2" w:space="0" w:color="000001"/>
-              <w:insideH w:val="single" w:sz="2" w:space="0" w:color="000001"/>
-              <w:right w:val="nil"/>
-              <w:insideV w:val="nil"/>
-            </w:tcBorders>
-            <w:shd w:fill="FFFFFF" w:val="clear"/>
-            <w:tcMar>
-              <w:left w:w="-2" w:type="dxa"/>
-            </w:tcMar>
-          </w:tcPr>
-          <w:p>
-            <w:pPr>
-              <w:pStyle w:val="TableContents"/>
-              <w:rPr/>
-            </w:pPr>
-            <w:r>
-              <w:rPr/>
-            </w:r>
-          </w:p>
-        </w:tc>
-        <w:tc>
-          <w:tcPr>
-            <w:tcW w:w="666" w:type="dxa"/>
+            <w:tcW w:w="1040" w:type="dxa"/>
+            <w:tcBorders>
+              <w:top w:val="nil"/>
+              <w:left w:val="single" w:sz="2" w:space="0" w:color="000001"/>
+              <w:bottom w:val="single" w:sz="2" w:space="0" w:color="000001"/>
+              <w:insideH w:val="single" w:sz="2" w:space="0" w:color="000001"/>
+              <w:right w:val="nil"/>
+              <w:insideV w:val="nil"/>
+            </w:tcBorders>
+            <w:shd w:fill="FFFFFF" w:val="clear"/>
+            <w:tcMar>
+              <w:left w:w="-2" w:type="dxa"/>
+            </w:tcMar>
+          </w:tcPr>
+          <w:p>
+            <w:pPr>
+              <w:pStyle w:val="TableContents"/>
+              <w:rPr/>
+            </w:pPr>
+            <w:r>
+              <w:rPr/>
+            </w:r>
+          </w:p>
+        </w:tc>
+        <w:tc>
+          <w:tcPr>
+            <w:tcW w:w="665" w:type="dxa"/>
             <w:tcBorders>
               <w:top w:val="nil"/>
               <w:left w:val="single" w:sz="2" w:space="0" w:color="000001"/>
@@ -9567,7 +10463,7 @@
         </w:tc>
         <w:tc>
           <w:tcPr>
-            <w:tcW w:w="945" w:type="dxa"/>
+            <w:tcW w:w="944" w:type="dxa"/>
             <w:tcBorders>
               <w:top w:val="nil"/>
               <w:left w:val="single" w:sz="2" w:space="0" w:color="000001"/>
@@ -9620,33 +10516,33 @@
         </w:tc>
         <w:tc>
           <w:tcPr>
-            <w:tcW w:w="1838" w:type="dxa"/>
-            <w:tcBorders>
-              <w:top w:val="nil"/>
-              <w:left w:val="single" w:sz="2" w:space="0" w:color="000001"/>
-              <w:bottom w:val="single" w:sz="2" w:space="0" w:color="000001"/>
-              <w:insideH w:val="single" w:sz="2" w:space="0" w:color="000001"/>
-              <w:right w:val="nil"/>
-              <w:insideV w:val="nil"/>
-            </w:tcBorders>
-            <w:shd w:fill="FFFFFF" w:val="clear"/>
-            <w:tcMar>
-              <w:left w:w="-2" w:type="dxa"/>
-            </w:tcMar>
-          </w:tcPr>
-          <w:p>
-            <w:pPr>
-              <w:pStyle w:val="TableContents"/>
-              <w:rPr/>
-            </w:pPr>
-            <w:r>
-              <w:rPr/>
-            </w:r>
-          </w:p>
-        </w:tc>
-        <w:tc>
-          <w:tcPr>
-            <w:tcW w:w="1997" w:type="dxa"/>
+            <w:tcW w:w="1837" w:type="dxa"/>
+            <w:tcBorders>
+              <w:top w:val="nil"/>
+              <w:left w:val="single" w:sz="2" w:space="0" w:color="000001"/>
+              <w:bottom w:val="single" w:sz="2" w:space="0" w:color="000001"/>
+              <w:insideH w:val="single" w:sz="2" w:space="0" w:color="000001"/>
+              <w:right w:val="nil"/>
+              <w:insideV w:val="nil"/>
+            </w:tcBorders>
+            <w:shd w:fill="FFFFFF" w:val="clear"/>
+            <w:tcMar>
+              <w:left w:w="-2" w:type="dxa"/>
+            </w:tcMar>
+          </w:tcPr>
+          <w:p>
+            <w:pPr>
+              <w:pStyle w:val="TableContents"/>
+              <w:rPr/>
+            </w:pPr>
+            <w:r>
+              <w:rPr/>
+            </w:r>
+          </w:p>
+        </w:tc>
+        <w:tc>
+          <w:tcPr>
+            <w:tcW w:w="2000" w:type="dxa"/>
             <w:tcBorders>
               <w:top w:val="nil"/>
               <w:left w:val="single" w:sz="2" w:space="0" w:color="000001"/>
@@ -9684,33 +10580,33 @@
         </w:trPr>
         <w:tc>
           <w:tcPr>
-            <w:tcW w:w="1041" w:type="dxa"/>
-            <w:tcBorders>
-              <w:top w:val="nil"/>
-              <w:left w:val="single" w:sz="2" w:space="0" w:color="000001"/>
-              <w:bottom w:val="single" w:sz="2" w:space="0" w:color="000001"/>
-              <w:insideH w:val="single" w:sz="2" w:space="0" w:color="000001"/>
-              <w:right w:val="nil"/>
-              <w:insideV w:val="nil"/>
-            </w:tcBorders>
-            <w:shd w:fill="FFFFFF" w:val="clear"/>
-            <w:tcMar>
-              <w:left w:w="-2" w:type="dxa"/>
-            </w:tcMar>
-          </w:tcPr>
-          <w:p>
-            <w:pPr>
-              <w:pStyle w:val="TableContents"/>
-              <w:rPr/>
-            </w:pPr>
-            <w:r>
-              <w:rPr/>
-            </w:r>
-          </w:p>
-        </w:tc>
-        <w:tc>
-          <w:tcPr>
-            <w:tcW w:w="666" w:type="dxa"/>
+            <w:tcW w:w="1040" w:type="dxa"/>
+            <w:tcBorders>
+              <w:top w:val="nil"/>
+              <w:left w:val="single" w:sz="2" w:space="0" w:color="000001"/>
+              <w:bottom w:val="single" w:sz="2" w:space="0" w:color="000001"/>
+              <w:insideH w:val="single" w:sz="2" w:space="0" w:color="000001"/>
+              <w:right w:val="nil"/>
+              <w:insideV w:val="nil"/>
+            </w:tcBorders>
+            <w:shd w:fill="FFFFFF" w:val="clear"/>
+            <w:tcMar>
+              <w:left w:w="-2" w:type="dxa"/>
+            </w:tcMar>
+          </w:tcPr>
+          <w:p>
+            <w:pPr>
+              <w:pStyle w:val="TableContents"/>
+              <w:rPr/>
+            </w:pPr>
+            <w:r>
+              <w:rPr/>
+            </w:r>
+          </w:p>
+        </w:tc>
+        <w:tc>
+          <w:tcPr>
+            <w:tcW w:w="665" w:type="dxa"/>
             <w:tcBorders>
               <w:top w:val="nil"/>
               <w:left w:val="single" w:sz="2" w:space="0" w:color="000001"/>
@@ -9776,7 +10672,7 @@
         </w:tc>
         <w:tc>
           <w:tcPr>
-            <w:tcW w:w="945" w:type="dxa"/>
+            <w:tcW w:w="944" w:type="dxa"/>
             <w:tcBorders>
               <w:top w:val="nil"/>
               <w:left w:val="single" w:sz="2" w:space="0" w:color="000001"/>
@@ -9829,33 +10725,33 @@
         </w:tc>
         <w:tc>
           <w:tcPr>
-            <w:tcW w:w="1838" w:type="dxa"/>
-            <w:tcBorders>
-              <w:top w:val="nil"/>
-              <w:left w:val="single" w:sz="2" w:space="0" w:color="000001"/>
-              <w:bottom w:val="single" w:sz="2" w:space="0" w:color="000001"/>
-              <w:insideH w:val="single" w:sz="2" w:space="0" w:color="000001"/>
-              <w:right w:val="nil"/>
-              <w:insideV w:val="nil"/>
-            </w:tcBorders>
-            <w:shd w:fill="FFFFFF" w:val="clear"/>
-            <w:tcMar>
-              <w:left w:w="-2" w:type="dxa"/>
-            </w:tcMar>
-          </w:tcPr>
-          <w:p>
-            <w:pPr>
-              <w:pStyle w:val="TableContents"/>
-              <w:rPr/>
-            </w:pPr>
-            <w:r>
-              <w:rPr/>
-            </w:r>
-          </w:p>
-        </w:tc>
-        <w:tc>
-          <w:tcPr>
-            <w:tcW w:w="1997" w:type="dxa"/>
+            <w:tcW w:w="1837" w:type="dxa"/>
+            <w:tcBorders>
+              <w:top w:val="nil"/>
+              <w:left w:val="single" w:sz="2" w:space="0" w:color="000001"/>
+              <w:bottom w:val="single" w:sz="2" w:space="0" w:color="000001"/>
+              <w:insideH w:val="single" w:sz="2" w:space="0" w:color="000001"/>
+              <w:right w:val="nil"/>
+              <w:insideV w:val="nil"/>
+            </w:tcBorders>
+            <w:shd w:fill="FFFFFF" w:val="clear"/>
+            <w:tcMar>
+              <w:left w:w="-2" w:type="dxa"/>
+            </w:tcMar>
+          </w:tcPr>
+          <w:p>
+            <w:pPr>
+              <w:pStyle w:val="TableContents"/>
+              <w:rPr/>
+            </w:pPr>
+            <w:r>
+              <w:rPr/>
+            </w:r>
+          </w:p>
+        </w:tc>
+        <w:tc>
+          <w:tcPr>
+            <w:tcW w:w="2000" w:type="dxa"/>
             <w:tcBorders>
               <w:top w:val="nil"/>
               <w:left w:val="single" w:sz="2" w:space="0" w:color="000001"/>
@@ -9927,7 +10823,7 @@
     <w:tbl>
       <w:tblPr>
         <w:jc w:val="left"/>
-        <w:tblInd w:w="-345" w:type="dxa"/>
+        <w:tblInd w:w="-348" w:type="dxa"/>
         <w:tblBorders>
           <w:top w:val="single" w:sz="2" w:space="0" w:color="000001"/>
           <w:left w:val="single" w:sz="2" w:space="0" w:color="000001"/>
@@ -9944,13 +10840,13 @@
         </w:tblCellMar>
       </w:tblPr>
       <w:tblGrid>
-        <w:gridCol w:w="1041"/>
-        <w:gridCol w:w="666"/>
+        <w:gridCol w:w="1040"/>
+        <w:gridCol w:w="665"/>
         <w:gridCol w:w="1649"/>
-        <w:gridCol w:w="945"/>
+        <w:gridCol w:w="944"/>
         <w:gridCol w:w="1838"/>
-        <w:gridCol w:w="1838"/>
-        <w:gridCol w:w="1997"/>
+        <w:gridCol w:w="1837"/>
+        <w:gridCol w:w="2000"/>
       </w:tblGrid>
       <w:tr>
         <w:trPr>
@@ -9958,7 +10854,7 @@
         </w:trPr>
         <w:tc>
           <w:tcPr>
-            <w:tcW w:w="1041" w:type="dxa"/>
+            <w:tcW w:w="1040" w:type="dxa"/>
             <w:tcBorders>
               <w:top w:val="single" w:sz="2" w:space="0" w:color="000001"/>
               <w:left w:val="single" w:sz="2" w:space="0" w:color="000001"/>
@@ -9985,7 +10881,7 @@
         </w:tc>
         <w:tc>
           <w:tcPr>
-            <w:tcW w:w="666" w:type="dxa"/>
+            <w:tcW w:w="665" w:type="dxa"/>
             <w:tcBorders>
               <w:top w:val="single" w:sz="2" w:space="0" w:color="000001"/>
               <w:left w:val="single" w:sz="2" w:space="0" w:color="000001"/>
@@ -10051,7 +10947,7 @@
         </w:tc>
         <w:tc>
           <w:tcPr>
-            <w:tcW w:w="945" w:type="dxa"/>
+            <w:tcW w:w="944" w:type="dxa"/>
             <w:tcBorders>
               <w:top w:val="single" w:sz="2" w:space="0" w:color="000001"/>
               <w:left w:val="single" w:sz="2" w:space="0" w:color="000001"/>
@@ -10110,7 +11006,7 @@
         </w:tc>
         <w:tc>
           <w:tcPr>
-            <w:tcW w:w="1838" w:type="dxa"/>
+            <w:tcW w:w="1837" w:type="dxa"/>
             <w:tcBorders>
               <w:top w:val="single" w:sz="2" w:space="0" w:color="000001"/>
               <w:left w:val="single" w:sz="2" w:space="0" w:color="000001"/>
@@ -10230,7 +11126,7 @@
         </w:tc>
         <w:tc>
           <w:tcPr>
-            <w:tcW w:w="1997" w:type="dxa"/>
+            <w:tcW w:w="2000" w:type="dxa"/>
             <w:tcBorders>
               <w:top w:val="single" w:sz="2" w:space="0" w:color="000001"/>
               <w:left w:val="single" w:sz="2" w:space="0" w:color="000001"/>
@@ -10268,33 +11164,33 @@
         </w:trPr>
         <w:tc>
           <w:tcPr>
-            <w:tcW w:w="1041" w:type="dxa"/>
-            <w:tcBorders>
-              <w:top w:val="nil"/>
-              <w:left w:val="single" w:sz="2" w:space="0" w:color="000001"/>
-              <w:bottom w:val="single" w:sz="2" w:space="0" w:color="000001"/>
-              <w:insideH w:val="single" w:sz="2" w:space="0" w:color="000001"/>
-              <w:right w:val="nil"/>
-              <w:insideV w:val="nil"/>
-            </w:tcBorders>
-            <w:shd w:fill="FFFFFF" w:val="clear"/>
-            <w:tcMar>
-              <w:left w:w="-2" w:type="dxa"/>
-            </w:tcMar>
-          </w:tcPr>
-          <w:p>
-            <w:pPr>
-              <w:pStyle w:val="TableContents"/>
-              <w:rPr/>
-            </w:pPr>
-            <w:r>
-              <w:rPr/>
-            </w:r>
-          </w:p>
-        </w:tc>
-        <w:tc>
-          <w:tcPr>
-            <w:tcW w:w="666" w:type="dxa"/>
+            <w:tcW w:w="1040" w:type="dxa"/>
+            <w:tcBorders>
+              <w:top w:val="nil"/>
+              <w:left w:val="single" w:sz="2" w:space="0" w:color="000001"/>
+              <w:bottom w:val="single" w:sz="2" w:space="0" w:color="000001"/>
+              <w:insideH w:val="single" w:sz="2" w:space="0" w:color="000001"/>
+              <w:right w:val="nil"/>
+              <w:insideV w:val="nil"/>
+            </w:tcBorders>
+            <w:shd w:fill="FFFFFF" w:val="clear"/>
+            <w:tcMar>
+              <w:left w:w="-2" w:type="dxa"/>
+            </w:tcMar>
+          </w:tcPr>
+          <w:p>
+            <w:pPr>
+              <w:pStyle w:val="TableContents"/>
+              <w:rPr/>
+            </w:pPr>
+            <w:r>
+              <w:rPr/>
+            </w:r>
+          </w:p>
+        </w:tc>
+        <w:tc>
+          <w:tcPr>
+            <w:tcW w:w="665" w:type="dxa"/>
             <w:tcBorders>
               <w:top w:val="nil"/>
               <w:left w:val="single" w:sz="2" w:space="0" w:color="000001"/>
@@ -10360,7 +11256,7 @@
         </w:tc>
         <w:tc>
           <w:tcPr>
-            <w:tcW w:w="945" w:type="dxa"/>
+            <w:tcW w:w="944" w:type="dxa"/>
             <w:tcBorders>
               <w:top w:val="nil"/>
               <w:left w:val="single" w:sz="2" w:space="0" w:color="000001"/>
@@ -10497,33 +11393,33 @@
         </w:tc>
         <w:tc>
           <w:tcPr>
-            <w:tcW w:w="1838" w:type="dxa"/>
-            <w:tcBorders>
-              <w:top w:val="nil"/>
-              <w:left w:val="single" w:sz="2" w:space="0" w:color="000001"/>
-              <w:bottom w:val="single" w:sz="2" w:space="0" w:color="000001"/>
-              <w:insideH w:val="single" w:sz="2" w:space="0" w:color="000001"/>
-              <w:right w:val="nil"/>
-              <w:insideV w:val="nil"/>
-            </w:tcBorders>
-            <w:shd w:fill="FFFFFF" w:val="clear"/>
-            <w:tcMar>
-              <w:left w:w="-2" w:type="dxa"/>
-            </w:tcMar>
-          </w:tcPr>
-          <w:p>
-            <w:pPr>
-              <w:pStyle w:val="TableContents"/>
-              <w:rPr/>
-            </w:pPr>
-            <w:r>
-              <w:rPr/>
-            </w:r>
-          </w:p>
-        </w:tc>
-        <w:tc>
-          <w:tcPr>
-            <w:tcW w:w="1997" w:type="dxa"/>
+            <w:tcW w:w="1837" w:type="dxa"/>
+            <w:tcBorders>
+              <w:top w:val="nil"/>
+              <w:left w:val="single" w:sz="2" w:space="0" w:color="000001"/>
+              <w:bottom w:val="single" w:sz="2" w:space="0" w:color="000001"/>
+              <w:insideH w:val="single" w:sz="2" w:space="0" w:color="000001"/>
+              <w:right w:val="nil"/>
+              <w:insideV w:val="nil"/>
+            </w:tcBorders>
+            <w:shd w:fill="FFFFFF" w:val="clear"/>
+            <w:tcMar>
+              <w:left w:w="-2" w:type="dxa"/>
+            </w:tcMar>
+          </w:tcPr>
+          <w:p>
+            <w:pPr>
+              <w:pStyle w:val="TableContents"/>
+              <w:rPr/>
+            </w:pPr>
+            <w:r>
+              <w:rPr/>
+            </w:r>
+          </w:p>
+        </w:tc>
+        <w:tc>
+          <w:tcPr>
+            <w:tcW w:w="2000" w:type="dxa"/>
             <w:tcBorders>
               <w:top w:val="nil"/>
               <w:left w:val="single" w:sz="2" w:space="0" w:color="000001"/>
@@ -10561,7 +11457,7 @@
         </w:trPr>
         <w:tc>
           <w:tcPr>
-            <w:tcW w:w="1041" w:type="dxa"/>
+            <w:tcW w:w="1040" w:type="dxa"/>
             <w:tcBorders>
               <w:top w:val="nil"/>
               <w:left w:val="single" w:sz="2" w:space="0" w:color="000001"/>
@@ -10598,7 +11494,7 @@
         </w:tc>
         <w:tc>
           <w:tcPr>
-            <w:tcW w:w="666" w:type="dxa"/>
+            <w:tcW w:w="665" w:type="dxa"/>
             <w:tcBorders>
               <w:top w:val="nil"/>
               <w:left w:val="single" w:sz="2" w:space="0" w:color="000001"/>
@@ -10662,7 +11558,7 @@
         </w:tc>
         <w:tc>
           <w:tcPr>
-            <w:tcW w:w="945" w:type="dxa"/>
+            <w:tcW w:w="944" w:type="dxa"/>
             <w:tcBorders>
               <w:top w:val="nil"/>
               <w:left w:val="single" w:sz="2" w:space="0" w:color="000001"/>
@@ -10793,7 +11689,7 @@
         </w:tc>
         <w:tc>
           <w:tcPr>
-            <w:tcW w:w="1838" w:type="dxa"/>
+            <w:tcW w:w="1837" w:type="dxa"/>
             <w:tcBorders>
               <w:top w:val="nil"/>
               <w:left w:val="single" w:sz="2" w:space="0" w:color="000001"/>
@@ -10897,7 +11793,7 @@
         </w:tc>
         <w:tc>
           <w:tcPr>
-            <w:tcW w:w="1997" w:type="dxa"/>
+            <w:tcW w:w="2000" w:type="dxa"/>
             <w:tcBorders>
               <w:top w:val="nil"/>
               <w:left w:val="single" w:sz="2" w:space="0" w:color="000001"/>
@@ -10929,7 +11825,7 @@
         </w:trPr>
         <w:tc>
           <w:tcPr>
-            <w:tcW w:w="1041" w:type="dxa"/>
+            <w:tcW w:w="1040" w:type="dxa"/>
             <w:tcBorders>
               <w:top w:val="nil"/>
               <w:left w:val="single" w:sz="2" w:space="0" w:color="000001"/>
@@ -10956,7 +11852,7 @@
         </w:tc>
         <w:tc>
           <w:tcPr>
-            <w:tcW w:w="666" w:type="dxa"/>
+            <w:tcW w:w="665" w:type="dxa"/>
             <w:tcBorders>
               <w:top w:val="nil"/>
               <w:left w:val="single" w:sz="2" w:space="0" w:color="000001"/>
@@ -11010,7 +11906,7 @@
         </w:tc>
         <w:tc>
           <w:tcPr>
-            <w:tcW w:w="945" w:type="dxa"/>
+            <w:tcW w:w="944" w:type="dxa"/>
             <w:tcBorders>
               <w:top w:val="nil"/>
               <w:left w:val="single" w:sz="2" w:space="0" w:color="000001"/>
@@ -11069,7 +11965,7 @@
         </w:tc>
         <w:tc>
           <w:tcPr>
-            <w:tcW w:w="1838" w:type="dxa"/>
+            <w:tcW w:w="1837" w:type="dxa"/>
             <w:tcBorders>
               <w:top w:val="nil"/>
               <w:left w:val="single" w:sz="2" w:space="0" w:color="000001"/>
@@ -11173,7 +12069,7 @@
         </w:tc>
         <w:tc>
           <w:tcPr>
-            <w:tcW w:w="1997" w:type="dxa"/>
+            <w:tcW w:w="2000" w:type="dxa"/>
             <w:tcBorders>
               <w:top w:val="nil"/>
               <w:left w:val="single" w:sz="2" w:space="0" w:color="000001"/>
@@ -11205,7 +12101,7 @@
         </w:trPr>
         <w:tc>
           <w:tcPr>
-            <w:tcW w:w="1041" w:type="dxa"/>
+            <w:tcW w:w="1040" w:type="dxa"/>
             <w:tcBorders>
               <w:top w:val="nil"/>
               <w:left w:val="single" w:sz="2" w:space="0" w:color="000001"/>
@@ -11232,7 +12128,7 @@
         </w:tc>
         <w:tc>
           <w:tcPr>
-            <w:tcW w:w="666" w:type="dxa"/>
+            <w:tcW w:w="665" w:type="dxa"/>
             <w:tcBorders>
               <w:top w:val="nil"/>
               <w:left w:val="single" w:sz="2" w:space="0" w:color="000001"/>
@@ -11286,7 +12182,7 @@
         </w:tc>
         <w:tc>
           <w:tcPr>
-            <w:tcW w:w="945" w:type="dxa"/>
+            <w:tcW w:w="944" w:type="dxa"/>
             <w:tcBorders>
               <w:top w:val="nil"/>
               <w:left w:val="single" w:sz="2" w:space="0" w:color="000001"/>
@@ -11345,7 +12241,7 @@
         </w:tc>
         <w:tc>
           <w:tcPr>
-            <w:tcW w:w="1838" w:type="dxa"/>
+            <w:tcW w:w="1837" w:type="dxa"/>
             <w:tcBorders>
               <w:top w:val="nil"/>
               <w:left w:val="single" w:sz="2" w:space="0" w:color="000001"/>
@@ -11449,7 +12345,7 @@
         </w:tc>
         <w:tc>
           <w:tcPr>
-            <w:tcW w:w="1997" w:type="dxa"/>
+            <w:tcW w:w="2000" w:type="dxa"/>
             <w:tcBorders>
               <w:top w:val="nil"/>
               <w:left w:val="single" w:sz="2" w:space="0" w:color="000001"/>
@@ -11707,7 +12603,7 @@
     <w:tbl>
       <w:tblPr>
         <w:jc w:val="left"/>
-        <w:tblInd w:w="-329" w:type="dxa"/>
+        <w:tblInd w:w="-331" w:type="dxa"/>
         <w:tblBorders>
           <w:top w:val="single" w:sz="2" w:space="0" w:color="000001"/>
           <w:left w:val="single" w:sz="2" w:space="0" w:color="000001"/>
@@ -11724,14 +12620,14 @@
         </w:tblCellMar>
       </w:tblPr>
       <w:tblGrid>
-        <w:gridCol w:w="627"/>
+        <w:gridCol w:w="626"/>
         <w:gridCol w:w="795"/>
         <w:gridCol w:w="1814"/>
-        <w:gridCol w:w="1063"/>
+        <w:gridCol w:w="1062"/>
         <w:gridCol w:w="1844"/>
         <w:gridCol w:w="1844"/>
         <w:gridCol w:w="1"/>
-        <w:gridCol w:w="1978"/>
+        <w:gridCol w:w="1980"/>
       </w:tblGrid>
       <w:tr>
         <w:trPr>
@@ -11739,7 +12635,7 @@
         </w:trPr>
         <w:tc>
           <w:tcPr>
-            <w:tcW w:w="627" w:type="dxa"/>
+            <w:tcW w:w="626" w:type="dxa"/>
             <w:vMerge w:val="restart"/>
             <w:tcBorders>
               <w:top w:val="single" w:sz="2" w:space="0" w:color="000001"/>
@@ -11834,7 +12730,7 @@
         </w:tc>
         <w:tc>
           <w:tcPr>
-            <w:tcW w:w="1063" w:type="dxa"/>
+            <w:tcW w:w="1062" w:type="dxa"/>
             <w:vMerge w:val="restart"/>
             <w:tcBorders>
               <w:top w:val="single" w:sz="2" w:space="0" w:color="000001"/>
@@ -11903,7 +12799,7 @@
         </w:tc>
         <w:tc>
           <w:tcPr>
-            <w:tcW w:w="1978" w:type="dxa"/>
+            <w:tcW w:w="1980" w:type="dxa"/>
             <w:tcBorders>
               <w:top w:val="single" w:sz="2" w:space="0" w:color="000001"/>
               <w:left w:val="single" w:sz="2" w:space="0" w:color="000001"/>
@@ -11941,7 +12837,7 @@
         </w:trPr>
         <w:tc>
           <w:tcPr>
-            <w:tcW w:w="627" w:type="dxa"/>
+            <w:tcW w:w="626" w:type="dxa"/>
             <w:vMerge w:val="continue"/>
             <w:tcBorders>
               <w:top w:val="single" w:sz="2" w:space="0" w:color="000001"/>
@@ -12022,7 +12918,7 @@
         </w:tc>
         <w:tc>
           <w:tcPr>
-            <w:tcW w:w="1063" w:type="dxa"/>
+            <w:tcW w:w="1062" w:type="dxa"/>
             <w:vMerge w:val="continue"/>
             <w:tcBorders>
               <w:top w:val="single" w:sz="2" w:space="0" w:color="000001"/>
@@ -12105,7 +13001,7 @@
         </w:tc>
         <w:tc>
           <w:tcPr>
-            <w:tcW w:w="1979" w:type="dxa"/>
+            <w:tcW w:w="1981" w:type="dxa"/>
             <w:gridSpan w:val="2"/>
             <w:tcBorders>
               <w:top w:val="nil"/>
@@ -12137,7 +13033,7 @@
         </w:trPr>
         <w:tc>
           <w:tcPr>
-            <w:tcW w:w="627" w:type="dxa"/>
+            <w:tcW w:w="626" w:type="dxa"/>
             <w:tcBorders>
               <w:top w:val="nil"/>
               <w:left w:val="single" w:sz="2" w:space="0" w:color="000001"/>
@@ -12230,7 +13126,7 @@
         </w:tc>
         <w:tc>
           <w:tcPr>
-            <w:tcW w:w="1063" w:type="dxa"/>
+            <w:tcW w:w="1062" w:type="dxa"/>
             <w:tcBorders>
               <w:top w:val="nil"/>
               <w:left w:val="single" w:sz="2" w:space="0" w:color="000001"/>
@@ -12384,7 +13280,7 @@
         </w:tc>
         <w:tc>
           <w:tcPr>
-            <w:tcW w:w="1979" w:type="dxa"/>
+            <w:tcW w:w="1981" w:type="dxa"/>
             <w:gridSpan w:val="2"/>
             <w:tcBorders>
               <w:top w:val="nil"/>
@@ -12423,7 +13319,7 @@
         </w:trPr>
         <w:tc>
           <w:tcPr>
-            <w:tcW w:w="627" w:type="dxa"/>
+            <w:tcW w:w="626" w:type="dxa"/>
             <w:tcBorders>
               <w:top w:val="nil"/>
               <w:left w:val="single" w:sz="2" w:space="0" w:color="000001"/>
@@ -12547,7 +13443,7 @@
         </w:tc>
         <w:tc>
           <w:tcPr>
-            <w:tcW w:w="1063" w:type="dxa"/>
+            <w:tcW w:w="1062" w:type="dxa"/>
             <w:tcBorders>
               <w:top w:val="nil"/>
               <w:left w:val="single" w:sz="2" w:space="0" w:color="000001"/>
@@ -12772,7 +13668,7 @@
         </w:tc>
         <w:tc>
           <w:tcPr>
-            <w:tcW w:w="1979" w:type="dxa"/>
+            <w:tcW w:w="1981" w:type="dxa"/>
             <w:gridSpan w:val="2"/>
             <w:tcBorders>
               <w:top w:val="nil"/>
@@ -12826,7 +13722,7 @@
         </w:trPr>
         <w:tc>
           <w:tcPr>
-            <w:tcW w:w="627" w:type="dxa"/>
+            <w:tcW w:w="626" w:type="dxa"/>
             <w:tcBorders>
               <w:top w:val="nil"/>
               <w:left w:val="single" w:sz="2" w:space="0" w:color="000001"/>
@@ -12919,7 +13815,7 @@
         </w:tc>
         <w:tc>
           <w:tcPr>
-            <w:tcW w:w="1063" w:type="dxa"/>
+            <w:tcW w:w="1062" w:type="dxa"/>
             <w:tcBorders>
               <w:top w:val="nil"/>
               <w:left w:val="single" w:sz="2" w:space="0" w:color="000001"/>
@@ -13128,7 +14024,7 @@
         </w:tc>
         <w:tc>
           <w:tcPr>
-            <w:tcW w:w="1979" w:type="dxa"/>
+            <w:tcW w:w="1981" w:type="dxa"/>
             <w:gridSpan w:val="2"/>
             <w:tcBorders>
               <w:top w:val="nil"/>
@@ -13167,7 +14063,7 @@
         </w:trPr>
         <w:tc>
           <w:tcPr>
-            <w:tcW w:w="627" w:type="dxa"/>
+            <w:tcW w:w="626" w:type="dxa"/>
             <w:tcBorders>
               <w:top w:val="nil"/>
               <w:left w:val="single" w:sz="2" w:space="0" w:color="000001"/>
@@ -13256,8 +14152,8 @@
               </w:rPr>
               <w:t>/v1.0/answers/{id</w:t>
             </w:r>
-            <w:bookmarkStart w:id="3" w:name="_GoBack12"/>
-            <w:bookmarkEnd w:id="3"/>
+            <w:bookmarkStart w:id="4" w:name="_GoBack12"/>
+            <w:bookmarkEnd w:id="4"/>
             <w:r>
               <w:rPr>
                 <w:sz w:val="24"/>
@@ -13269,7 +14165,7 @@
         </w:tc>
         <w:tc>
           <w:tcPr>
-            <w:tcW w:w="1063" w:type="dxa"/>
+            <w:tcW w:w="1062" w:type="dxa"/>
             <w:tcBorders>
               <w:top w:val="nil"/>
               <w:left w:val="single" w:sz="2" w:space="0" w:color="000001"/>
@@ -13476,7 +14372,7 @@
         </w:tc>
         <w:tc>
           <w:tcPr>
-            <w:tcW w:w="1979" w:type="dxa"/>
+            <w:tcW w:w="1981" w:type="dxa"/>
             <w:gridSpan w:val="2"/>
             <w:tcBorders>
               <w:top w:val="nil"/>
@@ -13515,7 +14411,7 @@
         </w:trPr>
         <w:tc>
           <w:tcPr>
-            <w:tcW w:w="627" w:type="dxa"/>
+            <w:tcW w:w="626" w:type="dxa"/>
             <w:tcBorders>
               <w:top w:val="nil"/>
               <w:left w:val="single" w:sz="2" w:space="0" w:color="000001"/>
@@ -13626,7 +14522,7 @@
         </w:tc>
         <w:tc>
           <w:tcPr>
-            <w:tcW w:w="1063" w:type="dxa"/>
+            <w:tcW w:w="1062" w:type="dxa"/>
             <w:tcBorders>
               <w:top w:val="nil"/>
               <w:left w:val="single" w:sz="2" w:space="0" w:color="000001"/>
@@ -13796,7 +14692,7 @@
         </w:tc>
         <w:tc>
           <w:tcPr>
-            <w:tcW w:w="1979" w:type="dxa"/>
+            <w:tcW w:w="1981" w:type="dxa"/>
             <w:gridSpan w:val="2"/>
             <w:tcBorders>
               <w:top w:val="nil"/>
@@ -13829,7 +14725,7 @@
         </w:trPr>
         <w:tc>
           <w:tcPr>
-            <w:tcW w:w="627" w:type="dxa"/>
+            <w:tcW w:w="626" w:type="dxa"/>
             <w:tcBorders>
               <w:top w:val="nil"/>
               <w:left w:val="single" w:sz="2" w:space="0" w:color="000001"/>
@@ -13930,7 +14826,7 @@
         </w:tc>
         <w:tc>
           <w:tcPr>
-            <w:tcW w:w="1063" w:type="dxa"/>
+            <w:tcW w:w="1062" w:type="dxa"/>
             <w:tcBorders>
               <w:top w:val="nil"/>
               <w:left w:val="single" w:sz="2" w:space="0" w:color="000001"/>
@@ -14116,7 +15012,7 @@
         </w:tc>
         <w:tc>
           <w:tcPr>
-            <w:tcW w:w="1979" w:type="dxa"/>
+            <w:tcW w:w="1981" w:type="dxa"/>
             <w:gridSpan w:val="2"/>
             <w:tcBorders>
               <w:top w:val="nil"/>
@@ -14149,7 +15045,7 @@
         </w:trPr>
         <w:tc>
           <w:tcPr>
-            <w:tcW w:w="627" w:type="dxa"/>
+            <w:tcW w:w="626" w:type="dxa"/>
             <w:tcBorders>
               <w:top w:val="nil"/>
               <w:left w:val="single" w:sz="2" w:space="0" w:color="000001"/>
@@ -14229,7 +15125,7 @@
         </w:tc>
         <w:tc>
           <w:tcPr>
-            <w:tcW w:w="1063" w:type="dxa"/>
+            <w:tcW w:w="1062" w:type="dxa"/>
             <w:tcBorders>
               <w:top w:val="nil"/>
               <w:left w:val="single" w:sz="2" w:space="0" w:color="000001"/>
@@ -14314,7 +15210,7 @@
         </w:tc>
         <w:tc>
           <w:tcPr>
-            <w:tcW w:w="1979" w:type="dxa"/>
+            <w:tcW w:w="1981" w:type="dxa"/>
             <w:gridSpan w:val="2"/>
             <w:tcBorders>
               <w:top w:val="nil"/>
@@ -14357,7 +15253,7 @@
         </w:trPr>
         <w:tc>
           <w:tcPr>
-            <w:tcW w:w="627" w:type="dxa"/>
+            <w:tcW w:w="626" w:type="dxa"/>
             <w:tcBorders>
               <w:top w:val="nil"/>
               <w:left w:val="single" w:sz="2" w:space="0" w:color="000001"/>
@@ -14447,7 +15343,7 @@
         </w:tc>
         <w:tc>
           <w:tcPr>
-            <w:tcW w:w="1063" w:type="dxa"/>
+            <w:tcW w:w="1062" w:type="dxa"/>
             <w:tcBorders>
               <w:top w:val="nil"/>
               <w:left w:val="single" w:sz="2" w:space="0" w:color="000001"/>
@@ -14532,7 +15428,7 @@
         </w:tc>
         <w:tc>
           <w:tcPr>
-            <w:tcW w:w="1979" w:type="dxa"/>
+            <w:tcW w:w="1981" w:type="dxa"/>
             <w:gridSpan w:val="2"/>
             <w:tcBorders>
               <w:top w:val="nil"/>
@@ -14565,7 +15461,7 @@
         </w:trPr>
         <w:tc>
           <w:tcPr>
-            <w:tcW w:w="627" w:type="dxa"/>
+            <w:tcW w:w="626" w:type="dxa"/>
             <w:tcBorders>
               <w:top w:val="nil"/>
               <w:left w:val="single" w:sz="2" w:space="0" w:color="000001"/>
@@ -14665,7 +15561,7 @@
         </w:tc>
         <w:tc>
           <w:tcPr>
-            <w:tcW w:w="1063" w:type="dxa"/>
+            <w:tcW w:w="1062" w:type="dxa"/>
             <w:tcBorders>
               <w:top w:val="nil"/>
               <w:left w:val="single" w:sz="2" w:space="0" w:color="000001"/>
@@ -14863,7 +15759,7 @@
         </w:tc>
         <w:tc>
           <w:tcPr>
-            <w:tcW w:w="1979" w:type="dxa"/>
+            <w:tcW w:w="1981" w:type="dxa"/>
             <w:gridSpan w:val="2"/>
             <w:tcBorders>
               <w:top w:val="nil"/>
@@ -14896,7 +15792,7 @@
         </w:trPr>
         <w:tc>
           <w:tcPr>
-            <w:tcW w:w="627" w:type="dxa"/>
+            <w:tcW w:w="626" w:type="dxa"/>
             <w:tcBorders>
               <w:top w:val="nil"/>
               <w:left w:val="single" w:sz="2" w:space="0" w:color="000001"/>
@@ -14976,7 +15872,7 @@
         </w:tc>
         <w:tc>
           <w:tcPr>
-            <w:tcW w:w="1063" w:type="dxa"/>
+            <w:tcW w:w="1062" w:type="dxa"/>
             <w:tcBorders>
               <w:top w:val="nil"/>
               <w:left w:val="single" w:sz="2" w:space="0" w:color="000001"/>
@@ -15160,7 +16056,7 @@
         </w:tc>
         <w:tc>
           <w:tcPr>
-            <w:tcW w:w="1979" w:type="dxa"/>
+            <w:tcW w:w="1981" w:type="dxa"/>
             <w:gridSpan w:val="2"/>
             <w:tcBorders>
               <w:top w:val="nil"/>
@@ -15193,7 +16089,7 @@
         </w:trPr>
         <w:tc>
           <w:tcPr>
-            <w:tcW w:w="627" w:type="dxa"/>
+            <w:tcW w:w="626" w:type="dxa"/>
             <w:tcBorders>
               <w:top w:val="nil"/>
               <w:left w:val="single" w:sz="2" w:space="0" w:color="000001"/>
@@ -15273,7 +16169,7 @@
         </w:tc>
         <w:tc>
           <w:tcPr>
-            <w:tcW w:w="1063" w:type="dxa"/>
+            <w:tcW w:w="1062" w:type="dxa"/>
             <w:tcBorders>
               <w:top w:val="nil"/>
               <w:left w:val="single" w:sz="2" w:space="0" w:color="000001"/>
@@ -15452,7 +16348,7 @@
         </w:tc>
         <w:tc>
           <w:tcPr>
-            <w:tcW w:w="1979" w:type="dxa"/>
+            <w:tcW w:w="1981" w:type="dxa"/>
             <w:gridSpan w:val="2"/>
             <w:tcBorders>
               <w:top w:val="nil"/>
@@ -15485,7 +16381,7 @@
         </w:trPr>
         <w:tc>
           <w:tcPr>
-            <w:tcW w:w="627" w:type="dxa"/>
+            <w:tcW w:w="626" w:type="dxa"/>
             <w:tcBorders>
               <w:top w:val="nil"/>
               <w:left w:val="single" w:sz="2" w:space="0" w:color="000001"/>
@@ -15567,7 +16463,7 @@
         </w:tc>
         <w:tc>
           <w:tcPr>
-            <w:tcW w:w="1063" w:type="dxa"/>
+            <w:tcW w:w="1062" w:type="dxa"/>
             <w:tcBorders>
               <w:top w:val="nil"/>
               <w:left w:val="single" w:sz="2" w:space="0" w:color="000001"/>
@@ -15751,7 +16647,7 @@
         </w:tc>
         <w:tc>
           <w:tcPr>
-            <w:tcW w:w="1979" w:type="dxa"/>
+            <w:tcW w:w="1981" w:type="dxa"/>
             <w:gridSpan w:val="2"/>
             <w:tcBorders>
               <w:top w:val="nil"/>
@@ -15784,7 +16680,7 @@
         </w:trPr>
         <w:tc>
           <w:tcPr>
-            <w:tcW w:w="627" w:type="dxa"/>
+            <w:tcW w:w="626" w:type="dxa"/>
             <w:tcBorders>
               <w:top w:val="nil"/>
               <w:left w:val="single" w:sz="2" w:space="0" w:color="000001"/>
@@ -15866,7 +16762,7 @@
         </w:tc>
         <w:tc>
           <w:tcPr>
-            <w:tcW w:w="1063" w:type="dxa"/>
+            <w:tcW w:w="1062" w:type="dxa"/>
             <w:tcBorders>
               <w:top w:val="nil"/>
               <w:left w:val="single" w:sz="2" w:space="0" w:color="000001"/>
@@ -15951,7 +16847,7 @@
         </w:tc>
         <w:tc>
           <w:tcPr>
-            <w:tcW w:w="1979" w:type="dxa"/>
+            <w:tcW w:w="1981" w:type="dxa"/>
             <w:gridSpan w:val="2"/>
             <w:tcBorders>
               <w:top w:val="nil"/>
@@ -15984,7 +16880,7 @@
         </w:trPr>
         <w:tc>
           <w:tcPr>
-            <w:tcW w:w="627" w:type="dxa"/>
+            <w:tcW w:w="626" w:type="dxa"/>
             <w:tcBorders>
               <w:top w:val="nil"/>
               <w:left w:val="single" w:sz="2" w:space="0" w:color="000001"/>
@@ -16066,7 +16962,7 @@
         </w:tc>
         <w:tc>
           <w:tcPr>
-            <w:tcW w:w="1063" w:type="dxa"/>
+            <w:tcW w:w="1062" w:type="dxa"/>
             <w:tcBorders>
               <w:top w:val="nil"/>
               <w:left w:val="single" w:sz="2" w:space="0" w:color="000001"/>
@@ -16151,7 +17047,7 @@
         </w:tc>
         <w:tc>
           <w:tcPr>
-            <w:tcW w:w="1979" w:type="dxa"/>
+            <w:tcW w:w="1981" w:type="dxa"/>
             <w:gridSpan w:val="2"/>
             <w:tcBorders>
               <w:top w:val="nil"/>
@@ -16590,7 +17486,7 @@
     <w:tbl>
       <w:tblPr>
         <w:jc w:val="left"/>
-        <w:tblInd w:w="-422" w:type="dxa"/>
+        <w:tblInd w:w="-424" w:type="dxa"/>
         <w:tblBorders>
           <w:top w:val="single" w:sz="2" w:space="0" w:color="000001"/>
           <w:left w:val="single" w:sz="2" w:space="0" w:color="000001"/>
@@ -16607,14 +17503,14 @@
         </w:tblCellMar>
       </w:tblPr>
       <w:tblGrid>
-        <w:gridCol w:w="1115"/>
+        <w:gridCol w:w="1114"/>
         <w:gridCol w:w="688"/>
         <w:gridCol w:w="1662"/>
         <w:gridCol w:w="928"/>
         <w:gridCol w:w="1840"/>
         <w:gridCol w:w="1843"/>
         <w:gridCol w:w="3"/>
-        <w:gridCol w:w="1980"/>
+        <w:gridCol w:w="1981"/>
       </w:tblGrid>
       <w:tr>
         <w:trPr>
@@ -16622,7 +17518,7 @@
         </w:trPr>
         <w:tc>
           <w:tcPr>
-            <w:tcW w:w="1115" w:type="dxa"/>
+            <w:tcW w:w="1114" w:type="dxa"/>
             <w:vMerge w:val="restart"/>
             <w:tcBorders>
               <w:top w:val="single" w:sz="2" w:space="0" w:color="000001"/>
@@ -16786,7 +17682,7 @@
         </w:tc>
         <w:tc>
           <w:tcPr>
-            <w:tcW w:w="1980" w:type="dxa"/>
+            <w:tcW w:w="1981" w:type="dxa"/>
             <w:tcBorders>
               <w:top w:val="single" w:sz="2" w:space="0" w:color="000001"/>
               <w:left w:val="single" w:sz="2" w:space="0" w:color="000001"/>
@@ -16824,7 +17720,7 @@
         </w:trPr>
         <w:tc>
           <w:tcPr>
-            <w:tcW w:w="1115" w:type="dxa"/>
+            <w:tcW w:w="1114" w:type="dxa"/>
             <w:vMerge w:val="continue"/>
             <w:tcBorders>
               <w:top w:val="single" w:sz="2" w:space="0" w:color="000001"/>
@@ -16988,7 +17884,7 @@
         </w:tc>
         <w:tc>
           <w:tcPr>
-            <w:tcW w:w="1983" w:type="dxa"/>
+            <w:tcW w:w="1984" w:type="dxa"/>
             <w:gridSpan w:val="2"/>
             <w:tcBorders>
               <w:top w:val="nil"/>
@@ -17020,7 +17916,7 @@
         </w:trPr>
         <w:tc>
           <w:tcPr>
-            <w:tcW w:w="1115" w:type="dxa"/>
+            <w:tcW w:w="1114" w:type="dxa"/>
             <w:tcBorders>
               <w:top w:val="nil"/>
               <w:left w:val="single" w:sz="2" w:space="0" w:color="000001"/>
@@ -17243,7 +18139,7 @@
         </w:tc>
         <w:tc>
           <w:tcPr>
-            <w:tcW w:w="1983" w:type="dxa"/>
+            <w:tcW w:w="1984" w:type="dxa"/>
             <w:gridSpan w:val="2"/>
             <w:tcBorders>
               <w:top w:val="nil"/>
@@ -17282,7 +18178,7 @@
         </w:trPr>
         <w:tc>
           <w:tcPr>
-            <w:tcW w:w="1115" w:type="dxa"/>
+            <w:tcW w:w="1114" w:type="dxa"/>
             <w:tcBorders>
               <w:top w:val="nil"/>
               <w:left w:val="single" w:sz="2" w:space="0" w:color="000001"/>
@@ -17560,7 +18456,7 @@
         </w:tc>
         <w:tc>
           <w:tcPr>
-            <w:tcW w:w="1983" w:type="dxa"/>
+            <w:tcW w:w="1984" w:type="dxa"/>
             <w:gridSpan w:val="2"/>
             <w:tcBorders>
               <w:top w:val="nil"/>
@@ -17614,7 +18510,7 @@
         </w:trPr>
         <w:tc>
           <w:tcPr>
-            <w:tcW w:w="1115" w:type="dxa"/>
+            <w:tcW w:w="1114" w:type="dxa"/>
             <w:tcBorders>
               <w:top w:val="nil"/>
               <w:left w:val="single" w:sz="2" w:space="0" w:color="000001"/>
@@ -17892,7 +18788,7 @@
         </w:tc>
         <w:tc>
           <w:tcPr>
-            <w:tcW w:w="1983" w:type="dxa"/>
+            <w:tcW w:w="1984" w:type="dxa"/>
             <w:gridSpan w:val="2"/>
             <w:tcBorders>
               <w:top w:val="nil"/>
@@ -17931,7 +18827,7 @@
         </w:trPr>
         <w:tc>
           <w:tcPr>
-            <w:tcW w:w="1115" w:type="dxa"/>
+            <w:tcW w:w="1114" w:type="dxa"/>
             <w:tcBorders>
               <w:top w:val="nil"/>
               <w:left w:val="single" w:sz="2" w:space="0" w:color="000001"/>
@@ -18019,8 +18915,8 @@
               </w:rPr>
               <w:t>/v1.0/reviews/{id</w:t>
             </w:r>
-            <w:bookmarkStart w:id="4" w:name="_GoBack121"/>
-            <w:bookmarkEnd w:id="4"/>
+            <w:bookmarkStart w:id="5" w:name="_GoBack121"/>
+            <w:bookmarkEnd w:id="5"/>
             <w:r>
               <w:rPr>
                 <w:sz w:val="24"/>
@@ -18205,8 +19101,8 @@
                 <w:szCs w:val="24"/>
               </w:rPr>
             </w:pPr>
-            <w:bookmarkStart w:id="5" w:name="__DdeLink__1184_916936002"/>
-            <w:bookmarkEnd w:id="5"/>
+            <w:bookmarkStart w:id="6" w:name="__DdeLink__1184_916936002"/>
+            <w:bookmarkEnd w:id="6"/>
             <w:r>
               <w:rPr>
                 <w:sz w:val="24"/>
@@ -18218,7 +19114,7 @@
         </w:tc>
         <w:tc>
           <w:tcPr>
-            <w:tcW w:w="1983" w:type="dxa"/>
+            <w:tcW w:w="1984" w:type="dxa"/>
             <w:gridSpan w:val="2"/>
             <w:tcBorders>
               <w:top w:val="nil"/>
@@ -18257,7 +19153,7 @@
         </w:trPr>
         <w:tc>
           <w:tcPr>
-            <w:tcW w:w="1115" w:type="dxa"/>
+            <w:tcW w:w="1114" w:type="dxa"/>
             <w:tcBorders>
               <w:top w:val="nil"/>
               <w:left w:val="single" w:sz="2" w:space="0" w:color="000001"/>
@@ -18510,7 +19406,7 @@
         </w:tc>
         <w:tc>
           <w:tcPr>
-            <w:tcW w:w="1983" w:type="dxa"/>
+            <w:tcW w:w="1984" w:type="dxa"/>
             <w:gridSpan w:val="2"/>
             <w:tcBorders>
               <w:top w:val="nil"/>
@@ -18543,7 +19439,7 @@
         </w:trPr>
         <w:tc>
           <w:tcPr>
-            <w:tcW w:w="1115" w:type="dxa"/>
+            <w:tcW w:w="1114" w:type="dxa"/>
             <w:tcBorders>
               <w:top w:val="nil"/>
               <w:left w:val="single" w:sz="2" w:space="0" w:color="000001"/>
@@ -18786,7 +19682,7 @@
         </w:tc>
         <w:tc>
           <w:tcPr>
-            <w:tcW w:w="1983" w:type="dxa"/>
+            <w:tcW w:w="1984" w:type="dxa"/>
             <w:gridSpan w:val="2"/>
             <w:tcBorders>
               <w:top w:val="nil"/>
@@ -18961,7 +19857,7 @@
     <w:tbl>
       <w:tblPr>
         <w:jc w:val="left"/>
-        <w:tblInd w:w="-422" w:type="dxa"/>
+        <w:tblInd w:w="-424" w:type="dxa"/>
         <w:tblBorders>
           <w:top w:val="single" w:sz="2" w:space="0" w:color="000001"/>
           <w:left w:val="single" w:sz="2" w:space="0" w:color="000001"/>
@@ -18978,14 +19874,14 @@
         </w:tblCellMar>
       </w:tblPr>
       <w:tblGrid>
-        <w:gridCol w:w="1115"/>
+        <w:gridCol w:w="1114"/>
         <w:gridCol w:w="688"/>
         <w:gridCol w:w="1662"/>
         <w:gridCol w:w="928"/>
         <w:gridCol w:w="1840"/>
         <w:gridCol w:w="1843"/>
         <w:gridCol w:w="3"/>
-        <w:gridCol w:w="1980"/>
+        <w:gridCol w:w="1981"/>
       </w:tblGrid>
       <w:tr>
         <w:trPr>
@@ -18993,7 +19889,7 @@
         </w:trPr>
         <w:tc>
           <w:tcPr>
-            <w:tcW w:w="1115" w:type="dxa"/>
+            <w:tcW w:w="1114" w:type="dxa"/>
             <w:vMerge w:val="restart"/>
             <w:tcBorders>
               <w:top w:val="single" w:sz="2" w:space="0" w:color="000001"/>
@@ -19157,7 +20053,7 @@
         </w:tc>
         <w:tc>
           <w:tcPr>
-            <w:tcW w:w="1980" w:type="dxa"/>
+            <w:tcW w:w="1981" w:type="dxa"/>
             <w:tcBorders>
               <w:top w:val="single" w:sz="2" w:space="0" w:color="000001"/>
               <w:left w:val="single" w:sz="2" w:space="0" w:color="000001"/>
@@ -19195,7 +20091,7 @@
         </w:trPr>
         <w:tc>
           <w:tcPr>
-            <w:tcW w:w="1115" w:type="dxa"/>
+            <w:tcW w:w="1114" w:type="dxa"/>
             <w:vMerge w:val="continue"/>
             <w:tcBorders>
               <w:top w:val="single" w:sz="2" w:space="0" w:color="000001"/>
@@ -19359,7 +20255,7 @@
         </w:tc>
         <w:tc>
           <w:tcPr>
-            <w:tcW w:w="1983" w:type="dxa"/>
+            <w:tcW w:w="1984" w:type="dxa"/>
             <w:gridSpan w:val="2"/>
             <w:tcBorders>
               <w:top w:val="nil"/>
@@ -19391,7 +20287,7 @@
         </w:trPr>
         <w:tc>
           <w:tcPr>
-            <w:tcW w:w="1115" w:type="dxa"/>
+            <w:tcW w:w="1114" w:type="dxa"/>
             <w:tcBorders>
               <w:top w:val="nil"/>
               <w:left w:val="single" w:sz="2" w:space="0" w:color="000001"/>
@@ -19685,7 +20581,7 @@
         </w:tc>
         <w:tc>
           <w:tcPr>
-            <w:tcW w:w="1983" w:type="dxa"/>
+            <w:tcW w:w="1984" w:type="dxa"/>
             <w:gridSpan w:val="2"/>
             <w:tcBorders>
               <w:top w:val="nil"/>
@@ -19724,7 +20620,7 @@
         </w:trPr>
         <w:tc>
           <w:tcPr>
-            <w:tcW w:w="1115" w:type="dxa"/>
+            <w:tcW w:w="1114" w:type="dxa"/>
             <w:tcBorders>
               <w:top w:val="nil"/>
               <w:left w:val="single" w:sz="2" w:space="0" w:color="000001"/>
@@ -20018,7 +20914,7 @@
         </w:tc>
         <w:tc>
           <w:tcPr>
-            <w:tcW w:w="1983" w:type="dxa"/>
+            <w:tcW w:w="1984" w:type="dxa"/>
             <w:gridSpan w:val="2"/>
             <w:tcBorders>
               <w:top w:val="nil"/>
@@ -20057,7 +20953,7 @@
         </w:trPr>
         <w:tc>
           <w:tcPr>
-            <w:tcW w:w="1115" w:type="dxa"/>
+            <w:tcW w:w="1114" w:type="dxa"/>
             <w:tcBorders>
               <w:top w:val="nil"/>
               <w:left w:val="single" w:sz="2" w:space="0" w:color="000001"/>
@@ -20305,8 +21201,8 @@
                 <w:szCs w:val="24"/>
               </w:rPr>
             </w:pPr>
-            <w:bookmarkStart w:id="6" w:name="__DdeLink__1463_588552554"/>
-            <w:bookmarkEnd w:id="6"/>
+            <w:bookmarkStart w:id="7" w:name="__DdeLink__1463_588552554"/>
+            <w:bookmarkEnd w:id="7"/>
             <w:r>
               <w:rPr>
                 <w:sz w:val="24"/>
@@ -20344,7 +21240,7 @@
         </w:tc>
         <w:tc>
           <w:tcPr>
-            <w:tcW w:w="1983" w:type="dxa"/>
+            <w:tcW w:w="1984" w:type="dxa"/>
             <w:gridSpan w:val="2"/>
             <w:tcBorders>
               <w:top w:val="nil"/>
@@ -20383,7 +21279,7 @@
         </w:trPr>
         <w:tc>
           <w:tcPr>
-            <w:tcW w:w="1115" w:type="dxa"/>
+            <w:tcW w:w="1114" w:type="dxa"/>
             <w:tcBorders>
               <w:top w:val="nil"/>
               <w:left w:val="single" w:sz="2" w:space="0" w:color="000001"/>
@@ -20488,8 +21384,8 @@
               </w:rPr>
               <w:t>negotiationmessage/{id</w:t>
             </w:r>
-            <w:bookmarkStart w:id="7" w:name="_GoBack1212"/>
-            <w:bookmarkEnd w:id="7"/>
+            <w:bookmarkStart w:id="8" w:name="_GoBack1212"/>
+            <w:bookmarkEnd w:id="8"/>
             <w:r>
               <w:rPr>
                 <w:sz w:val="24"/>
@@ -20699,7 +21595,7 @@
         </w:tc>
         <w:tc>
           <w:tcPr>
-            <w:tcW w:w="1983" w:type="dxa"/>
+            <w:tcW w:w="1984" w:type="dxa"/>
             <w:gridSpan w:val="2"/>
             <w:tcBorders>
               <w:top w:val="nil"/>
@@ -20738,7 +21634,7 @@
         </w:trPr>
         <w:tc>
           <w:tcPr>
-            <w:tcW w:w="1115" w:type="dxa"/>
+            <w:tcW w:w="1114" w:type="dxa"/>
             <w:tcBorders>
               <w:top w:val="nil"/>
               <w:left w:val="single" w:sz="2" w:space="0" w:color="000001"/>
@@ -21027,7 +21923,7 @@
         </w:tc>
         <w:tc>
           <w:tcPr>
-            <w:tcW w:w="1983" w:type="dxa"/>
+            <w:tcW w:w="1984" w:type="dxa"/>
             <w:gridSpan w:val="2"/>
             <w:tcBorders>
               <w:top w:val="nil"/>
@@ -21060,7 +21956,7 @@
         </w:trPr>
         <w:tc>
           <w:tcPr>
-            <w:tcW w:w="1115" w:type="dxa"/>
+            <w:tcW w:w="1114" w:type="dxa"/>
             <w:tcBorders>
               <w:top w:val="nil"/>
               <w:left w:val="single" w:sz="2" w:space="0" w:color="000001"/>
@@ -21222,7 +22118,7 @@
         </w:tc>
         <w:tc>
           <w:tcPr>
-            <w:tcW w:w="1983" w:type="dxa"/>
+            <w:tcW w:w="1984" w:type="dxa"/>
             <w:gridSpan w:val="2"/>
             <w:tcBorders>
               <w:top w:val="nil"/>
@@ -21387,7 +22283,7 @@
     <w:pPr>
       <w:widowControl w:val="false"/>
       <w:suppressAutoHyphens w:val="true"/>
-      <w:overflowPunct w:val="true"/>
+      <w:overflowPunct w:val="false"/>
       <w:bidi w:val="0"/>
       <w:jc w:val="left"/>
     </w:pPr>

</xml_diff>

<commit_message>
error fix in 3.10
</commit_message>
<xml_diff>
--- a/documents/UCAN-API.docx
+++ b/documents/UCAN-API.docx
@@ -90,7 +90,7 @@
     <w:tbl>
       <w:tblPr>
         <w:jc w:val="left"/>
-        <w:tblInd w:w="-183" w:type="dxa"/>
+        <w:tblInd w:w="-185" w:type="dxa"/>
         <w:tblBorders>
           <w:top w:val="single" w:sz="2" w:space="0" w:color="000001"/>
           <w:left w:val="single" w:sz="2" w:space="0" w:color="000001"/>
@@ -108,13 +108,13 @@
       </w:tblPr>
       <w:tblGrid>
         <w:gridCol w:w="883"/>
-        <w:gridCol w:w="680"/>
+        <w:gridCol w:w="679"/>
         <w:gridCol w:w="1662"/>
         <w:gridCol w:w="946"/>
         <w:gridCol w:w="1678"/>
         <w:gridCol w:w="1992"/>
         <w:gridCol w:w="3"/>
-        <w:gridCol w:w="1978"/>
+        <w:gridCol w:w="1979"/>
       </w:tblGrid>
       <w:tr>
         <w:trPr>
@@ -150,7 +150,7 @@
         </w:tc>
         <w:tc>
           <w:tcPr>
-            <w:tcW w:w="680" w:type="dxa"/>
+            <w:tcW w:w="679" w:type="dxa"/>
             <w:vMerge w:val="restart"/>
             <w:tcBorders>
               <w:top w:val="single" w:sz="2" w:space="0" w:color="000001"/>
@@ -287,7 +287,7 @@
         </w:tc>
         <w:tc>
           <w:tcPr>
-            <w:tcW w:w="1978" w:type="dxa"/>
+            <w:tcW w:w="1979" w:type="dxa"/>
             <w:tcBorders>
               <w:top w:val="single" w:sz="2" w:space="0" w:color="000001"/>
               <w:left w:val="single" w:sz="2" w:space="0" w:color="000001"/>
@@ -352,7 +352,7 @@
         </w:tc>
         <w:tc>
           <w:tcPr>
-            <w:tcW w:w="680" w:type="dxa"/>
+            <w:tcW w:w="679" w:type="dxa"/>
             <w:vMerge w:val="continue"/>
             <w:tcBorders>
               <w:top w:val="single" w:sz="2" w:space="0" w:color="000001"/>
@@ -487,7 +487,7 @@
         </w:tc>
         <w:tc>
           <w:tcPr>
-            <w:tcW w:w="1981" w:type="dxa"/>
+            <w:tcW w:w="1982" w:type="dxa"/>
             <w:gridSpan w:val="2"/>
             <w:tcBorders>
               <w:top w:val="nil"/>
@@ -545,7 +545,7 @@
         </w:tc>
         <w:tc>
           <w:tcPr>
-            <w:tcW w:w="680" w:type="dxa"/>
+            <w:tcW w:w="679" w:type="dxa"/>
             <w:tcBorders>
               <w:top w:val="nil"/>
               <w:left w:val="single" w:sz="2" w:space="0" w:color="000001"/>
@@ -866,7 +866,7 @@
         </w:tc>
         <w:tc>
           <w:tcPr>
-            <w:tcW w:w="1981" w:type="dxa"/>
+            <w:tcW w:w="1982" w:type="dxa"/>
             <w:gridSpan w:val="2"/>
             <w:tcBorders>
               <w:top w:val="nil"/>
@@ -931,7 +931,7 @@
         </w:tc>
         <w:tc>
           <w:tcPr>
-            <w:tcW w:w="680" w:type="dxa"/>
+            <w:tcW w:w="679" w:type="dxa"/>
             <w:tcBorders>
               <w:top w:val="nil"/>
               <w:left w:val="single" w:sz="2" w:space="0" w:color="000001"/>
@@ -1243,7 +1243,7 @@
         </w:tc>
         <w:tc>
           <w:tcPr>
-            <w:tcW w:w="1981" w:type="dxa"/>
+            <w:tcW w:w="1982" w:type="dxa"/>
             <w:gridSpan w:val="2"/>
             <w:tcBorders>
               <w:top w:val="nil"/>
@@ -1308,7 +1308,7 @@
         </w:tc>
         <w:tc>
           <w:tcPr>
-            <w:tcW w:w="680" w:type="dxa"/>
+            <w:tcW w:w="679" w:type="dxa"/>
             <w:tcBorders>
               <w:top w:val="nil"/>
               <w:left w:val="single" w:sz="2" w:space="0" w:color="000001"/>
@@ -1620,7 +1620,7 @@
         </w:tc>
         <w:tc>
           <w:tcPr>
-            <w:tcW w:w="1981" w:type="dxa"/>
+            <w:tcW w:w="1982" w:type="dxa"/>
             <w:gridSpan w:val="2"/>
             <w:tcBorders>
               <w:top w:val="nil"/>
@@ -1700,7 +1700,7 @@
         </w:tc>
         <w:tc>
           <w:tcPr>
-            <w:tcW w:w="680" w:type="dxa"/>
+            <w:tcW w:w="679" w:type="dxa"/>
             <w:tcBorders>
               <w:top w:val="nil"/>
               <w:left w:val="single" w:sz="2" w:space="0" w:color="000001"/>
@@ -2012,7 +2012,7 @@
         </w:tc>
         <w:tc>
           <w:tcPr>
-            <w:tcW w:w="1981" w:type="dxa"/>
+            <w:tcW w:w="1982" w:type="dxa"/>
             <w:gridSpan w:val="2"/>
             <w:tcBorders>
               <w:top w:val="nil"/>
@@ -2078,7 +2078,7 @@
         </w:tc>
         <w:tc>
           <w:tcPr>
-            <w:tcW w:w="680" w:type="dxa"/>
+            <w:tcW w:w="679" w:type="dxa"/>
             <w:tcBorders>
               <w:top w:val="nil"/>
               <w:left w:val="single" w:sz="2" w:space="0" w:color="000001"/>
@@ -2265,7 +2265,7 @@
         </w:tc>
         <w:tc>
           <w:tcPr>
-            <w:tcW w:w="1981" w:type="dxa"/>
+            <w:tcW w:w="1982" w:type="dxa"/>
             <w:gridSpan w:val="2"/>
             <w:tcBorders>
               <w:top w:val="nil"/>
@@ -2326,7 +2326,7 @@
     <w:tbl>
       <w:tblPr>
         <w:jc w:val="left"/>
-        <w:tblInd w:w="-244" w:type="dxa"/>
+        <w:tblInd w:w="-246" w:type="dxa"/>
         <w:tblBorders>
           <w:top w:val="single" w:sz="2" w:space="0" w:color="000001"/>
           <w:left w:val="single" w:sz="2" w:space="0" w:color="000001"/>
@@ -2344,12 +2344,12 @@
       </w:tblPr>
       <w:tblGrid>
         <w:gridCol w:w="938"/>
-        <w:gridCol w:w="681"/>
+        <w:gridCol w:w="680"/>
         <w:gridCol w:w="1662"/>
-        <w:gridCol w:w="923"/>
+        <w:gridCol w:w="922"/>
         <w:gridCol w:w="1843"/>
         <w:gridCol w:w="1827"/>
-        <w:gridCol w:w="2000"/>
+        <w:gridCol w:w="2002"/>
       </w:tblGrid>
       <w:tr>
         <w:trPr>
@@ -2383,7 +2383,7 @@
         </w:tc>
         <w:tc>
           <w:tcPr>
-            <w:tcW w:w="681" w:type="dxa"/>
+            <w:tcW w:w="680" w:type="dxa"/>
             <w:tcBorders>
               <w:top w:val="single" w:sz="2" w:space="0" w:color="000001"/>
               <w:left w:val="single" w:sz="2" w:space="0" w:color="000001"/>
@@ -2449,7 +2449,7 @@
         </w:tc>
         <w:tc>
           <w:tcPr>
-            <w:tcW w:w="923" w:type="dxa"/>
+            <w:tcW w:w="922" w:type="dxa"/>
             <w:tcBorders>
               <w:top w:val="single" w:sz="2" w:space="0" w:color="000001"/>
               <w:left w:val="single" w:sz="2" w:space="0" w:color="000001"/>
@@ -2727,7 +2727,7 @@
         </w:tc>
         <w:tc>
           <w:tcPr>
-            <w:tcW w:w="2000" w:type="dxa"/>
+            <w:tcW w:w="2002" w:type="dxa"/>
             <w:tcBorders>
               <w:top w:val="single" w:sz="2" w:space="0" w:color="000001"/>
               <w:left w:val="single" w:sz="2" w:space="0" w:color="000001"/>
@@ -2791,133 +2791,163 @@
         </w:tc>
         <w:tc>
           <w:tcPr>
-            <w:tcW w:w="681" w:type="dxa"/>
-            <w:tcBorders>
-              <w:top w:val="nil"/>
-              <w:left w:val="single" w:sz="2" w:space="0" w:color="000001"/>
-              <w:bottom w:val="single" w:sz="2" w:space="0" w:color="000001"/>
-              <w:insideH w:val="single" w:sz="2" w:space="0" w:color="000001"/>
-              <w:right w:val="nil"/>
-              <w:insideV w:val="nil"/>
-            </w:tcBorders>
-            <w:shd w:fill="FFFFFF" w:val="clear"/>
-            <w:tcMar>
-              <w:left w:w="-2" w:type="dxa"/>
-            </w:tcMar>
-          </w:tcPr>
-          <w:p>
-            <w:pPr>
-              <w:pStyle w:val="TableContents"/>
-              <w:rPr>
-                <w:sz w:val="24"/>
-                <w:szCs w:val="24"/>
-              </w:rPr>
-            </w:pPr>
-            <w:r>
-              <w:rPr>
-                <w:sz w:val="24"/>
-                <w:szCs w:val="24"/>
-              </w:rPr>
-              <w:t>1.</w:t>
-            </w:r>
-            <w:r>
-              <w:rPr>
-                <w:sz w:val="24"/>
-                <w:szCs w:val="24"/>
-              </w:rPr>
-              <w:t>7</w:t>
-            </w:r>
-            <w:r>
-              <w:rPr>
-                <w:sz w:val="24"/>
-                <w:szCs w:val="24"/>
-              </w:rPr>
+            <w:tcW w:w="680" w:type="dxa"/>
+            <w:tcBorders>
+              <w:top w:val="nil"/>
+              <w:left w:val="single" w:sz="2" w:space="0" w:color="000001"/>
+              <w:bottom w:val="single" w:sz="2" w:space="0" w:color="000001"/>
+              <w:insideH w:val="single" w:sz="2" w:space="0" w:color="000001"/>
+              <w:right w:val="nil"/>
+              <w:insideV w:val="nil"/>
+            </w:tcBorders>
+            <w:shd w:fill="FFFFFF" w:val="clear"/>
+            <w:tcMar>
+              <w:left w:w="-2" w:type="dxa"/>
+            </w:tcMar>
+          </w:tcPr>
+          <w:p>
+            <w:pPr>
+              <w:pStyle w:val="TableContents"/>
+              <w:rPr>
+                <w:sz w:val="24"/>
+                <w:szCs w:val="24"/>
+              </w:rPr>
+            </w:pPr>
+            <w:r>
+              <w:rPr>
+                <w:sz w:val="24"/>
+                <w:szCs w:val="24"/>
+              </w:rPr>
+              <w:t>1.7.</w:t>
+            </w:r>
+          </w:p>
+        </w:tc>
+        <w:tc>
+          <w:tcPr>
+            <w:tcW w:w="1662" w:type="dxa"/>
+            <w:tcBorders>
+              <w:top w:val="nil"/>
+              <w:left w:val="single" w:sz="2" w:space="0" w:color="000001"/>
+              <w:bottom w:val="single" w:sz="2" w:space="0" w:color="000001"/>
+              <w:insideH w:val="single" w:sz="2" w:space="0" w:color="000001"/>
+              <w:right w:val="nil"/>
+              <w:insideV w:val="nil"/>
+            </w:tcBorders>
+            <w:shd w:fill="FFFFFF" w:val="clear"/>
+            <w:tcMar>
+              <w:left w:w="-2" w:type="dxa"/>
+            </w:tcMar>
+          </w:tcPr>
+          <w:p>
+            <w:pPr>
+              <w:pStyle w:val="TableContents"/>
+              <w:rPr>
+                <w:sz w:val="24"/>
+                <w:szCs w:val="24"/>
+              </w:rPr>
+            </w:pPr>
+            <w:r>
+              <w:rPr>
+                <w:sz w:val="24"/>
+                <w:szCs w:val="24"/>
+              </w:rPr>
+              <w:t>/v1.0/topics /experts/</w:t>
+            </w:r>
+          </w:p>
+        </w:tc>
+        <w:tc>
+          <w:tcPr>
+            <w:tcW w:w="922" w:type="dxa"/>
+            <w:tcBorders>
+              <w:top w:val="nil"/>
+              <w:left w:val="single" w:sz="2" w:space="0" w:color="000001"/>
+              <w:bottom w:val="single" w:sz="2" w:space="0" w:color="000001"/>
+              <w:insideH w:val="single" w:sz="2" w:space="0" w:color="000001"/>
+              <w:right w:val="nil"/>
+              <w:insideV w:val="nil"/>
+            </w:tcBorders>
+            <w:shd w:fill="FFFFFF" w:val="clear"/>
+            <w:tcMar>
+              <w:left w:w="-2" w:type="dxa"/>
+            </w:tcMar>
+          </w:tcPr>
+          <w:p>
+            <w:pPr>
+              <w:pStyle w:val="TableContents"/>
+              <w:rPr>
+                <w:sz w:val="24"/>
+                <w:szCs w:val="24"/>
+              </w:rPr>
+            </w:pPr>
+            <w:r>
+              <w:rPr>
+                <w:sz w:val="24"/>
+                <w:szCs w:val="24"/>
+              </w:rPr>
+              <w:t>GET</w:t>
+            </w:r>
+          </w:p>
+        </w:tc>
+        <w:tc>
+          <w:tcPr>
+            <w:tcW w:w="1843" w:type="dxa"/>
+            <w:tcBorders>
+              <w:top w:val="nil"/>
+              <w:left w:val="single" w:sz="2" w:space="0" w:color="000001"/>
+              <w:bottom w:val="single" w:sz="2" w:space="0" w:color="000001"/>
+              <w:insideH w:val="single" w:sz="2" w:space="0" w:color="000001"/>
+              <w:right w:val="nil"/>
+              <w:insideV w:val="nil"/>
+            </w:tcBorders>
+            <w:shd w:fill="FFFFFF" w:val="clear"/>
+            <w:tcMar>
+              <w:left w:w="-2" w:type="dxa"/>
+            </w:tcMar>
+          </w:tcPr>
+          <w:p>
+            <w:pPr>
+              <w:pStyle w:val="Normal"/>
+              <w:rPr/>
+            </w:pPr>
+            <w:r>
+              <w:rPr/>
+              <w:t>[{“id”:</w:t>
+            </w:r>
+          </w:p>
+          <w:p>
+            <w:pPr>
+              <w:pStyle w:val="Normal"/>
+              <w:rPr/>
+            </w:pPr>
+            <w:r>
+              <w:rPr/>
+              <w:t>“</w:t>
+            </w:r>
+            <w:r>
+              <w:rPr/>
+              <w:t>name”:</w:t>
+            </w:r>
+          </w:p>
+          <w:p>
+            <w:pPr>
+              <w:pStyle w:val="Normal"/>
+              <w:rPr/>
+            </w:pPr>
+            <w:r>
+              <w:rPr/>
+              <w:t>}</w:t>
+            </w:r>
+          </w:p>
+          <w:p>
+            <w:pPr>
+              <w:pStyle w:val="Normal"/>
+              <w:rPr/>
+            </w:pPr>
+            <w:r>
+              <w:rPr/>
               <w:t>.</w:t>
             </w:r>
           </w:p>
-        </w:tc>
-        <w:tc>
-          <w:tcPr>
-            <w:tcW w:w="1662" w:type="dxa"/>
-            <w:tcBorders>
-              <w:top w:val="nil"/>
-              <w:left w:val="single" w:sz="2" w:space="0" w:color="000001"/>
-              <w:bottom w:val="single" w:sz="2" w:space="0" w:color="000001"/>
-              <w:insideH w:val="single" w:sz="2" w:space="0" w:color="000001"/>
-              <w:right w:val="nil"/>
-              <w:insideV w:val="nil"/>
-            </w:tcBorders>
-            <w:shd w:fill="FFFFFF" w:val="clear"/>
-            <w:tcMar>
-              <w:left w:w="-2" w:type="dxa"/>
-            </w:tcMar>
-          </w:tcPr>
-          <w:p>
-            <w:pPr>
-              <w:pStyle w:val="TableContents"/>
-              <w:rPr>
-                <w:sz w:val="24"/>
-                <w:szCs w:val="24"/>
-              </w:rPr>
-            </w:pPr>
-            <w:r>
-              <w:rPr>
-                <w:sz w:val="24"/>
-                <w:szCs w:val="24"/>
-              </w:rPr>
-              <w:t>/v1.0/topics /experts/</w:t>
-            </w:r>
-          </w:p>
-        </w:tc>
-        <w:tc>
-          <w:tcPr>
-            <w:tcW w:w="923" w:type="dxa"/>
-            <w:tcBorders>
-              <w:top w:val="nil"/>
-              <w:left w:val="single" w:sz="2" w:space="0" w:color="000001"/>
-              <w:bottom w:val="single" w:sz="2" w:space="0" w:color="000001"/>
-              <w:insideH w:val="single" w:sz="2" w:space="0" w:color="000001"/>
-              <w:right w:val="nil"/>
-              <w:insideV w:val="nil"/>
-            </w:tcBorders>
-            <w:shd w:fill="FFFFFF" w:val="clear"/>
-            <w:tcMar>
-              <w:left w:w="-2" w:type="dxa"/>
-            </w:tcMar>
-          </w:tcPr>
-          <w:p>
-            <w:pPr>
-              <w:pStyle w:val="TableContents"/>
-              <w:rPr>
-                <w:sz w:val="24"/>
-                <w:szCs w:val="24"/>
-              </w:rPr>
-            </w:pPr>
-            <w:r>
-              <w:rPr>
-                <w:sz w:val="24"/>
-                <w:szCs w:val="24"/>
-              </w:rPr>
-              <w:t>GET</w:t>
-            </w:r>
-          </w:p>
-        </w:tc>
-        <w:tc>
-          <w:tcPr>
-            <w:tcW w:w="1843" w:type="dxa"/>
-            <w:tcBorders>
-              <w:top w:val="nil"/>
-              <w:left w:val="single" w:sz="2" w:space="0" w:color="000001"/>
-              <w:bottom w:val="single" w:sz="2" w:space="0" w:color="000001"/>
-              <w:insideH w:val="single" w:sz="2" w:space="0" w:color="000001"/>
-              <w:right w:val="nil"/>
-              <w:insideV w:val="nil"/>
-            </w:tcBorders>
-            <w:shd w:fill="FFFFFF" w:val="clear"/>
-            <w:tcMar>
-              <w:left w:w="-2" w:type="dxa"/>
-            </w:tcMar>
-          </w:tcPr>
           <w:p>
             <w:pPr>
               <w:pStyle w:val="Normal"/>
@@ -2925,7 +2955,7 @@
             </w:pPr>
             <w:r>
               <w:rPr/>
-              <w:t>[{“id”:</w:t>
+              <w:t>.</w:t>
             </w:r>
           </w:p>
           <w:p>
@@ -2935,258 +2965,214 @@
             </w:pPr>
             <w:r>
               <w:rPr/>
+              <w:t>.]</w:t>
+            </w:r>
+          </w:p>
+        </w:tc>
+        <w:tc>
+          <w:tcPr>
+            <w:tcW w:w="1827" w:type="dxa"/>
+            <w:tcBorders>
+              <w:top w:val="nil"/>
+              <w:left w:val="single" w:sz="2" w:space="0" w:color="000001"/>
+              <w:bottom w:val="single" w:sz="2" w:space="0" w:color="000001"/>
+              <w:insideH w:val="single" w:sz="2" w:space="0" w:color="000001"/>
+              <w:right w:val="nil"/>
+              <w:insideV w:val="nil"/>
+            </w:tcBorders>
+            <w:shd w:fill="FFFFFF" w:val="clear"/>
+            <w:tcMar>
+              <w:left w:w="-2" w:type="dxa"/>
+            </w:tcMar>
+          </w:tcPr>
+          <w:p>
+            <w:pPr>
+              <w:pStyle w:val="Normal"/>
+              <w:rPr>
+                <w:sz w:val="24"/>
+                <w:szCs w:val="24"/>
+              </w:rPr>
+            </w:pPr>
+            <w:r>
+              <w:rPr>
+                <w:sz w:val="24"/>
+                <w:szCs w:val="24"/>
+              </w:rPr>
+              <w:t>[{“name”:” ”,</w:t>
+            </w:r>
+          </w:p>
+          <w:p>
+            <w:pPr>
+              <w:pStyle w:val="TableContents"/>
+              <w:rPr>
+                <w:sz w:val="24"/>
+                <w:szCs w:val="24"/>
+              </w:rPr>
+            </w:pPr>
+            <w:r>
+              <w:rPr>
+                <w:sz w:val="24"/>
+                <w:szCs w:val="24"/>
+              </w:rPr>
+              <w:t xml:space="preserve">   “</w:t>
+            </w:r>
+            <w:r>
+              <w:rPr>
+                <w:sz w:val="24"/>
+                <w:szCs w:val="24"/>
+              </w:rPr>
+              <w:t>username”:”” ,</w:t>
+            </w:r>
+          </w:p>
+          <w:p>
+            <w:pPr>
+              <w:pStyle w:val="TableContents"/>
+              <w:rPr>
+                <w:sz w:val="24"/>
+                <w:szCs w:val="24"/>
+              </w:rPr>
+            </w:pPr>
+            <w:r>
+              <w:rPr>
+                <w:sz w:val="24"/>
+                <w:szCs w:val="24"/>
+              </w:rPr>
+              <w:t xml:space="preserve">   “</w:t>
+            </w:r>
+            <w:r>
+              <w:rPr>
+                <w:sz w:val="24"/>
+                <w:szCs w:val="24"/>
+              </w:rPr>
+              <w:t>password”:” ”,</w:t>
+            </w:r>
+          </w:p>
+          <w:p>
+            <w:pPr>
+              <w:pStyle w:val="TableContents"/>
+              <w:rPr>
+                <w:sz w:val="24"/>
+                <w:szCs w:val="24"/>
+              </w:rPr>
+            </w:pPr>
+            <w:r>
+              <w:rPr>
+                <w:sz w:val="24"/>
+                <w:szCs w:val="24"/>
+              </w:rPr>
+              <w:t xml:space="preserve">   “</w:t>
+            </w:r>
+            <w:r>
+              <w:rPr>
+                <w:sz w:val="24"/>
+                <w:szCs w:val="24"/>
+              </w:rPr>
+              <w:t>email”: ” ”,</w:t>
+            </w:r>
+          </w:p>
+          <w:p>
+            <w:pPr>
+              <w:pStyle w:val="TableContents"/>
+              <w:rPr>
+                <w:sz w:val="24"/>
+                <w:szCs w:val="24"/>
+              </w:rPr>
+            </w:pPr>
+            <w:r>
+              <w:rPr>
+                <w:sz w:val="24"/>
+                <w:szCs w:val="24"/>
+              </w:rPr>
+              <w:t xml:space="preserve">   “</w:t>
+            </w:r>
+            <w:r>
+              <w:rPr>
+                <w:sz w:val="24"/>
+                <w:szCs w:val="24"/>
+              </w:rPr>
+              <w:t>city”:” ”,</w:t>
+            </w:r>
+          </w:p>
+          <w:p>
+            <w:pPr>
+              <w:pStyle w:val="TableContents"/>
+              <w:rPr>
+                <w:sz w:val="24"/>
+                <w:szCs w:val="24"/>
+              </w:rPr>
+            </w:pPr>
+            <w:r>
+              <w:rPr>
+                <w:sz w:val="24"/>
+                <w:szCs w:val="24"/>
+              </w:rPr>
+              <w:t xml:space="preserve">    “</w:t>
+            </w:r>
+            <w:r>
+              <w:rPr>
+                <w:sz w:val="24"/>
+                <w:szCs w:val="24"/>
+              </w:rPr>
+              <w:t>country”:” ”,</w:t>
+            </w:r>
+          </w:p>
+          <w:p>
+            <w:pPr>
+              <w:pStyle w:val="TableContents"/>
+              <w:rPr>
+                <w:sz w:val="24"/>
+                <w:szCs w:val="24"/>
+              </w:rPr>
+            </w:pPr>
+            <w:r>
+              <w:rPr>
+                <w:sz w:val="24"/>
+                <w:szCs w:val="24"/>
+              </w:rPr>
               <w:t>“</w:t>
             </w:r>
             <w:r>
-              <w:rPr/>
-              <w:t>name”:</w:t>
-            </w:r>
-          </w:p>
-          <w:p>
-            <w:pPr>
-              <w:pStyle w:val="Normal"/>
-              <w:rPr/>
-            </w:pPr>
-            <w:r>
-              <w:rPr/>
-              <w:t>}</w:t>
-            </w:r>
-          </w:p>
-          <w:p>
-            <w:pPr>
-              <w:pStyle w:val="Normal"/>
-              <w:rPr/>
-            </w:pPr>
-            <w:r>
-              <w:rPr/>
+              <w:rPr>
+                <w:sz w:val="24"/>
+                <w:szCs w:val="24"/>
+              </w:rPr>
+              <w:t>subsTopics”:[]</w:t>
+            </w:r>
+          </w:p>
+          <w:p>
+            <w:pPr>
+              <w:pStyle w:val="TableContents"/>
+              <w:rPr>
+                <w:sz w:val="24"/>
+                <w:szCs w:val="24"/>
+              </w:rPr>
+            </w:pPr>
+            <w:r>
+              <w:rPr>
+                <w:sz w:val="24"/>
+                <w:szCs w:val="24"/>
+              </w:rPr>
+              <w:t>}..</w:t>
+            </w:r>
+          </w:p>
+          <w:p>
+            <w:pPr>
+              <w:pStyle w:val="TableContents"/>
+              <w:rPr>
+                <w:sz w:val="24"/>
+                <w:szCs w:val="24"/>
+              </w:rPr>
+            </w:pPr>
+            <w:r>
+              <w:rPr>
+                <w:sz w:val="24"/>
+                <w:szCs w:val="24"/>
+              </w:rPr>
               <w:t>.</w:t>
             </w:r>
           </w:p>
           <w:p>
             <w:pPr>
-              <w:pStyle w:val="Normal"/>
-              <w:rPr/>
-            </w:pPr>
-            <w:r>
-              <w:rPr/>
-              <w:t>.</w:t>
-            </w:r>
-          </w:p>
-          <w:p>
-            <w:pPr>
-              <w:pStyle w:val="Normal"/>
-              <w:rPr/>
-            </w:pPr>
-            <w:r>
-              <w:rPr/>
-              <w:t>.]</w:t>
-            </w:r>
-          </w:p>
-        </w:tc>
-        <w:tc>
-          <w:tcPr>
-            <w:tcW w:w="1827" w:type="dxa"/>
-            <w:tcBorders>
-              <w:top w:val="nil"/>
-              <w:left w:val="single" w:sz="2" w:space="0" w:color="000001"/>
-              <w:bottom w:val="single" w:sz="2" w:space="0" w:color="000001"/>
-              <w:insideH w:val="single" w:sz="2" w:space="0" w:color="000001"/>
-              <w:right w:val="nil"/>
-              <w:insideV w:val="nil"/>
-            </w:tcBorders>
-            <w:shd w:fill="FFFFFF" w:val="clear"/>
-            <w:tcMar>
-              <w:left w:w="-2" w:type="dxa"/>
-            </w:tcMar>
-          </w:tcPr>
-          <w:p>
-            <w:pPr>
-              <w:pStyle w:val="Normal"/>
-              <w:rPr>
-                <w:sz w:val="24"/>
-                <w:szCs w:val="24"/>
-              </w:rPr>
-            </w:pPr>
-            <w:r>
-              <w:rPr>
-                <w:sz w:val="24"/>
-                <w:szCs w:val="24"/>
-              </w:rPr>
-              <w:t>[{“name”:” ”,</w:t>
-            </w:r>
-          </w:p>
-          <w:p>
-            <w:pPr>
-              <w:pStyle w:val="TableContents"/>
-              <w:rPr>
-                <w:sz w:val="24"/>
-                <w:szCs w:val="24"/>
-              </w:rPr>
-            </w:pPr>
-            <w:r>
-              <w:rPr>
-                <w:sz w:val="24"/>
-                <w:szCs w:val="24"/>
-              </w:rPr>
-              <w:t xml:space="preserve">   “</w:t>
-            </w:r>
-            <w:r>
-              <w:rPr>
-                <w:sz w:val="24"/>
-                <w:szCs w:val="24"/>
-              </w:rPr>
-              <w:t>username”:”” ,</w:t>
-            </w:r>
-          </w:p>
-          <w:p>
-            <w:pPr>
-              <w:pStyle w:val="TableContents"/>
-              <w:rPr>
-                <w:sz w:val="24"/>
-                <w:szCs w:val="24"/>
-              </w:rPr>
-            </w:pPr>
-            <w:r>
-              <w:rPr>
-                <w:sz w:val="24"/>
-                <w:szCs w:val="24"/>
-              </w:rPr>
-              <w:t xml:space="preserve">   “</w:t>
-            </w:r>
-            <w:r>
-              <w:rPr>
-                <w:sz w:val="24"/>
-                <w:szCs w:val="24"/>
-              </w:rPr>
-              <w:t>password”:” ”,</w:t>
-            </w:r>
-          </w:p>
-          <w:p>
-            <w:pPr>
-              <w:pStyle w:val="TableContents"/>
-              <w:rPr>
-                <w:sz w:val="24"/>
-                <w:szCs w:val="24"/>
-              </w:rPr>
-            </w:pPr>
-            <w:r>
-              <w:rPr>
-                <w:sz w:val="24"/>
-                <w:szCs w:val="24"/>
-              </w:rPr>
-              <w:t xml:space="preserve">   “</w:t>
-            </w:r>
-            <w:r>
-              <w:rPr>
-                <w:sz w:val="24"/>
-                <w:szCs w:val="24"/>
-              </w:rPr>
-              <w:t>email”: ” ”,</w:t>
-            </w:r>
-          </w:p>
-          <w:p>
-            <w:pPr>
-              <w:pStyle w:val="TableContents"/>
-              <w:rPr>
-                <w:sz w:val="24"/>
-                <w:szCs w:val="24"/>
-              </w:rPr>
-            </w:pPr>
-            <w:r>
-              <w:rPr>
-                <w:sz w:val="24"/>
-                <w:szCs w:val="24"/>
-              </w:rPr>
-              <w:t xml:space="preserve">   “</w:t>
-            </w:r>
-            <w:r>
-              <w:rPr>
-                <w:sz w:val="24"/>
-                <w:szCs w:val="24"/>
-              </w:rPr>
-              <w:t>city”:” ”,</w:t>
-            </w:r>
-          </w:p>
-          <w:p>
-            <w:pPr>
-              <w:pStyle w:val="TableContents"/>
-              <w:rPr>
-                <w:sz w:val="24"/>
-                <w:szCs w:val="24"/>
-              </w:rPr>
-            </w:pPr>
-            <w:r>
-              <w:rPr>
-                <w:sz w:val="24"/>
-                <w:szCs w:val="24"/>
-              </w:rPr>
-              <w:t xml:space="preserve">    “</w:t>
-            </w:r>
-            <w:r>
-              <w:rPr>
-                <w:sz w:val="24"/>
-                <w:szCs w:val="24"/>
-              </w:rPr>
-              <w:t>country”:” ”,</w:t>
-            </w:r>
-          </w:p>
-          <w:p>
-            <w:pPr>
-              <w:pStyle w:val="TableContents"/>
-              <w:rPr>
-                <w:sz w:val="24"/>
-                <w:szCs w:val="24"/>
-              </w:rPr>
-            </w:pPr>
-            <w:r>
-              <w:rPr>
-                <w:sz w:val="24"/>
-                <w:szCs w:val="24"/>
-              </w:rPr>
-              <w:t>“</w:t>
-            </w:r>
-            <w:r>
-              <w:rPr>
-                <w:sz w:val="24"/>
-                <w:szCs w:val="24"/>
-              </w:rPr>
-              <w:t>subsTopics”:[]</w:t>
-            </w:r>
-          </w:p>
-          <w:p>
-            <w:pPr>
-              <w:pStyle w:val="TableContents"/>
-              <w:rPr>
-                <w:sz w:val="24"/>
-                <w:szCs w:val="24"/>
-              </w:rPr>
-            </w:pPr>
-            <w:r>
-              <w:rPr>
-                <w:sz w:val="24"/>
-                <w:szCs w:val="24"/>
-              </w:rPr>
-              <w:t>}..</w:t>
-            </w:r>
-          </w:p>
-          <w:p>
-            <w:pPr>
-              <w:pStyle w:val="TableContents"/>
-              <w:rPr>
-                <w:sz w:val="24"/>
-                <w:szCs w:val="24"/>
-              </w:rPr>
-            </w:pPr>
-            <w:r>
-              <w:rPr>
-                <w:sz w:val="24"/>
-                <w:szCs w:val="24"/>
-              </w:rPr>
-              <w:t>.</w:t>
-            </w:r>
-          </w:p>
-          <w:p>
-            <w:pPr>
               <w:pStyle w:val="TableContents"/>
               <w:rPr>
                 <w:sz w:val="24"/>
@@ -3204,7 +3190,7 @@
         </w:tc>
         <w:tc>
           <w:tcPr>
-            <w:tcW w:w="2000" w:type="dxa"/>
+            <w:tcW w:w="2002" w:type="dxa"/>
             <w:tcBorders>
               <w:top w:val="nil"/>
               <w:left w:val="single" w:sz="2" w:space="0" w:color="000001"/>
@@ -3285,133 +3271,168 @@
         </w:tc>
         <w:tc>
           <w:tcPr>
-            <w:tcW w:w="681" w:type="dxa"/>
-            <w:tcBorders>
-              <w:top w:val="nil"/>
-              <w:left w:val="single" w:sz="2" w:space="0" w:color="000001"/>
-              <w:bottom w:val="single" w:sz="2" w:space="0" w:color="000001"/>
-              <w:insideH w:val="single" w:sz="2" w:space="0" w:color="000001"/>
-              <w:right w:val="nil"/>
-              <w:insideV w:val="nil"/>
-            </w:tcBorders>
-            <w:shd w:fill="FFFFFF" w:val="clear"/>
-            <w:tcMar>
-              <w:left w:w="-2" w:type="dxa"/>
-            </w:tcMar>
-          </w:tcPr>
-          <w:p>
-            <w:pPr>
-              <w:pStyle w:val="TableContents"/>
-              <w:rPr>
-                <w:sz w:val="24"/>
-                <w:szCs w:val="24"/>
-              </w:rPr>
-            </w:pPr>
-            <w:r>
-              <w:rPr>
-                <w:sz w:val="24"/>
-                <w:szCs w:val="24"/>
-              </w:rPr>
-              <w:t>1.</w:t>
-            </w:r>
-            <w:r>
-              <w:rPr>
-                <w:sz w:val="24"/>
-                <w:szCs w:val="24"/>
-              </w:rPr>
-              <w:t>8</w:t>
-            </w:r>
-            <w:r>
-              <w:rPr>
-                <w:sz w:val="24"/>
-                <w:szCs w:val="24"/>
-              </w:rPr>
+            <w:tcW w:w="680" w:type="dxa"/>
+            <w:tcBorders>
+              <w:top w:val="nil"/>
+              <w:left w:val="single" w:sz="2" w:space="0" w:color="000001"/>
+              <w:bottom w:val="single" w:sz="2" w:space="0" w:color="000001"/>
+              <w:insideH w:val="single" w:sz="2" w:space="0" w:color="000001"/>
+              <w:right w:val="nil"/>
+              <w:insideV w:val="nil"/>
+            </w:tcBorders>
+            <w:shd w:fill="FFFFFF" w:val="clear"/>
+            <w:tcMar>
+              <w:left w:w="-2" w:type="dxa"/>
+            </w:tcMar>
+          </w:tcPr>
+          <w:p>
+            <w:pPr>
+              <w:pStyle w:val="TableContents"/>
+              <w:rPr>
+                <w:sz w:val="24"/>
+                <w:szCs w:val="24"/>
+              </w:rPr>
+            </w:pPr>
+            <w:r>
+              <w:rPr>
+                <w:sz w:val="24"/>
+                <w:szCs w:val="24"/>
+              </w:rPr>
+              <w:t>1.8.</w:t>
+            </w:r>
+          </w:p>
+        </w:tc>
+        <w:tc>
+          <w:tcPr>
+            <w:tcW w:w="1662" w:type="dxa"/>
+            <w:tcBorders>
+              <w:top w:val="nil"/>
+              <w:left w:val="single" w:sz="2" w:space="0" w:color="000001"/>
+              <w:bottom w:val="single" w:sz="2" w:space="0" w:color="000001"/>
+              <w:insideH w:val="single" w:sz="2" w:space="0" w:color="000001"/>
+              <w:right w:val="nil"/>
+              <w:insideV w:val="nil"/>
+            </w:tcBorders>
+            <w:shd w:fill="FFFFFF" w:val="clear"/>
+            <w:tcMar>
+              <w:left w:w="-2" w:type="dxa"/>
+            </w:tcMar>
+          </w:tcPr>
+          <w:p>
+            <w:pPr>
+              <w:pStyle w:val="TableContents"/>
+              <w:rPr>
+                <w:sz w:val="24"/>
+                <w:szCs w:val="24"/>
+              </w:rPr>
+            </w:pPr>
+            <w:r>
+              <w:rPr>
+                <w:sz w:val="24"/>
+                <w:szCs w:val="24"/>
+              </w:rPr>
+              <w:t>/v1.0/topics/{topicid}/followers/</w:t>
+            </w:r>
+          </w:p>
+        </w:tc>
+        <w:tc>
+          <w:tcPr>
+            <w:tcW w:w="922" w:type="dxa"/>
+            <w:tcBorders>
+              <w:top w:val="nil"/>
+              <w:left w:val="single" w:sz="2" w:space="0" w:color="000001"/>
+              <w:bottom w:val="single" w:sz="2" w:space="0" w:color="000001"/>
+              <w:insideH w:val="single" w:sz="2" w:space="0" w:color="000001"/>
+              <w:right w:val="nil"/>
+              <w:insideV w:val="nil"/>
+            </w:tcBorders>
+            <w:shd w:fill="FFFFFF" w:val="clear"/>
+            <w:tcMar>
+              <w:left w:w="-2" w:type="dxa"/>
+            </w:tcMar>
+          </w:tcPr>
+          <w:p>
+            <w:pPr>
+              <w:pStyle w:val="TableContents"/>
+              <w:rPr>
+                <w:sz w:val="24"/>
+                <w:szCs w:val="24"/>
+              </w:rPr>
+            </w:pPr>
+            <w:r>
+              <w:rPr>
+                <w:sz w:val="24"/>
+                <w:szCs w:val="24"/>
+              </w:rPr>
+              <w:t>GET</w:t>
+            </w:r>
+          </w:p>
+        </w:tc>
+        <w:tc>
+          <w:tcPr>
+            <w:tcW w:w="1843" w:type="dxa"/>
+            <w:tcBorders>
+              <w:top w:val="nil"/>
+              <w:left w:val="single" w:sz="2" w:space="0" w:color="000001"/>
+              <w:bottom w:val="single" w:sz="2" w:space="0" w:color="000001"/>
+              <w:insideH w:val="single" w:sz="2" w:space="0" w:color="000001"/>
+              <w:right w:val="nil"/>
+              <w:insideV w:val="nil"/>
+            </w:tcBorders>
+            <w:shd w:fill="FFFFFF" w:val="clear"/>
+            <w:tcMar>
+              <w:left w:w="-2" w:type="dxa"/>
+            </w:tcMar>
+          </w:tcPr>
+          <w:p>
+            <w:pPr>
+              <w:pStyle w:val="Normal"/>
+              <w:rPr/>
+            </w:pPr>
+            <w:r>
+              <w:rPr/>
+              <w:t>[</w:t>
+            </w:r>
+            <w:bookmarkStart w:id="1" w:name="__DdeLink__1728_685241523"/>
+            <w:r>
+              <w:rPr/>
+              <w:t>{“id”:</w:t>
+            </w:r>
+          </w:p>
+          <w:p>
+            <w:pPr>
+              <w:pStyle w:val="Normal"/>
+              <w:rPr/>
+            </w:pPr>
+            <w:r>
+              <w:rPr/>
+              <w:t>“</w:t>
+            </w:r>
+            <w:r>
+              <w:rPr/>
+              <w:t>name”:</w:t>
+            </w:r>
+          </w:p>
+          <w:p>
+            <w:pPr>
+              <w:pStyle w:val="Normal"/>
+              <w:rPr/>
+            </w:pPr>
+            <w:r>
+              <w:rPr/>
+              <w:t>}</w:t>
+            </w:r>
+          </w:p>
+          <w:p>
+            <w:pPr>
+              <w:pStyle w:val="Normal"/>
+              <w:rPr/>
+            </w:pPr>
+            <w:r>
+              <w:rPr/>
               <w:t>.</w:t>
             </w:r>
           </w:p>
-        </w:tc>
-        <w:tc>
-          <w:tcPr>
-            <w:tcW w:w="1662" w:type="dxa"/>
-            <w:tcBorders>
-              <w:top w:val="nil"/>
-              <w:left w:val="single" w:sz="2" w:space="0" w:color="000001"/>
-              <w:bottom w:val="single" w:sz="2" w:space="0" w:color="000001"/>
-              <w:insideH w:val="single" w:sz="2" w:space="0" w:color="000001"/>
-              <w:right w:val="nil"/>
-              <w:insideV w:val="nil"/>
-            </w:tcBorders>
-            <w:shd w:fill="FFFFFF" w:val="clear"/>
-            <w:tcMar>
-              <w:left w:w="-2" w:type="dxa"/>
-            </w:tcMar>
-          </w:tcPr>
-          <w:p>
-            <w:pPr>
-              <w:pStyle w:val="TableContents"/>
-              <w:rPr>
-                <w:sz w:val="24"/>
-                <w:szCs w:val="24"/>
-              </w:rPr>
-            </w:pPr>
-            <w:r>
-              <w:rPr>
-                <w:sz w:val="24"/>
-                <w:szCs w:val="24"/>
-              </w:rPr>
-              <w:t>/v1.0/topics/{topicid}/followers/</w:t>
-            </w:r>
-          </w:p>
-        </w:tc>
-        <w:tc>
-          <w:tcPr>
-            <w:tcW w:w="923" w:type="dxa"/>
-            <w:tcBorders>
-              <w:top w:val="nil"/>
-              <w:left w:val="single" w:sz="2" w:space="0" w:color="000001"/>
-              <w:bottom w:val="single" w:sz="2" w:space="0" w:color="000001"/>
-              <w:insideH w:val="single" w:sz="2" w:space="0" w:color="000001"/>
-              <w:right w:val="nil"/>
-              <w:insideV w:val="nil"/>
-            </w:tcBorders>
-            <w:shd w:fill="FFFFFF" w:val="clear"/>
-            <w:tcMar>
-              <w:left w:w="-2" w:type="dxa"/>
-            </w:tcMar>
-          </w:tcPr>
-          <w:p>
-            <w:pPr>
-              <w:pStyle w:val="TableContents"/>
-              <w:rPr>
-                <w:sz w:val="24"/>
-                <w:szCs w:val="24"/>
-              </w:rPr>
-            </w:pPr>
-            <w:r>
-              <w:rPr>
-                <w:sz w:val="24"/>
-                <w:szCs w:val="24"/>
-              </w:rPr>
-              <w:t>GET</w:t>
-            </w:r>
-          </w:p>
-        </w:tc>
-        <w:tc>
-          <w:tcPr>
-            <w:tcW w:w="1843" w:type="dxa"/>
-            <w:tcBorders>
-              <w:top w:val="nil"/>
-              <w:left w:val="single" w:sz="2" w:space="0" w:color="000001"/>
-              <w:bottom w:val="single" w:sz="2" w:space="0" w:color="000001"/>
-              <w:insideH w:val="single" w:sz="2" w:space="0" w:color="000001"/>
-              <w:right w:val="nil"/>
-              <w:insideV w:val="nil"/>
-            </w:tcBorders>
-            <w:shd w:fill="FFFFFF" w:val="clear"/>
-            <w:tcMar>
-              <w:left w:w="-2" w:type="dxa"/>
-            </w:tcMar>
-          </w:tcPr>
           <w:p>
             <w:pPr>
               <w:pStyle w:val="Normal"/>
@@ -3419,12 +3440,7 @@
             </w:pPr>
             <w:r>
               <w:rPr/>
-              <w:t>[</w:t>
-            </w:r>
-            <w:bookmarkStart w:id="1" w:name="__DdeLink__1728_685241523"/>
-            <w:r>
-              <w:rPr/>
-              <w:t>{“id”:</w:t>
+              <w:t>.</w:t>
             </w:r>
           </w:p>
           <w:p>
@@ -3432,261 +3448,217 @@
               <w:pStyle w:val="Normal"/>
               <w:rPr/>
             </w:pPr>
-            <w:r>
-              <w:rPr/>
+            <w:bookmarkEnd w:id="1"/>
+            <w:r>
+              <w:rPr/>
+              <w:t>.]</w:t>
+            </w:r>
+          </w:p>
+        </w:tc>
+        <w:tc>
+          <w:tcPr>
+            <w:tcW w:w="1827" w:type="dxa"/>
+            <w:tcBorders>
+              <w:top w:val="nil"/>
+              <w:left w:val="single" w:sz="2" w:space="0" w:color="000001"/>
+              <w:bottom w:val="single" w:sz="2" w:space="0" w:color="000001"/>
+              <w:insideH w:val="single" w:sz="2" w:space="0" w:color="000001"/>
+              <w:right w:val="nil"/>
+              <w:insideV w:val="nil"/>
+            </w:tcBorders>
+            <w:shd w:fill="FFFFFF" w:val="clear"/>
+            <w:tcMar>
+              <w:left w:w="-2" w:type="dxa"/>
+            </w:tcMar>
+          </w:tcPr>
+          <w:p>
+            <w:pPr>
+              <w:pStyle w:val="Normal"/>
+              <w:rPr>
+                <w:sz w:val="24"/>
+                <w:szCs w:val="24"/>
+              </w:rPr>
+            </w:pPr>
+            <w:r>
+              <w:rPr>
+                <w:sz w:val="24"/>
+                <w:szCs w:val="24"/>
+              </w:rPr>
+              <w:t>[{“name”:” ”,</w:t>
+            </w:r>
+          </w:p>
+          <w:p>
+            <w:pPr>
+              <w:pStyle w:val="TableContents"/>
+              <w:rPr>
+                <w:sz w:val="24"/>
+                <w:szCs w:val="24"/>
+              </w:rPr>
+            </w:pPr>
+            <w:r>
+              <w:rPr>
+                <w:sz w:val="24"/>
+                <w:szCs w:val="24"/>
+              </w:rPr>
+              <w:t xml:space="preserve">   “</w:t>
+            </w:r>
+            <w:r>
+              <w:rPr>
+                <w:sz w:val="24"/>
+                <w:szCs w:val="24"/>
+              </w:rPr>
+              <w:t>username”:”  ,</w:t>
+            </w:r>
+          </w:p>
+          <w:p>
+            <w:pPr>
+              <w:pStyle w:val="TableContents"/>
+              <w:rPr>
+                <w:sz w:val="24"/>
+                <w:szCs w:val="24"/>
+              </w:rPr>
+            </w:pPr>
+            <w:r>
+              <w:rPr>
+                <w:sz w:val="24"/>
+                <w:szCs w:val="24"/>
+              </w:rPr>
+              <w:t xml:space="preserve">   “</w:t>
+            </w:r>
+            <w:r>
+              <w:rPr>
+                <w:sz w:val="24"/>
+                <w:szCs w:val="24"/>
+              </w:rPr>
+              <w:t>password”:” ”,</w:t>
+            </w:r>
+          </w:p>
+          <w:p>
+            <w:pPr>
+              <w:pStyle w:val="TableContents"/>
+              <w:rPr>
+                <w:sz w:val="24"/>
+                <w:szCs w:val="24"/>
+              </w:rPr>
+            </w:pPr>
+            <w:r>
+              <w:rPr>
+                <w:sz w:val="24"/>
+                <w:szCs w:val="24"/>
+              </w:rPr>
+              <w:t xml:space="preserve">   “</w:t>
+            </w:r>
+            <w:r>
+              <w:rPr>
+                <w:sz w:val="24"/>
+                <w:szCs w:val="24"/>
+              </w:rPr>
+              <w:t>email”: ” ”,</w:t>
+            </w:r>
+          </w:p>
+          <w:p>
+            <w:pPr>
+              <w:pStyle w:val="TableContents"/>
+              <w:rPr>
+                <w:sz w:val="24"/>
+                <w:szCs w:val="24"/>
+              </w:rPr>
+            </w:pPr>
+            <w:r>
+              <w:rPr>
+                <w:sz w:val="24"/>
+                <w:szCs w:val="24"/>
+              </w:rPr>
+              <w:t xml:space="preserve">   “</w:t>
+            </w:r>
+            <w:r>
+              <w:rPr>
+                <w:sz w:val="24"/>
+                <w:szCs w:val="24"/>
+              </w:rPr>
+              <w:t>city”:” ”,</w:t>
+            </w:r>
+          </w:p>
+          <w:p>
+            <w:pPr>
+              <w:pStyle w:val="TableContents"/>
+              <w:rPr>
+                <w:sz w:val="24"/>
+                <w:szCs w:val="24"/>
+              </w:rPr>
+            </w:pPr>
+            <w:r>
+              <w:rPr>
+                <w:sz w:val="24"/>
+                <w:szCs w:val="24"/>
+              </w:rPr>
+              <w:t xml:space="preserve">    “</w:t>
+            </w:r>
+            <w:r>
+              <w:rPr>
+                <w:sz w:val="24"/>
+                <w:szCs w:val="24"/>
+              </w:rPr>
+              <w:t>country”:” ”,</w:t>
+            </w:r>
+          </w:p>
+          <w:p>
+            <w:pPr>
+              <w:pStyle w:val="TableContents"/>
+              <w:rPr>
+                <w:sz w:val="24"/>
+                <w:szCs w:val="24"/>
+              </w:rPr>
+            </w:pPr>
+            <w:r>
+              <w:rPr>
+                <w:sz w:val="24"/>
+                <w:szCs w:val="24"/>
+              </w:rPr>
               <w:t>“</w:t>
             </w:r>
             <w:r>
-              <w:rPr/>
-              <w:t>name”:</w:t>
-            </w:r>
-          </w:p>
-          <w:p>
-            <w:pPr>
-              <w:pStyle w:val="Normal"/>
-              <w:rPr/>
-            </w:pPr>
-            <w:r>
-              <w:rPr/>
-              <w:t>}</w:t>
-            </w:r>
-          </w:p>
-          <w:p>
-            <w:pPr>
-              <w:pStyle w:val="Normal"/>
-              <w:rPr/>
-            </w:pPr>
-            <w:r>
-              <w:rPr/>
+              <w:rPr>
+                <w:sz w:val="24"/>
+                <w:szCs w:val="24"/>
+              </w:rPr>
+              <w:t>subsTopics”:[]</w:t>
+            </w:r>
+          </w:p>
+          <w:p>
+            <w:pPr>
+              <w:pStyle w:val="TableContents"/>
+              <w:rPr>
+                <w:sz w:val="24"/>
+                <w:szCs w:val="24"/>
+              </w:rPr>
+            </w:pPr>
+            <w:r>
+              <w:rPr>
+                <w:sz w:val="24"/>
+                <w:szCs w:val="24"/>
+              </w:rPr>
+              <w:t>}..</w:t>
+            </w:r>
+          </w:p>
+          <w:p>
+            <w:pPr>
+              <w:pStyle w:val="TableContents"/>
+              <w:rPr>
+                <w:sz w:val="24"/>
+                <w:szCs w:val="24"/>
+              </w:rPr>
+            </w:pPr>
+            <w:r>
+              <w:rPr>
+                <w:sz w:val="24"/>
+                <w:szCs w:val="24"/>
+              </w:rPr>
               <w:t>.</w:t>
             </w:r>
           </w:p>
           <w:p>
             <w:pPr>
-              <w:pStyle w:val="Normal"/>
-              <w:rPr/>
-            </w:pPr>
-            <w:r>
-              <w:rPr/>
-              <w:t>.</w:t>
-            </w:r>
-          </w:p>
-          <w:p>
-            <w:pPr>
-              <w:pStyle w:val="Normal"/>
-              <w:rPr/>
-            </w:pPr>
-            <w:bookmarkEnd w:id="1"/>
-            <w:r>
-              <w:rPr/>
-              <w:t>.]</w:t>
-            </w:r>
-          </w:p>
-        </w:tc>
-        <w:tc>
-          <w:tcPr>
-            <w:tcW w:w="1827" w:type="dxa"/>
-            <w:tcBorders>
-              <w:top w:val="nil"/>
-              <w:left w:val="single" w:sz="2" w:space="0" w:color="000001"/>
-              <w:bottom w:val="single" w:sz="2" w:space="0" w:color="000001"/>
-              <w:insideH w:val="single" w:sz="2" w:space="0" w:color="000001"/>
-              <w:right w:val="nil"/>
-              <w:insideV w:val="nil"/>
-            </w:tcBorders>
-            <w:shd w:fill="FFFFFF" w:val="clear"/>
-            <w:tcMar>
-              <w:left w:w="-2" w:type="dxa"/>
-            </w:tcMar>
-          </w:tcPr>
-          <w:p>
-            <w:pPr>
-              <w:pStyle w:val="Normal"/>
-              <w:rPr>
-                <w:sz w:val="24"/>
-                <w:szCs w:val="24"/>
-              </w:rPr>
-            </w:pPr>
-            <w:r>
-              <w:rPr>
-                <w:sz w:val="24"/>
-                <w:szCs w:val="24"/>
-              </w:rPr>
-              <w:t>[{“name”:” ”,</w:t>
-            </w:r>
-          </w:p>
-          <w:p>
-            <w:pPr>
-              <w:pStyle w:val="TableContents"/>
-              <w:rPr>
-                <w:sz w:val="24"/>
-                <w:szCs w:val="24"/>
-              </w:rPr>
-            </w:pPr>
-            <w:r>
-              <w:rPr>
-                <w:sz w:val="24"/>
-                <w:szCs w:val="24"/>
-              </w:rPr>
-              <w:t xml:space="preserve">   “</w:t>
-            </w:r>
-            <w:r>
-              <w:rPr>
-                <w:sz w:val="24"/>
-                <w:szCs w:val="24"/>
-              </w:rPr>
-              <w:t>username”:”  ,</w:t>
-            </w:r>
-          </w:p>
-          <w:p>
-            <w:pPr>
-              <w:pStyle w:val="TableContents"/>
-              <w:rPr>
-                <w:sz w:val="24"/>
-                <w:szCs w:val="24"/>
-              </w:rPr>
-            </w:pPr>
-            <w:r>
-              <w:rPr>
-                <w:sz w:val="24"/>
-                <w:szCs w:val="24"/>
-              </w:rPr>
-              <w:t xml:space="preserve">   “</w:t>
-            </w:r>
-            <w:r>
-              <w:rPr>
-                <w:sz w:val="24"/>
-                <w:szCs w:val="24"/>
-              </w:rPr>
-              <w:t>password”:” ”,</w:t>
-            </w:r>
-          </w:p>
-          <w:p>
-            <w:pPr>
-              <w:pStyle w:val="TableContents"/>
-              <w:rPr>
-                <w:sz w:val="24"/>
-                <w:szCs w:val="24"/>
-              </w:rPr>
-            </w:pPr>
-            <w:r>
-              <w:rPr>
-                <w:sz w:val="24"/>
-                <w:szCs w:val="24"/>
-              </w:rPr>
-              <w:t xml:space="preserve">   “</w:t>
-            </w:r>
-            <w:r>
-              <w:rPr>
-                <w:sz w:val="24"/>
-                <w:szCs w:val="24"/>
-              </w:rPr>
-              <w:t>email”: ” ”,</w:t>
-            </w:r>
-          </w:p>
-          <w:p>
-            <w:pPr>
-              <w:pStyle w:val="TableContents"/>
-              <w:rPr>
-                <w:sz w:val="24"/>
-                <w:szCs w:val="24"/>
-              </w:rPr>
-            </w:pPr>
-            <w:r>
-              <w:rPr>
-                <w:sz w:val="24"/>
-                <w:szCs w:val="24"/>
-              </w:rPr>
-              <w:t xml:space="preserve">   “</w:t>
-            </w:r>
-            <w:r>
-              <w:rPr>
-                <w:sz w:val="24"/>
-                <w:szCs w:val="24"/>
-              </w:rPr>
-              <w:t>city”:” ”,</w:t>
-            </w:r>
-          </w:p>
-          <w:p>
-            <w:pPr>
-              <w:pStyle w:val="TableContents"/>
-              <w:rPr>
-                <w:sz w:val="24"/>
-                <w:szCs w:val="24"/>
-              </w:rPr>
-            </w:pPr>
-            <w:r>
-              <w:rPr>
-                <w:sz w:val="24"/>
-                <w:szCs w:val="24"/>
-              </w:rPr>
-              <w:t xml:space="preserve">    “</w:t>
-            </w:r>
-            <w:r>
-              <w:rPr>
-                <w:sz w:val="24"/>
-                <w:szCs w:val="24"/>
-              </w:rPr>
-              <w:t>country”:” ”,</w:t>
-            </w:r>
-          </w:p>
-          <w:p>
-            <w:pPr>
-              <w:pStyle w:val="TableContents"/>
-              <w:rPr>
-                <w:sz w:val="24"/>
-                <w:szCs w:val="24"/>
-              </w:rPr>
-            </w:pPr>
-            <w:r>
-              <w:rPr>
-                <w:sz w:val="24"/>
-                <w:szCs w:val="24"/>
-              </w:rPr>
-              <w:t>“</w:t>
-            </w:r>
-            <w:r>
-              <w:rPr>
-                <w:sz w:val="24"/>
-                <w:szCs w:val="24"/>
-              </w:rPr>
-              <w:t>subsTopics”:[]</w:t>
-            </w:r>
-          </w:p>
-          <w:p>
-            <w:pPr>
-              <w:pStyle w:val="TableContents"/>
-              <w:rPr>
-                <w:sz w:val="24"/>
-                <w:szCs w:val="24"/>
-              </w:rPr>
-            </w:pPr>
-            <w:r>
-              <w:rPr>
-                <w:sz w:val="24"/>
-                <w:szCs w:val="24"/>
-              </w:rPr>
-              <w:t>}..</w:t>
-            </w:r>
-          </w:p>
-          <w:p>
-            <w:pPr>
-              <w:pStyle w:val="TableContents"/>
-              <w:rPr>
-                <w:sz w:val="24"/>
-                <w:szCs w:val="24"/>
-              </w:rPr>
-            </w:pPr>
-            <w:r>
-              <w:rPr>
-                <w:sz w:val="24"/>
-                <w:szCs w:val="24"/>
-              </w:rPr>
-              <w:t>.</w:t>
-            </w:r>
-          </w:p>
-          <w:p>
-            <w:pPr>
               <w:pStyle w:val="TableContents"/>
               <w:rPr>
                 <w:sz w:val="24"/>
@@ -3704,7 +3676,7 @@
         </w:tc>
         <w:tc>
           <w:tcPr>
-            <w:tcW w:w="2000" w:type="dxa"/>
+            <w:tcW w:w="2002" w:type="dxa"/>
             <w:tcBorders>
               <w:top w:val="nil"/>
               <w:left w:val="single" w:sz="2" w:space="0" w:color="000001"/>
@@ -3768,48 +3740,34 @@
         </w:tc>
         <w:tc>
           <w:tcPr>
-            <w:tcW w:w="681" w:type="dxa"/>
-            <w:tcBorders>
-              <w:top w:val="nil"/>
-              <w:left w:val="single" w:sz="2" w:space="0" w:color="000001"/>
-              <w:bottom w:val="single" w:sz="2" w:space="0" w:color="000001"/>
-              <w:insideH w:val="single" w:sz="2" w:space="0" w:color="000001"/>
-              <w:right w:val="nil"/>
-              <w:insideV w:val="nil"/>
-            </w:tcBorders>
-            <w:shd w:fill="FFFFFF" w:val="clear"/>
-            <w:tcMar>
-              <w:left w:w="-2" w:type="dxa"/>
-            </w:tcMar>
-          </w:tcPr>
-          <w:p>
-            <w:pPr>
-              <w:pStyle w:val="TableContents"/>
-              <w:rPr>
-                <w:sz w:val="24"/>
-                <w:szCs w:val="24"/>
-              </w:rPr>
-            </w:pPr>
-            <w:r>
-              <w:rPr>
-                <w:sz w:val="24"/>
-                <w:szCs w:val="24"/>
-              </w:rPr>
-              <w:t>1.</w:t>
-            </w:r>
-            <w:r>
-              <w:rPr>
-                <w:sz w:val="24"/>
-                <w:szCs w:val="24"/>
-              </w:rPr>
-              <w:t>9</w:t>
-            </w:r>
-            <w:r>
-              <w:rPr>
-                <w:sz w:val="24"/>
-                <w:szCs w:val="24"/>
-              </w:rPr>
-              <w:t xml:space="preserve">. </w:t>
+            <w:tcW w:w="680" w:type="dxa"/>
+            <w:tcBorders>
+              <w:top w:val="nil"/>
+              <w:left w:val="single" w:sz="2" w:space="0" w:color="000001"/>
+              <w:bottom w:val="single" w:sz="2" w:space="0" w:color="000001"/>
+              <w:insideH w:val="single" w:sz="2" w:space="0" w:color="000001"/>
+              <w:right w:val="nil"/>
+              <w:insideV w:val="nil"/>
+            </w:tcBorders>
+            <w:shd w:fill="FFFFFF" w:val="clear"/>
+            <w:tcMar>
+              <w:left w:w="-2" w:type="dxa"/>
+            </w:tcMar>
+          </w:tcPr>
+          <w:p>
+            <w:pPr>
+              <w:pStyle w:val="TableContents"/>
+              <w:rPr>
+                <w:sz w:val="24"/>
+                <w:szCs w:val="24"/>
+              </w:rPr>
+            </w:pPr>
+            <w:r>
+              <w:rPr>
+                <w:sz w:val="24"/>
+                <w:szCs w:val="24"/>
+              </w:rPr>
+              <w:t xml:space="preserve">1.9. </w:t>
             </w:r>
           </w:p>
         </w:tc>
@@ -3848,7 +3806,7 @@
         </w:tc>
         <w:tc>
           <w:tcPr>
-            <w:tcW w:w="923" w:type="dxa"/>
+            <w:tcW w:w="922" w:type="dxa"/>
             <w:tcBorders>
               <w:top w:val="nil"/>
               <w:left w:val="single" w:sz="2" w:space="0" w:color="000001"/>
@@ -3988,7 +3946,7 @@
         </w:tc>
         <w:tc>
           <w:tcPr>
-            <w:tcW w:w="2000" w:type="dxa"/>
+            <w:tcW w:w="2002" w:type="dxa"/>
             <w:tcBorders>
               <w:top w:val="nil"/>
               <w:left w:val="single" w:sz="2" w:space="0" w:color="000001"/>
@@ -4052,48 +4010,34 @@
         </w:tc>
         <w:tc>
           <w:tcPr>
-            <w:tcW w:w="681" w:type="dxa"/>
-            <w:tcBorders>
-              <w:top w:val="nil"/>
-              <w:left w:val="single" w:sz="2" w:space="0" w:color="000001"/>
-              <w:bottom w:val="single" w:sz="2" w:space="0" w:color="000001"/>
-              <w:insideH w:val="single" w:sz="2" w:space="0" w:color="000001"/>
-              <w:right w:val="nil"/>
-              <w:insideV w:val="nil"/>
-            </w:tcBorders>
-            <w:shd w:fill="FFFFFF" w:val="clear"/>
-            <w:tcMar>
-              <w:left w:w="-2" w:type="dxa"/>
-            </w:tcMar>
-          </w:tcPr>
-          <w:p>
-            <w:pPr>
-              <w:pStyle w:val="TableContents"/>
-              <w:rPr>
-                <w:sz w:val="24"/>
-                <w:szCs w:val="24"/>
-              </w:rPr>
-            </w:pPr>
-            <w:r>
-              <w:rPr>
-                <w:sz w:val="24"/>
-                <w:szCs w:val="24"/>
-              </w:rPr>
-              <w:t>1.</w:t>
-            </w:r>
-            <w:r>
-              <w:rPr>
-                <w:sz w:val="24"/>
-                <w:szCs w:val="24"/>
-              </w:rPr>
-              <w:t>10</w:t>
-            </w:r>
-            <w:r>
-              <w:rPr>
-                <w:sz w:val="24"/>
-                <w:szCs w:val="24"/>
-              </w:rPr>
-              <w:t xml:space="preserve">. </w:t>
+            <w:tcW w:w="680" w:type="dxa"/>
+            <w:tcBorders>
+              <w:top w:val="nil"/>
+              <w:left w:val="single" w:sz="2" w:space="0" w:color="000001"/>
+              <w:bottom w:val="single" w:sz="2" w:space="0" w:color="000001"/>
+              <w:insideH w:val="single" w:sz="2" w:space="0" w:color="000001"/>
+              <w:right w:val="nil"/>
+              <w:insideV w:val="nil"/>
+            </w:tcBorders>
+            <w:shd w:fill="FFFFFF" w:val="clear"/>
+            <w:tcMar>
+              <w:left w:w="-2" w:type="dxa"/>
+            </w:tcMar>
+          </w:tcPr>
+          <w:p>
+            <w:pPr>
+              <w:pStyle w:val="TableContents"/>
+              <w:rPr>
+                <w:sz w:val="24"/>
+                <w:szCs w:val="24"/>
+              </w:rPr>
+            </w:pPr>
+            <w:r>
+              <w:rPr>
+                <w:sz w:val="24"/>
+                <w:szCs w:val="24"/>
+              </w:rPr>
+              <w:t xml:space="preserve">1.10. </w:t>
             </w:r>
           </w:p>
         </w:tc>
@@ -4132,7 +4076,7 @@
         </w:tc>
         <w:tc>
           <w:tcPr>
-            <w:tcW w:w="923" w:type="dxa"/>
+            <w:tcW w:w="922" w:type="dxa"/>
             <w:tcBorders>
               <w:top w:val="nil"/>
               <w:left w:val="single" w:sz="2" w:space="0" w:color="000001"/>
@@ -4272,7 +4216,7 @@
         </w:tc>
         <w:tc>
           <w:tcPr>
-            <w:tcW w:w="2000" w:type="dxa"/>
+            <w:tcW w:w="2002" w:type="dxa"/>
             <w:tcBorders>
               <w:top w:val="nil"/>
               <w:left w:val="single" w:sz="2" w:space="0" w:color="000001"/>
@@ -4336,41 +4280,34 @@
         </w:tc>
         <w:tc>
           <w:tcPr>
-            <w:tcW w:w="681" w:type="dxa"/>
-            <w:tcBorders>
-              <w:top w:val="nil"/>
-              <w:left w:val="single" w:sz="2" w:space="0" w:color="000001"/>
-              <w:bottom w:val="single" w:sz="2" w:space="0" w:color="000001"/>
-              <w:insideH w:val="single" w:sz="2" w:space="0" w:color="000001"/>
-              <w:right w:val="nil"/>
-              <w:insideV w:val="nil"/>
-            </w:tcBorders>
-            <w:shd w:fill="FFFFFF" w:val="clear"/>
-            <w:tcMar>
-              <w:left w:w="-2" w:type="dxa"/>
-            </w:tcMar>
-          </w:tcPr>
-          <w:p>
-            <w:pPr>
-              <w:pStyle w:val="TableContents"/>
-              <w:rPr>
-                <w:sz w:val="24"/>
-                <w:szCs w:val="24"/>
-              </w:rPr>
-            </w:pPr>
-            <w:r>
-              <w:rPr>
-                <w:sz w:val="24"/>
-                <w:szCs w:val="24"/>
-              </w:rPr>
-              <w:t>1.1</w:t>
-            </w:r>
-            <w:r>
-              <w:rPr>
-                <w:sz w:val="24"/>
-                <w:szCs w:val="24"/>
-              </w:rPr>
-              <w:t>1</w:t>
+            <w:tcW w:w="680" w:type="dxa"/>
+            <w:tcBorders>
+              <w:top w:val="nil"/>
+              <w:left w:val="single" w:sz="2" w:space="0" w:color="000001"/>
+              <w:bottom w:val="single" w:sz="2" w:space="0" w:color="000001"/>
+              <w:insideH w:val="single" w:sz="2" w:space="0" w:color="000001"/>
+              <w:right w:val="nil"/>
+              <w:insideV w:val="nil"/>
+            </w:tcBorders>
+            <w:shd w:fill="FFFFFF" w:val="clear"/>
+            <w:tcMar>
+              <w:left w:w="-2" w:type="dxa"/>
+            </w:tcMar>
+          </w:tcPr>
+          <w:p>
+            <w:pPr>
+              <w:pStyle w:val="TableContents"/>
+              <w:rPr>
+                <w:sz w:val="24"/>
+                <w:szCs w:val="24"/>
+              </w:rPr>
+            </w:pPr>
+            <w:r>
+              <w:rPr>
+                <w:sz w:val="24"/>
+                <w:szCs w:val="24"/>
+              </w:rPr>
+              <w:t>1.11</w:t>
             </w:r>
           </w:p>
         </w:tc>
@@ -4409,7 +4346,7 @@
         </w:tc>
         <w:tc>
           <w:tcPr>
-            <w:tcW w:w="923" w:type="dxa"/>
+            <w:tcW w:w="922" w:type="dxa"/>
             <w:tcBorders>
               <w:top w:val="nil"/>
               <w:left w:val="single" w:sz="2" w:space="0" w:color="000001"/>
@@ -4539,7 +4476,7 @@
         </w:tc>
         <w:tc>
           <w:tcPr>
-            <w:tcW w:w="2000" w:type="dxa"/>
+            <w:tcW w:w="2002" w:type="dxa"/>
             <w:tcBorders>
               <w:top w:val="nil"/>
               <w:left w:val="single" w:sz="2" w:space="0" w:color="000001"/>
@@ -4612,41 +4549,34 @@
         </w:tc>
         <w:tc>
           <w:tcPr>
-            <w:tcW w:w="681" w:type="dxa"/>
-            <w:tcBorders>
-              <w:top w:val="nil"/>
-              <w:left w:val="single" w:sz="2" w:space="0" w:color="000001"/>
-              <w:bottom w:val="single" w:sz="2" w:space="0" w:color="000001"/>
-              <w:insideH w:val="single" w:sz="2" w:space="0" w:color="000001"/>
-              <w:right w:val="nil"/>
-              <w:insideV w:val="nil"/>
-            </w:tcBorders>
-            <w:shd w:fill="FFFFFF" w:val="clear"/>
-            <w:tcMar>
-              <w:left w:w="-2" w:type="dxa"/>
-            </w:tcMar>
-          </w:tcPr>
-          <w:p>
-            <w:pPr>
-              <w:pStyle w:val="TableContents"/>
-              <w:rPr>
-                <w:sz w:val="24"/>
-                <w:szCs w:val="24"/>
-              </w:rPr>
-            </w:pPr>
-            <w:r>
-              <w:rPr>
-                <w:sz w:val="24"/>
-                <w:szCs w:val="24"/>
-              </w:rPr>
-              <w:t>1.1</w:t>
-            </w:r>
-            <w:r>
-              <w:rPr>
-                <w:sz w:val="24"/>
-                <w:szCs w:val="24"/>
-              </w:rPr>
-              <w:t>2</w:t>
+            <w:tcW w:w="680" w:type="dxa"/>
+            <w:tcBorders>
+              <w:top w:val="nil"/>
+              <w:left w:val="single" w:sz="2" w:space="0" w:color="000001"/>
+              <w:bottom w:val="single" w:sz="2" w:space="0" w:color="000001"/>
+              <w:insideH w:val="single" w:sz="2" w:space="0" w:color="000001"/>
+              <w:right w:val="nil"/>
+              <w:insideV w:val="nil"/>
+            </w:tcBorders>
+            <w:shd w:fill="FFFFFF" w:val="clear"/>
+            <w:tcMar>
+              <w:left w:w="-2" w:type="dxa"/>
+            </w:tcMar>
+          </w:tcPr>
+          <w:p>
+            <w:pPr>
+              <w:pStyle w:val="TableContents"/>
+              <w:rPr>
+                <w:sz w:val="24"/>
+                <w:szCs w:val="24"/>
+              </w:rPr>
+            </w:pPr>
+            <w:r>
+              <w:rPr>
+                <w:sz w:val="24"/>
+                <w:szCs w:val="24"/>
+              </w:rPr>
+              <w:t>1.12</w:t>
             </w:r>
           </w:p>
         </w:tc>
@@ -4685,7 +4615,7 @@
         </w:tc>
         <w:tc>
           <w:tcPr>
-            <w:tcW w:w="923" w:type="dxa"/>
+            <w:tcW w:w="922" w:type="dxa"/>
             <w:tcBorders>
               <w:top w:val="nil"/>
               <w:left w:val="single" w:sz="2" w:space="0" w:color="000001"/>
@@ -4815,7 +4745,7 @@
         </w:tc>
         <w:tc>
           <w:tcPr>
-            <w:tcW w:w="2000" w:type="dxa"/>
+            <w:tcW w:w="2002" w:type="dxa"/>
             <w:tcBorders>
               <w:top w:val="nil"/>
               <w:left w:val="single" w:sz="2" w:space="0" w:color="000001"/>
@@ -4879,48 +4809,34 @@
         </w:tc>
         <w:tc>
           <w:tcPr>
-            <w:tcW w:w="681" w:type="dxa"/>
-            <w:tcBorders>
-              <w:top w:val="nil"/>
-              <w:left w:val="single" w:sz="2" w:space="0" w:color="000001"/>
-              <w:bottom w:val="single" w:sz="2" w:space="0" w:color="000001"/>
-              <w:insideH w:val="single" w:sz="2" w:space="0" w:color="000001"/>
-              <w:right w:val="nil"/>
-              <w:insideV w:val="nil"/>
-            </w:tcBorders>
-            <w:shd w:fill="FFFFFF" w:val="clear"/>
-            <w:tcMar>
-              <w:left w:w="-2" w:type="dxa"/>
-            </w:tcMar>
-          </w:tcPr>
-          <w:p>
-            <w:pPr>
-              <w:pStyle w:val="TableContents"/>
-              <w:rPr>
-                <w:sz w:val="24"/>
-                <w:szCs w:val="24"/>
-              </w:rPr>
-            </w:pPr>
-            <w:r>
-              <w:rPr>
-                <w:sz w:val="24"/>
-                <w:szCs w:val="24"/>
-              </w:rPr>
-              <w:t>1.1</w:t>
-            </w:r>
-            <w:r>
-              <w:rPr>
-                <w:sz w:val="24"/>
-                <w:szCs w:val="24"/>
-              </w:rPr>
-              <w:t>3</w:t>
-            </w:r>
-            <w:r>
-              <w:rPr>
-                <w:sz w:val="24"/>
-                <w:szCs w:val="24"/>
-              </w:rPr>
-              <w:t>.</w:t>
+            <w:tcW w:w="680" w:type="dxa"/>
+            <w:tcBorders>
+              <w:top w:val="nil"/>
+              <w:left w:val="single" w:sz="2" w:space="0" w:color="000001"/>
+              <w:bottom w:val="single" w:sz="2" w:space="0" w:color="000001"/>
+              <w:insideH w:val="single" w:sz="2" w:space="0" w:color="000001"/>
+              <w:right w:val="nil"/>
+              <w:insideV w:val="nil"/>
+            </w:tcBorders>
+            <w:shd w:fill="FFFFFF" w:val="clear"/>
+            <w:tcMar>
+              <w:left w:w="-2" w:type="dxa"/>
+            </w:tcMar>
+          </w:tcPr>
+          <w:p>
+            <w:pPr>
+              <w:pStyle w:val="TableContents"/>
+              <w:rPr>
+                <w:sz w:val="24"/>
+                <w:szCs w:val="24"/>
+              </w:rPr>
+            </w:pPr>
+            <w:r>
+              <w:rPr>
+                <w:sz w:val="24"/>
+                <w:szCs w:val="24"/>
+              </w:rPr>
+              <w:t>1.13.</w:t>
             </w:r>
           </w:p>
         </w:tc>
@@ -4959,7 +4875,7 @@
         </w:tc>
         <w:tc>
           <w:tcPr>
-            <w:tcW w:w="923" w:type="dxa"/>
+            <w:tcW w:w="922" w:type="dxa"/>
             <w:tcBorders>
               <w:top w:val="nil"/>
               <w:left w:val="single" w:sz="2" w:space="0" w:color="000001"/>
@@ -5065,7 +4981,7 @@
         </w:tc>
         <w:tc>
           <w:tcPr>
-            <w:tcW w:w="2000" w:type="dxa"/>
+            <w:tcW w:w="2002" w:type="dxa"/>
             <w:tcBorders>
               <w:top w:val="nil"/>
               <w:left w:val="single" w:sz="2" w:space="0" w:color="000001"/>
@@ -5129,48 +5045,34 @@
         </w:tc>
         <w:tc>
           <w:tcPr>
-            <w:tcW w:w="681" w:type="dxa"/>
-            <w:tcBorders>
-              <w:top w:val="nil"/>
-              <w:left w:val="single" w:sz="2" w:space="0" w:color="000001"/>
-              <w:bottom w:val="single" w:sz="2" w:space="0" w:color="000001"/>
-              <w:insideH w:val="single" w:sz="2" w:space="0" w:color="000001"/>
-              <w:right w:val="nil"/>
-              <w:insideV w:val="nil"/>
-            </w:tcBorders>
-            <w:shd w:fill="FFFFFF" w:val="clear"/>
-            <w:tcMar>
-              <w:left w:w="-2" w:type="dxa"/>
-            </w:tcMar>
-          </w:tcPr>
-          <w:p>
-            <w:pPr>
-              <w:pStyle w:val="TableContents"/>
-              <w:rPr>
-                <w:sz w:val="24"/>
-                <w:szCs w:val="24"/>
-              </w:rPr>
-            </w:pPr>
-            <w:r>
-              <w:rPr>
-                <w:sz w:val="24"/>
-                <w:szCs w:val="24"/>
-              </w:rPr>
-              <w:t>1.1</w:t>
-            </w:r>
-            <w:r>
-              <w:rPr>
-                <w:sz w:val="24"/>
-                <w:szCs w:val="24"/>
-              </w:rPr>
-              <w:t>4</w:t>
-            </w:r>
-            <w:r>
-              <w:rPr>
-                <w:sz w:val="24"/>
-                <w:szCs w:val="24"/>
-              </w:rPr>
-              <w:t>.</w:t>
+            <w:tcW w:w="680" w:type="dxa"/>
+            <w:tcBorders>
+              <w:top w:val="nil"/>
+              <w:left w:val="single" w:sz="2" w:space="0" w:color="000001"/>
+              <w:bottom w:val="single" w:sz="2" w:space="0" w:color="000001"/>
+              <w:insideH w:val="single" w:sz="2" w:space="0" w:color="000001"/>
+              <w:right w:val="nil"/>
+              <w:insideV w:val="nil"/>
+            </w:tcBorders>
+            <w:shd w:fill="FFFFFF" w:val="clear"/>
+            <w:tcMar>
+              <w:left w:w="-2" w:type="dxa"/>
+            </w:tcMar>
+          </w:tcPr>
+          <w:p>
+            <w:pPr>
+              <w:pStyle w:val="TableContents"/>
+              <w:rPr>
+                <w:sz w:val="24"/>
+                <w:szCs w:val="24"/>
+              </w:rPr>
+            </w:pPr>
+            <w:r>
+              <w:rPr>
+                <w:sz w:val="24"/>
+                <w:szCs w:val="24"/>
+              </w:rPr>
+              <w:t>1.14.</w:t>
             </w:r>
           </w:p>
         </w:tc>
@@ -5209,7 +5111,7 @@
         </w:tc>
         <w:tc>
           <w:tcPr>
-            <w:tcW w:w="923" w:type="dxa"/>
+            <w:tcW w:w="922" w:type="dxa"/>
             <w:tcBorders>
               <w:top w:val="nil"/>
               <w:left w:val="single" w:sz="2" w:space="0" w:color="000001"/>
@@ -5315,7 +5217,7 @@
         </w:tc>
         <w:tc>
           <w:tcPr>
-            <w:tcW w:w="2000" w:type="dxa"/>
+            <w:tcW w:w="2002" w:type="dxa"/>
             <w:tcBorders>
               <w:top w:val="nil"/>
               <w:left w:val="single" w:sz="2" w:space="0" w:color="000001"/>
@@ -5379,32 +5281,28 @@
         </w:tc>
         <w:tc>
           <w:tcPr>
-            <w:tcW w:w="681" w:type="dxa"/>
-            <w:tcBorders>
-              <w:top w:val="nil"/>
-              <w:left w:val="single" w:sz="2" w:space="0" w:color="000001"/>
-              <w:bottom w:val="single" w:sz="2" w:space="0" w:color="000001"/>
-              <w:insideH w:val="single" w:sz="2" w:space="0" w:color="000001"/>
-              <w:right w:val="nil"/>
-              <w:insideV w:val="nil"/>
-            </w:tcBorders>
-            <w:shd w:fill="FFFFFF" w:val="clear"/>
-            <w:tcMar>
-              <w:left w:w="-2" w:type="dxa"/>
-            </w:tcMar>
-          </w:tcPr>
-          <w:p>
-            <w:pPr>
-              <w:pStyle w:val="TableContents"/>
-              <w:rPr/>
-            </w:pPr>
-            <w:r>
-              <w:rPr/>
-              <w:t>1.1</w:t>
-            </w:r>
-            <w:r>
-              <w:rPr/>
-              <w:t>5</w:t>
+            <w:tcW w:w="680" w:type="dxa"/>
+            <w:tcBorders>
+              <w:top w:val="nil"/>
+              <w:left w:val="single" w:sz="2" w:space="0" w:color="000001"/>
+              <w:bottom w:val="single" w:sz="2" w:space="0" w:color="000001"/>
+              <w:insideH w:val="single" w:sz="2" w:space="0" w:color="000001"/>
+              <w:right w:val="nil"/>
+              <w:insideV w:val="nil"/>
+            </w:tcBorders>
+            <w:shd w:fill="FFFFFF" w:val="clear"/>
+            <w:tcMar>
+              <w:left w:w="-2" w:type="dxa"/>
+            </w:tcMar>
+          </w:tcPr>
+          <w:p>
+            <w:pPr>
+              <w:pStyle w:val="TableContents"/>
+              <w:rPr/>
+            </w:pPr>
+            <w:r>
+              <w:rPr/>
+              <w:t>1.15</w:t>
             </w:r>
           </w:p>
         </w:tc>
@@ -5447,7 +5345,7 @@
         </w:tc>
         <w:tc>
           <w:tcPr>
-            <w:tcW w:w="923" w:type="dxa"/>
+            <w:tcW w:w="922" w:type="dxa"/>
             <w:tcBorders>
               <w:top w:val="nil"/>
               <w:left w:val="single" w:sz="2" w:space="0" w:color="000001"/>
@@ -5532,7 +5430,7 @@
         </w:tc>
         <w:tc>
           <w:tcPr>
-            <w:tcW w:w="2000" w:type="dxa"/>
+            <w:tcW w:w="2002" w:type="dxa"/>
             <w:tcBorders>
               <w:top w:val="nil"/>
               <w:left w:val="single" w:sz="2" w:space="0" w:color="000001"/>
@@ -5985,7 +5883,7 @@
     <w:tbl>
       <w:tblPr>
         <w:jc w:val="left"/>
-        <w:tblInd w:w="-274" w:type="dxa"/>
+        <w:tblInd w:w="-276" w:type="dxa"/>
         <w:tblBorders>
           <w:top w:val="single" w:sz="2" w:space="0" w:color="000001"/>
           <w:left w:val="single" w:sz="2" w:space="0" w:color="000001"/>
@@ -6003,13 +5901,13 @@
       </w:tblPr>
       <w:tblGrid>
         <w:gridCol w:w="967"/>
-        <w:gridCol w:w="686"/>
+        <w:gridCol w:w="685"/>
         <w:gridCol w:w="1662"/>
-        <w:gridCol w:w="928"/>
+        <w:gridCol w:w="927"/>
         <w:gridCol w:w="1840"/>
-        <w:gridCol w:w="1841"/>
-        <w:gridCol w:w="3"/>
-        <w:gridCol w:w="1981"/>
+        <w:gridCol w:w="1840"/>
+        <w:gridCol w:w="4"/>
+        <w:gridCol w:w="1982"/>
       </w:tblGrid>
       <w:tr>
         <w:trPr>
@@ -6044,7 +5942,7 @@
         </w:tc>
         <w:tc>
           <w:tcPr>
-            <w:tcW w:w="686" w:type="dxa"/>
+            <w:tcW w:w="685" w:type="dxa"/>
             <w:vMerge w:val="restart"/>
             <w:tcBorders>
               <w:top w:val="single" w:sz="2" w:space="0" w:color="000001"/>
@@ -6112,7 +6010,7 @@
         </w:tc>
         <w:tc>
           <w:tcPr>
-            <w:tcW w:w="928" w:type="dxa"/>
+            <w:tcW w:w="927" w:type="dxa"/>
             <w:vMerge w:val="restart"/>
             <w:tcBorders>
               <w:top w:val="single" w:sz="2" w:space="0" w:color="000001"/>
@@ -6181,7 +6079,7 @@
         </w:tc>
         <w:tc>
           <w:tcPr>
-            <w:tcW w:w="1981" w:type="dxa"/>
+            <w:tcW w:w="1982" w:type="dxa"/>
             <w:tcBorders>
               <w:top w:val="single" w:sz="2" w:space="0" w:color="000001"/>
               <w:left w:val="single" w:sz="2" w:space="0" w:color="000001"/>
@@ -6246,7 +6144,7 @@
         </w:tc>
         <w:tc>
           <w:tcPr>
-            <w:tcW w:w="686" w:type="dxa"/>
+            <w:tcW w:w="685" w:type="dxa"/>
             <w:vMerge w:val="continue"/>
             <w:tcBorders>
               <w:top w:val="single" w:sz="2" w:space="0" w:color="000001"/>
@@ -6300,7 +6198,7 @@
         </w:tc>
         <w:tc>
           <w:tcPr>
-            <w:tcW w:w="928" w:type="dxa"/>
+            <w:tcW w:w="927" w:type="dxa"/>
             <w:vMerge w:val="continue"/>
             <w:tcBorders>
               <w:top w:val="single" w:sz="2" w:space="0" w:color="000001"/>
@@ -6355,7 +6253,7 @@
         </w:tc>
         <w:tc>
           <w:tcPr>
-            <w:tcW w:w="1841" w:type="dxa"/>
+            <w:tcW w:w="1840" w:type="dxa"/>
             <w:tcBorders>
               <w:top w:val="nil"/>
               <w:left w:val="single" w:sz="2" w:space="0" w:color="000001"/>
@@ -6383,7 +6281,7 @@
         </w:tc>
         <w:tc>
           <w:tcPr>
-            <w:tcW w:w="1984" w:type="dxa"/>
+            <w:tcW w:w="1986" w:type="dxa"/>
             <w:gridSpan w:val="2"/>
             <w:tcBorders>
               <w:top w:val="nil"/>
@@ -6441,7 +6339,7 @@
         </w:tc>
         <w:tc>
           <w:tcPr>
-            <w:tcW w:w="686" w:type="dxa"/>
+            <w:tcW w:w="685" w:type="dxa"/>
             <w:tcBorders>
               <w:top w:val="nil"/>
               <w:left w:val="single" w:sz="2" w:space="0" w:color="000001"/>
@@ -6507,7 +6405,7 @@
         </w:tc>
         <w:tc>
           <w:tcPr>
-            <w:tcW w:w="928" w:type="dxa"/>
+            <w:tcW w:w="927" w:type="dxa"/>
             <w:tcBorders>
               <w:top w:val="nil"/>
               <w:left w:val="single" w:sz="2" w:space="0" w:color="000001"/>
@@ -6566,7 +6464,7 @@
         </w:tc>
         <w:tc>
           <w:tcPr>
-            <w:tcW w:w="1841" w:type="dxa"/>
+            <w:tcW w:w="1840" w:type="dxa"/>
             <w:tcBorders>
               <w:top w:val="nil"/>
               <w:left w:val="single" w:sz="2" w:space="0" w:color="000001"/>
@@ -6670,7 +6568,7 @@
         </w:tc>
         <w:tc>
           <w:tcPr>
-            <w:tcW w:w="1984" w:type="dxa"/>
+            <w:tcW w:w="1986" w:type="dxa"/>
             <w:gridSpan w:val="2"/>
             <w:tcBorders>
               <w:top w:val="nil"/>
@@ -6736,7 +6634,7 @@
         </w:tc>
         <w:tc>
           <w:tcPr>
-            <w:tcW w:w="686" w:type="dxa"/>
+            <w:tcW w:w="685" w:type="dxa"/>
             <w:tcBorders>
               <w:top w:val="nil"/>
               <w:left w:val="single" w:sz="2" w:space="0" w:color="000001"/>
@@ -6802,7 +6700,7 @@
         </w:tc>
         <w:tc>
           <w:tcPr>
-            <w:tcW w:w="928" w:type="dxa"/>
+            <w:tcW w:w="927" w:type="dxa"/>
             <w:tcBorders>
               <w:top w:val="nil"/>
               <w:left w:val="single" w:sz="2" w:space="0" w:color="000001"/>
@@ -6861,7 +6759,7 @@
         </w:tc>
         <w:tc>
           <w:tcPr>
-            <w:tcW w:w="1841" w:type="dxa"/>
+            <w:tcW w:w="1840" w:type="dxa"/>
             <w:tcBorders>
               <w:top w:val="nil"/>
               <w:left w:val="single" w:sz="2" w:space="0" w:color="000001"/>
@@ -6933,7 +6831,7 @@
         </w:tc>
         <w:tc>
           <w:tcPr>
-            <w:tcW w:w="1984" w:type="dxa"/>
+            <w:tcW w:w="1986" w:type="dxa"/>
             <w:gridSpan w:val="2"/>
             <w:tcBorders>
               <w:top w:val="nil"/>
@@ -6999,7 +6897,7 @@
         </w:tc>
         <w:tc>
           <w:tcPr>
-            <w:tcW w:w="686" w:type="dxa"/>
+            <w:tcW w:w="685" w:type="dxa"/>
             <w:tcBorders>
               <w:top w:val="nil"/>
               <w:left w:val="single" w:sz="2" w:space="0" w:color="000001"/>
@@ -7065,7 +6963,7 @@
         </w:tc>
         <w:tc>
           <w:tcPr>
-            <w:tcW w:w="928" w:type="dxa"/>
+            <w:tcW w:w="927" w:type="dxa"/>
             <w:tcBorders>
               <w:top w:val="nil"/>
               <w:left w:val="single" w:sz="2" w:space="0" w:color="000001"/>
@@ -7147,7 +7045,7 @@
         </w:tc>
         <w:tc>
           <w:tcPr>
-            <w:tcW w:w="1841" w:type="dxa"/>
+            <w:tcW w:w="1840" w:type="dxa"/>
             <w:tcBorders>
               <w:top w:val="nil"/>
               <w:left w:val="single" w:sz="2" w:space="0" w:color="000001"/>
@@ -7251,7 +7149,7 @@
         </w:tc>
         <w:tc>
           <w:tcPr>
-            <w:tcW w:w="1984" w:type="dxa"/>
+            <w:tcW w:w="1986" w:type="dxa"/>
             <w:gridSpan w:val="2"/>
             <w:tcBorders>
               <w:top w:val="nil"/>
@@ -7332,7 +7230,7 @@
         </w:tc>
         <w:tc>
           <w:tcPr>
-            <w:tcW w:w="686" w:type="dxa"/>
+            <w:tcW w:w="685" w:type="dxa"/>
             <w:tcBorders>
               <w:top w:val="nil"/>
               <w:left w:val="single" w:sz="2" w:space="0" w:color="000001"/>
@@ -7398,7 +7296,7 @@
         </w:tc>
         <w:tc>
           <w:tcPr>
-            <w:tcW w:w="928" w:type="dxa"/>
+            <w:tcW w:w="927" w:type="dxa"/>
             <w:tcBorders>
               <w:top w:val="nil"/>
               <w:left w:val="single" w:sz="2" w:space="0" w:color="000001"/>
@@ -7480,7 +7378,7 @@
         </w:tc>
         <w:tc>
           <w:tcPr>
-            <w:tcW w:w="1841" w:type="dxa"/>
+            <w:tcW w:w="1840" w:type="dxa"/>
             <w:tcBorders>
               <w:top w:val="nil"/>
               <w:left w:val="single" w:sz="2" w:space="0" w:color="000001"/>
@@ -7584,7 +7482,7 @@
         </w:tc>
         <w:tc>
           <w:tcPr>
-            <w:tcW w:w="1984" w:type="dxa"/>
+            <w:tcW w:w="1986" w:type="dxa"/>
             <w:gridSpan w:val="2"/>
             <w:tcBorders>
               <w:top w:val="nil"/>
@@ -7650,7 +7548,7 @@
         </w:tc>
         <w:tc>
           <w:tcPr>
-            <w:tcW w:w="686" w:type="dxa"/>
+            <w:tcW w:w="685" w:type="dxa"/>
             <w:tcBorders>
               <w:top w:val="nil"/>
               <w:left w:val="single" w:sz="2" w:space="0" w:color="000001"/>
@@ -7725,7 +7623,7 @@
         </w:tc>
         <w:tc>
           <w:tcPr>
-            <w:tcW w:w="928" w:type="dxa"/>
+            <w:tcW w:w="927" w:type="dxa"/>
             <w:tcBorders>
               <w:top w:val="nil"/>
               <w:left w:val="single" w:sz="2" w:space="0" w:color="000001"/>
@@ -7805,7 +7703,7 @@
         </w:tc>
         <w:tc>
           <w:tcPr>
-            <w:tcW w:w="1841" w:type="dxa"/>
+            <w:tcW w:w="1840" w:type="dxa"/>
             <w:tcBorders>
               <w:top w:val="nil"/>
               <w:left w:val="single" w:sz="2" w:space="0" w:color="000001"/>
@@ -7909,7 +7807,7 @@
         </w:tc>
         <w:tc>
           <w:tcPr>
-            <w:tcW w:w="1984" w:type="dxa"/>
+            <w:tcW w:w="1986" w:type="dxa"/>
             <w:gridSpan w:val="2"/>
             <w:tcBorders>
               <w:top w:val="nil"/>
@@ -8201,7 +8099,7 @@
     <w:tbl>
       <w:tblPr>
         <w:jc w:val="left"/>
-        <w:tblInd w:w="-363" w:type="dxa"/>
+        <w:tblInd w:w="-365" w:type="dxa"/>
         <w:tblBorders>
           <w:top w:val="single" w:sz="2" w:space="0" w:color="000001"/>
           <w:left w:val="single" w:sz="2" w:space="0" w:color="000001"/>
@@ -10015,7 +9913,7 @@
     <w:tbl>
       <w:tblPr>
         <w:jc w:val="left"/>
-        <w:tblInd w:w="-348" w:type="dxa"/>
+        <w:tblInd w:w="-350" w:type="dxa"/>
         <w:tblBorders>
           <w:top w:val="single" w:sz="2" w:space="0" w:color="000001"/>
           <w:left w:val="single" w:sz="2" w:space="0" w:color="000001"/>
@@ -10032,13 +9930,13 @@
         </w:tblCellMar>
       </w:tblPr>
       <w:tblGrid>
-        <w:gridCol w:w="1040"/>
-        <w:gridCol w:w="665"/>
-        <w:gridCol w:w="1649"/>
+        <w:gridCol w:w="1039"/>
+        <w:gridCol w:w="664"/>
+        <w:gridCol w:w="1648"/>
         <w:gridCol w:w="944"/>
-        <w:gridCol w:w="1838"/>
         <w:gridCol w:w="1837"/>
-        <w:gridCol w:w="2000"/>
+        <w:gridCol w:w="1836"/>
+        <w:gridCol w:w="2004"/>
       </w:tblGrid>
       <w:tr>
         <w:trPr>
@@ -10046,7 +9944,7 @@
         </w:trPr>
         <w:tc>
           <w:tcPr>
-            <w:tcW w:w="1040" w:type="dxa"/>
+            <w:tcW w:w="1039" w:type="dxa"/>
             <w:tcBorders>
               <w:top w:val="single" w:sz="2" w:space="0" w:color="000001"/>
               <w:left w:val="single" w:sz="2" w:space="0" w:color="000001"/>
@@ -10072,7 +9970,7 @@
         </w:tc>
         <w:tc>
           <w:tcPr>
-            <w:tcW w:w="665" w:type="dxa"/>
+            <w:tcW w:w="664" w:type="dxa"/>
             <w:tcBorders>
               <w:top w:val="single" w:sz="2" w:space="0" w:color="000001"/>
               <w:left w:val="single" w:sz="2" w:space="0" w:color="000001"/>
@@ -10105,7 +10003,7 @@
         </w:tc>
         <w:tc>
           <w:tcPr>
-            <w:tcW w:w="1649" w:type="dxa"/>
+            <w:tcW w:w="1648" w:type="dxa"/>
             <w:tcBorders>
               <w:top w:val="single" w:sz="2" w:space="0" w:color="000001"/>
               <w:left w:val="single" w:sz="2" w:space="0" w:color="000001"/>
@@ -10171,7 +10069,7 @@
         </w:tc>
         <w:tc>
           <w:tcPr>
-            <w:tcW w:w="1838" w:type="dxa"/>
+            <w:tcW w:w="1837" w:type="dxa"/>
             <w:tcBorders>
               <w:top w:val="single" w:sz="2" w:space="0" w:color="000001"/>
               <w:left w:val="single" w:sz="2" w:space="0" w:color="000001"/>
@@ -10197,7 +10095,7 @@
         </w:tc>
         <w:tc>
           <w:tcPr>
-            <w:tcW w:w="1837" w:type="dxa"/>
+            <w:tcW w:w="1836" w:type="dxa"/>
             <w:tcBorders>
               <w:top w:val="single" w:sz="2" w:space="0" w:color="000001"/>
               <w:left w:val="single" w:sz="2" w:space="0" w:color="000001"/>
@@ -10317,7 +10215,7 @@
         </w:tc>
         <w:tc>
           <w:tcPr>
-            <w:tcW w:w="2000" w:type="dxa"/>
+            <w:tcW w:w="2004" w:type="dxa"/>
             <w:tcBorders>
               <w:top w:val="single" w:sz="2" w:space="0" w:color="000001"/>
               <w:left w:val="single" w:sz="2" w:space="0" w:color="000001"/>
@@ -10371,33 +10269,33 @@
         </w:trPr>
         <w:tc>
           <w:tcPr>
-            <w:tcW w:w="1040" w:type="dxa"/>
-            <w:tcBorders>
-              <w:top w:val="nil"/>
-              <w:left w:val="single" w:sz="2" w:space="0" w:color="000001"/>
-              <w:bottom w:val="single" w:sz="2" w:space="0" w:color="000001"/>
-              <w:insideH w:val="single" w:sz="2" w:space="0" w:color="000001"/>
-              <w:right w:val="nil"/>
-              <w:insideV w:val="nil"/>
-            </w:tcBorders>
-            <w:shd w:fill="FFFFFF" w:val="clear"/>
-            <w:tcMar>
-              <w:left w:w="-2" w:type="dxa"/>
-            </w:tcMar>
-          </w:tcPr>
-          <w:p>
-            <w:pPr>
-              <w:pStyle w:val="TableContents"/>
-              <w:rPr/>
-            </w:pPr>
-            <w:r>
-              <w:rPr/>
-            </w:r>
-          </w:p>
-        </w:tc>
-        <w:tc>
-          <w:tcPr>
-            <w:tcW w:w="665" w:type="dxa"/>
+            <w:tcW w:w="1039" w:type="dxa"/>
+            <w:tcBorders>
+              <w:top w:val="nil"/>
+              <w:left w:val="single" w:sz="2" w:space="0" w:color="000001"/>
+              <w:bottom w:val="single" w:sz="2" w:space="0" w:color="000001"/>
+              <w:insideH w:val="single" w:sz="2" w:space="0" w:color="000001"/>
+              <w:right w:val="nil"/>
+              <w:insideV w:val="nil"/>
+            </w:tcBorders>
+            <w:shd w:fill="FFFFFF" w:val="clear"/>
+            <w:tcMar>
+              <w:left w:w="-2" w:type="dxa"/>
+            </w:tcMar>
+          </w:tcPr>
+          <w:p>
+            <w:pPr>
+              <w:pStyle w:val="TableContents"/>
+              <w:rPr/>
+            </w:pPr>
+            <w:r>
+              <w:rPr/>
+            </w:r>
+          </w:p>
+        </w:tc>
+        <w:tc>
+          <w:tcPr>
+            <w:tcW w:w="664" w:type="dxa"/>
             <w:tcBorders>
               <w:top w:val="nil"/>
               <w:left w:val="single" w:sz="2" w:space="0" w:color="000001"/>
@@ -10430,7 +10328,7 @@
         </w:tc>
         <w:tc>
           <w:tcPr>
-            <w:tcW w:w="1649" w:type="dxa"/>
+            <w:tcW w:w="1648" w:type="dxa"/>
             <w:tcBorders>
               <w:top w:val="nil"/>
               <w:left w:val="single" w:sz="2" w:space="0" w:color="000001"/>
@@ -10490,7 +10388,7 @@
         </w:tc>
         <w:tc>
           <w:tcPr>
-            <w:tcW w:w="1838" w:type="dxa"/>
+            <w:tcW w:w="1837" w:type="dxa"/>
             <w:tcBorders>
               <w:top w:val="nil"/>
               <w:left w:val="single" w:sz="2" w:space="0" w:color="000001"/>
@@ -10516,33 +10414,33 @@
         </w:tc>
         <w:tc>
           <w:tcPr>
-            <w:tcW w:w="1837" w:type="dxa"/>
-            <w:tcBorders>
-              <w:top w:val="nil"/>
-              <w:left w:val="single" w:sz="2" w:space="0" w:color="000001"/>
-              <w:bottom w:val="single" w:sz="2" w:space="0" w:color="000001"/>
-              <w:insideH w:val="single" w:sz="2" w:space="0" w:color="000001"/>
-              <w:right w:val="nil"/>
-              <w:insideV w:val="nil"/>
-            </w:tcBorders>
-            <w:shd w:fill="FFFFFF" w:val="clear"/>
-            <w:tcMar>
-              <w:left w:w="-2" w:type="dxa"/>
-            </w:tcMar>
-          </w:tcPr>
-          <w:p>
-            <w:pPr>
-              <w:pStyle w:val="TableContents"/>
-              <w:rPr/>
-            </w:pPr>
-            <w:r>
-              <w:rPr/>
-            </w:r>
-          </w:p>
-        </w:tc>
-        <w:tc>
-          <w:tcPr>
-            <w:tcW w:w="2000" w:type="dxa"/>
+            <w:tcW w:w="1836" w:type="dxa"/>
+            <w:tcBorders>
+              <w:top w:val="nil"/>
+              <w:left w:val="single" w:sz="2" w:space="0" w:color="000001"/>
+              <w:bottom w:val="single" w:sz="2" w:space="0" w:color="000001"/>
+              <w:insideH w:val="single" w:sz="2" w:space="0" w:color="000001"/>
+              <w:right w:val="nil"/>
+              <w:insideV w:val="nil"/>
+            </w:tcBorders>
+            <w:shd w:fill="FFFFFF" w:val="clear"/>
+            <w:tcMar>
+              <w:left w:w="-2" w:type="dxa"/>
+            </w:tcMar>
+          </w:tcPr>
+          <w:p>
+            <w:pPr>
+              <w:pStyle w:val="TableContents"/>
+              <w:rPr/>
+            </w:pPr>
+            <w:r>
+              <w:rPr/>
+            </w:r>
+          </w:p>
+        </w:tc>
+        <w:tc>
+          <w:tcPr>
+            <w:tcW w:w="2004" w:type="dxa"/>
             <w:tcBorders>
               <w:top w:val="nil"/>
               <w:left w:val="single" w:sz="2" w:space="0" w:color="000001"/>
@@ -10580,33 +10478,33 @@
         </w:trPr>
         <w:tc>
           <w:tcPr>
-            <w:tcW w:w="1040" w:type="dxa"/>
-            <w:tcBorders>
-              <w:top w:val="nil"/>
-              <w:left w:val="single" w:sz="2" w:space="0" w:color="000001"/>
-              <w:bottom w:val="single" w:sz="2" w:space="0" w:color="000001"/>
-              <w:insideH w:val="single" w:sz="2" w:space="0" w:color="000001"/>
-              <w:right w:val="nil"/>
-              <w:insideV w:val="nil"/>
-            </w:tcBorders>
-            <w:shd w:fill="FFFFFF" w:val="clear"/>
-            <w:tcMar>
-              <w:left w:w="-2" w:type="dxa"/>
-            </w:tcMar>
-          </w:tcPr>
-          <w:p>
-            <w:pPr>
-              <w:pStyle w:val="TableContents"/>
-              <w:rPr/>
-            </w:pPr>
-            <w:r>
-              <w:rPr/>
-            </w:r>
-          </w:p>
-        </w:tc>
-        <w:tc>
-          <w:tcPr>
-            <w:tcW w:w="665" w:type="dxa"/>
+            <w:tcW w:w="1039" w:type="dxa"/>
+            <w:tcBorders>
+              <w:top w:val="nil"/>
+              <w:left w:val="single" w:sz="2" w:space="0" w:color="000001"/>
+              <w:bottom w:val="single" w:sz="2" w:space="0" w:color="000001"/>
+              <w:insideH w:val="single" w:sz="2" w:space="0" w:color="000001"/>
+              <w:right w:val="nil"/>
+              <w:insideV w:val="nil"/>
+            </w:tcBorders>
+            <w:shd w:fill="FFFFFF" w:val="clear"/>
+            <w:tcMar>
+              <w:left w:w="-2" w:type="dxa"/>
+            </w:tcMar>
+          </w:tcPr>
+          <w:p>
+            <w:pPr>
+              <w:pStyle w:val="TableContents"/>
+              <w:rPr/>
+            </w:pPr>
+            <w:r>
+              <w:rPr/>
+            </w:r>
+          </w:p>
+        </w:tc>
+        <w:tc>
+          <w:tcPr>
+            <w:tcW w:w="664" w:type="dxa"/>
             <w:tcBorders>
               <w:top w:val="nil"/>
               <w:left w:val="single" w:sz="2" w:space="0" w:color="000001"/>
@@ -10639,7 +10537,7 @@
         </w:tc>
         <w:tc>
           <w:tcPr>
-            <w:tcW w:w="1649" w:type="dxa"/>
+            <w:tcW w:w="1648" w:type="dxa"/>
             <w:tcBorders>
               <w:top w:val="nil"/>
               <w:left w:val="single" w:sz="2" w:space="0" w:color="000001"/>
@@ -10699,7 +10597,7 @@
         </w:tc>
         <w:tc>
           <w:tcPr>
-            <w:tcW w:w="1838" w:type="dxa"/>
+            <w:tcW w:w="1837" w:type="dxa"/>
             <w:tcBorders>
               <w:top w:val="nil"/>
               <w:left w:val="single" w:sz="2" w:space="0" w:color="000001"/>
@@ -10725,33 +10623,33 @@
         </w:tc>
         <w:tc>
           <w:tcPr>
-            <w:tcW w:w="1837" w:type="dxa"/>
-            <w:tcBorders>
-              <w:top w:val="nil"/>
-              <w:left w:val="single" w:sz="2" w:space="0" w:color="000001"/>
-              <w:bottom w:val="single" w:sz="2" w:space="0" w:color="000001"/>
-              <w:insideH w:val="single" w:sz="2" w:space="0" w:color="000001"/>
-              <w:right w:val="nil"/>
-              <w:insideV w:val="nil"/>
-            </w:tcBorders>
-            <w:shd w:fill="FFFFFF" w:val="clear"/>
-            <w:tcMar>
-              <w:left w:w="-2" w:type="dxa"/>
-            </w:tcMar>
-          </w:tcPr>
-          <w:p>
-            <w:pPr>
-              <w:pStyle w:val="TableContents"/>
-              <w:rPr/>
-            </w:pPr>
-            <w:r>
-              <w:rPr/>
-            </w:r>
-          </w:p>
-        </w:tc>
-        <w:tc>
-          <w:tcPr>
-            <w:tcW w:w="2000" w:type="dxa"/>
+            <w:tcW w:w="1836" w:type="dxa"/>
+            <w:tcBorders>
+              <w:top w:val="nil"/>
+              <w:left w:val="single" w:sz="2" w:space="0" w:color="000001"/>
+              <w:bottom w:val="single" w:sz="2" w:space="0" w:color="000001"/>
+              <w:insideH w:val="single" w:sz="2" w:space="0" w:color="000001"/>
+              <w:right w:val="nil"/>
+              <w:insideV w:val="nil"/>
+            </w:tcBorders>
+            <w:shd w:fill="FFFFFF" w:val="clear"/>
+            <w:tcMar>
+              <w:left w:w="-2" w:type="dxa"/>
+            </w:tcMar>
+          </w:tcPr>
+          <w:p>
+            <w:pPr>
+              <w:pStyle w:val="TableContents"/>
+              <w:rPr/>
+            </w:pPr>
+            <w:r>
+              <w:rPr/>
+            </w:r>
+          </w:p>
+        </w:tc>
+        <w:tc>
+          <w:tcPr>
+            <w:tcW w:w="2004" w:type="dxa"/>
             <w:tcBorders>
               <w:top w:val="nil"/>
               <w:left w:val="single" w:sz="2" w:space="0" w:color="000001"/>
@@ -10823,7 +10721,7 @@
     <w:tbl>
       <w:tblPr>
         <w:jc w:val="left"/>
-        <w:tblInd w:w="-348" w:type="dxa"/>
+        <w:tblInd w:w="-350" w:type="dxa"/>
         <w:tblBorders>
           <w:top w:val="single" w:sz="2" w:space="0" w:color="000001"/>
           <w:left w:val="single" w:sz="2" w:space="0" w:color="000001"/>
@@ -10840,13 +10738,13 @@
         </w:tblCellMar>
       </w:tblPr>
       <w:tblGrid>
-        <w:gridCol w:w="1040"/>
-        <w:gridCol w:w="665"/>
-        <w:gridCol w:w="1649"/>
+        <w:gridCol w:w="1039"/>
+        <w:gridCol w:w="664"/>
+        <w:gridCol w:w="1648"/>
         <w:gridCol w:w="944"/>
-        <w:gridCol w:w="1838"/>
         <w:gridCol w:w="1837"/>
-        <w:gridCol w:w="2000"/>
+        <w:gridCol w:w="1836"/>
+        <w:gridCol w:w="2004"/>
       </w:tblGrid>
       <w:tr>
         <w:trPr>
@@ -10854,7 +10752,7 @@
         </w:trPr>
         <w:tc>
           <w:tcPr>
-            <w:tcW w:w="1040" w:type="dxa"/>
+            <w:tcW w:w="1039" w:type="dxa"/>
             <w:tcBorders>
               <w:top w:val="single" w:sz="2" w:space="0" w:color="000001"/>
               <w:left w:val="single" w:sz="2" w:space="0" w:color="000001"/>
@@ -10881,7 +10779,7 @@
         </w:tc>
         <w:tc>
           <w:tcPr>
-            <w:tcW w:w="665" w:type="dxa"/>
+            <w:tcW w:w="664" w:type="dxa"/>
             <w:tcBorders>
               <w:top w:val="single" w:sz="2" w:space="0" w:color="000001"/>
               <w:left w:val="single" w:sz="2" w:space="0" w:color="000001"/>
@@ -10914,7 +10812,7 @@
         </w:tc>
         <w:tc>
           <w:tcPr>
-            <w:tcW w:w="1649" w:type="dxa"/>
+            <w:tcW w:w="1648" w:type="dxa"/>
             <w:tcBorders>
               <w:top w:val="single" w:sz="2" w:space="0" w:color="000001"/>
               <w:left w:val="single" w:sz="2" w:space="0" w:color="000001"/>
@@ -10980,7 +10878,7 @@
         </w:tc>
         <w:tc>
           <w:tcPr>
-            <w:tcW w:w="1838" w:type="dxa"/>
+            <w:tcW w:w="1837" w:type="dxa"/>
             <w:tcBorders>
               <w:top w:val="single" w:sz="2" w:space="0" w:color="000001"/>
               <w:left w:val="single" w:sz="2" w:space="0" w:color="000001"/>
@@ -11006,7 +10904,7 @@
         </w:tc>
         <w:tc>
           <w:tcPr>
-            <w:tcW w:w="1837" w:type="dxa"/>
+            <w:tcW w:w="1836" w:type="dxa"/>
             <w:tcBorders>
               <w:top w:val="single" w:sz="2" w:space="0" w:color="000001"/>
               <w:left w:val="single" w:sz="2" w:space="0" w:color="000001"/>
@@ -11126,7 +11024,7 @@
         </w:tc>
         <w:tc>
           <w:tcPr>
-            <w:tcW w:w="2000" w:type="dxa"/>
+            <w:tcW w:w="2004" w:type="dxa"/>
             <w:tcBorders>
               <w:top w:val="single" w:sz="2" w:space="0" w:color="000001"/>
               <w:left w:val="single" w:sz="2" w:space="0" w:color="000001"/>
@@ -11164,33 +11062,33 @@
         </w:trPr>
         <w:tc>
           <w:tcPr>
-            <w:tcW w:w="1040" w:type="dxa"/>
-            <w:tcBorders>
-              <w:top w:val="nil"/>
-              <w:left w:val="single" w:sz="2" w:space="0" w:color="000001"/>
-              <w:bottom w:val="single" w:sz="2" w:space="0" w:color="000001"/>
-              <w:insideH w:val="single" w:sz="2" w:space="0" w:color="000001"/>
-              <w:right w:val="nil"/>
-              <w:insideV w:val="nil"/>
-            </w:tcBorders>
-            <w:shd w:fill="FFFFFF" w:val="clear"/>
-            <w:tcMar>
-              <w:left w:w="-2" w:type="dxa"/>
-            </w:tcMar>
-          </w:tcPr>
-          <w:p>
-            <w:pPr>
-              <w:pStyle w:val="TableContents"/>
-              <w:rPr/>
-            </w:pPr>
-            <w:r>
-              <w:rPr/>
-            </w:r>
-          </w:p>
-        </w:tc>
-        <w:tc>
-          <w:tcPr>
-            <w:tcW w:w="665" w:type="dxa"/>
+            <w:tcW w:w="1039" w:type="dxa"/>
+            <w:tcBorders>
+              <w:top w:val="nil"/>
+              <w:left w:val="single" w:sz="2" w:space="0" w:color="000001"/>
+              <w:bottom w:val="single" w:sz="2" w:space="0" w:color="000001"/>
+              <w:insideH w:val="single" w:sz="2" w:space="0" w:color="000001"/>
+              <w:right w:val="nil"/>
+              <w:insideV w:val="nil"/>
+            </w:tcBorders>
+            <w:shd w:fill="FFFFFF" w:val="clear"/>
+            <w:tcMar>
+              <w:left w:w="-2" w:type="dxa"/>
+            </w:tcMar>
+          </w:tcPr>
+          <w:p>
+            <w:pPr>
+              <w:pStyle w:val="TableContents"/>
+              <w:rPr/>
+            </w:pPr>
+            <w:r>
+              <w:rPr/>
+            </w:r>
+          </w:p>
+        </w:tc>
+        <w:tc>
+          <w:tcPr>
+            <w:tcW w:w="664" w:type="dxa"/>
             <w:tcBorders>
               <w:top w:val="nil"/>
               <w:left w:val="single" w:sz="2" w:space="0" w:color="000001"/>
@@ -11223,7 +11121,7 @@
         </w:tc>
         <w:tc>
           <w:tcPr>
-            <w:tcW w:w="1649" w:type="dxa"/>
+            <w:tcW w:w="1648" w:type="dxa"/>
             <w:tcBorders>
               <w:top w:val="nil"/>
               <w:left w:val="single" w:sz="2" w:space="0" w:color="000001"/>
@@ -11289,7 +11187,7 @@
         </w:tc>
         <w:tc>
           <w:tcPr>
-            <w:tcW w:w="1838" w:type="dxa"/>
+            <w:tcW w:w="1837" w:type="dxa"/>
             <w:tcBorders>
               <w:top w:val="nil"/>
               <w:left w:val="single" w:sz="2" w:space="0" w:color="000001"/>
@@ -11393,33 +11291,33 @@
         </w:tc>
         <w:tc>
           <w:tcPr>
-            <w:tcW w:w="1837" w:type="dxa"/>
-            <w:tcBorders>
-              <w:top w:val="nil"/>
-              <w:left w:val="single" w:sz="2" w:space="0" w:color="000001"/>
-              <w:bottom w:val="single" w:sz="2" w:space="0" w:color="000001"/>
-              <w:insideH w:val="single" w:sz="2" w:space="0" w:color="000001"/>
-              <w:right w:val="nil"/>
-              <w:insideV w:val="nil"/>
-            </w:tcBorders>
-            <w:shd w:fill="FFFFFF" w:val="clear"/>
-            <w:tcMar>
-              <w:left w:w="-2" w:type="dxa"/>
-            </w:tcMar>
-          </w:tcPr>
-          <w:p>
-            <w:pPr>
-              <w:pStyle w:val="TableContents"/>
-              <w:rPr/>
-            </w:pPr>
-            <w:r>
-              <w:rPr/>
-            </w:r>
-          </w:p>
-        </w:tc>
-        <w:tc>
-          <w:tcPr>
-            <w:tcW w:w="2000" w:type="dxa"/>
+            <w:tcW w:w="1836" w:type="dxa"/>
+            <w:tcBorders>
+              <w:top w:val="nil"/>
+              <w:left w:val="single" w:sz="2" w:space="0" w:color="000001"/>
+              <w:bottom w:val="single" w:sz="2" w:space="0" w:color="000001"/>
+              <w:insideH w:val="single" w:sz="2" w:space="0" w:color="000001"/>
+              <w:right w:val="nil"/>
+              <w:insideV w:val="nil"/>
+            </w:tcBorders>
+            <w:shd w:fill="FFFFFF" w:val="clear"/>
+            <w:tcMar>
+              <w:left w:w="-2" w:type="dxa"/>
+            </w:tcMar>
+          </w:tcPr>
+          <w:p>
+            <w:pPr>
+              <w:pStyle w:val="TableContents"/>
+              <w:rPr/>
+            </w:pPr>
+            <w:r>
+              <w:rPr/>
+            </w:r>
+          </w:p>
+        </w:tc>
+        <w:tc>
+          <w:tcPr>
+            <w:tcW w:w="2004" w:type="dxa"/>
             <w:tcBorders>
               <w:top w:val="nil"/>
               <w:left w:val="single" w:sz="2" w:space="0" w:color="000001"/>
@@ -11457,7 +11355,7 @@
         </w:trPr>
         <w:tc>
           <w:tcPr>
-            <w:tcW w:w="1040" w:type="dxa"/>
+            <w:tcW w:w="1039" w:type="dxa"/>
             <w:tcBorders>
               <w:top w:val="nil"/>
               <w:left w:val="single" w:sz="2" w:space="0" w:color="000001"/>
@@ -11494,7 +11392,7 @@
         </w:tc>
         <w:tc>
           <w:tcPr>
-            <w:tcW w:w="665" w:type="dxa"/>
+            <w:tcW w:w="664" w:type="dxa"/>
             <w:tcBorders>
               <w:top w:val="nil"/>
               <w:left w:val="single" w:sz="2" w:space="0" w:color="000001"/>
@@ -11521,7 +11419,7 @@
         </w:tc>
         <w:tc>
           <w:tcPr>
-            <w:tcW w:w="1649" w:type="dxa"/>
+            <w:tcW w:w="1648" w:type="dxa"/>
             <w:tcBorders>
               <w:top w:val="nil"/>
               <w:left w:val="single" w:sz="2" w:space="0" w:color="000001"/>
@@ -11579,13 +11477,13 @@
             </w:pPr>
             <w:r>
               <w:rPr/>
-              <w:t>GET</w:t>
-            </w:r>
-          </w:p>
-        </w:tc>
-        <w:tc>
-          <w:tcPr>
-            <w:tcW w:w="1838" w:type="dxa"/>
+              <w:t>POST</w:t>
+            </w:r>
+          </w:p>
+        </w:tc>
+        <w:tc>
+          <w:tcPr>
+            <w:tcW w:w="1837" w:type="dxa"/>
             <w:tcBorders>
               <w:top w:val="nil"/>
               <w:left w:val="single" w:sz="2" w:space="0" w:color="000001"/>
@@ -11689,7 +11587,7 @@
         </w:tc>
         <w:tc>
           <w:tcPr>
-            <w:tcW w:w="1837" w:type="dxa"/>
+            <w:tcW w:w="1836" w:type="dxa"/>
             <w:tcBorders>
               <w:top w:val="nil"/>
               <w:left w:val="single" w:sz="2" w:space="0" w:color="000001"/>
@@ -11793,7 +11691,7 @@
         </w:tc>
         <w:tc>
           <w:tcPr>
-            <w:tcW w:w="2000" w:type="dxa"/>
+            <w:tcW w:w="2004" w:type="dxa"/>
             <w:tcBorders>
               <w:top w:val="nil"/>
               <w:left w:val="single" w:sz="2" w:space="0" w:color="000001"/>
@@ -11825,7 +11723,7 @@
         </w:trPr>
         <w:tc>
           <w:tcPr>
-            <w:tcW w:w="1040" w:type="dxa"/>
+            <w:tcW w:w="1039" w:type="dxa"/>
             <w:tcBorders>
               <w:top w:val="nil"/>
               <w:left w:val="single" w:sz="2" w:space="0" w:color="000001"/>
@@ -11852,7 +11750,7 @@
         </w:tc>
         <w:tc>
           <w:tcPr>
-            <w:tcW w:w="665" w:type="dxa"/>
+            <w:tcW w:w="664" w:type="dxa"/>
             <w:tcBorders>
               <w:top w:val="nil"/>
               <w:left w:val="single" w:sz="2" w:space="0" w:color="000001"/>
@@ -11879,7 +11777,7 @@
         </w:tc>
         <w:tc>
           <w:tcPr>
-            <w:tcW w:w="1649" w:type="dxa"/>
+            <w:tcW w:w="1648" w:type="dxa"/>
             <w:tcBorders>
               <w:top w:val="nil"/>
               <w:left w:val="single" w:sz="2" w:space="0" w:color="000001"/>
@@ -11933,38 +11831,6 @@
         </w:tc>
         <w:tc>
           <w:tcPr>
-            <w:tcW w:w="1838" w:type="dxa"/>
-            <w:tcBorders>
-              <w:top w:val="nil"/>
-              <w:left w:val="single" w:sz="2" w:space="0" w:color="000001"/>
-              <w:bottom w:val="single" w:sz="2" w:space="0" w:color="000001"/>
-              <w:insideH w:val="single" w:sz="2" w:space="0" w:color="000001"/>
-              <w:right w:val="nil"/>
-              <w:insideV w:val="nil"/>
-            </w:tcBorders>
-            <w:shd w:fill="FFFFFF" w:val="clear"/>
-            <w:tcMar>
-              <w:left w:w="-2" w:type="dxa"/>
-            </w:tcMar>
-          </w:tcPr>
-          <w:p>
-            <w:pPr>
-              <w:pStyle w:val="TableContents"/>
-              <w:rPr>
-                <w:sz w:val="24"/>
-                <w:szCs w:val="24"/>
-              </w:rPr>
-            </w:pPr>
-            <w:r>
-              <w:rPr>
-                <w:sz w:val="24"/>
-                <w:szCs w:val="24"/>
-              </w:rPr>
-            </w:r>
-          </w:p>
-        </w:tc>
-        <w:tc>
-          <w:tcPr>
             <w:tcW w:w="1837" w:type="dxa"/>
             <w:tcBorders>
               <w:top w:val="nil"/>
@@ -11992,6 +11858,38 @@
                 <w:sz w:val="24"/>
                 <w:szCs w:val="24"/>
               </w:rPr>
+            </w:r>
+          </w:p>
+        </w:tc>
+        <w:tc>
+          <w:tcPr>
+            <w:tcW w:w="1836" w:type="dxa"/>
+            <w:tcBorders>
+              <w:top w:val="nil"/>
+              <w:left w:val="single" w:sz="2" w:space="0" w:color="000001"/>
+              <w:bottom w:val="single" w:sz="2" w:space="0" w:color="000001"/>
+              <w:insideH w:val="single" w:sz="2" w:space="0" w:color="000001"/>
+              <w:right w:val="nil"/>
+              <w:insideV w:val="nil"/>
+            </w:tcBorders>
+            <w:shd w:fill="FFFFFF" w:val="clear"/>
+            <w:tcMar>
+              <w:left w:w="-2" w:type="dxa"/>
+            </w:tcMar>
+          </w:tcPr>
+          <w:p>
+            <w:pPr>
+              <w:pStyle w:val="TableContents"/>
+              <w:rPr>
+                <w:sz w:val="24"/>
+                <w:szCs w:val="24"/>
+              </w:rPr>
+            </w:pPr>
+            <w:r>
+              <w:rPr>
+                <w:sz w:val="24"/>
+                <w:szCs w:val="24"/>
+              </w:rPr>
               <w:t>[{“question”:” ”,    “ownerUser”:“”,</w:t>
             </w:r>
           </w:p>
@@ -12069,7 +11967,7 @@
         </w:tc>
         <w:tc>
           <w:tcPr>
-            <w:tcW w:w="2000" w:type="dxa"/>
+            <w:tcW w:w="2004" w:type="dxa"/>
             <w:tcBorders>
               <w:top w:val="nil"/>
               <w:left w:val="single" w:sz="2" w:space="0" w:color="000001"/>
@@ -12101,7 +11999,7 @@
         </w:trPr>
         <w:tc>
           <w:tcPr>
-            <w:tcW w:w="1040" w:type="dxa"/>
+            <w:tcW w:w="1039" w:type="dxa"/>
             <w:tcBorders>
               <w:top w:val="nil"/>
               <w:left w:val="single" w:sz="2" w:space="0" w:color="000001"/>
@@ -12128,7 +12026,7 @@
         </w:tc>
         <w:tc>
           <w:tcPr>
-            <w:tcW w:w="665" w:type="dxa"/>
+            <w:tcW w:w="664" w:type="dxa"/>
             <w:tcBorders>
               <w:top w:val="nil"/>
               <w:left w:val="single" w:sz="2" w:space="0" w:color="000001"/>
@@ -12155,7 +12053,7 @@
         </w:tc>
         <w:tc>
           <w:tcPr>
-            <w:tcW w:w="1649" w:type="dxa"/>
+            <w:tcW w:w="1648" w:type="dxa"/>
             <w:tcBorders>
               <w:top w:val="nil"/>
               <w:left w:val="single" w:sz="2" w:space="0" w:color="000001"/>
@@ -12209,38 +12107,6 @@
         </w:tc>
         <w:tc>
           <w:tcPr>
-            <w:tcW w:w="1838" w:type="dxa"/>
-            <w:tcBorders>
-              <w:top w:val="nil"/>
-              <w:left w:val="single" w:sz="2" w:space="0" w:color="000001"/>
-              <w:bottom w:val="single" w:sz="2" w:space="0" w:color="000001"/>
-              <w:insideH w:val="single" w:sz="2" w:space="0" w:color="000001"/>
-              <w:right w:val="nil"/>
-              <w:insideV w:val="nil"/>
-            </w:tcBorders>
-            <w:shd w:fill="FFFFFF" w:val="clear"/>
-            <w:tcMar>
-              <w:left w:w="-2" w:type="dxa"/>
-            </w:tcMar>
-          </w:tcPr>
-          <w:p>
-            <w:pPr>
-              <w:pStyle w:val="TableContents"/>
-              <w:rPr>
-                <w:sz w:val="24"/>
-                <w:szCs w:val="24"/>
-              </w:rPr>
-            </w:pPr>
-            <w:r>
-              <w:rPr>
-                <w:sz w:val="24"/>
-                <w:szCs w:val="24"/>
-              </w:rPr>
-            </w:r>
-          </w:p>
-        </w:tc>
-        <w:tc>
-          <w:tcPr>
             <w:tcW w:w="1837" w:type="dxa"/>
             <w:tcBorders>
               <w:top w:val="nil"/>
@@ -12268,6 +12134,38 @@
                 <w:sz w:val="24"/>
                 <w:szCs w:val="24"/>
               </w:rPr>
+            </w:r>
+          </w:p>
+        </w:tc>
+        <w:tc>
+          <w:tcPr>
+            <w:tcW w:w="1836" w:type="dxa"/>
+            <w:tcBorders>
+              <w:top w:val="nil"/>
+              <w:left w:val="single" w:sz="2" w:space="0" w:color="000001"/>
+              <w:bottom w:val="single" w:sz="2" w:space="0" w:color="000001"/>
+              <w:insideH w:val="single" w:sz="2" w:space="0" w:color="000001"/>
+              <w:right w:val="nil"/>
+              <w:insideV w:val="nil"/>
+            </w:tcBorders>
+            <w:shd w:fill="FFFFFF" w:val="clear"/>
+            <w:tcMar>
+              <w:left w:w="-2" w:type="dxa"/>
+            </w:tcMar>
+          </w:tcPr>
+          <w:p>
+            <w:pPr>
+              <w:pStyle w:val="TableContents"/>
+              <w:rPr>
+                <w:sz w:val="24"/>
+                <w:szCs w:val="24"/>
+              </w:rPr>
+            </w:pPr>
+            <w:r>
+              <w:rPr>
+                <w:sz w:val="24"/>
+                <w:szCs w:val="24"/>
+              </w:rPr>
               <w:t>[{“question”:” ”,    “ownerUser”:“”,</w:t>
             </w:r>
           </w:p>
@@ -12345,7 +12243,7 @@
         </w:tc>
         <w:tc>
           <w:tcPr>
-            <w:tcW w:w="2000" w:type="dxa"/>
+            <w:tcW w:w="2004" w:type="dxa"/>
             <w:tcBorders>
               <w:top w:val="nil"/>
               <w:left w:val="single" w:sz="2" w:space="0" w:color="000001"/>
@@ -12603,7 +12501,7 @@
     <w:tbl>
       <w:tblPr>
         <w:jc w:val="left"/>
-        <w:tblInd w:w="-331" w:type="dxa"/>
+        <w:tblInd w:w="-333" w:type="dxa"/>
         <w:tblBorders>
           <w:top w:val="single" w:sz="2" w:space="0" w:color="000001"/>
           <w:left w:val="single" w:sz="2" w:space="0" w:color="000001"/>
@@ -12620,14 +12518,14 @@
         </w:tblCellMar>
       </w:tblPr>
       <w:tblGrid>
-        <w:gridCol w:w="626"/>
+        <w:gridCol w:w="624"/>
         <w:gridCol w:w="795"/>
         <w:gridCol w:w="1814"/>
-        <w:gridCol w:w="1062"/>
+        <w:gridCol w:w="1061"/>
         <w:gridCol w:w="1844"/>
         <w:gridCol w:w="1844"/>
         <w:gridCol w:w="1"/>
-        <w:gridCol w:w="1980"/>
+        <w:gridCol w:w="1983"/>
       </w:tblGrid>
       <w:tr>
         <w:trPr>
@@ -12635,7 +12533,7 @@
         </w:trPr>
         <w:tc>
           <w:tcPr>
-            <w:tcW w:w="626" w:type="dxa"/>
+            <w:tcW w:w="624" w:type="dxa"/>
             <w:vMerge w:val="restart"/>
             <w:tcBorders>
               <w:top w:val="single" w:sz="2" w:space="0" w:color="000001"/>
@@ -12730,7 +12628,7 @@
         </w:tc>
         <w:tc>
           <w:tcPr>
-            <w:tcW w:w="1062" w:type="dxa"/>
+            <w:tcW w:w="1061" w:type="dxa"/>
             <w:vMerge w:val="restart"/>
             <w:tcBorders>
               <w:top w:val="single" w:sz="2" w:space="0" w:color="000001"/>
@@ -12799,7 +12697,7 @@
         </w:tc>
         <w:tc>
           <w:tcPr>
-            <w:tcW w:w="1980" w:type="dxa"/>
+            <w:tcW w:w="1983" w:type="dxa"/>
             <w:tcBorders>
               <w:top w:val="single" w:sz="2" w:space="0" w:color="000001"/>
               <w:left w:val="single" w:sz="2" w:space="0" w:color="000001"/>
@@ -12837,7 +12735,7 @@
         </w:trPr>
         <w:tc>
           <w:tcPr>
-            <w:tcW w:w="626" w:type="dxa"/>
+            <w:tcW w:w="624" w:type="dxa"/>
             <w:vMerge w:val="continue"/>
             <w:tcBorders>
               <w:top w:val="single" w:sz="2" w:space="0" w:color="000001"/>
@@ -12918,7 +12816,7 @@
         </w:tc>
         <w:tc>
           <w:tcPr>
-            <w:tcW w:w="1062" w:type="dxa"/>
+            <w:tcW w:w="1061" w:type="dxa"/>
             <w:vMerge w:val="continue"/>
             <w:tcBorders>
               <w:top w:val="single" w:sz="2" w:space="0" w:color="000001"/>
@@ -13001,7 +12899,7 @@
         </w:tc>
         <w:tc>
           <w:tcPr>
-            <w:tcW w:w="1981" w:type="dxa"/>
+            <w:tcW w:w="1984" w:type="dxa"/>
             <w:gridSpan w:val="2"/>
             <w:tcBorders>
               <w:top w:val="nil"/>
@@ -13033,7 +12931,7 @@
         </w:trPr>
         <w:tc>
           <w:tcPr>
-            <w:tcW w:w="626" w:type="dxa"/>
+            <w:tcW w:w="624" w:type="dxa"/>
             <w:tcBorders>
               <w:top w:val="nil"/>
               <w:left w:val="single" w:sz="2" w:space="0" w:color="000001"/>
@@ -13126,7 +13024,7 @@
         </w:tc>
         <w:tc>
           <w:tcPr>
-            <w:tcW w:w="1062" w:type="dxa"/>
+            <w:tcW w:w="1061" w:type="dxa"/>
             <w:tcBorders>
               <w:top w:val="nil"/>
               <w:left w:val="single" w:sz="2" w:space="0" w:color="000001"/>
@@ -13280,7 +13178,7 @@
         </w:tc>
         <w:tc>
           <w:tcPr>
-            <w:tcW w:w="1981" w:type="dxa"/>
+            <w:tcW w:w="1984" w:type="dxa"/>
             <w:gridSpan w:val="2"/>
             <w:tcBorders>
               <w:top w:val="nil"/>
@@ -13319,7 +13217,7 @@
         </w:trPr>
         <w:tc>
           <w:tcPr>
-            <w:tcW w:w="626" w:type="dxa"/>
+            <w:tcW w:w="624" w:type="dxa"/>
             <w:tcBorders>
               <w:top w:val="nil"/>
               <w:left w:val="single" w:sz="2" w:space="0" w:color="000001"/>
@@ -13443,7 +13341,7 @@
         </w:tc>
         <w:tc>
           <w:tcPr>
-            <w:tcW w:w="1062" w:type="dxa"/>
+            <w:tcW w:w="1061" w:type="dxa"/>
             <w:tcBorders>
               <w:top w:val="nil"/>
               <w:left w:val="single" w:sz="2" w:space="0" w:color="000001"/>
@@ -13668,7 +13566,7 @@
         </w:tc>
         <w:tc>
           <w:tcPr>
-            <w:tcW w:w="1981" w:type="dxa"/>
+            <w:tcW w:w="1984" w:type="dxa"/>
             <w:gridSpan w:val="2"/>
             <w:tcBorders>
               <w:top w:val="nil"/>
@@ -13722,7 +13620,7 @@
         </w:trPr>
         <w:tc>
           <w:tcPr>
-            <w:tcW w:w="626" w:type="dxa"/>
+            <w:tcW w:w="624" w:type="dxa"/>
             <w:tcBorders>
               <w:top w:val="nil"/>
               <w:left w:val="single" w:sz="2" w:space="0" w:color="000001"/>
@@ -13815,7 +13713,7 @@
         </w:tc>
         <w:tc>
           <w:tcPr>
-            <w:tcW w:w="1062" w:type="dxa"/>
+            <w:tcW w:w="1061" w:type="dxa"/>
             <w:tcBorders>
               <w:top w:val="nil"/>
               <w:left w:val="single" w:sz="2" w:space="0" w:color="000001"/>
@@ -14024,7 +13922,7 @@
         </w:tc>
         <w:tc>
           <w:tcPr>
-            <w:tcW w:w="1981" w:type="dxa"/>
+            <w:tcW w:w="1984" w:type="dxa"/>
             <w:gridSpan w:val="2"/>
             <w:tcBorders>
               <w:top w:val="nil"/>
@@ -14063,7 +13961,7 @@
         </w:trPr>
         <w:tc>
           <w:tcPr>
-            <w:tcW w:w="626" w:type="dxa"/>
+            <w:tcW w:w="624" w:type="dxa"/>
             <w:tcBorders>
               <w:top w:val="nil"/>
               <w:left w:val="single" w:sz="2" w:space="0" w:color="000001"/>
@@ -14165,7 +14063,7 @@
         </w:tc>
         <w:tc>
           <w:tcPr>
-            <w:tcW w:w="1062" w:type="dxa"/>
+            <w:tcW w:w="1061" w:type="dxa"/>
             <w:tcBorders>
               <w:top w:val="nil"/>
               <w:left w:val="single" w:sz="2" w:space="0" w:color="000001"/>
@@ -14372,7 +14270,7 @@
         </w:tc>
         <w:tc>
           <w:tcPr>
-            <w:tcW w:w="1981" w:type="dxa"/>
+            <w:tcW w:w="1984" w:type="dxa"/>
             <w:gridSpan w:val="2"/>
             <w:tcBorders>
               <w:top w:val="nil"/>
@@ -14411,7 +14309,7 @@
         </w:trPr>
         <w:tc>
           <w:tcPr>
-            <w:tcW w:w="626" w:type="dxa"/>
+            <w:tcW w:w="624" w:type="dxa"/>
             <w:tcBorders>
               <w:top w:val="nil"/>
               <w:left w:val="single" w:sz="2" w:space="0" w:color="000001"/>
@@ -14522,7 +14420,7 @@
         </w:tc>
         <w:tc>
           <w:tcPr>
-            <w:tcW w:w="1062" w:type="dxa"/>
+            <w:tcW w:w="1061" w:type="dxa"/>
             <w:tcBorders>
               <w:top w:val="nil"/>
               <w:left w:val="single" w:sz="2" w:space="0" w:color="000001"/>
@@ -14692,7 +14590,7 @@
         </w:tc>
         <w:tc>
           <w:tcPr>
-            <w:tcW w:w="1981" w:type="dxa"/>
+            <w:tcW w:w="1984" w:type="dxa"/>
             <w:gridSpan w:val="2"/>
             <w:tcBorders>
               <w:top w:val="nil"/>
@@ -14725,7 +14623,7 @@
         </w:trPr>
         <w:tc>
           <w:tcPr>
-            <w:tcW w:w="626" w:type="dxa"/>
+            <w:tcW w:w="624" w:type="dxa"/>
             <w:tcBorders>
               <w:top w:val="nil"/>
               <w:left w:val="single" w:sz="2" w:space="0" w:color="000001"/>
@@ -14826,7 +14724,7 @@
         </w:tc>
         <w:tc>
           <w:tcPr>
-            <w:tcW w:w="1062" w:type="dxa"/>
+            <w:tcW w:w="1061" w:type="dxa"/>
             <w:tcBorders>
               <w:top w:val="nil"/>
               <w:left w:val="single" w:sz="2" w:space="0" w:color="000001"/>
@@ -15012,7 +14910,7 @@
         </w:tc>
         <w:tc>
           <w:tcPr>
-            <w:tcW w:w="1981" w:type="dxa"/>
+            <w:tcW w:w="1984" w:type="dxa"/>
             <w:gridSpan w:val="2"/>
             <w:tcBorders>
               <w:top w:val="nil"/>
@@ -15045,7 +14943,7 @@
         </w:trPr>
         <w:tc>
           <w:tcPr>
-            <w:tcW w:w="626" w:type="dxa"/>
+            <w:tcW w:w="624" w:type="dxa"/>
             <w:tcBorders>
               <w:top w:val="nil"/>
               <w:left w:val="single" w:sz="2" w:space="0" w:color="000001"/>
@@ -15125,7 +15023,7 @@
         </w:tc>
         <w:tc>
           <w:tcPr>
-            <w:tcW w:w="1062" w:type="dxa"/>
+            <w:tcW w:w="1061" w:type="dxa"/>
             <w:tcBorders>
               <w:top w:val="nil"/>
               <w:left w:val="single" w:sz="2" w:space="0" w:color="000001"/>
@@ -15210,7 +15108,7 @@
         </w:tc>
         <w:tc>
           <w:tcPr>
-            <w:tcW w:w="1981" w:type="dxa"/>
+            <w:tcW w:w="1984" w:type="dxa"/>
             <w:gridSpan w:val="2"/>
             <w:tcBorders>
               <w:top w:val="nil"/>
@@ -15253,7 +15151,7 @@
         </w:trPr>
         <w:tc>
           <w:tcPr>
-            <w:tcW w:w="626" w:type="dxa"/>
+            <w:tcW w:w="624" w:type="dxa"/>
             <w:tcBorders>
               <w:top w:val="nil"/>
               <w:left w:val="single" w:sz="2" w:space="0" w:color="000001"/>
@@ -15343,7 +15241,7 @@
         </w:tc>
         <w:tc>
           <w:tcPr>
-            <w:tcW w:w="1062" w:type="dxa"/>
+            <w:tcW w:w="1061" w:type="dxa"/>
             <w:tcBorders>
               <w:top w:val="nil"/>
               <w:left w:val="single" w:sz="2" w:space="0" w:color="000001"/>
@@ -15428,7 +15326,7 @@
         </w:tc>
         <w:tc>
           <w:tcPr>
-            <w:tcW w:w="1981" w:type="dxa"/>
+            <w:tcW w:w="1984" w:type="dxa"/>
             <w:gridSpan w:val="2"/>
             <w:tcBorders>
               <w:top w:val="nil"/>
@@ -15461,7 +15359,7 @@
         </w:trPr>
         <w:tc>
           <w:tcPr>
-            <w:tcW w:w="626" w:type="dxa"/>
+            <w:tcW w:w="624" w:type="dxa"/>
             <w:tcBorders>
               <w:top w:val="nil"/>
               <w:left w:val="single" w:sz="2" w:space="0" w:color="000001"/>
@@ -15561,7 +15459,7 @@
         </w:tc>
         <w:tc>
           <w:tcPr>
-            <w:tcW w:w="1062" w:type="dxa"/>
+            <w:tcW w:w="1061" w:type="dxa"/>
             <w:tcBorders>
               <w:top w:val="nil"/>
               <w:left w:val="single" w:sz="2" w:space="0" w:color="000001"/>
@@ -15759,7 +15657,7 @@
         </w:tc>
         <w:tc>
           <w:tcPr>
-            <w:tcW w:w="1981" w:type="dxa"/>
+            <w:tcW w:w="1984" w:type="dxa"/>
             <w:gridSpan w:val="2"/>
             <w:tcBorders>
               <w:top w:val="nil"/>
@@ -15792,7 +15690,7 @@
         </w:trPr>
         <w:tc>
           <w:tcPr>
-            <w:tcW w:w="626" w:type="dxa"/>
+            <w:tcW w:w="624" w:type="dxa"/>
             <w:tcBorders>
               <w:top w:val="nil"/>
               <w:left w:val="single" w:sz="2" w:space="0" w:color="000001"/>
@@ -15872,7 +15770,7 @@
         </w:tc>
         <w:tc>
           <w:tcPr>
-            <w:tcW w:w="1062" w:type="dxa"/>
+            <w:tcW w:w="1061" w:type="dxa"/>
             <w:tcBorders>
               <w:top w:val="nil"/>
               <w:left w:val="single" w:sz="2" w:space="0" w:color="000001"/>
@@ -16056,7 +15954,7 @@
         </w:tc>
         <w:tc>
           <w:tcPr>
-            <w:tcW w:w="1981" w:type="dxa"/>
+            <w:tcW w:w="1984" w:type="dxa"/>
             <w:gridSpan w:val="2"/>
             <w:tcBorders>
               <w:top w:val="nil"/>
@@ -16089,7 +15987,7 @@
         </w:trPr>
         <w:tc>
           <w:tcPr>
-            <w:tcW w:w="626" w:type="dxa"/>
+            <w:tcW w:w="624" w:type="dxa"/>
             <w:tcBorders>
               <w:top w:val="nil"/>
               <w:left w:val="single" w:sz="2" w:space="0" w:color="000001"/>
@@ -16169,7 +16067,7 @@
         </w:tc>
         <w:tc>
           <w:tcPr>
-            <w:tcW w:w="1062" w:type="dxa"/>
+            <w:tcW w:w="1061" w:type="dxa"/>
             <w:tcBorders>
               <w:top w:val="nil"/>
               <w:left w:val="single" w:sz="2" w:space="0" w:color="000001"/>
@@ -16348,7 +16246,7 @@
         </w:tc>
         <w:tc>
           <w:tcPr>
-            <w:tcW w:w="1981" w:type="dxa"/>
+            <w:tcW w:w="1984" w:type="dxa"/>
             <w:gridSpan w:val="2"/>
             <w:tcBorders>
               <w:top w:val="nil"/>
@@ -16381,7 +16279,7 @@
         </w:trPr>
         <w:tc>
           <w:tcPr>
-            <w:tcW w:w="626" w:type="dxa"/>
+            <w:tcW w:w="624" w:type="dxa"/>
             <w:tcBorders>
               <w:top w:val="nil"/>
               <w:left w:val="single" w:sz="2" w:space="0" w:color="000001"/>
@@ -16463,7 +16361,7 @@
         </w:tc>
         <w:tc>
           <w:tcPr>
-            <w:tcW w:w="1062" w:type="dxa"/>
+            <w:tcW w:w="1061" w:type="dxa"/>
             <w:tcBorders>
               <w:top w:val="nil"/>
               <w:left w:val="single" w:sz="2" w:space="0" w:color="000001"/>
@@ -16647,7 +16545,7 @@
         </w:tc>
         <w:tc>
           <w:tcPr>
-            <w:tcW w:w="1981" w:type="dxa"/>
+            <w:tcW w:w="1984" w:type="dxa"/>
             <w:gridSpan w:val="2"/>
             <w:tcBorders>
               <w:top w:val="nil"/>
@@ -16680,7 +16578,7 @@
         </w:trPr>
         <w:tc>
           <w:tcPr>
-            <w:tcW w:w="626" w:type="dxa"/>
+            <w:tcW w:w="624" w:type="dxa"/>
             <w:tcBorders>
               <w:top w:val="nil"/>
               <w:left w:val="single" w:sz="2" w:space="0" w:color="000001"/>
@@ -16762,7 +16660,7 @@
         </w:tc>
         <w:tc>
           <w:tcPr>
-            <w:tcW w:w="1062" w:type="dxa"/>
+            <w:tcW w:w="1061" w:type="dxa"/>
             <w:tcBorders>
               <w:top w:val="nil"/>
               <w:left w:val="single" w:sz="2" w:space="0" w:color="000001"/>
@@ -16847,7 +16745,7 @@
         </w:tc>
         <w:tc>
           <w:tcPr>
-            <w:tcW w:w="1981" w:type="dxa"/>
+            <w:tcW w:w="1984" w:type="dxa"/>
             <w:gridSpan w:val="2"/>
             <w:tcBorders>
               <w:top w:val="nil"/>
@@ -16880,7 +16778,7 @@
         </w:trPr>
         <w:tc>
           <w:tcPr>
-            <w:tcW w:w="626" w:type="dxa"/>
+            <w:tcW w:w="624" w:type="dxa"/>
             <w:tcBorders>
               <w:top w:val="nil"/>
               <w:left w:val="single" w:sz="2" w:space="0" w:color="000001"/>
@@ -16962,7 +16860,7 @@
         </w:tc>
         <w:tc>
           <w:tcPr>
-            <w:tcW w:w="1062" w:type="dxa"/>
+            <w:tcW w:w="1061" w:type="dxa"/>
             <w:tcBorders>
               <w:top w:val="nil"/>
               <w:left w:val="single" w:sz="2" w:space="0" w:color="000001"/>
@@ -17047,7 +16945,7 @@
         </w:tc>
         <w:tc>
           <w:tcPr>
-            <w:tcW w:w="1981" w:type="dxa"/>
+            <w:tcW w:w="1984" w:type="dxa"/>
             <w:gridSpan w:val="2"/>
             <w:tcBorders>
               <w:top w:val="nil"/>
@@ -17486,7 +17384,7 @@
     <w:tbl>
       <w:tblPr>
         <w:jc w:val="left"/>
-        <w:tblInd w:w="-424" w:type="dxa"/>
+        <w:tblInd w:w="-426" w:type="dxa"/>
         <w:tblBorders>
           <w:top w:val="single" w:sz="2" w:space="0" w:color="000001"/>
           <w:left w:val="single" w:sz="2" w:space="0" w:color="000001"/>
@@ -17503,14 +17401,14 @@
         </w:tblCellMar>
       </w:tblPr>
       <w:tblGrid>
-        <w:gridCol w:w="1114"/>
+        <w:gridCol w:w="1113"/>
         <w:gridCol w:w="688"/>
         <w:gridCol w:w="1662"/>
         <w:gridCol w:w="928"/>
         <w:gridCol w:w="1840"/>
         <w:gridCol w:w="1843"/>
         <w:gridCol w:w="3"/>
-        <w:gridCol w:w="1981"/>
+        <w:gridCol w:w="1982"/>
       </w:tblGrid>
       <w:tr>
         <w:trPr>
@@ -17518,7 +17416,7 @@
         </w:trPr>
         <w:tc>
           <w:tcPr>
-            <w:tcW w:w="1114" w:type="dxa"/>
+            <w:tcW w:w="1113" w:type="dxa"/>
             <w:vMerge w:val="restart"/>
             <w:tcBorders>
               <w:top w:val="single" w:sz="2" w:space="0" w:color="000001"/>
@@ -17682,7 +17580,7 @@
         </w:tc>
         <w:tc>
           <w:tcPr>
-            <w:tcW w:w="1981" w:type="dxa"/>
+            <w:tcW w:w="1982" w:type="dxa"/>
             <w:tcBorders>
               <w:top w:val="single" w:sz="2" w:space="0" w:color="000001"/>
               <w:left w:val="single" w:sz="2" w:space="0" w:color="000001"/>
@@ -17720,7 +17618,7 @@
         </w:trPr>
         <w:tc>
           <w:tcPr>
-            <w:tcW w:w="1114" w:type="dxa"/>
+            <w:tcW w:w="1113" w:type="dxa"/>
             <w:vMerge w:val="continue"/>
             <w:tcBorders>
               <w:top w:val="single" w:sz="2" w:space="0" w:color="000001"/>
@@ -17884,7 +17782,7 @@
         </w:tc>
         <w:tc>
           <w:tcPr>
-            <w:tcW w:w="1984" w:type="dxa"/>
+            <w:tcW w:w="1985" w:type="dxa"/>
             <w:gridSpan w:val="2"/>
             <w:tcBorders>
               <w:top w:val="nil"/>
@@ -17916,7 +17814,7 @@
         </w:trPr>
         <w:tc>
           <w:tcPr>
-            <w:tcW w:w="1114" w:type="dxa"/>
+            <w:tcW w:w="1113" w:type="dxa"/>
             <w:tcBorders>
               <w:top w:val="nil"/>
               <w:left w:val="single" w:sz="2" w:space="0" w:color="000001"/>
@@ -18139,7 +18037,7 @@
         </w:tc>
         <w:tc>
           <w:tcPr>
-            <w:tcW w:w="1984" w:type="dxa"/>
+            <w:tcW w:w="1985" w:type="dxa"/>
             <w:gridSpan w:val="2"/>
             <w:tcBorders>
               <w:top w:val="nil"/>
@@ -18178,7 +18076,7 @@
         </w:trPr>
         <w:tc>
           <w:tcPr>
-            <w:tcW w:w="1114" w:type="dxa"/>
+            <w:tcW w:w="1113" w:type="dxa"/>
             <w:tcBorders>
               <w:top w:val="nil"/>
               <w:left w:val="single" w:sz="2" w:space="0" w:color="000001"/>
@@ -18456,7 +18354,7 @@
         </w:tc>
         <w:tc>
           <w:tcPr>
-            <w:tcW w:w="1984" w:type="dxa"/>
+            <w:tcW w:w="1985" w:type="dxa"/>
             <w:gridSpan w:val="2"/>
             <w:tcBorders>
               <w:top w:val="nil"/>
@@ -18510,7 +18408,7 @@
         </w:trPr>
         <w:tc>
           <w:tcPr>
-            <w:tcW w:w="1114" w:type="dxa"/>
+            <w:tcW w:w="1113" w:type="dxa"/>
             <w:tcBorders>
               <w:top w:val="nil"/>
               <w:left w:val="single" w:sz="2" w:space="0" w:color="000001"/>
@@ -18788,7 +18686,7 @@
         </w:tc>
         <w:tc>
           <w:tcPr>
-            <w:tcW w:w="1984" w:type="dxa"/>
+            <w:tcW w:w="1985" w:type="dxa"/>
             <w:gridSpan w:val="2"/>
             <w:tcBorders>
               <w:top w:val="nil"/>
@@ -18827,7 +18725,7 @@
         </w:trPr>
         <w:tc>
           <w:tcPr>
-            <w:tcW w:w="1114" w:type="dxa"/>
+            <w:tcW w:w="1113" w:type="dxa"/>
             <w:tcBorders>
               <w:top w:val="nil"/>
               <w:left w:val="single" w:sz="2" w:space="0" w:color="000001"/>
@@ -19114,7 +19012,7 @@
         </w:tc>
         <w:tc>
           <w:tcPr>
-            <w:tcW w:w="1984" w:type="dxa"/>
+            <w:tcW w:w="1985" w:type="dxa"/>
             <w:gridSpan w:val="2"/>
             <w:tcBorders>
               <w:top w:val="nil"/>
@@ -19153,7 +19051,7 @@
         </w:trPr>
         <w:tc>
           <w:tcPr>
-            <w:tcW w:w="1114" w:type="dxa"/>
+            <w:tcW w:w="1113" w:type="dxa"/>
             <w:tcBorders>
               <w:top w:val="nil"/>
               <w:left w:val="single" w:sz="2" w:space="0" w:color="000001"/>
@@ -19406,7 +19304,7 @@
         </w:tc>
         <w:tc>
           <w:tcPr>
-            <w:tcW w:w="1984" w:type="dxa"/>
+            <w:tcW w:w="1985" w:type="dxa"/>
             <w:gridSpan w:val="2"/>
             <w:tcBorders>
               <w:top w:val="nil"/>
@@ -19439,7 +19337,7 @@
         </w:trPr>
         <w:tc>
           <w:tcPr>
-            <w:tcW w:w="1114" w:type="dxa"/>
+            <w:tcW w:w="1113" w:type="dxa"/>
             <w:tcBorders>
               <w:top w:val="nil"/>
               <w:left w:val="single" w:sz="2" w:space="0" w:color="000001"/>
@@ -19682,7 +19580,7 @@
         </w:tc>
         <w:tc>
           <w:tcPr>
-            <w:tcW w:w="1984" w:type="dxa"/>
+            <w:tcW w:w="1985" w:type="dxa"/>
             <w:gridSpan w:val="2"/>
             <w:tcBorders>
               <w:top w:val="nil"/>
@@ -19857,7 +19755,7 @@
     <w:tbl>
       <w:tblPr>
         <w:jc w:val="left"/>
-        <w:tblInd w:w="-424" w:type="dxa"/>
+        <w:tblInd w:w="-426" w:type="dxa"/>
         <w:tblBorders>
           <w:top w:val="single" w:sz="2" w:space="0" w:color="000001"/>
           <w:left w:val="single" w:sz="2" w:space="0" w:color="000001"/>
@@ -19874,14 +19772,14 @@
         </w:tblCellMar>
       </w:tblPr>
       <w:tblGrid>
-        <w:gridCol w:w="1114"/>
+        <w:gridCol w:w="1113"/>
         <w:gridCol w:w="688"/>
         <w:gridCol w:w="1662"/>
         <w:gridCol w:w="928"/>
         <w:gridCol w:w="1840"/>
         <w:gridCol w:w="1843"/>
         <w:gridCol w:w="3"/>
-        <w:gridCol w:w="1981"/>
+        <w:gridCol w:w="1982"/>
       </w:tblGrid>
       <w:tr>
         <w:trPr>
@@ -19889,7 +19787,7 @@
         </w:trPr>
         <w:tc>
           <w:tcPr>
-            <w:tcW w:w="1114" w:type="dxa"/>
+            <w:tcW w:w="1113" w:type="dxa"/>
             <w:vMerge w:val="restart"/>
             <w:tcBorders>
               <w:top w:val="single" w:sz="2" w:space="0" w:color="000001"/>
@@ -20053,7 +19951,7 @@
         </w:tc>
         <w:tc>
           <w:tcPr>
-            <w:tcW w:w="1981" w:type="dxa"/>
+            <w:tcW w:w="1982" w:type="dxa"/>
             <w:tcBorders>
               <w:top w:val="single" w:sz="2" w:space="0" w:color="000001"/>
               <w:left w:val="single" w:sz="2" w:space="0" w:color="000001"/>
@@ -20091,7 +19989,7 @@
         </w:trPr>
         <w:tc>
           <w:tcPr>
-            <w:tcW w:w="1114" w:type="dxa"/>
+            <w:tcW w:w="1113" w:type="dxa"/>
             <w:vMerge w:val="continue"/>
             <w:tcBorders>
               <w:top w:val="single" w:sz="2" w:space="0" w:color="000001"/>
@@ -20255,7 +20153,7 @@
         </w:tc>
         <w:tc>
           <w:tcPr>
-            <w:tcW w:w="1984" w:type="dxa"/>
+            <w:tcW w:w="1985" w:type="dxa"/>
             <w:gridSpan w:val="2"/>
             <w:tcBorders>
               <w:top w:val="nil"/>
@@ -20287,7 +20185,7 @@
         </w:trPr>
         <w:tc>
           <w:tcPr>
-            <w:tcW w:w="1114" w:type="dxa"/>
+            <w:tcW w:w="1113" w:type="dxa"/>
             <w:tcBorders>
               <w:top w:val="nil"/>
               <w:left w:val="single" w:sz="2" w:space="0" w:color="000001"/>
@@ -20581,7 +20479,7 @@
         </w:tc>
         <w:tc>
           <w:tcPr>
-            <w:tcW w:w="1984" w:type="dxa"/>
+            <w:tcW w:w="1985" w:type="dxa"/>
             <w:gridSpan w:val="2"/>
             <w:tcBorders>
               <w:top w:val="nil"/>
@@ -20620,7 +20518,7 @@
         </w:trPr>
         <w:tc>
           <w:tcPr>
-            <w:tcW w:w="1114" w:type="dxa"/>
+            <w:tcW w:w="1113" w:type="dxa"/>
             <w:tcBorders>
               <w:top w:val="nil"/>
               <w:left w:val="single" w:sz="2" w:space="0" w:color="000001"/>
@@ -20914,7 +20812,7 @@
         </w:tc>
         <w:tc>
           <w:tcPr>
-            <w:tcW w:w="1984" w:type="dxa"/>
+            <w:tcW w:w="1985" w:type="dxa"/>
             <w:gridSpan w:val="2"/>
             <w:tcBorders>
               <w:top w:val="nil"/>
@@ -20953,7 +20851,7 @@
         </w:trPr>
         <w:tc>
           <w:tcPr>
-            <w:tcW w:w="1114" w:type="dxa"/>
+            <w:tcW w:w="1113" w:type="dxa"/>
             <w:tcBorders>
               <w:top w:val="nil"/>
               <w:left w:val="single" w:sz="2" w:space="0" w:color="000001"/>
@@ -21240,7 +21138,7 @@
         </w:tc>
         <w:tc>
           <w:tcPr>
-            <w:tcW w:w="1984" w:type="dxa"/>
+            <w:tcW w:w="1985" w:type="dxa"/>
             <w:gridSpan w:val="2"/>
             <w:tcBorders>
               <w:top w:val="nil"/>
@@ -21279,7 +21177,7 @@
         </w:trPr>
         <w:tc>
           <w:tcPr>
-            <w:tcW w:w="1114" w:type="dxa"/>
+            <w:tcW w:w="1113" w:type="dxa"/>
             <w:tcBorders>
               <w:top w:val="nil"/>
               <w:left w:val="single" w:sz="2" w:space="0" w:color="000001"/>
@@ -21595,7 +21493,7 @@
         </w:tc>
         <w:tc>
           <w:tcPr>
-            <w:tcW w:w="1984" w:type="dxa"/>
+            <w:tcW w:w="1985" w:type="dxa"/>
             <w:gridSpan w:val="2"/>
             <w:tcBorders>
               <w:top w:val="nil"/>
@@ -21634,7 +21532,7 @@
         </w:trPr>
         <w:tc>
           <w:tcPr>
-            <w:tcW w:w="1114" w:type="dxa"/>
+            <w:tcW w:w="1113" w:type="dxa"/>
             <w:tcBorders>
               <w:top w:val="nil"/>
               <w:left w:val="single" w:sz="2" w:space="0" w:color="000001"/>
@@ -21923,7 +21821,7 @@
         </w:tc>
         <w:tc>
           <w:tcPr>
-            <w:tcW w:w="1984" w:type="dxa"/>
+            <w:tcW w:w="1985" w:type="dxa"/>
             <w:gridSpan w:val="2"/>
             <w:tcBorders>
               <w:top w:val="nil"/>
@@ -21956,7 +21854,7 @@
         </w:trPr>
         <w:tc>
           <w:tcPr>
-            <w:tcW w:w="1114" w:type="dxa"/>
+            <w:tcW w:w="1113" w:type="dxa"/>
             <w:tcBorders>
               <w:top w:val="nil"/>
               <w:left w:val="single" w:sz="2" w:space="0" w:color="000001"/>
@@ -22118,7 +22016,7 @@
         </w:tc>
         <w:tc>
           <w:tcPr>
-            <w:tcW w:w="1984" w:type="dxa"/>
+            <w:tcW w:w="1985" w:type="dxa"/>
             <w:gridSpan w:val="2"/>
             <w:tcBorders>
               <w:top w:val="nil"/>
@@ -22283,7 +22181,7 @@
     <w:pPr>
       <w:widowControl w:val="false"/>
       <w:suppressAutoHyphens w:val="true"/>
-      <w:overflowPunct w:val="false"/>
+      <w:overflowPunct w:val="true"/>
       <w:bidi w:val="0"/>
       <w:jc w:val="left"/>
     </w:pPr>

</xml_diff>